<commit_message>
Added. Se actualiza la gestion de planes
</commit_message>
<xml_diff>
--- a/GUIA API.docx
+++ b/GUIA API.docx
@@ -9935,170 +9935,53 @@
     </w:p>
     <w:p>
       <w:pPr>
-        <w:spacing w:after="0"/>
-        <w:ind w:left="360"/>
-        <w:jc w:val="left"/>
-        <w:rPr>
-          <w:b/>
-          <w:bCs/>
-          <w:iCs/>
-          <w:lang w:val="es-US"/>
-        </w:rPr>
-      </w:pPr>
-    </w:p>
-    <w:p>
-      <w:pPr>
-        <w:ind w:left="360"/>
-        <w:jc w:val="left"/>
-        <w:rPr>
-          <w:b/>
-          <w:bCs/>
-          <w:iCs/>
-          <w:lang w:val="es-US"/>
-        </w:rPr>
-      </w:pPr>
-    </w:p>
-    <w:p>
-      <w:pPr>
-        <w:ind w:left="360"/>
-        <w:jc w:val="left"/>
-        <w:rPr>
-          <w:b/>
-          <w:bCs/>
-          <w:iCs/>
-          <w:lang w:val="es-US"/>
-        </w:rPr>
-      </w:pPr>
-    </w:p>
-    <w:p>
-      <w:pPr>
-        <w:ind w:left="360"/>
-        <w:jc w:val="left"/>
-        <w:rPr>
-          <w:b/>
-          <w:bCs/>
-          <w:iCs/>
-          <w:lang w:val="es-US"/>
-        </w:rPr>
-      </w:pPr>
-    </w:p>
-    <w:p>
-      <w:pPr>
-        <w:ind w:left="360"/>
-        <w:jc w:val="left"/>
-        <w:rPr>
-          <w:b/>
-          <w:bCs/>
-          <w:iCs/>
-          <w:lang w:val="es-US"/>
-        </w:rPr>
-      </w:pPr>
-    </w:p>
-    <w:p>
-      <w:pPr>
-        <w:rPr>
-          <w:lang w:val="es-US"/>
-        </w:rPr>
-      </w:pPr>
-    </w:p>
-    <w:p>
-      <w:pPr>
-        <w:rPr>
-          <w:lang w:val="es-US"/>
-        </w:rPr>
-      </w:pPr>
-    </w:p>
-    <w:p>
-      <w:pPr>
-        <w:rPr>
-          <w:lang w:val="es-US"/>
-        </w:rPr>
-      </w:pPr>
-    </w:p>
-    <w:p>
-      <w:pPr>
-        <w:rPr>
-          <w:lang w:val="es-US"/>
-        </w:rPr>
-      </w:pPr>
-    </w:p>
-    <w:p>
-      <w:pPr>
-        <w:pStyle w:val="Heading2"/>
-        <w:rPr>
-          <w:lang w:val="es-US"/>
-        </w:rPr>
-      </w:pPr>
-      <w:r>
-        <w:rPr>
-          <w:lang w:val="es-US"/>
-        </w:rPr>
-        <w:lastRenderedPageBreak/>
-        <w:t>ASIGNACION DE UN PLAN A UN PACIENTE EN UNA FECHA O PERIODO:</w:t>
-      </w:r>
-    </w:p>
-    <w:p>
-      <w:pPr>
-        <w:pStyle w:val="Heading3"/>
-        <w:rPr>
-          <w:lang w:val="es-US"/>
-        </w:rPr>
-      </w:pPr>
-      <w:r>
-        <w:rPr>
-          <w:lang w:val="es-US"/>
-        </w:rPr>
-        <w:t>EN TRABAJO</w:t>
-      </w:r>
-    </w:p>
-    <w:p>
-      <w:pPr>
-        <w:rPr>
-          <w:lang w:val="es-US"/>
-        </w:rPr>
-      </w:pPr>
-    </w:p>
-    <w:p>
-      <w:pPr>
-        <w:rPr>
-          <w:lang w:val="es-US"/>
-        </w:rPr>
-      </w:pPr>
-    </w:p>
-    <w:p>
-      <w:pPr>
-        <w:rPr>
-          <w:lang w:val="es-US"/>
-        </w:rPr>
-      </w:pPr>
-    </w:p>
-    <w:p>
-      <w:pPr>
-        <w:pStyle w:val="Heading2"/>
-        <w:rPr>
-          <w:lang w:val="es-US"/>
-        </w:rPr>
-      </w:pPr>
-      <w:r>
-        <w:rPr>
-          <w:lang w:val="es-US"/>
-        </w:rPr>
-        <w:t>SEGUIMIENTO DE PACIENTE:</w:t>
-      </w:r>
-    </w:p>
-    <w:p>
-      <w:pPr>
-        <w:rPr>
-          <w:rFonts w:cs="Open Sans"/>
-          <w:lang w:val="es-US"/>
-        </w:rPr>
-      </w:pPr>
-      <w:r>
-        <w:rPr>
-          <w:rFonts w:cs="Open Sans"/>
-          <w:lang w:val="es-US"/>
-        </w:rPr>
-        <w:t>PARA OBTENER EL REGISTRO DE UN DIA EN ESPECIFICO</w:t>
+        <w:pStyle w:val="ListParagraph"/>
+        <w:numPr>
+          <w:ilvl w:val="0"/>
+          <w:numId w:val="6"/>
+        </w:numPr>
+        <w:rPr>
+          <w:b/>
+          <w:bCs/>
+          <w:color w:val="00B050"/>
+          <w:lang w:val="es-ES"/>
+        </w:rPr>
+      </w:pPr>
+      <w:r>
+        <w:rPr>
+          <w:b/>
+          <w:bCs/>
+          <w:color w:val="00B050"/>
+          <w:lang w:val="es-ES"/>
+        </w:rPr>
+        <w:t>Actualizar</w:t>
+      </w:r>
+      <w:r>
+        <w:rPr>
+          <w:b/>
+          <w:bCs/>
+          <w:color w:val="00B050"/>
+          <w:lang w:val="es-ES"/>
+        </w:rPr>
+        <w:t xml:space="preserve"> </w:t>
+      </w:r>
+      <w:r>
+        <w:rPr>
+          <w:b/>
+          <w:bCs/>
+          <w:color w:val="00B050"/>
+          <w:lang w:val="es-ES"/>
+        </w:rPr>
+        <w:t xml:space="preserve">porciones de un producto en </w:t>
+      </w:r>
+      <w:r>
+        <w:rPr>
+          <w:b/>
+          <w:bCs/>
+          <w:color w:val="00B050"/>
+          <w:lang w:val="es-ES"/>
+        </w:rPr>
+        <w:t>un plan</w:t>
       </w:r>
     </w:p>
     <w:p>
@@ -10108,14 +9991,17 @@
           <w:ilvl w:val="0"/>
           <w:numId w:val="3"/>
         </w:numPr>
-        <w:rPr>
-          <w:rFonts w:cs="Open Sans"/>
-        </w:rPr>
-      </w:pPr>
-      <w:proofErr w:type="spellStart"/>
-      <w:r>
-        <w:rPr>
-          <w:rFonts w:cs="Open Sans"/>
+        <w:jc w:val="left"/>
+        <w:rPr>
+          <w:rStyle w:val="Emphasis"/>
+          <w:b/>
+          <w:bCs/>
+        </w:rPr>
+      </w:pPr>
+      <w:proofErr w:type="spellStart"/>
+      <w:r>
+        <w:rPr>
+          <w:rStyle w:val="Emphasis"/>
           <w:b/>
           <w:bCs/>
         </w:rPr>
@@ -10124,17 +10010,17 @@
       <w:proofErr w:type="spellEnd"/>
       <w:r>
         <w:rPr>
-          <w:rFonts w:cs="Open Sans"/>
-          <w:b/>
-          <w:bCs/>
-        </w:rPr>
-        <w:t>:</w:t>
-      </w:r>
-      <w:r>
-        <w:rPr>
-          <w:rFonts w:cs="Open Sans"/>
-        </w:rPr>
-        <w:t xml:space="preserve"> GET</w:t>
+          <w:rStyle w:val="Emphasis"/>
+          <w:b/>
+          <w:bCs/>
+        </w:rPr>
+        <w:t xml:space="preserve">: </w:t>
+      </w:r>
+      <w:r>
+        <w:rPr>
+          <w:rStyle w:val="Emphasis"/>
+        </w:rPr>
+        <w:t>POST</w:t>
       </w:r>
     </w:p>
     <w:p>
@@ -10144,13 +10030,16 @@
           <w:ilvl w:val="0"/>
           <w:numId w:val="3"/>
         </w:numPr>
-        <w:rPr>
-          <w:rFonts w:cs="Open Sans"/>
-        </w:rPr>
-      </w:pPr>
-      <w:r>
-        <w:rPr>
-          <w:rFonts w:cs="Open Sans"/>
+        <w:jc w:val="left"/>
+        <w:rPr>
+          <w:b/>
+          <w:bCs/>
+          <w:iCs/>
+        </w:rPr>
+      </w:pPr>
+      <w:r>
+        <w:rPr>
+          <w:rStyle w:val="Emphasis"/>
           <w:b/>
           <w:bCs/>
         </w:rPr>
@@ -10158,11 +10047,318 @@
       </w:r>
       <w:r>
         <w:rPr>
-          <w:rFonts w:cs="Open Sans"/>
+          <w:rStyle w:val="Emphasis"/>
+          <w:b/>
+          <w:bCs/>
         </w:rPr>
         <w:t xml:space="preserve"> </w:t>
       </w:r>
       <w:hyperlink r:id="rId20" w:history="1">
+        <w:r>
+          <w:rPr>
+            <w:rStyle w:val="Hyperlink"/>
+            <w:rFonts w:cs="Open Sans"/>
+          </w:rPr>
+          <w:t>https://nutritec.azurewebsites.net/</w:t>
+        </w:r>
+      </w:hyperlink>
+      <w:r>
+        <w:rPr>
+          <w:rStyle w:val="Hyperlink"/>
+          <w:rFonts w:cs="Open Sans"/>
+        </w:rPr>
+        <w:t>Plans/UpdatePlanProduct?id_plan=1&amp;id_producto=2&amp;tiempo_comida=Desayuno&amp;porciones=3</w:t>
+      </w:r>
+      <w:r>
+        <w:rPr>
+          <w:b/>
+          <w:bCs/>
+          <w:iCs/>
+        </w:rPr>
+        <w:t xml:space="preserve"> </w:t>
+      </w:r>
+    </w:p>
+    <w:p>
+      <w:pPr>
+        <w:pStyle w:val="ListParagraph"/>
+        <w:numPr>
+          <w:ilvl w:val="0"/>
+          <w:numId w:val="3"/>
+        </w:numPr>
+        <w:jc w:val="left"/>
+        <w:rPr>
+          <w:b/>
+          <w:bCs/>
+          <w:iCs/>
+          <w:lang w:val="es-ES"/>
+        </w:rPr>
+      </w:pPr>
+      <w:r>
+        <w:rPr>
+          <w:rStyle w:val="Emphasis"/>
+          <w:b/>
+          <w:bCs/>
+          <w:lang w:val="es-US"/>
+        </w:rPr>
+        <w:t xml:space="preserve">Response </w:t>
+      </w:r>
+      <w:proofErr w:type="spellStart"/>
+      <w:r>
+        <w:rPr>
+          <w:rStyle w:val="Emphasis"/>
+          <w:b/>
+          <w:bCs/>
+          <w:lang w:val="es-US"/>
+        </w:rPr>
+        <w:t>body</w:t>
+      </w:r>
+      <w:proofErr w:type="spellEnd"/>
+      <w:r>
+        <w:rPr>
+          <w:rStyle w:val="Emphasis"/>
+          <w:b/>
+          <w:bCs/>
+          <w:lang w:val="es-US"/>
+        </w:rPr>
+        <w:t xml:space="preserve">: </w:t>
+      </w:r>
+      <w:r>
+        <w:rPr>
+          <w:rStyle w:val="Emphasis"/>
+          <w:lang w:val="es-US"/>
+        </w:rPr>
+        <w:t>"El producto del plan se ha actualizado correctamente."</w:t>
+      </w:r>
+    </w:p>
+    <w:p>
+      <w:pPr>
+        <w:spacing w:after="0"/>
+        <w:ind w:left="360"/>
+        <w:jc w:val="left"/>
+        <w:rPr>
+          <w:b/>
+          <w:bCs/>
+          <w:iCs/>
+          <w:lang w:val="es-US"/>
+        </w:rPr>
+      </w:pPr>
+    </w:p>
+    <w:p>
+      <w:pPr>
+        <w:ind w:left="360"/>
+        <w:jc w:val="left"/>
+        <w:rPr>
+          <w:b/>
+          <w:bCs/>
+          <w:iCs/>
+          <w:lang w:val="es-US"/>
+        </w:rPr>
+      </w:pPr>
+    </w:p>
+    <w:p>
+      <w:pPr>
+        <w:ind w:left="360"/>
+        <w:jc w:val="left"/>
+        <w:rPr>
+          <w:b/>
+          <w:bCs/>
+          <w:iCs/>
+          <w:lang w:val="es-US"/>
+        </w:rPr>
+      </w:pPr>
+    </w:p>
+    <w:p>
+      <w:pPr>
+        <w:ind w:left="360"/>
+        <w:jc w:val="left"/>
+        <w:rPr>
+          <w:b/>
+          <w:bCs/>
+          <w:iCs/>
+          <w:lang w:val="es-US"/>
+        </w:rPr>
+      </w:pPr>
+    </w:p>
+    <w:p>
+      <w:pPr>
+        <w:ind w:left="360"/>
+        <w:jc w:val="left"/>
+        <w:rPr>
+          <w:b/>
+          <w:bCs/>
+          <w:iCs/>
+          <w:lang w:val="es-US"/>
+        </w:rPr>
+      </w:pPr>
+    </w:p>
+    <w:p>
+      <w:pPr>
+        <w:rPr>
+          <w:lang w:val="es-US"/>
+        </w:rPr>
+      </w:pPr>
+    </w:p>
+    <w:p>
+      <w:pPr>
+        <w:rPr>
+          <w:lang w:val="es-US"/>
+        </w:rPr>
+      </w:pPr>
+    </w:p>
+    <w:p>
+      <w:pPr>
+        <w:rPr>
+          <w:lang w:val="es-US"/>
+        </w:rPr>
+      </w:pPr>
+    </w:p>
+    <w:p>
+      <w:pPr>
+        <w:rPr>
+          <w:lang w:val="es-US"/>
+        </w:rPr>
+      </w:pPr>
+    </w:p>
+    <w:p>
+      <w:pPr>
+        <w:pStyle w:val="Heading2"/>
+        <w:rPr>
+          <w:lang w:val="es-US"/>
+        </w:rPr>
+      </w:pPr>
+      <w:r>
+        <w:rPr>
+          <w:lang w:val="es-US"/>
+        </w:rPr>
+        <w:t>ASIGNACION DE UN PLAN A UN PACIENTE EN UNA FECHA O PERIODO:</w:t>
+      </w:r>
+    </w:p>
+    <w:p>
+      <w:pPr>
+        <w:pStyle w:val="Heading3"/>
+        <w:rPr>
+          <w:lang w:val="es-US"/>
+        </w:rPr>
+      </w:pPr>
+      <w:r>
+        <w:rPr>
+          <w:lang w:val="es-US"/>
+        </w:rPr>
+        <w:t>EN TRABAJO</w:t>
+      </w:r>
+    </w:p>
+    <w:p>
+      <w:pPr>
+        <w:rPr>
+          <w:lang w:val="es-US"/>
+        </w:rPr>
+      </w:pPr>
+    </w:p>
+    <w:p>
+      <w:pPr>
+        <w:rPr>
+          <w:lang w:val="es-US"/>
+        </w:rPr>
+      </w:pPr>
+    </w:p>
+    <w:p>
+      <w:pPr>
+        <w:rPr>
+          <w:lang w:val="es-US"/>
+        </w:rPr>
+      </w:pPr>
+    </w:p>
+    <w:p>
+      <w:pPr>
+        <w:pStyle w:val="Heading2"/>
+        <w:rPr>
+          <w:lang w:val="es-US"/>
+        </w:rPr>
+      </w:pPr>
+      <w:r>
+        <w:rPr>
+          <w:lang w:val="es-US"/>
+        </w:rPr>
+        <w:t>SEGUIMIENTO DE PACIENTE:</w:t>
+      </w:r>
+    </w:p>
+    <w:p>
+      <w:pPr>
+        <w:rPr>
+          <w:rFonts w:cs="Open Sans"/>
+          <w:lang w:val="es-US"/>
+        </w:rPr>
+      </w:pPr>
+      <w:r>
+        <w:rPr>
+          <w:rFonts w:cs="Open Sans"/>
+          <w:lang w:val="es-US"/>
+        </w:rPr>
+        <w:t>PARA OBTENER EL REGISTRO DE UN DIA EN ESPECIFICO</w:t>
+      </w:r>
+    </w:p>
+    <w:p>
+      <w:pPr>
+        <w:pStyle w:val="ListParagraph"/>
+        <w:numPr>
+          <w:ilvl w:val="0"/>
+          <w:numId w:val="3"/>
+        </w:numPr>
+        <w:rPr>
+          <w:rFonts w:cs="Open Sans"/>
+        </w:rPr>
+      </w:pPr>
+      <w:proofErr w:type="spellStart"/>
+      <w:r>
+        <w:rPr>
+          <w:rFonts w:cs="Open Sans"/>
+          <w:b/>
+          <w:bCs/>
+        </w:rPr>
+        <w:t>RequestType</w:t>
+      </w:r>
+      <w:proofErr w:type="spellEnd"/>
+      <w:r>
+        <w:rPr>
+          <w:rFonts w:cs="Open Sans"/>
+          <w:b/>
+          <w:bCs/>
+        </w:rPr>
+        <w:t>:</w:t>
+      </w:r>
+      <w:r>
+        <w:rPr>
+          <w:rFonts w:cs="Open Sans"/>
+        </w:rPr>
+        <w:t xml:space="preserve"> GET</w:t>
+      </w:r>
+    </w:p>
+    <w:p>
+      <w:pPr>
+        <w:pStyle w:val="ListParagraph"/>
+        <w:numPr>
+          <w:ilvl w:val="0"/>
+          <w:numId w:val="3"/>
+        </w:numPr>
+        <w:rPr>
+          <w:rFonts w:cs="Open Sans"/>
+        </w:rPr>
+      </w:pPr>
+      <w:r>
+        <w:rPr>
+          <w:rFonts w:cs="Open Sans"/>
+          <w:b/>
+          <w:bCs/>
+        </w:rPr>
+        <w:t>Request URL:</w:t>
+      </w:r>
+      <w:r>
+        <w:rPr>
+          <w:rFonts w:cs="Open Sans"/>
+        </w:rPr>
+        <w:t xml:space="preserve"> </w:t>
+      </w:r>
+      <w:hyperlink r:id="rId21" w:history="1">
         <w:r>
           <w:rPr>
             <w:rStyle w:val="Hyperlink"/>
@@ -10378,6 +10574,7 @@
         <w:pStyle w:val="JSON"/>
       </w:pPr>
       <w:r>
+        <w:lastRenderedPageBreak/>
         <w:t xml:space="preserve">    "cadera": 11,</w:t>
       </w:r>
     </w:p>
@@ -10418,7 +10615,6 @@
         <w:pStyle w:val="JSON"/>
       </w:pPr>
       <w:r>
-        <w:lastRenderedPageBreak/>
         <w:t xml:space="preserve">  }</w:t>
       </w:r>
     </w:p>
@@ -10586,7 +10782,7 @@
         </w:rPr>
         <w:t xml:space="preserve"> </w:t>
       </w:r>
-      <w:hyperlink r:id="rId21" w:history="1">
+      <w:hyperlink r:id="rId22" w:history="1">
         <w:r>
           <w:rPr>
             <w:rStyle w:val="Hyperlink"/>
@@ -10961,7 +11157,7 @@
         </w:rPr>
         <w:t xml:space="preserve"> </w:t>
       </w:r>
-      <w:hyperlink r:id="rId22" w:history="1">
+      <w:hyperlink r:id="rId23" w:history="1">
         <w:r>
           <w:rPr>
             <w:rStyle w:val="Hyperlink"/>
@@ -11372,7 +11568,7 @@
         </w:rPr>
         <w:t xml:space="preserve"> </w:t>
       </w:r>
-      <w:hyperlink r:id="rId23" w:history="1">
+      <w:hyperlink r:id="rId24" w:history="1">
         <w:r>
           <w:rPr>
             <w:rStyle w:val="Hyperlink"/>
@@ -11790,7 +11986,7 @@
         </w:rPr>
         <w:t xml:space="preserve"> </w:t>
       </w:r>
-      <w:hyperlink r:id="rId24" w:history="1">
+      <w:hyperlink r:id="rId25" w:history="1">
         <w:r>
           <w:rPr>
             <w:rStyle w:val="Hyperlink"/>
@@ -12296,7 +12492,7 @@
         </w:rPr>
         <w:t xml:space="preserve"> </w:t>
       </w:r>
-      <w:hyperlink r:id="rId25" w:history="1">
+      <w:hyperlink r:id="rId26" w:history="1">
         <w:r>
           <w:rPr>
             <w:rStyle w:val="Hyperlink"/>
@@ -12714,7 +12910,7 @@
         </w:rPr>
         <w:t xml:space="preserve"> </w:t>
       </w:r>
-      <w:hyperlink r:id="rId26" w:history="1">
+      <w:hyperlink r:id="rId27" w:history="1">
         <w:r>
           <w:rPr>
             <w:rStyle w:val="Hyperlink"/>
@@ -12848,7 +13044,7 @@
         </w:rPr>
         <w:t xml:space="preserve">Request URL: </w:t>
       </w:r>
-      <w:hyperlink r:id="rId27" w:history="1">
+      <w:hyperlink r:id="rId28" w:history="1">
         <w:r>
           <w:rPr>
             <w:rStyle w:val="Hyperlink"/>
@@ -13151,6 +13347,435 @@
       <w:r>
         <w:t>}</w:t>
       </w:r>
+    </w:p>
+    <w:p>
+      <w:pPr>
+        <w:pStyle w:val="JSON"/>
+      </w:pPr>
+    </w:p>
+    <w:p>
+      <w:pPr>
+        <w:pStyle w:val="JSON"/>
+      </w:pPr>
+    </w:p>
+    <w:p>
+      <w:pPr>
+        <w:pStyle w:val="JSON"/>
+      </w:pPr>
+    </w:p>
+    <w:p>
+      <w:pPr>
+        <w:pStyle w:val="JSON"/>
+      </w:pPr>
+    </w:p>
+    <w:p>
+      <w:pPr>
+        <w:pStyle w:val="Heading2"/>
+      </w:pPr>
+      <w:r>
+        <w:lastRenderedPageBreak/>
+        <w:t>GET</w:t>
+      </w:r>
+      <w:r>
+        <w:t xml:space="preserve"> ALL</w:t>
+      </w:r>
+      <w:r>
+        <w:t xml:space="preserve"> </w:t>
+      </w:r>
+      <w:r>
+        <w:t>PRODUCTS</w:t>
+      </w:r>
+      <w:r>
+        <w:t>:</w:t>
+      </w:r>
+    </w:p>
+    <w:p>
+      <w:pPr>
+        <w:pStyle w:val="ListParagraph"/>
+        <w:numPr>
+          <w:ilvl w:val="0"/>
+          <w:numId w:val="3"/>
+        </w:numPr>
+        <w:rPr>
+          <w:rFonts w:cs="Open Sans"/>
+        </w:rPr>
+      </w:pPr>
+      <w:proofErr w:type="spellStart"/>
+      <w:r>
+        <w:rPr>
+          <w:rFonts w:cs="Open Sans"/>
+          <w:b/>
+          <w:bCs/>
+        </w:rPr>
+        <w:t>RequestType</w:t>
+      </w:r>
+      <w:proofErr w:type="spellEnd"/>
+      <w:r>
+        <w:rPr>
+          <w:rFonts w:cs="Open Sans"/>
+          <w:b/>
+          <w:bCs/>
+        </w:rPr>
+        <w:t>:</w:t>
+      </w:r>
+      <w:r>
+        <w:rPr>
+          <w:rFonts w:cs="Open Sans"/>
+        </w:rPr>
+        <w:t xml:space="preserve"> GET</w:t>
+      </w:r>
+    </w:p>
+    <w:p>
+      <w:pPr>
+        <w:pStyle w:val="ListParagraph"/>
+        <w:numPr>
+          <w:ilvl w:val="0"/>
+          <w:numId w:val="3"/>
+        </w:numPr>
+        <w:rPr>
+          <w:rFonts w:cs="Open Sans"/>
+        </w:rPr>
+      </w:pPr>
+      <w:r>
+        <w:rPr>
+          <w:rFonts w:cs="Open Sans"/>
+          <w:b/>
+          <w:bCs/>
+        </w:rPr>
+        <w:t>Request URL:</w:t>
+      </w:r>
+      <w:r>
+        <w:rPr>
+          <w:rFonts w:cs="Open Sans"/>
+        </w:rPr>
+        <w:t xml:space="preserve"> </w:t>
+      </w:r>
+      <w:hyperlink r:id="rId29" w:history="1">
+        <w:r>
+          <w:rPr>
+            <w:rStyle w:val="Hyperlink"/>
+            <w:rFonts w:cs="Open Sans"/>
+          </w:rPr>
+          <w:t>https://nutritec.azurewebsites.net/</w:t>
+        </w:r>
+        <w:r>
+          <w:rPr>
+            <w:rStyle w:val="Hyperlink"/>
+            <w:rFonts w:cs="Open Sans"/>
+          </w:rPr>
+          <w:t>producto</w:t>
+        </w:r>
+      </w:hyperlink>
+    </w:p>
+    <w:p>
+      <w:pPr>
+        <w:pStyle w:val="ListParagraph"/>
+        <w:numPr>
+          <w:ilvl w:val="0"/>
+          <w:numId w:val="3"/>
+        </w:numPr>
+        <w:rPr>
+          <w:rFonts w:cs="Open Sans"/>
+          <w:lang w:val="es-US"/>
+        </w:rPr>
+      </w:pPr>
+      <w:r>
+        <w:rPr>
+          <w:rFonts w:cs="Open Sans"/>
+          <w:b/>
+          <w:bCs/>
+          <w:lang w:val="es-US"/>
+        </w:rPr>
+        <w:t xml:space="preserve">Response </w:t>
+      </w:r>
+      <w:proofErr w:type="spellStart"/>
+      <w:r>
+        <w:rPr>
+          <w:rFonts w:cs="Open Sans"/>
+          <w:b/>
+          <w:bCs/>
+          <w:lang w:val="es-US"/>
+        </w:rPr>
+        <w:t>body</w:t>
+      </w:r>
+      <w:proofErr w:type="spellEnd"/>
+      <w:r>
+        <w:rPr>
+          <w:rFonts w:cs="Open Sans"/>
+          <w:b/>
+          <w:bCs/>
+          <w:lang w:val="es-US"/>
+        </w:rPr>
+        <w:t>:</w:t>
+      </w:r>
+      <w:r>
+        <w:rPr>
+          <w:rFonts w:cs="Open Sans"/>
+          <w:lang w:val="es-US"/>
+        </w:rPr>
+        <w:t xml:space="preserve"> </w:t>
+      </w:r>
+    </w:p>
+    <w:p>
+      <w:pPr>
+        <w:pStyle w:val="JSON"/>
+      </w:pPr>
+      <w:r>
+        <w:t>[</w:t>
+      </w:r>
+    </w:p>
+    <w:p>
+      <w:pPr>
+        <w:pStyle w:val="JSON"/>
+      </w:pPr>
+      <w:r>
+        <w:t xml:space="preserve">  {</w:t>
+      </w:r>
+    </w:p>
+    <w:p>
+      <w:pPr>
+        <w:pStyle w:val="JSON"/>
+      </w:pPr>
+      <w:r>
+        <w:t xml:space="preserve">    "id": 1,</w:t>
+      </w:r>
+    </w:p>
+    <w:p>
+      <w:pPr>
+        <w:pStyle w:val="JSON"/>
+      </w:pPr>
+      <w:r>
+        <w:t xml:space="preserve">    "</w:t>
+      </w:r>
+      <w:proofErr w:type="spellStart"/>
+      <w:r>
+        <w:t>barcode</w:t>
+      </w:r>
+      <w:proofErr w:type="spellEnd"/>
+      <w:r>
+        <w:t>": "3918975903",</w:t>
+      </w:r>
+    </w:p>
+    <w:p>
+      <w:pPr>
+        <w:pStyle w:val="JSON"/>
+      </w:pPr>
+      <w:r>
+        <w:t xml:space="preserve">    "</w:t>
+      </w:r>
+      <w:proofErr w:type="spellStart"/>
+      <w:r>
+        <w:t>descripcion</w:t>
+      </w:r>
+      <w:proofErr w:type="spellEnd"/>
+      <w:r>
+        <w:t>": "Manzana",</w:t>
+      </w:r>
+    </w:p>
+    <w:p>
+      <w:pPr>
+        <w:pStyle w:val="JSON"/>
+      </w:pPr>
+      <w:r>
+        <w:t xml:space="preserve">    "estatus": "APROBADO",</w:t>
+      </w:r>
+    </w:p>
+    <w:p>
+      <w:pPr>
+        <w:pStyle w:val="JSON"/>
+      </w:pPr>
+      <w:r>
+        <w:t xml:space="preserve">    "</w:t>
+      </w:r>
+      <w:proofErr w:type="spellStart"/>
+      <w:r>
+        <w:t>tamano_porcion</w:t>
+      </w:r>
+      <w:proofErr w:type="spellEnd"/>
+      <w:r>
+        <w:t>": 1,</w:t>
+      </w:r>
+    </w:p>
+    <w:p>
+      <w:pPr>
+        <w:pStyle w:val="JSON"/>
+      </w:pPr>
+      <w:r>
+        <w:t xml:space="preserve">    "sodio": 3,</w:t>
+      </w:r>
+    </w:p>
+    <w:p>
+      <w:pPr>
+        <w:pStyle w:val="JSON"/>
+      </w:pPr>
+      <w:r>
+        <w:t xml:space="preserve">    "grasa": 2,</w:t>
+      </w:r>
+    </w:p>
+    <w:p>
+      <w:pPr>
+        <w:pStyle w:val="JSON"/>
+      </w:pPr>
+      <w:r>
+        <w:t xml:space="preserve">    "</w:t>
+      </w:r>
+      <w:proofErr w:type="spellStart"/>
+      <w:r>
+        <w:t>energia</w:t>
+      </w:r>
+      <w:proofErr w:type="spellEnd"/>
+      <w:r>
+        <w:t>": 40,</w:t>
+      </w:r>
+    </w:p>
+    <w:p>
+      <w:pPr>
+        <w:pStyle w:val="JSON"/>
+      </w:pPr>
+      <w:r>
+        <w:t xml:space="preserve">    "hierro": 20,</w:t>
+      </w:r>
+    </w:p>
+    <w:p>
+      <w:pPr>
+        <w:pStyle w:val="JSON"/>
+      </w:pPr>
+      <w:r>
+        <w:t xml:space="preserve">    "calcio": 10,</w:t>
+      </w:r>
+    </w:p>
+    <w:p>
+      <w:pPr>
+        <w:pStyle w:val="JSON"/>
+      </w:pPr>
+      <w:r>
+        <w:t xml:space="preserve">    "</w:t>
+      </w:r>
+      <w:proofErr w:type="spellStart"/>
+      <w:r>
+        <w:t>proteina</w:t>
+      </w:r>
+      <w:proofErr w:type="spellEnd"/>
+      <w:r>
+        <w:t>": 10.1,</w:t>
+      </w:r>
+    </w:p>
+    <w:p>
+      <w:pPr>
+        <w:pStyle w:val="JSON"/>
+      </w:pPr>
+      <w:r>
+        <w:t xml:space="preserve">    "vitamina": 11.2,</w:t>
+      </w:r>
+    </w:p>
+    <w:p>
+      <w:pPr>
+        <w:pStyle w:val="JSON"/>
+      </w:pPr>
+      <w:r>
+        <w:t xml:space="preserve">    "carbohidratos": 104.9</w:t>
+      </w:r>
+    </w:p>
+    <w:p>
+      <w:pPr>
+        <w:pStyle w:val="JSON"/>
+      </w:pPr>
+      <w:r>
+        <w:t xml:space="preserve">  },</w:t>
+      </w:r>
+    </w:p>
+    <w:p>
+      <w:pPr>
+        <w:pStyle w:val="JSON"/>
+      </w:pPr>
+      <w:r>
+        <w:t xml:space="preserve">  {</w:t>
+      </w:r>
+    </w:p>
+    <w:p>
+      <w:pPr>
+        <w:pStyle w:val="JSON"/>
+      </w:pPr>
+      <w:r>
+        <w:t xml:space="preserve">    "id": 2,</w:t>
+      </w:r>
+    </w:p>
+    <w:p>
+      <w:pPr>
+        <w:pStyle w:val="JSON"/>
+      </w:pPr>
+      <w:r>
+        <w:t xml:space="preserve">    "</w:t>
+      </w:r>
+      <w:proofErr w:type="spellStart"/>
+      <w:r>
+        <w:t>barcode</w:t>
+      </w:r>
+      <w:proofErr w:type="spellEnd"/>
+      <w:r>
+        <w:t>": "5658154766",</w:t>
+      </w:r>
+    </w:p>
+    <w:p>
+      <w:pPr>
+        <w:pStyle w:val="JSON"/>
+      </w:pPr>
+      <w:r>
+        <w:t xml:space="preserve">    "</w:t>
+      </w:r>
+      <w:proofErr w:type="spellStart"/>
+      <w:r>
+        <w:t>descripcion</w:t>
+      </w:r>
+      <w:proofErr w:type="spellEnd"/>
+      <w:r>
+        <w:t>": "Naranja",</w:t>
+      </w:r>
+    </w:p>
+    <w:p>
+      <w:pPr>
+        <w:pStyle w:val="JSON"/>
+      </w:pPr>
+      <w:r>
+        <w:t xml:space="preserve">    "estatus": "RECHAZADO",</w:t>
+      </w:r>
+    </w:p>
+    <w:p>
+      <w:pPr>
+        <w:pStyle w:val="JSON"/>
+      </w:pPr>
+      <w:r>
+        <w:t xml:space="preserve">    "</w:t>
+      </w:r>
+      <w:proofErr w:type="spellStart"/>
+      <w:r>
+        <w:t>tamano_porcion</w:t>
+      </w:r>
+      <w:proofErr w:type="spellEnd"/>
+      <w:r>
+        <w:t>": 1,</w:t>
+      </w:r>
+    </w:p>
+    <w:p>
+      <w:pPr>
+        <w:pStyle w:val="JSON"/>
+      </w:pPr>
+      <w:r>
+        <w:t>….</w:t>
+      </w:r>
+    </w:p>
+    <w:p>
+      <w:pPr>
+        <w:pStyle w:val="JSON"/>
+      </w:pPr>
+      <w:r>
+        <w:t>]</w:t>
+      </w:r>
+    </w:p>
+    <w:p>
+      <w:pPr>
+        <w:pStyle w:val="JSON"/>
+      </w:pPr>
     </w:p>
     <w:sectPr>
       <w:pgSz w:w="12240" w:h="15840"/>
@@ -13455,7 +14080,7 @@
         <w:rFonts w:ascii="Symbol" w:hAnsi="Symbol" w:hint="default"/>
       </w:rPr>
     </w:lvl>
-    <w:lvl w:ilvl="1" w:tplc="04090003" w:tentative="1">
+    <w:lvl w:ilvl="1" w:tplc="04090003">
       <w:start w:val="1"/>
       <w:numFmt w:val="bullet"/>
       <w:lvlText w:val="o"/>

</xml_diff>

<commit_message>
[FIX] Se ordenan repositorios.
</commit_message>
<xml_diff>
--- a/GUIA API.docx
+++ b/GUIA API.docx
@@ -9935,53 +9935,170 @@
     </w:p>
     <w:p>
       <w:pPr>
-        <w:pStyle w:val="ListParagraph"/>
-        <w:numPr>
-          <w:ilvl w:val="0"/>
-          <w:numId w:val="6"/>
-        </w:numPr>
-        <w:rPr>
-          <w:b/>
-          <w:bCs/>
-          <w:color w:val="00B050"/>
-          <w:lang w:val="es-ES"/>
-        </w:rPr>
-      </w:pPr>
-      <w:r>
-        <w:rPr>
-          <w:b/>
-          <w:bCs/>
-          <w:color w:val="00B050"/>
-          <w:lang w:val="es-ES"/>
-        </w:rPr>
-        <w:t>Actualizar</w:t>
-      </w:r>
-      <w:r>
-        <w:rPr>
-          <w:b/>
-          <w:bCs/>
-          <w:color w:val="00B050"/>
-          <w:lang w:val="es-ES"/>
-        </w:rPr>
-        <w:t xml:space="preserve"> </w:t>
-      </w:r>
-      <w:r>
-        <w:rPr>
-          <w:b/>
-          <w:bCs/>
-          <w:color w:val="00B050"/>
-          <w:lang w:val="es-ES"/>
-        </w:rPr>
-        <w:t xml:space="preserve">porciones de un producto en </w:t>
-      </w:r>
-      <w:r>
-        <w:rPr>
-          <w:b/>
-          <w:bCs/>
-          <w:color w:val="00B050"/>
-          <w:lang w:val="es-ES"/>
-        </w:rPr>
-        <w:t>un plan</w:t>
+        <w:spacing w:after="0"/>
+        <w:ind w:left="360"/>
+        <w:jc w:val="left"/>
+        <w:rPr>
+          <w:b/>
+          <w:bCs/>
+          <w:iCs/>
+          <w:lang w:val="es-US"/>
+        </w:rPr>
+      </w:pPr>
+    </w:p>
+    <w:p>
+      <w:pPr>
+        <w:ind w:left="360"/>
+        <w:jc w:val="left"/>
+        <w:rPr>
+          <w:b/>
+          <w:bCs/>
+          <w:iCs/>
+          <w:lang w:val="es-US"/>
+        </w:rPr>
+      </w:pPr>
+    </w:p>
+    <w:p>
+      <w:pPr>
+        <w:ind w:left="360"/>
+        <w:jc w:val="left"/>
+        <w:rPr>
+          <w:b/>
+          <w:bCs/>
+          <w:iCs/>
+          <w:lang w:val="es-US"/>
+        </w:rPr>
+      </w:pPr>
+    </w:p>
+    <w:p>
+      <w:pPr>
+        <w:ind w:left="360"/>
+        <w:jc w:val="left"/>
+        <w:rPr>
+          <w:b/>
+          <w:bCs/>
+          <w:iCs/>
+          <w:lang w:val="es-US"/>
+        </w:rPr>
+      </w:pPr>
+    </w:p>
+    <w:p>
+      <w:pPr>
+        <w:ind w:left="360"/>
+        <w:jc w:val="left"/>
+        <w:rPr>
+          <w:b/>
+          <w:bCs/>
+          <w:iCs/>
+          <w:lang w:val="es-US"/>
+        </w:rPr>
+      </w:pPr>
+    </w:p>
+    <w:p>
+      <w:pPr>
+        <w:rPr>
+          <w:lang w:val="es-US"/>
+        </w:rPr>
+      </w:pPr>
+    </w:p>
+    <w:p>
+      <w:pPr>
+        <w:rPr>
+          <w:lang w:val="es-US"/>
+        </w:rPr>
+      </w:pPr>
+    </w:p>
+    <w:p>
+      <w:pPr>
+        <w:rPr>
+          <w:lang w:val="es-US"/>
+        </w:rPr>
+      </w:pPr>
+    </w:p>
+    <w:p>
+      <w:pPr>
+        <w:rPr>
+          <w:lang w:val="es-US"/>
+        </w:rPr>
+      </w:pPr>
+    </w:p>
+    <w:p>
+      <w:pPr>
+        <w:pStyle w:val="Heading2"/>
+        <w:rPr>
+          <w:lang w:val="es-US"/>
+        </w:rPr>
+      </w:pPr>
+      <w:r>
+        <w:rPr>
+          <w:lang w:val="es-US"/>
+        </w:rPr>
+        <w:lastRenderedPageBreak/>
+        <w:t>ASIGNACION DE UN PLAN A UN PACIENTE EN UNA FECHA O PERIODO:</w:t>
+      </w:r>
+    </w:p>
+    <w:p>
+      <w:pPr>
+        <w:pStyle w:val="Heading3"/>
+        <w:rPr>
+          <w:lang w:val="es-US"/>
+        </w:rPr>
+      </w:pPr>
+      <w:r>
+        <w:rPr>
+          <w:lang w:val="es-US"/>
+        </w:rPr>
+        <w:t>EN TRABAJO</w:t>
+      </w:r>
+    </w:p>
+    <w:p>
+      <w:pPr>
+        <w:rPr>
+          <w:lang w:val="es-US"/>
+        </w:rPr>
+      </w:pPr>
+    </w:p>
+    <w:p>
+      <w:pPr>
+        <w:rPr>
+          <w:lang w:val="es-US"/>
+        </w:rPr>
+      </w:pPr>
+    </w:p>
+    <w:p>
+      <w:pPr>
+        <w:rPr>
+          <w:lang w:val="es-US"/>
+        </w:rPr>
+      </w:pPr>
+    </w:p>
+    <w:p>
+      <w:pPr>
+        <w:pStyle w:val="Heading2"/>
+        <w:rPr>
+          <w:lang w:val="es-US"/>
+        </w:rPr>
+      </w:pPr>
+      <w:r>
+        <w:rPr>
+          <w:lang w:val="es-US"/>
+        </w:rPr>
+        <w:t>SEGUIMIENTO DE PACIENTE:</w:t>
+      </w:r>
+    </w:p>
+    <w:p>
+      <w:pPr>
+        <w:rPr>
+          <w:rFonts w:cs="Open Sans"/>
+          <w:lang w:val="es-US"/>
+        </w:rPr>
+      </w:pPr>
+      <w:r>
+        <w:rPr>
+          <w:rFonts w:cs="Open Sans"/>
+          <w:lang w:val="es-US"/>
+        </w:rPr>
+        <w:t>PARA OBTENER EL REGISTRO DE UN DIA EN ESPECIFICO</w:t>
       </w:r>
     </w:p>
     <w:p>
@@ -9991,17 +10108,14 @@
           <w:ilvl w:val="0"/>
           <w:numId w:val="3"/>
         </w:numPr>
-        <w:jc w:val="left"/>
-        <w:rPr>
-          <w:rStyle w:val="Emphasis"/>
-          <w:b/>
-          <w:bCs/>
-        </w:rPr>
-      </w:pPr>
-      <w:proofErr w:type="spellStart"/>
-      <w:r>
-        <w:rPr>
-          <w:rStyle w:val="Emphasis"/>
+        <w:rPr>
+          <w:rFonts w:cs="Open Sans"/>
+        </w:rPr>
+      </w:pPr>
+      <w:proofErr w:type="spellStart"/>
+      <w:r>
+        <w:rPr>
+          <w:rFonts w:cs="Open Sans"/>
           <w:b/>
           <w:bCs/>
         </w:rPr>
@@ -10010,17 +10124,17 @@
       <w:proofErr w:type="spellEnd"/>
       <w:r>
         <w:rPr>
-          <w:rStyle w:val="Emphasis"/>
-          <w:b/>
-          <w:bCs/>
-        </w:rPr>
-        <w:t xml:space="preserve">: </w:t>
-      </w:r>
-      <w:r>
-        <w:rPr>
-          <w:rStyle w:val="Emphasis"/>
-        </w:rPr>
-        <w:t>POST</w:t>
+          <w:rFonts w:cs="Open Sans"/>
+          <w:b/>
+          <w:bCs/>
+        </w:rPr>
+        <w:t>:</w:t>
+      </w:r>
+      <w:r>
+        <w:rPr>
+          <w:rFonts w:cs="Open Sans"/>
+        </w:rPr>
+        <w:t xml:space="preserve"> GET</w:t>
       </w:r>
     </w:p>
     <w:p>
@@ -10030,16 +10144,13 @@
           <w:ilvl w:val="0"/>
           <w:numId w:val="3"/>
         </w:numPr>
-        <w:jc w:val="left"/>
-        <w:rPr>
-          <w:b/>
-          <w:bCs/>
-          <w:iCs/>
-        </w:rPr>
-      </w:pPr>
-      <w:r>
-        <w:rPr>
-          <w:rStyle w:val="Emphasis"/>
+        <w:rPr>
+          <w:rFonts w:cs="Open Sans"/>
+        </w:rPr>
+      </w:pPr>
+      <w:r>
+        <w:rPr>
+          <w:rFonts w:cs="Open Sans"/>
           <w:b/>
           <w:bCs/>
         </w:rPr>
@@ -10047,318 +10158,11 @@
       </w:r>
       <w:r>
         <w:rPr>
-          <w:rStyle w:val="Emphasis"/>
-          <w:b/>
-          <w:bCs/>
+          <w:rFonts w:cs="Open Sans"/>
         </w:rPr>
         <w:t xml:space="preserve"> </w:t>
       </w:r>
       <w:hyperlink r:id="rId20" w:history="1">
-        <w:r>
-          <w:rPr>
-            <w:rStyle w:val="Hyperlink"/>
-            <w:rFonts w:cs="Open Sans"/>
-          </w:rPr>
-          <w:t>https://nutritec.azurewebsites.net/</w:t>
-        </w:r>
-      </w:hyperlink>
-      <w:r>
-        <w:rPr>
-          <w:rStyle w:val="Hyperlink"/>
-          <w:rFonts w:cs="Open Sans"/>
-        </w:rPr>
-        <w:t>Plans/UpdatePlanProduct?id_plan=1&amp;id_producto=2&amp;tiempo_comida=Desayuno&amp;porciones=3</w:t>
-      </w:r>
-      <w:r>
-        <w:rPr>
-          <w:b/>
-          <w:bCs/>
-          <w:iCs/>
-        </w:rPr>
-        <w:t xml:space="preserve"> </w:t>
-      </w:r>
-    </w:p>
-    <w:p>
-      <w:pPr>
-        <w:pStyle w:val="ListParagraph"/>
-        <w:numPr>
-          <w:ilvl w:val="0"/>
-          <w:numId w:val="3"/>
-        </w:numPr>
-        <w:jc w:val="left"/>
-        <w:rPr>
-          <w:b/>
-          <w:bCs/>
-          <w:iCs/>
-          <w:lang w:val="es-ES"/>
-        </w:rPr>
-      </w:pPr>
-      <w:r>
-        <w:rPr>
-          <w:rStyle w:val="Emphasis"/>
-          <w:b/>
-          <w:bCs/>
-          <w:lang w:val="es-US"/>
-        </w:rPr>
-        <w:t xml:space="preserve">Response </w:t>
-      </w:r>
-      <w:proofErr w:type="spellStart"/>
-      <w:r>
-        <w:rPr>
-          <w:rStyle w:val="Emphasis"/>
-          <w:b/>
-          <w:bCs/>
-          <w:lang w:val="es-US"/>
-        </w:rPr>
-        <w:t>body</w:t>
-      </w:r>
-      <w:proofErr w:type="spellEnd"/>
-      <w:r>
-        <w:rPr>
-          <w:rStyle w:val="Emphasis"/>
-          <w:b/>
-          <w:bCs/>
-          <w:lang w:val="es-US"/>
-        </w:rPr>
-        <w:t xml:space="preserve">: </w:t>
-      </w:r>
-      <w:r>
-        <w:rPr>
-          <w:rStyle w:val="Emphasis"/>
-          <w:lang w:val="es-US"/>
-        </w:rPr>
-        <w:t>"El producto del plan se ha actualizado correctamente."</w:t>
-      </w:r>
-    </w:p>
-    <w:p>
-      <w:pPr>
-        <w:spacing w:after="0"/>
-        <w:ind w:left="360"/>
-        <w:jc w:val="left"/>
-        <w:rPr>
-          <w:b/>
-          <w:bCs/>
-          <w:iCs/>
-          <w:lang w:val="es-US"/>
-        </w:rPr>
-      </w:pPr>
-    </w:p>
-    <w:p>
-      <w:pPr>
-        <w:ind w:left="360"/>
-        <w:jc w:val="left"/>
-        <w:rPr>
-          <w:b/>
-          <w:bCs/>
-          <w:iCs/>
-          <w:lang w:val="es-US"/>
-        </w:rPr>
-      </w:pPr>
-    </w:p>
-    <w:p>
-      <w:pPr>
-        <w:ind w:left="360"/>
-        <w:jc w:val="left"/>
-        <w:rPr>
-          <w:b/>
-          <w:bCs/>
-          <w:iCs/>
-          <w:lang w:val="es-US"/>
-        </w:rPr>
-      </w:pPr>
-    </w:p>
-    <w:p>
-      <w:pPr>
-        <w:ind w:left="360"/>
-        <w:jc w:val="left"/>
-        <w:rPr>
-          <w:b/>
-          <w:bCs/>
-          <w:iCs/>
-          <w:lang w:val="es-US"/>
-        </w:rPr>
-      </w:pPr>
-    </w:p>
-    <w:p>
-      <w:pPr>
-        <w:ind w:left="360"/>
-        <w:jc w:val="left"/>
-        <w:rPr>
-          <w:b/>
-          <w:bCs/>
-          <w:iCs/>
-          <w:lang w:val="es-US"/>
-        </w:rPr>
-      </w:pPr>
-    </w:p>
-    <w:p>
-      <w:pPr>
-        <w:rPr>
-          <w:lang w:val="es-US"/>
-        </w:rPr>
-      </w:pPr>
-    </w:p>
-    <w:p>
-      <w:pPr>
-        <w:rPr>
-          <w:lang w:val="es-US"/>
-        </w:rPr>
-      </w:pPr>
-    </w:p>
-    <w:p>
-      <w:pPr>
-        <w:rPr>
-          <w:lang w:val="es-US"/>
-        </w:rPr>
-      </w:pPr>
-    </w:p>
-    <w:p>
-      <w:pPr>
-        <w:rPr>
-          <w:lang w:val="es-US"/>
-        </w:rPr>
-      </w:pPr>
-    </w:p>
-    <w:p>
-      <w:pPr>
-        <w:pStyle w:val="Heading2"/>
-        <w:rPr>
-          <w:lang w:val="es-US"/>
-        </w:rPr>
-      </w:pPr>
-      <w:r>
-        <w:rPr>
-          <w:lang w:val="es-US"/>
-        </w:rPr>
-        <w:t>ASIGNACION DE UN PLAN A UN PACIENTE EN UNA FECHA O PERIODO:</w:t>
-      </w:r>
-    </w:p>
-    <w:p>
-      <w:pPr>
-        <w:pStyle w:val="Heading3"/>
-        <w:rPr>
-          <w:lang w:val="es-US"/>
-        </w:rPr>
-      </w:pPr>
-      <w:r>
-        <w:rPr>
-          <w:lang w:val="es-US"/>
-        </w:rPr>
-        <w:t>EN TRABAJO</w:t>
-      </w:r>
-    </w:p>
-    <w:p>
-      <w:pPr>
-        <w:rPr>
-          <w:lang w:val="es-US"/>
-        </w:rPr>
-      </w:pPr>
-    </w:p>
-    <w:p>
-      <w:pPr>
-        <w:rPr>
-          <w:lang w:val="es-US"/>
-        </w:rPr>
-      </w:pPr>
-    </w:p>
-    <w:p>
-      <w:pPr>
-        <w:rPr>
-          <w:lang w:val="es-US"/>
-        </w:rPr>
-      </w:pPr>
-    </w:p>
-    <w:p>
-      <w:pPr>
-        <w:pStyle w:val="Heading2"/>
-        <w:rPr>
-          <w:lang w:val="es-US"/>
-        </w:rPr>
-      </w:pPr>
-      <w:r>
-        <w:rPr>
-          <w:lang w:val="es-US"/>
-        </w:rPr>
-        <w:t>SEGUIMIENTO DE PACIENTE:</w:t>
-      </w:r>
-    </w:p>
-    <w:p>
-      <w:pPr>
-        <w:rPr>
-          <w:rFonts w:cs="Open Sans"/>
-          <w:lang w:val="es-US"/>
-        </w:rPr>
-      </w:pPr>
-      <w:r>
-        <w:rPr>
-          <w:rFonts w:cs="Open Sans"/>
-          <w:lang w:val="es-US"/>
-        </w:rPr>
-        <w:t>PARA OBTENER EL REGISTRO DE UN DIA EN ESPECIFICO</w:t>
-      </w:r>
-    </w:p>
-    <w:p>
-      <w:pPr>
-        <w:pStyle w:val="ListParagraph"/>
-        <w:numPr>
-          <w:ilvl w:val="0"/>
-          <w:numId w:val="3"/>
-        </w:numPr>
-        <w:rPr>
-          <w:rFonts w:cs="Open Sans"/>
-        </w:rPr>
-      </w:pPr>
-      <w:proofErr w:type="spellStart"/>
-      <w:r>
-        <w:rPr>
-          <w:rFonts w:cs="Open Sans"/>
-          <w:b/>
-          <w:bCs/>
-        </w:rPr>
-        <w:t>RequestType</w:t>
-      </w:r>
-      <w:proofErr w:type="spellEnd"/>
-      <w:r>
-        <w:rPr>
-          <w:rFonts w:cs="Open Sans"/>
-          <w:b/>
-          <w:bCs/>
-        </w:rPr>
-        <w:t>:</w:t>
-      </w:r>
-      <w:r>
-        <w:rPr>
-          <w:rFonts w:cs="Open Sans"/>
-        </w:rPr>
-        <w:t xml:space="preserve"> GET</w:t>
-      </w:r>
-    </w:p>
-    <w:p>
-      <w:pPr>
-        <w:pStyle w:val="ListParagraph"/>
-        <w:numPr>
-          <w:ilvl w:val="0"/>
-          <w:numId w:val="3"/>
-        </w:numPr>
-        <w:rPr>
-          <w:rFonts w:cs="Open Sans"/>
-        </w:rPr>
-      </w:pPr>
-      <w:r>
-        <w:rPr>
-          <w:rFonts w:cs="Open Sans"/>
-          <w:b/>
-          <w:bCs/>
-        </w:rPr>
-        <w:t>Request URL:</w:t>
-      </w:r>
-      <w:r>
-        <w:rPr>
-          <w:rFonts w:cs="Open Sans"/>
-        </w:rPr>
-        <w:t xml:space="preserve"> </w:t>
-      </w:r>
-      <w:hyperlink r:id="rId21" w:history="1">
         <w:r>
           <w:rPr>
             <w:rStyle w:val="Hyperlink"/>
@@ -10574,47 +10378,47 @@
         <w:pStyle w:val="JSON"/>
       </w:pPr>
       <w:r>
+        <w:t xml:space="preserve">    "cadera": 11,</w:t>
+      </w:r>
+    </w:p>
+    <w:p>
+      <w:pPr>
+        <w:pStyle w:val="JSON"/>
+      </w:pPr>
+      <w:r>
+        <w:t xml:space="preserve">    "peso": 53,</w:t>
+      </w:r>
+    </w:p>
+    <w:p>
+      <w:pPr>
+        <w:pStyle w:val="JSON"/>
+      </w:pPr>
+      <w:r>
+        <w:t xml:space="preserve">    "altura": 170,</w:t>
+      </w:r>
+    </w:p>
+    <w:p>
+      <w:pPr>
+        <w:pStyle w:val="JSON"/>
+      </w:pPr>
+      <w:r>
+        <w:t xml:space="preserve">    "cintura": 61,</w:t>
+      </w:r>
+    </w:p>
+    <w:p>
+      <w:pPr>
+        <w:pStyle w:val="JSON"/>
+      </w:pPr>
+      <w:r>
+        <w:t xml:space="preserve">    "cuello": 20</w:t>
+      </w:r>
+    </w:p>
+    <w:p>
+      <w:pPr>
+        <w:pStyle w:val="JSON"/>
+      </w:pPr>
+      <w:r>
         <w:lastRenderedPageBreak/>
-        <w:t xml:space="preserve">    "cadera": 11,</w:t>
-      </w:r>
-    </w:p>
-    <w:p>
-      <w:pPr>
-        <w:pStyle w:val="JSON"/>
-      </w:pPr>
-      <w:r>
-        <w:t xml:space="preserve">    "peso": 53,</w:t>
-      </w:r>
-    </w:p>
-    <w:p>
-      <w:pPr>
-        <w:pStyle w:val="JSON"/>
-      </w:pPr>
-      <w:r>
-        <w:t xml:space="preserve">    "altura": 170,</w:t>
-      </w:r>
-    </w:p>
-    <w:p>
-      <w:pPr>
-        <w:pStyle w:val="JSON"/>
-      </w:pPr>
-      <w:r>
-        <w:t xml:space="preserve">    "cintura": 61,</w:t>
-      </w:r>
-    </w:p>
-    <w:p>
-      <w:pPr>
-        <w:pStyle w:val="JSON"/>
-      </w:pPr>
-      <w:r>
-        <w:t xml:space="preserve">    "cuello": 20</w:t>
-      </w:r>
-    </w:p>
-    <w:p>
-      <w:pPr>
-        <w:pStyle w:val="JSON"/>
-      </w:pPr>
-      <w:r>
         <w:t xml:space="preserve">  }</w:t>
       </w:r>
     </w:p>
@@ -10782,7 +10586,7 @@
         </w:rPr>
         <w:t xml:space="preserve"> </w:t>
       </w:r>
-      <w:hyperlink r:id="rId22" w:history="1">
+      <w:hyperlink r:id="rId21" w:history="1">
         <w:r>
           <w:rPr>
             <w:rStyle w:val="Hyperlink"/>
@@ -11157,7 +10961,7 @@
         </w:rPr>
         <w:t xml:space="preserve"> </w:t>
       </w:r>
-      <w:hyperlink r:id="rId23" w:history="1">
+      <w:hyperlink r:id="rId22" w:history="1">
         <w:r>
           <w:rPr>
             <w:rStyle w:val="Hyperlink"/>
@@ -11568,7 +11372,7 @@
         </w:rPr>
         <w:t xml:space="preserve"> </w:t>
       </w:r>
-      <w:hyperlink r:id="rId24" w:history="1">
+      <w:hyperlink r:id="rId23" w:history="1">
         <w:r>
           <w:rPr>
             <w:rStyle w:val="Hyperlink"/>
@@ -11986,7 +11790,7 @@
         </w:rPr>
         <w:t xml:space="preserve"> </w:t>
       </w:r>
-      <w:hyperlink r:id="rId25" w:history="1">
+      <w:hyperlink r:id="rId24" w:history="1">
         <w:r>
           <w:rPr>
             <w:rStyle w:val="Hyperlink"/>
@@ -12492,7 +12296,7 @@
         </w:rPr>
         <w:t xml:space="preserve"> </w:t>
       </w:r>
-      <w:hyperlink r:id="rId26" w:history="1">
+      <w:hyperlink r:id="rId25" w:history="1">
         <w:r>
           <w:rPr>
             <w:rStyle w:val="Hyperlink"/>
@@ -12910,7 +12714,7 @@
         </w:rPr>
         <w:t xml:space="preserve"> </w:t>
       </w:r>
-      <w:hyperlink r:id="rId27" w:history="1">
+      <w:hyperlink r:id="rId26" w:history="1">
         <w:r>
           <w:rPr>
             <w:rStyle w:val="Hyperlink"/>
@@ -13044,7 +12848,7 @@
         </w:rPr>
         <w:t xml:space="preserve">Request URL: </w:t>
       </w:r>
-      <w:hyperlink r:id="rId28" w:history="1">
+      <w:hyperlink r:id="rId27" w:history="1">
         <w:r>
           <w:rPr>
             <w:rStyle w:val="Hyperlink"/>
@@ -13347,435 +13151,6 @@
       <w:r>
         <w:t>}</w:t>
       </w:r>
-    </w:p>
-    <w:p>
-      <w:pPr>
-        <w:pStyle w:val="JSON"/>
-      </w:pPr>
-    </w:p>
-    <w:p>
-      <w:pPr>
-        <w:pStyle w:val="JSON"/>
-      </w:pPr>
-    </w:p>
-    <w:p>
-      <w:pPr>
-        <w:pStyle w:val="JSON"/>
-      </w:pPr>
-    </w:p>
-    <w:p>
-      <w:pPr>
-        <w:pStyle w:val="JSON"/>
-      </w:pPr>
-    </w:p>
-    <w:p>
-      <w:pPr>
-        <w:pStyle w:val="Heading2"/>
-      </w:pPr>
-      <w:r>
-        <w:lastRenderedPageBreak/>
-        <w:t>GET</w:t>
-      </w:r>
-      <w:r>
-        <w:t xml:space="preserve"> ALL</w:t>
-      </w:r>
-      <w:r>
-        <w:t xml:space="preserve"> </w:t>
-      </w:r>
-      <w:r>
-        <w:t>PRODUCTS</w:t>
-      </w:r>
-      <w:r>
-        <w:t>:</w:t>
-      </w:r>
-    </w:p>
-    <w:p>
-      <w:pPr>
-        <w:pStyle w:val="ListParagraph"/>
-        <w:numPr>
-          <w:ilvl w:val="0"/>
-          <w:numId w:val="3"/>
-        </w:numPr>
-        <w:rPr>
-          <w:rFonts w:cs="Open Sans"/>
-        </w:rPr>
-      </w:pPr>
-      <w:proofErr w:type="spellStart"/>
-      <w:r>
-        <w:rPr>
-          <w:rFonts w:cs="Open Sans"/>
-          <w:b/>
-          <w:bCs/>
-        </w:rPr>
-        <w:t>RequestType</w:t>
-      </w:r>
-      <w:proofErr w:type="spellEnd"/>
-      <w:r>
-        <w:rPr>
-          <w:rFonts w:cs="Open Sans"/>
-          <w:b/>
-          <w:bCs/>
-        </w:rPr>
-        <w:t>:</w:t>
-      </w:r>
-      <w:r>
-        <w:rPr>
-          <w:rFonts w:cs="Open Sans"/>
-        </w:rPr>
-        <w:t xml:space="preserve"> GET</w:t>
-      </w:r>
-    </w:p>
-    <w:p>
-      <w:pPr>
-        <w:pStyle w:val="ListParagraph"/>
-        <w:numPr>
-          <w:ilvl w:val="0"/>
-          <w:numId w:val="3"/>
-        </w:numPr>
-        <w:rPr>
-          <w:rFonts w:cs="Open Sans"/>
-        </w:rPr>
-      </w:pPr>
-      <w:r>
-        <w:rPr>
-          <w:rFonts w:cs="Open Sans"/>
-          <w:b/>
-          <w:bCs/>
-        </w:rPr>
-        <w:t>Request URL:</w:t>
-      </w:r>
-      <w:r>
-        <w:rPr>
-          <w:rFonts w:cs="Open Sans"/>
-        </w:rPr>
-        <w:t xml:space="preserve"> </w:t>
-      </w:r>
-      <w:hyperlink r:id="rId29" w:history="1">
-        <w:r>
-          <w:rPr>
-            <w:rStyle w:val="Hyperlink"/>
-            <w:rFonts w:cs="Open Sans"/>
-          </w:rPr>
-          <w:t>https://nutritec.azurewebsites.net/</w:t>
-        </w:r>
-        <w:r>
-          <w:rPr>
-            <w:rStyle w:val="Hyperlink"/>
-            <w:rFonts w:cs="Open Sans"/>
-          </w:rPr>
-          <w:t>producto</w:t>
-        </w:r>
-      </w:hyperlink>
-    </w:p>
-    <w:p>
-      <w:pPr>
-        <w:pStyle w:val="ListParagraph"/>
-        <w:numPr>
-          <w:ilvl w:val="0"/>
-          <w:numId w:val="3"/>
-        </w:numPr>
-        <w:rPr>
-          <w:rFonts w:cs="Open Sans"/>
-          <w:lang w:val="es-US"/>
-        </w:rPr>
-      </w:pPr>
-      <w:r>
-        <w:rPr>
-          <w:rFonts w:cs="Open Sans"/>
-          <w:b/>
-          <w:bCs/>
-          <w:lang w:val="es-US"/>
-        </w:rPr>
-        <w:t xml:space="preserve">Response </w:t>
-      </w:r>
-      <w:proofErr w:type="spellStart"/>
-      <w:r>
-        <w:rPr>
-          <w:rFonts w:cs="Open Sans"/>
-          <w:b/>
-          <w:bCs/>
-          <w:lang w:val="es-US"/>
-        </w:rPr>
-        <w:t>body</w:t>
-      </w:r>
-      <w:proofErr w:type="spellEnd"/>
-      <w:r>
-        <w:rPr>
-          <w:rFonts w:cs="Open Sans"/>
-          <w:b/>
-          <w:bCs/>
-          <w:lang w:val="es-US"/>
-        </w:rPr>
-        <w:t>:</w:t>
-      </w:r>
-      <w:r>
-        <w:rPr>
-          <w:rFonts w:cs="Open Sans"/>
-          <w:lang w:val="es-US"/>
-        </w:rPr>
-        <w:t xml:space="preserve"> </w:t>
-      </w:r>
-    </w:p>
-    <w:p>
-      <w:pPr>
-        <w:pStyle w:val="JSON"/>
-      </w:pPr>
-      <w:r>
-        <w:t>[</w:t>
-      </w:r>
-    </w:p>
-    <w:p>
-      <w:pPr>
-        <w:pStyle w:val="JSON"/>
-      </w:pPr>
-      <w:r>
-        <w:t xml:space="preserve">  {</w:t>
-      </w:r>
-    </w:p>
-    <w:p>
-      <w:pPr>
-        <w:pStyle w:val="JSON"/>
-      </w:pPr>
-      <w:r>
-        <w:t xml:space="preserve">    "id": 1,</w:t>
-      </w:r>
-    </w:p>
-    <w:p>
-      <w:pPr>
-        <w:pStyle w:val="JSON"/>
-      </w:pPr>
-      <w:r>
-        <w:t xml:space="preserve">    "</w:t>
-      </w:r>
-      <w:proofErr w:type="spellStart"/>
-      <w:r>
-        <w:t>barcode</w:t>
-      </w:r>
-      <w:proofErr w:type="spellEnd"/>
-      <w:r>
-        <w:t>": "3918975903",</w:t>
-      </w:r>
-    </w:p>
-    <w:p>
-      <w:pPr>
-        <w:pStyle w:val="JSON"/>
-      </w:pPr>
-      <w:r>
-        <w:t xml:space="preserve">    "</w:t>
-      </w:r>
-      <w:proofErr w:type="spellStart"/>
-      <w:r>
-        <w:t>descripcion</w:t>
-      </w:r>
-      <w:proofErr w:type="spellEnd"/>
-      <w:r>
-        <w:t>": "Manzana",</w:t>
-      </w:r>
-    </w:p>
-    <w:p>
-      <w:pPr>
-        <w:pStyle w:val="JSON"/>
-      </w:pPr>
-      <w:r>
-        <w:t xml:space="preserve">    "estatus": "APROBADO",</w:t>
-      </w:r>
-    </w:p>
-    <w:p>
-      <w:pPr>
-        <w:pStyle w:val="JSON"/>
-      </w:pPr>
-      <w:r>
-        <w:t xml:space="preserve">    "</w:t>
-      </w:r>
-      <w:proofErr w:type="spellStart"/>
-      <w:r>
-        <w:t>tamano_porcion</w:t>
-      </w:r>
-      <w:proofErr w:type="spellEnd"/>
-      <w:r>
-        <w:t>": 1,</w:t>
-      </w:r>
-    </w:p>
-    <w:p>
-      <w:pPr>
-        <w:pStyle w:val="JSON"/>
-      </w:pPr>
-      <w:r>
-        <w:t xml:space="preserve">    "sodio": 3,</w:t>
-      </w:r>
-    </w:p>
-    <w:p>
-      <w:pPr>
-        <w:pStyle w:val="JSON"/>
-      </w:pPr>
-      <w:r>
-        <w:t xml:space="preserve">    "grasa": 2,</w:t>
-      </w:r>
-    </w:p>
-    <w:p>
-      <w:pPr>
-        <w:pStyle w:val="JSON"/>
-      </w:pPr>
-      <w:r>
-        <w:t xml:space="preserve">    "</w:t>
-      </w:r>
-      <w:proofErr w:type="spellStart"/>
-      <w:r>
-        <w:t>energia</w:t>
-      </w:r>
-      <w:proofErr w:type="spellEnd"/>
-      <w:r>
-        <w:t>": 40,</w:t>
-      </w:r>
-    </w:p>
-    <w:p>
-      <w:pPr>
-        <w:pStyle w:val="JSON"/>
-      </w:pPr>
-      <w:r>
-        <w:t xml:space="preserve">    "hierro": 20,</w:t>
-      </w:r>
-    </w:p>
-    <w:p>
-      <w:pPr>
-        <w:pStyle w:val="JSON"/>
-      </w:pPr>
-      <w:r>
-        <w:t xml:space="preserve">    "calcio": 10,</w:t>
-      </w:r>
-    </w:p>
-    <w:p>
-      <w:pPr>
-        <w:pStyle w:val="JSON"/>
-      </w:pPr>
-      <w:r>
-        <w:t xml:space="preserve">    "</w:t>
-      </w:r>
-      <w:proofErr w:type="spellStart"/>
-      <w:r>
-        <w:t>proteina</w:t>
-      </w:r>
-      <w:proofErr w:type="spellEnd"/>
-      <w:r>
-        <w:t>": 10.1,</w:t>
-      </w:r>
-    </w:p>
-    <w:p>
-      <w:pPr>
-        <w:pStyle w:val="JSON"/>
-      </w:pPr>
-      <w:r>
-        <w:t xml:space="preserve">    "vitamina": 11.2,</w:t>
-      </w:r>
-    </w:p>
-    <w:p>
-      <w:pPr>
-        <w:pStyle w:val="JSON"/>
-      </w:pPr>
-      <w:r>
-        <w:t xml:space="preserve">    "carbohidratos": 104.9</w:t>
-      </w:r>
-    </w:p>
-    <w:p>
-      <w:pPr>
-        <w:pStyle w:val="JSON"/>
-      </w:pPr>
-      <w:r>
-        <w:t xml:space="preserve">  },</w:t>
-      </w:r>
-    </w:p>
-    <w:p>
-      <w:pPr>
-        <w:pStyle w:val="JSON"/>
-      </w:pPr>
-      <w:r>
-        <w:t xml:space="preserve">  {</w:t>
-      </w:r>
-    </w:p>
-    <w:p>
-      <w:pPr>
-        <w:pStyle w:val="JSON"/>
-      </w:pPr>
-      <w:r>
-        <w:t xml:space="preserve">    "id": 2,</w:t>
-      </w:r>
-    </w:p>
-    <w:p>
-      <w:pPr>
-        <w:pStyle w:val="JSON"/>
-      </w:pPr>
-      <w:r>
-        <w:t xml:space="preserve">    "</w:t>
-      </w:r>
-      <w:proofErr w:type="spellStart"/>
-      <w:r>
-        <w:t>barcode</w:t>
-      </w:r>
-      <w:proofErr w:type="spellEnd"/>
-      <w:r>
-        <w:t>": "5658154766",</w:t>
-      </w:r>
-    </w:p>
-    <w:p>
-      <w:pPr>
-        <w:pStyle w:val="JSON"/>
-      </w:pPr>
-      <w:r>
-        <w:t xml:space="preserve">    "</w:t>
-      </w:r>
-      <w:proofErr w:type="spellStart"/>
-      <w:r>
-        <w:t>descripcion</w:t>
-      </w:r>
-      <w:proofErr w:type="spellEnd"/>
-      <w:r>
-        <w:t>": "Naranja",</w:t>
-      </w:r>
-    </w:p>
-    <w:p>
-      <w:pPr>
-        <w:pStyle w:val="JSON"/>
-      </w:pPr>
-      <w:r>
-        <w:t xml:space="preserve">    "estatus": "RECHAZADO",</w:t>
-      </w:r>
-    </w:p>
-    <w:p>
-      <w:pPr>
-        <w:pStyle w:val="JSON"/>
-      </w:pPr>
-      <w:r>
-        <w:t xml:space="preserve">    "</w:t>
-      </w:r>
-      <w:proofErr w:type="spellStart"/>
-      <w:r>
-        <w:t>tamano_porcion</w:t>
-      </w:r>
-      <w:proofErr w:type="spellEnd"/>
-      <w:r>
-        <w:t>": 1,</w:t>
-      </w:r>
-    </w:p>
-    <w:p>
-      <w:pPr>
-        <w:pStyle w:val="JSON"/>
-      </w:pPr>
-      <w:r>
-        <w:t>….</w:t>
-      </w:r>
-    </w:p>
-    <w:p>
-      <w:pPr>
-        <w:pStyle w:val="JSON"/>
-      </w:pPr>
-      <w:r>
-        <w:t>]</w:t>
-      </w:r>
-    </w:p>
-    <w:p>
-      <w:pPr>
-        <w:pStyle w:val="JSON"/>
-      </w:pPr>
     </w:p>
     <w:sectPr>
       <w:pgSz w:w="12240" w:h="15840"/>
@@ -14080,7 +13455,7 @@
         <w:rFonts w:ascii="Symbol" w:hAnsi="Symbol" w:hint="default"/>
       </w:rPr>
     </w:lvl>
-    <w:lvl w:ilvl="1" w:tplc="04090003">
+    <w:lvl w:ilvl="1" w:tplc="04090003" w:tentative="1">
       <w:start w:val="1"/>
       <w:numFmt w:val="bullet"/>
       <w:lvlText w:val="o"/>

</xml_diff>

<commit_message>
[ADD] Get recetas con id cliente y Get productos con id receta.
</commit_message>
<xml_diff>
--- a/GUIA API.docx
+++ b/GUIA API.docx
@@ -256,7 +256,15 @@
       </w:r>
       <w:proofErr w:type="spellEnd"/>
       <w:r>
-        <w:t>": "Adrian",</w:t>
+        <w:t>": "</w:t>
+      </w:r>
+      <w:proofErr w:type="spellStart"/>
+      <w:r>
+        <w:t>Adrian</w:t>
+      </w:r>
+      <w:proofErr w:type="spellEnd"/>
+      <w:r>
+        <w:t>",</w:t>
       </w:r>
     </w:p>
     <w:p>
@@ -288,7 +296,15 @@
       </w:r>
       <w:proofErr w:type="spellEnd"/>
       <w:r>
-        <w:t>": "Ramirez",</w:t>
+        <w:t>": "</w:t>
+      </w:r>
+      <w:proofErr w:type="spellStart"/>
+      <w:r>
+        <w:t>Ramirez</w:t>
+      </w:r>
+      <w:proofErr w:type="spellEnd"/>
+      <w:r>
+        <w:t>",</w:t>
       </w:r>
     </w:p>
     <w:p>
@@ -1050,21 +1066,7 @@
         <w:rPr>
           <w:lang w:val="es-US"/>
         </w:rPr>
-        <w:t xml:space="preserve"> </w:t>
-      </w:r>
-      <w:proofErr w:type="spellStart"/>
-      <w:r>
-        <w:rPr>
-          <w:lang w:val="es-US"/>
-        </w:rPr>
-        <w:t>string</w:t>
-      </w:r>
-      <w:proofErr w:type="spellEnd"/>
-      <w:r>
-        <w:rPr>
-          <w:lang w:val="es-US"/>
-        </w:rPr>
-        <w:t xml:space="preserve"> se refiere </w:t>
+        <w:t xml:space="preserve"> string se refiere </w:t>
       </w:r>
       <w:proofErr w:type="gramStart"/>
       <w:r>
@@ -1346,15 +1348,7 @@
       </w:r>
       <w:proofErr w:type="spellEnd"/>
       <w:r>
-        <w:t>": "</w:t>
-      </w:r>
-      <w:proofErr w:type="spellStart"/>
-      <w:r>
-        <w:t>string</w:t>
-      </w:r>
-      <w:proofErr w:type="spellEnd"/>
-      <w:r>
-        <w:t>",</w:t>
+        <w:t>": "string",</w:t>
       </w:r>
     </w:p>
     <w:p>
@@ -1370,15 +1364,7 @@
       </w:r>
       <w:proofErr w:type="spellEnd"/>
       <w:r>
-        <w:t>": "</w:t>
-      </w:r>
-      <w:proofErr w:type="spellStart"/>
-      <w:r>
-        <w:t>string</w:t>
-      </w:r>
-      <w:proofErr w:type="spellEnd"/>
-      <w:r>
-        <w:t>",</w:t>
+        <w:t>": "string",</w:t>
       </w:r>
     </w:p>
     <w:p>
@@ -1394,15 +1380,7 @@
       </w:r>
       <w:proofErr w:type="spellEnd"/>
       <w:r>
-        <w:t>": "</w:t>
-      </w:r>
-      <w:proofErr w:type="spellStart"/>
-      <w:r>
-        <w:t>string</w:t>
-      </w:r>
-      <w:proofErr w:type="spellEnd"/>
-      <w:r>
-        <w:t>",</w:t>
+        <w:t>": "string",</w:t>
       </w:r>
     </w:p>
     <w:p>
@@ -1418,15 +1396,7 @@
       </w:r>
       <w:proofErr w:type="spellEnd"/>
       <w:r>
-        <w:t>": "</w:t>
-      </w:r>
-      <w:proofErr w:type="spellStart"/>
-      <w:r>
-        <w:t>string</w:t>
-      </w:r>
-      <w:proofErr w:type="spellEnd"/>
-      <w:r>
-        <w:t>",</w:t>
+        <w:t>": "string",</w:t>
       </w:r>
     </w:p>
     <w:p>
@@ -1474,15 +1444,7 @@
       </w:r>
       <w:proofErr w:type="spellEnd"/>
       <w:r>
-        <w:t>": "</w:t>
-      </w:r>
-      <w:proofErr w:type="spellStart"/>
-      <w:r>
-        <w:t>string</w:t>
-      </w:r>
-      <w:proofErr w:type="spellEnd"/>
-      <w:r>
-        <w:t>",</w:t>
+        <w:t>": "string",</w:t>
       </w:r>
     </w:p>
     <w:p>
@@ -1514,15 +1476,7 @@
       </w:r>
       <w:proofErr w:type="spellEnd"/>
       <w:r>
-        <w:t>": "</w:t>
-      </w:r>
-      <w:proofErr w:type="spellStart"/>
-      <w:r>
-        <w:t>string</w:t>
-      </w:r>
-      <w:proofErr w:type="spellEnd"/>
-      <w:r>
-        <w:t>"</w:t>
+        <w:t>": "string"</w:t>
       </w:r>
     </w:p>
     <w:p>
@@ -7553,6 +7507,7 @@
           <w:rStyle w:val="HTMLCode"/>
           <w:rFonts w:eastAsiaTheme="majorEastAsia"/>
           <w:color w:val="FFFFFF"/>
+          <w:lang w:val="es-US"/>
         </w:rPr>
       </w:pPr>
       <w:r>
@@ -7567,31 +7522,25 @@
         <w:rPr>
           <w:rStyle w:val="hljs-attr"/>
           <w:color w:val="FFFFFF"/>
+          <w:lang w:val="es-US"/>
         </w:rPr>
         <w:t>"</w:t>
       </w:r>
       <w:proofErr w:type="spellStart"/>
-      <w:proofErr w:type="gramStart"/>
       <w:r>
         <w:rPr>
           <w:rStyle w:val="hljs-attr"/>
           <w:color w:val="FFFFFF"/>
-        </w:rPr>
-        <w:t>tiempo</w:t>
-      </w:r>
-      <w:proofErr w:type="gramEnd"/>
+          <w:lang w:val="es-US"/>
+        </w:rPr>
+        <w:t>tiempo_comida</w:t>
+      </w:r>
+      <w:proofErr w:type="spellEnd"/>
       <w:r>
         <w:rPr>
           <w:rStyle w:val="hljs-attr"/>
           <w:color w:val="FFFFFF"/>
-        </w:rPr>
-        <w:t>_comida</w:t>
-      </w:r>
-      <w:proofErr w:type="spellEnd"/>
-      <w:r>
-        <w:rPr>
-          <w:rStyle w:val="hljs-attr"/>
-          <w:color w:val="FFFFFF"/>
+          <w:lang w:val="es-US"/>
         </w:rPr>
         <w:t>"</w:t>
       </w:r>
@@ -7600,6 +7549,7 @@
           <w:rStyle w:val="HTMLCode"/>
           <w:rFonts w:eastAsiaTheme="majorEastAsia"/>
           <w:color w:val="FFFFFF"/>
+          <w:lang w:val="es-US"/>
         </w:rPr>
         <w:t xml:space="preserve">: </w:t>
       </w:r>
@@ -7608,50 +7558,16 @@
           <w:rStyle w:val="HTMLCode"/>
           <w:rFonts w:eastAsiaTheme="majorEastAsia"/>
           <w:color w:val="A2FCA2"/>
-        </w:rPr>
-        <w:t>"</w:t>
-      </w:r>
-      <w:proofErr w:type="spellStart"/>
-      <w:r>
-        <w:rPr>
-          <w:rStyle w:val="HTMLCode"/>
-          <w:rFonts w:eastAsiaTheme="majorEastAsia"/>
-          <w:color w:val="A2FCA2"/>
-        </w:rPr>
-        <w:t>Merienda</w:t>
-      </w:r>
-      <w:proofErr w:type="spellEnd"/>
-      <w:r>
-        <w:rPr>
-          <w:rStyle w:val="HTMLCode"/>
-          <w:rFonts w:eastAsiaTheme="majorEastAsia"/>
-          <w:color w:val="A2FCA2"/>
-        </w:rPr>
-        <w:t xml:space="preserve"> </w:t>
-      </w:r>
-      <w:proofErr w:type="spellStart"/>
-      <w:r>
-        <w:rPr>
-          <w:rStyle w:val="HTMLCode"/>
-          <w:rFonts w:eastAsiaTheme="majorEastAsia"/>
-          <w:color w:val="A2FCA2"/>
-        </w:rPr>
-        <w:t>tarde</w:t>
-      </w:r>
-      <w:proofErr w:type="spellEnd"/>
-      <w:r>
-        <w:rPr>
-          <w:rStyle w:val="HTMLCode"/>
-          <w:rFonts w:eastAsiaTheme="majorEastAsia"/>
-          <w:color w:val="A2FCA2"/>
-        </w:rPr>
-        <w:t>"</w:t>
-      </w:r>
-      <w:r>
-        <w:rPr>
-          <w:rStyle w:val="HTMLCode"/>
-          <w:rFonts w:eastAsiaTheme="majorEastAsia"/>
-          <w:color w:val="FFFFFF"/>
+          <w:lang w:val="es-US"/>
+        </w:rPr>
+        <w:t>"Merienda tarde"</w:t>
+      </w:r>
+      <w:r>
+        <w:rPr>
+          <w:rStyle w:val="HTMLCode"/>
+          <w:rFonts w:eastAsiaTheme="majorEastAsia"/>
+          <w:color w:val="FFFFFF"/>
+          <w:lang w:val="es-US"/>
         </w:rPr>
         <w:t>,</w:t>
       </w:r>
@@ -7672,6 +7588,7 @@
           <w:rStyle w:val="HTMLCode"/>
           <w:rFonts w:eastAsiaTheme="majorEastAsia"/>
           <w:color w:val="FFFFFF"/>
+          <w:lang w:val="es-US"/>
         </w:rPr>
         <w:t xml:space="preserve">    </w:t>
       </w:r>
@@ -11068,15 +10985,7 @@
       </w:r>
       <w:proofErr w:type="spellEnd"/>
       <w:r>
-        <w:t>": "</w:t>
-      </w:r>
-      <w:proofErr w:type="spellStart"/>
-      <w:r>
-        <w:t>string</w:t>
-      </w:r>
-      <w:proofErr w:type="spellEnd"/>
-      <w:r>
-        <w:t>",</w:t>
+        <w:t>": "string",</w:t>
       </w:r>
     </w:p>
     <w:p>
@@ -11092,15 +11001,7 @@
       </w:r>
       <w:proofErr w:type="spellEnd"/>
       <w:r>
-        <w:t>": "</w:t>
-      </w:r>
-      <w:proofErr w:type="spellStart"/>
-      <w:r>
-        <w:t>string</w:t>
-      </w:r>
-      <w:proofErr w:type="spellEnd"/>
-      <w:r>
-        <w:t>",</w:t>
+        <w:t>": "string",</w:t>
       </w:r>
     </w:p>
     <w:p>
@@ -11116,15 +11017,7 @@
       </w:r>
       <w:proofErr w:type="spellEnd"/>
       <w:r>
-        <w:t>": "</w:t>
-      </w:r>
-      <w:proofErr w:type="spellStart"/>
-      <w:r>
-        <w:t>string</w:t>
-      </w:r>
-      <w:proofErr w:type="spellEnd"/>
-      <w:r>
-        <w:t>",</w:t>
+        <w:t>": "string",</w:t>
       </w:r>
     </w:p>
     <w:p>
@@ -11140,15 +11033,7 @@
       </w:r>
       <w:proofErr w:type="spellEnd"/>
       <w:r>
-        <w:t>": "</w:t>
-      </w:r>
-      <w:proofErr w:type="spellStart"/>
-      <w:r>
-        <w:t>string</w:t>
-      </w:r>
-      <w:proofErr w:type="spellEnd"/>
-      <w:r>
-        <w:t>",</w:t>
+        <w:t>": "string",</w:t>
       </w:r>
     </w:p>
     <w:p>
@@ -11212,15 +11097,7 @@
       </w:r>
       <w:proofErr w:type="spellEnd"/>
       <w:r>
-        <w:t>": "</w:t>
-      </w:r>
-      <w:proofErr w:type="spellStart"/>
-      <w:r>
-        <w:t>string</w:t>
-      </w:r>
-      <w:proofErr w:type="spellEnd"/>
-      <w:r>
-        <w:t>"</w:t>
+        <w:t>": "string"</w:t>
       </w:r>
     </w:p>
     <w:p>
@@ -12074,84 +11951,6 @@
     </w:p>
     <w:p>
       <w:pPr>
-        <w:rPr>
-          <w:rFonts w:cs="Open Sans"/>
-          <w:lang w:val="es-US"/>
-        </w:rPr>
-      </w:pPr>
-    </w:p>
-    <w:p>
-      <w:pPr>
-        <w:pStyle w:val="Heading2"/>
-        <w:rPr>
-          <w:lang w:val="es-US"/>
-        </w:rPr>
-      </w:pPr>
-      <w:r>
-        <w:rPr>
-          <w:lang w:val="es-US"/>
-        </w:rPr>
-        <w:t>GESTION DE RECETAS:</w:t>
-      </w:r>
-    </w:p>
-    <w:p>
-      <w:pPr>
-        <w:pStyle w:val="Heading3"/>
-        <w:rPr>
-          <w:lang w:val="es-US"/>
-        </w:rPr>
-      </w:pPr>
-      <w:r>
-        <w:rPr>
-          <w:lang w:val="es-US"/>
-        </w:rPr>
-        <w:t>EN TRABAJO</w:t>
-      </w:r>
-    </w:p>
-    <w:p>
-      <w:pPr>
-        <w:rPr>
-          <w:lang w:val="es-US"/>
-        </w:rPr>
-      </w:pPr>
-    </w:p>
-    <w:p>
-      <w:pPr>
-        <w:rPr>
-          <w:lang w:val="es-US"/>
-        </w:rPr>
-      </w:pPr>
-    </w:p>
-    <w:p>
-      <w:pPr>
-        <w:pStyle w:val="Heading2"/>
-        <w:rPr>
-          <w:lang w:val="es-US"/>
-        </w:rPr>
-      </w:pPr>
-      <w:r>
-        <w:rPr>
-          <w:lang w:val="es-US"/>
-        </w:rPr>
-        <w:t>REPORTE DE AVANCE:</w:t>
-      </w:r>
-    </w:p>
-    <w:p>
-      <w:pPr>
-        <w:pStyle w:val="Heading3"/>
-        <w:rPr>
-          <w:lang w:val="es-US"/>
-        </w:rPr>
-      </w:pPr>
-      <w:r>
-        <w:rPr>
-          <w:lang w:val="es-US"/>
-        </w:rPr>
-        <w:t>EN TRABAJO</w:t>
-      </w:r>
-    </w:p>
-    <w:p>
-      <w:pPr>
         <w:spacing w:line="259" w:lineRule="auto"/>
         <w:jc w:val="left"/>
         <w:rPr>
@@ -12169,71 +11968,76 @@
     </w:p>
     <w:p>
       <w:pPr>
-        <w:rPr>
-          <w:rFonts w:cs="Open Sans"/>
-          <w:b/>
-          <w:bCs/>
-          <w:lang w:val="es-US"/>
-        </w:rPr>
-      </w:pPr>
-      <w:r>
-        <w:rPr>
-          <w:rFonts w:cs="Open Sans"/>
-          <w:b/>
-          <w:bCs/>
+        <w:pStyle w:val="Heading2"/>
+        <w:rPr>
+          <w:lang w:val="es-US"/>
+        </w:rPr>
+      </w:pPr>
+      <w:r>
+        <w:rPr>
           <w:lang w:val="es-US"/>
         </w:rPr>
         <w:lastRenderedPageBreak/>
-        <w:t>#####################################################################</w:t>
-      </w:r>
-    </w:p>
-    <w:p>
-      <w:pPr>
-        <w:pStyle w:val="Title"/>
-      </w:pPr>
-      <w:r>
-        <w:t xml:space="preserve">UTILES </w:t>
-      </w:r>
-      <w:proofErr w:type="spellStart"/>
-      <w:r>
-        <w:t>UTILES</w:t>
-      </w:r>
-      <w:proofErr w:type="spellEnd"/>
-      <w:r>
-        <w:t xml:space="preserve"> </w:t>
-      </w:r>
-      <w:proofErr w:type="spellStart"/>
-      <w:r>
-        <w:t>UTILES</w:t>
-      </w:r>
-      <w:proofErr w:type="spellEnd"/>
-      <w:r>
-        <w:t xml:space="preserve"> </w:t>
-      </w:r>
-      <w:proofErr w:type="spellStart"/>
-      <w:r>
-        <w:t>UTILES</w:t>
-      </w:r>
-      <w:proofErr w:type="spellEnd"/>
-      <w:r>
-        <w:t xml:space="preserve"> </w:t>
-      </w:r>
-      <w:proofErr w:type="spellStart"/>
-      <w:r>
-        <w:t>UTILES</w:t>
-      </w:r>
-      <w:proofErr w:type="spellEnd"/>
-      <w:r>
-        <w:t xml:space="preserve"> </w:t>
-      </w:r>
-    </w:p>
-    <w:p>
-      <w:pPr>
-        <w:pStyle w:val="Heading2"/>
-      </w:pPr>
-      <w:r>
-        <w:t>GET NUTRICIONISTA BY ID:</w:t>
-      </w:r>
+        <w:t>GESTION DE RECETAS:</w:t>
+      </w:r>
+    </w:p>
+    <w:p>
+      <w:pPr>
+        <w:pStyle w:val="ListParagraph"/>
+        <w:numPr>
+          <w:ilvl w:val="0"/>
+          <w:numId w:val="6"/>
+        </w:numPr>
+        <w:rPr>
+          <w:b/>
+          <w:bCs/>
+          <w:color w:val="00B050"/>
+        </w:rPr>
+      </w:pPr>
+      <w:r>
+        <w:rPr>
+          <w:b/>
+          <w:bCs/>
+          <w:color w:val="00B050"/>
+        </w:rPr>
+        <w:t xml:space="preserve">Get </w:t>
+      </w:r>
+      <w:proofErr w:type="spellStart"/>
+      <w:r>
+        <w:rPr>
+          <w:b/>
+          <w:bCs/>
+          <w:color w:val="00B050"/>
+        </w:rPr>
+        <w:t>recetas</w:t>
+      </w:r>
+      <w:proofErr w:type="spellEnd"/>
+      <w:r>
+        <w:rPr>
+          <w:b/>
+          <w:bCs/>
+          <w:color w:val="00B050"/>
+        </w:rPr>
+        <w:t xml:space="preserve"> by </w:t>
+      </w:r>
+      <w:proofErr w:type="spellStart"/>
+      <w:r>
+        <w:rPr>
+          <w:b/>
+          <w:bCs/>
+          <w:color w:val="00B050"/>
+        </w:rPr>
+        <w:t>id</w:t>
+      </w:r>
+      <w:r>
+        <w:rPr>
+          <w:b/>
+          <w:bCs/>
+          <w:color w:val="00B050"/>
+        </w:rPr>
+        <w:t>_cliente</w:t>
+      </w:r>
+      <w:proofErr w:type="spellEnd"/>
     </w:p>
     <w:p>
       <w:pPr>
@@ -12242,14 +12046,17 @@
           <w:ilvl w:val="0"/>
           <w:numId w:val="3"/>
         </w:numPr>
-        <w:rPr>
-          <w:rFonts w:cs="Open Sans"/>
-        </w:rPr>
-      </w:pPr>
-      <w:proofErr w:type="spellStart"/>
-      <w:r>
-        <w:rPr>
-          <w:rFonts w:cs="Open Sans"/>
+        <w:jc w:val="left"/>
+        <w:rPr>
+          <w:rStyle w:val="Emphasis"/>
+          <w:b/>
+          <w:bCs/>
+        </w:rPr>
+      </w:pPr>
+      <w:proofErr w:type="spellStart"/>
+      <w:r>
+        <w:rPr>
+          <w:rStyle w:val="Emphasis"/>
           <w:b/>
           <w:bCs/>
         </w:rPr>
@@ -12258,17 +12065,17 @@
       <w:proofErr w:type="spellEnd"/>
       <w:r>
         <w:rPr>
-          <w:rFonts w:cs="Open Sans"/>
-          <w:b/>
-          <w:bCs/>
-        </w:rPr>
-        <w:t>:</w:t>
-      </w:r>
-      <w:r>
-        <w:rPr>
-          <w:rFonts w:cs="Open Sans"/>
-        </w:rPr>
-        <w:t xml:space="preserve"> GET</w:t>
+          <w:rStyle w:val="Emphasis"/>
+          <w:b/>
+          <w:bCs/>
+        </w:rPr>
+        <w:t xml:space="preserve">: </w:t>
+      </w:r>
+      <w:r>
+        <w:rPr>
+          <w:rStyle w:val="Emphasis"/>
+        </w:rPr>
+        <w:t>GET</w:t>
       </w:r>
     </w:p>
     <w:p>
@@ -12278,6 +12085,3483 @@
           <w:ilvl w:val="0"/>
           <w:numId w:val="3"/>
         </w:numPr>
+        <w:jc w:val="left"/>
+        <w:rPr>
+          <w:b/>
+          <w:bCs/>
+          <w:iCs/>
+        </w:rPr>
+      </w:pPr>
+      <w:r>
+        <w:rPr>
+          <w:rStyle w:val="Emphasis"/>
+          <w:b/>
+          <w:bCs/>
+        </w:rPr>
+        <w:t xml:space="preserve">Request URL: </w:t>
+      </w:r>
+      <w:hyperlink r:id="rId25" w:history="1">
+        <w:r>
+          <w:rPr>
+            <w:rStyle w:val="Hyperlink"/>
+            <w:rFonts w:cs="Open Sans"/>
+          </w:rPr>
+          <w:t>https://nutritec.azurewebsites.net/</w:t>
+        </w:r>
+      </w:hyperlink>
+      <w:r>
+        <w:rPr>
+          <w:rStyle w:val="Hyperlink"/>
+          <w:rFonts w:cs="Open Sans"/>
+        </w:rPr>
+        <w:t>Recetas/Cliente/1</w:t>
+      </w:r>
+      <w:r>
+        <w:rPr>
+          <w:b/>
+          <w:bCs/>
+          <w:iCs/>
+        </w:rPr>
+        <w:t xml:space="preserve"> </w:t>
+      </w:r>
+    </w:p>
+    <w:p>
+      <w:pPr>
+        <w:pStyle w:val="ListParagraph"/>
+        <w:numPr>
+          <w:ilvl w:val="0"/>
+          <w:numId w:val="3"/>
+        </w:numPr>
+        <w:spacing w:after="0"/>
+        <w:jc w:val="left"/>
+        <w:rPr>
+          <w:b/>
+          <w:bCs/>
+          <w:iCs/>
+          <w:lang w:val="es-US"/>
+        </w:rPr>
+      </w:pPr>
+      <w:r>
+        <w:rPr>
+          <w:rStyle w:val="Emphasis"/>
+          <w:b/>
+          <w:bCs/>
+          <w:lang w:val="es-US"/>
+        </w:rPr>
+        <w:t xml:space="preserve">Response </w:t>
+      </w:r>
+      <w:proofErr w:type="spellStart"/>
+      <w:r>
+        <w:rPr>
+          <w:rStyle w:val="Emphasis"/>
+          <w:b/>
+          <w:bCs/>
+          <w:lang w:val="es-US"/>
+        </w:rPr>
+        <w:t>body</w:t>
+      </w:r>
+      <w:proofErr w:type="spellEnd"/>
+      <w:r>
+        <w:rPr>
+          <w:rStyle w:val="Emphasis"/>
+          <w:b/>
+          <w:bCs/>
+          <w:lang w:val="es-US"/>
+        </w:rPr>
+        <w:t xml:space="preserve">: </w:t>
+      </w:r>
+    </w:p>
+    <w:p>
+      <w:pPr>
+        <w:pStyle w:val="ListParagraph"/>
+        <w:numPr>
+          <w:ilvl w:val="0"/>
+          <w:numId w:val="3"/>
+        </w:numPr>
+        <w:shd w:val="clear" w:color="auto" w:fill="333333"/>
+        <w:tabs>
+          <w:tab w:val="left" w:pos="916"/>
+          <w:tab w:val="left" w:pos="1832"/>
+          <w:tab w:val="left" w:pos="2748"/>
+          <w:tab w:val="left" w:pos="3664"/>
+          <w:tab w:val="left" w:pos="4580"/>
+          <w:tab w:val="left" w:pos="5496"/>
+          <w:tab w:val="left" w:pos="6412"/>
+          <w:tab w:val="left" w:pos="7328"/>
+          <w:tab w:val="left" w:pos="8244"/>
+          <w:tab w:val="left" w:pos="9160"/>
+          <w:tab w:val="left" w:pos="10076"/>
+          <w:tab w:val="left" w:pos="10992"/>
+          <w:tab w:val="left" w:pos="11908"/>
+          <w:tab w:val="left" w:pos="12824"/>
+          <w:tab w:val="left" w:pos="13740"/>
+          <w:tab w:val="left" w:pos="14656"/>
+        </w:tabs>
+        <w:spacing w:after="0" w:line="240" w:lineRule="auto"/>
+        <w:jc w:val="left"/>
+        <w:rPr>
+          <w:rFonts w:ascii="Courier New" w:eastAsia="Times New Roman" w:hAnsi="Courier New" w:cs="Courier New"/>
+          <w:color w:val="FFFFFF"/>
+          <w:sz w:val="20"/>
+          <w:szCs w:val="20"/>
+        </w:rPr>
+      </w:pPr>
+      <w:r>
+        <w:rPr>
+          <w:rFonts w:ascii="Courier New" w:eastAsia="Times New Roman" w:hAnsi="Courier New" w:cs="Courier New"/>
+          <w:color w:val="FFFFFF"/>
+          <w:sz w:val="20"/>
+          <w:szCs w:val="20"/>
+        </w:rPr>
+        <w:t>[</w:t>
+      </w:r>
+    </w:p>
+    <w:p>
+      <w:pPr>
+        <w:pStyle w:val="ListParagraph"/>
+        <w:numPr>
+          <w:ilvl w:val="0"/>
+          <w:numId w:val="3"/>
+        </w:numPr>
+        <w:shd w:val="clear" w:color="auto" w:fill="333333"/>
+        <w:tabs>
+          <w:tab w:val="left" w:pos="916"/>
+          <w:tab w:val="left" w:pos="1832"/>
+          <w:tab w:val="left" w:pos="2748"/>
+          <w:tab w:val="left" w:pos="3664"/>
+          <w:tab w:val="left" w:pos="4580"/>
+          <w:tab w:val="left" w:pos="5496"/>
+          <w:tab w:val="left" w:pos="6412"/>
+          <w:tab w:val="left" w:pos="7328"/>
+          <w:tab w:val="left" w:pos="8244"/>
+          <w:tab w:val="left" w:pos="9160"/>
+          <w:tab w:val="left" w:pos="10076"/>
+          <w:tab w:val="left" w:pos="10992"/>
+          <w:tab w:val="left" w:pos="11908"/>
+          <w:tab w:val="left" w:pos="12824"/>
+          <w:tab w:val="left" w:pos="13740"/>
+          <w:tab w:val="left" w:pos="14656"/>
+        </w:tabs>
+        <w:spacing w:after="0" w:line="240" w:lineRule="auto"/>
+        <w:jc w:val="left"/>
+        <w:rPr>
+          <w:rFonts w:ascii="Courier New" w:eastAsia="Times New Roman" w:hAnsi="Courier New" w:cs="Courier New"/>
+          <w:color w:val="FFFFFF"/>
+          <w:sz w:val="20"/>
+          <w:szCs w:val="20"/>
+        </w:rPr>
+      </w:pPr>
+      <w:r>
+        <w:rPr>
+          <w:rFonts w:ascii="Courier New" w:eastAsia="Times New Roman" w:hAnsi="Courier New" w:cs="Courier New"/>
+          <w:color w:val="FFFFFF"/>
+          <w:sz w:val="20"/>
+          <w:szCs w:val="20"/>
+        </w:rPr>
+        <w:t xml:space="preserve">  {</w:t>
+      </w:r>
+    </w:p>
+    <w:p>
+      <w:pPr>
+        <w:pStyle w:val="ListParagraph"/>
+        <w:numPr>
+          <w:ilvl w:val="0"/>
+          <w:numId w:val="3"/>
+        </w:numPr>
+        <w:shd w:val="clear" w:color="auto" w:fill="333333"/>
+        <w:tabs>
+          <w:tab w:val="left" w:pos="916"/>
+          <w:tab w:val="left" w:pos="1832"/>
+          <w:tab w:val="left" w:pos="2748"/>
+          <w:tab w:val="left" w:pos="3664"/>
+          <w:tab w:val="left" w:pos="4580"/>
+          <w:tab w:val="left" w:pos="5496"/>
+          <w:tab w:val="left" w:pos="6412"/>
+          <w:tab w:val="left" w:pos="7328"/>
+          <w:tab w:val="left" w:pos="8244"/>
+          <w:tab w:val="left" w:pos="9160"/>
+          <w:tab w:val="left" w:pos="10076"/>
+          <w:tab w:val="left" w:pos="10992"/>
+          <w:tab w:val="left" w:pos="11908"/>
+          <w:tab w:val="left" w:pos="12824"/>
+          <w:tab w:val="left" w:pos="13740"/>
+          <w:tab w:val="left" w:pos="14656"/>
+        </w:tabs>
+        <w:spacing w:after="0" w:line="240" w:lineRule="auto"/>
+        <w:jc w:val="left"/>
+        <w:rPr>
+          <w:rFonts w:ascii="Courier New" w:eastAsia="Times New Roman" w:hAnsi="Courier New" w:cs="Courier New"/>
+          <w:color w:val="FFFFFF"/>
+          <w:sz w:val="20"/>
+          <w:szCs w:val="20"/>
+        </w:rPr>
+      </w:pPr>
+      <w:r>
+        <w:rPr>
+          <w:rFonts w:ascii="Courier New" w:eastAsia="Times New Roman" w:hAnsi="Courier New" w:cs="Courier New"/>
+          <w:color w:val="FFFFFF"/>
+          <w:sz w:val="20"/>
+          <w:szCs w:val="20"/>
+        </w:rPr>
+        <w:t xml:space="preserve">    "id": </w:t>
+      </w:r>
+      <w:r>
+        <w:rPr>
+          <w:rFonts w:ascii="Courier New" w:eastAsia="Times New Roman" w:hAnsi="Courier New" w:cs="Courier New"/>
+          <w:color w:val="D36363"/>
+          <w:sz w:val="20"/>
+          <w:szCs w:val="20"/>
+        </w:rPr>
+        <w:t>2</w:t>
+      </w:r>
+      <w:r>
+        <w:rPr>
+          <w:rFonts w:ascii="Courier New" w:eastAsia="Times New Roman" w:hAnsi="Courier New" w:cs="Courier New"/>
+          <w:color w:val="FFFFFF"/>
+          <w:sz w:val="20"/>
+          <w:szCs w:val="20"/>
+        </w:rPr>
+        <w:t>,</w:t>
+      </w:r>
+    </w:p>
+    <w:p>
+      <w:pPr>
+        <w:pStyle w:val="ListParagraph"/>
+        <w:numPr>
+          <w:ilvl w:val="0"/>
+          <w:numId w:val="3"/>
+        </w:numPr>
+        <w:shd w:val="clear" w:color="auto" w:fill="333333"/>
+        <w:tabs>
+          <w:tab w:val="left" w:pos="916"/>
+          <w:tab w:val="left" w:pos="1832"/>
+          <w:tab w:val="left" w:pos="2748"/>
+          <w:tab w:val="left" w:pos="3664"/>
+          <w:tab w:val="left" w:pos="4580"/>
+          <w:tab w:val="left" w:pos="5496"/>
+          <w:tab w:val="left" w:pos="6412"/>
+          <w:tab w:val="left" w:pos="7328"/>
+          <w:tab w:val="left" w:pos="8244"/>
+          <w:tab w:val="left" w:pos="9160"/>
+          <w:tab w:val="left" w:pos="10076"/>
+          <w:tab w:val="left" w:pos="10992"/>
+          <w:tab w:val="left" w:pos="11908"/>
+          <w:tab w:val="left" w:pos="12824"/>
+          <w:tab w:val="left" w:pos="13740"/>
+          <w:tab w:val="left" w:pos="14656"/>
+        </w:tabs>
+        <w:spacing w:after="0" w:line="240" w:lineRule="auto"/>
+        <w:jc w:val="left"/>
+        <w:rPr>
+          <w:rFonts w:ascii="Courier New" w:eastAsia="Times New Roman" w:hAnsi="Courier New" w:cs="Courier New"/>
+          <w:color w:val="FFFFFF"/>
+          <w:sz w:val="20"/>
+          <w:szCs w:val="20"/>
+        </w:rPr>
+      </w:pPr>
+      <w:r>
+        <w:rPr>
+          <w:rFonts w:ascii="Courier New" w:eastAsia="Times New Roman" w:hAnsi="Courier New" w:cs="Courier New"/>
+          <w:color w:val="FFFFFF"/>
+          <w:sz w:val="20"/>
+          <w:szCs w:val="20"/>
+        </w:rPr>
+        <w:t xml:space="preserve">    "</w:t>
+      </w:r>
+      <w:proofErr w:type="spellStart"/>
+      <w:r>
+        <w:rPr>
+          <w:rFonts w:ascii="Courier New" w:eastAsia="Times New Roman" w:hAnsi="Courier New" w:cs="Courier New"/>
+          <w:color w:val="FFFFFF"/>
+          <w:sz w:val="20"/>
+          <w:szCs w:val="20"/>
+        </w:rPr>
+        <w:t>estatus</w:t>
+      </w:r>
+      <w:proofErr w:type="spellEnd"/>
+      <w:r>
+        <w:rPr>
+          <w:rFonts w:ascii="Courier New" w:eastAsia="Times New Roman" w:hAnsi="Courier New" w:cs="Courier New"/>
+          <w:color w:val="FFFFFF"/>
+          <w:sz w:val="20"/>
+          <w:szCs w:val="20"/>
+        </w:rPr>
+        <w:t xml:space="preserve">": </w:t>
+      </w:r>
+      <w:r>
+        <w:rPr>
+          <w:rFonts w:ascii="Courier New" w:eastAsia="Times New Roman" w:hAnsi="Courier New" w:cs="Courier New"/>
+          <w:color w:val="A2FCA2"/>
+          <w:sz w:val="20"/>
+          <w:szCs w:val="20"/>
+        </w:rPr>
+        <w:t>"ACTIVO"</w:t>
+      </w:r>
+      <w:r>
+        <w:rPr>
+          <w:rFonts w:ascii="Courier New" w:eastAsia="Times New Roman" w:hAnsi="Courier New" w:cs="Courier New"/>
+          <w:color w:val="FFFFFF"/>
+          <w:sz w:val="20"/>
+          <w:szCs w:val="20"/>
+        </w:rPr>
+        <w:t>,</w:t>
+      </w:r>
+    </w:p>
+    <w:p>
+      <w:pPr>
+        <w:pStyle w:val="ListParagraph"/>
+        <w:numPr>
+          <w:ilvl w:val="0"/>
+          <w:numId w:val="3"/>
+        </w:numPr>
+        <w:shd w:val="clear" w:color="auto" w:fill="333333"/>
+        <w:tabs>
+          <w:tab w:val="left" w:pos="916"/>
+          <w:tab w:val="left" w:pos="1832"/>
+          <w:tab w:val="left" w:pos="2748"/>
+          <w:tab w:val="left" w:pos="3664"/>
+          <w:tab w:val="left" w:pos="4580"/>
+          <w:tab w:val="left" w:pos="5496"/>
+          <w:tab w:val="left" w:pos="6412"/>
+          <w:tab w:val="left" w:pos="7328"/>
+          <w:tab w:val="left" w:pos="8244"/>
+          <w:tab w:val="left" w:pos="9160"/>
+          <w:tab w:val="left" w:pos="10076"/>
+          <w:tab w:val="left" w:pos="10992"/>
+          <w:tab w:val="left" w:pos="11908"/>
+          <w:tab w:val="left" w:pos="12824"/>
+          <w:tab w:val="left" w:pos="13740"/>
+          <w:tab w:val="left" w:pos="14656"/>
+        </w:tabs>
+        <w:spacing w:after="0" w:line="240" w:lineRule="auto"/>
+        <w:jc w:val="left"/>
+        <w:rPr>
+          <w:rFonts w:ascii="Courier New" w:eastAsia="Times New Roman" w:hAnsi="Courier New" w:cs="Courier New"/>
+          <w:color w:val="FFFFFF"/>
+          <w:sz w:val="20"/>
+          <w:szCs w:val="20"/>
+          <w:lang w:val="es-US"/>
+        </w:rPr>
+      </w:pPr>
+      <w:r>
+        <w:rPr>
+          <w:rFonts w:ascii="Courier New" w:eastAsia="Times New Roman" w:hAnsi="Courier New" w:cs="Courier New"/>
+          <w:color w:val="FFFFFF"/>
+          <w:sz w:val="20"/>
+          <w:szCs w:val="20"/>
+          <w:lang w:val="es-US"/>
+        </w:rPr>
+        <w:t xml:space="preserve">    "nombre": </w:t>
+      </w:r>
+      <w:r>
+        <w:rPr>
+          <w:rFonts w:ascii="Courier New" w:eastAsia="Times New Roman" w:hAnsi="Courier New" w:cs="Courier New"/>
+          <w:color w:val="A2FCA2"/>
+          <w:sz w:val="20"/>
+          <w:szCs w:val="20"/>
+          <w:lang w:val="es-US"/>
+        </w:rPr>
+        <w:t>"Arroz a la Jardinera con Pescado"</w:t>
+      </w:r>
+    </w:p>
+    <w:p>
+      <w:pPr>
+        <w:pStyle w:val="ListParagraph"/>
+        <w:numPr>
+          <w:ilvl w:val="0"/>
+          <w:numId w:val="3"/>
+        </w:numPr>
+        <w:shd w:val="clear" w:color="auto" w:fill="333333"/>
+        <w:tabs>
+          <w:tab w:val="left" w:pos="916"/>
+          <w:tab w:val="left" w:pos="1832"/>
+          <w:tab w:val="left" w:pos="2748"/>
+          <w:tab w:val="left" w:pos="3664"/>
+          <w:tab w:val="left" w:pos="4580"/>
+          <w:tab w:val="left" w:pos="5496"/>
+          <w:tab w:val="left" w:pos="6412"/>
+          <w:tab w:val="left" w:pos="7328"/>
+          <w:tab w:val="left" w:pos="8244"/>
+          <w:tab w:val="left" w:pos="9160"/>
+          <w:tab w:val="left" w:pos="10076"/>
+          <w:tab w:val="left" w:pos="10992"/>
+          <w:tab w:val="left" w:pos="11908"/>
+          <w:tab w:val="left" w:pos="12824"/>
+          <w:tab w:val="left" w:pos="13740"/>
+          <w:tab w:val="left" w:pos="14656"/>
+        </w:tabs>
+        <w:spacing w:after="0" w:line="240" w:lineRule="auto"/>
+        <w:jc w:val="left"/>
+        <w:rPr>
+          <w:rFonts w:ascii="Courier New" w:eastAsia="Times New Roman" w:hAnsi="Courier New" w:cs="Courier New"/>
+          <w:color w:val="FFFFFF"/>
+          <w:sz w:val="20"/>
+          <w:szCs w:val="20"/>
+        </w:rPr>
+      </w:pPr>
+      <w:r>
+        <w:rPr>
+          <w:rFonts w:ascii="Courier New" w:eastAsia="Times New Roman" w:hAnsi="Courier New" w:cs="Courier New"/>
+          <w:color w:val="FFFFFF"/>
+          <w:sz w:val="20"/>
+          <w:szCs w:val="20"/>
+          <w:lang w:val="es-US"/>
+        </w:rPr>
+        <w:t xml:space="preserve">  </w:t>
+      </w:r>
+      <w:r>
+        <w:rPr>
+          <w:rFonts w:ascii="Courier New" w:eastAsia="Times New Roman" w:hAnsi="Courier New" w:cs="Courier New"/>
+          <w:color w:val="FFFFFF"/>
+          <w:sz w:val="20"/>
+          <w:szCs w:val="20"/>
+        </w:rPr>
+        <w:t>},</w:t>
+      </w:r>
+    </w:p>
+    <w:p>
+      <w:pPr>
+        <w:pStyle w:val="ListParagraph"/>
+        <w:numPr>
+          <w:ilvl w:val="0"/>
+          <w:numId w:val="3"/>
+        </w:numPr>
+        <w:shd w:val="clear" w:color="auto" w:fill="333333"/>
+        <w:tabs>
+          <w:tab w:val="left" w:pos="916"/>
+          <w:tab w:val="left" w:pos="1832"/>
+          <w:tab w:val="left" w:pos="2748"/>
+          <w:tab w:val="left" w:pos="3664"/>
+          <w:tab w:val="left" w:pos="4580"/>
+          <w:tab w:val="left" w:pos="5496"/>
+          <w:tab w:val="left" w:pos="6412"/>
+          <w:tab w:val="left" w:pos="7328"/>
+          <w:tab w:val="left" w:pos="8244"/>
+          <w:tab w:val="left" w:pos="9160"/>
+          <w:tab w:val="left" w:pos="10076"/>
+          <w:tab w:val="left" w:pos="10992"/>
+          <w:tab w:val="left" w:pos="11908"/>
+          <w:tab w:val="left" w:pos="12824"/>
+          <w:tab w:val="left" w:pos="13740"/>
+          <w:tab w:val="left" w:pos="14656"/>
+        </w:tabs>
+        <w:spacing w:after="0" w:line="240" w:lineRule="auto"/>
+        <w:jc w:val="left"/>
+        <w:rPr>
+          <w:rFonts w:ascii="Courier New" w:eastAsia="Times New Roman" w:hAnsi="Courier New" w:cs="Courier New"/>
+          <w:color w:val="FFFFFF"/>
+          <w:sz w:val="20"/>
+          <w:szCs w:val="20"/>
+        </w:rPr>
+      </w:pPr>
+      <w:r>
+        <w:rPr>
+          <w:rFonts w:ascii="Courier New" w:eastAsia="Times New Roman" w:hAnsi="Courier New" w:cs="Courier New"/>
+          <w:color w:val="FFFFFF"/>
+          <w:sz w:val="20"/>
+          <w:szCs w:val="20"/>
+        </w:rPr>
+        <w:t xml:space="preserve">  {</w:t>
+      </w:r>
+    </w:p>
+    <w:p>
+      <w:pPr>
+        <w:pStyle w:val="ListParagraph"/>
+        <w:numPr>
+          <w:ilvl w:val="0"/>
+          <w:numId w:val="3"/>
+        </w:numPr>
+        <w:shd w:val="clear" w:color="auto" w:fill="333333"/>
+        <w:tabs>
+          <w:tab w:val="left" w:pos="916"/>
+          <w:tab w:val="left" w:pos="1832"/>
+          <w:tab w:val="left" w:pos="2748"/>
+          <w:tab w:val="left" w:pos="3664"/>
+          <w:tab w:val="left" w:pos="4580"/>
+          <w:tab w:val="left" w:pos="5496"/>
+          <w:tab w:val="left" w:pos="6412"/>
+          <w:tab w:val="left" w:pos="7328"/>
+          <w:tab w:val="left" w:pos="8244"/>
+          <w:tab w:val="left" w:pos="9160"/>
+          <w:tab w:val="left" w:pos="10076"/>
+          <w:tab w:val="left" w:pos="10992"/>
+          <w:tab w:val="left" w:pos="11908"/>
+          <w:tab w:val="left" w:pos="12824"/>
+          <w:tab w:val="left" w:pos="13740"/>
+          <w:tab w:val="left" w:pos="14656"/>
+        </w:tabs>
+        <w:spacing w:after="0" w:line="240" w:lineRule="auto"/>
+        <w:jc w:val="left"/>
+        <w:rPr>
+          <w:rFonts w:ascii="Courier New" w:eastAsia="Times New Roman" w:hAnsi="Courier New" w:cs="Courier New"/>
+          <w:color w:val="FFFFFF"/>
+          <w:sz w:val="20"/>
+          <w:szCs w:val="20"/>
+        </w:rPr>
+      </w:pPr>
+      <w:r>
+        <w:rPr>
+          <w:rFonts w:ascii="Courier New" w:eastAsia="Times New Roman" w:hAnsi="Courier New" w:cs="Courier New"/>
+          <w:color w:val="FFFFFF"/>
+          <w:sz w:val="20"/>
+          <w:szCs w:val="20"/>
+        </w:rPr>
+        <w:t xml:space="preserve">    "id": </w:t>
+      </w:r>
+      <w:r>
+        <w:rPr>
+          <w:rFonts w:ascii="Courier New" w:eastAsia="Times New Roman" w:hAnsi="Courier New" w:cs="Courier New"/>
+          <w:color w:val="D36363"/>
+          <w:sz w:val="20"/>
+          <w:szCs w:val="20"/>
+        </w:rPr>
+        <w:t>1</w:t>
+      </w:r>
+      <w:r>
+        <w:rPr>
+          <w:rFonts w:ascii="Courier New" w:eastAsia="Times New Roman" w:hAnsi="Courier New" w:cs="Courier New"/>
+          <w:color w:val="FFFFFF"/>
+          <w:sz w:val="20"/>
+          <w:szCs w:val="20"/>
+        </w:rPr>
+        <w:t>,</w:t>
+      </w:r>
+    </w:p>
+    <w:p>
+      <w:pPr>
+        <w:pStyle w:val="ListParagraph"/>
+        <w:numPr>
+          <w:ilvl w:val="0"/>
+          <w:numId w:val="3"/>
+        </w:numPr>
+        <w:shd w:val="clear" w:color="auto" w:fill="333333"/>
+        <w:tabs>
+          <w:tab w:val="left" w:pos="916"/>
+          <w:tab w:val="left" w:pos="1832"/>
+          <w:tab w:val="left" w:pos="2748"/>
+          <w:tab w:val="left" w:pos="3664"/>
+          <w:tab w:val="left" w:pos="4580"/>
+          <w:tab w:val="left" w:pos="5496"/>
+          <w:tab w:val="left" w:pos="6412"/>
+          <w:tab w:val="left" w:pos="7328"/>
+          <w:tab w:val="left" w:pos="8244"/>
+          <w:tab w:val="left" w:pos="9160"/>
+          <w:tab w:val="left" w:pos="10076"/>
+          <w:tab w:val="left" w:pos="10992"/>
+          <w:tab w:val="left" w:pos="11908"/>
+          <w:tab w:val="left" w:pos="12824"/>
+          <w:tab w:val="left" w:pos="13740"/>
+          <w:tab w:val="left" w:pos="14656"/>
+        </w:tabs>
+        <w:spacing w:after="0" w:line="240" w:lineRule="auto"/>
+        <w:jc w:val="left"/>
+        <w:rPr>
+          <w:rFonts w:ascii="Courier New" w:eastAsia="Times New Roman" w:hAnsi="Courier New" w:cs="Courier New"/>
+          <w:color w:val="FFFFFF"/>
+          <w:sz w:val="20"/>
+          <w:szCs w:val="20"/>
+        </w:rPr>
+      </w:pPr>
+      <w:r>
+        <w:rPr>
+          <w:rFonts w:ascii="Courier New" w:eastAsia="Times New Roman" w:hAnsi="Courier New" w:cs="Courier New"/>
+          <w:color w:val="FFFFFF"/>
+          <w:sz w:val="20"/>
+          <w:szCs w:val="20"/>
+        </w:rPr>
+        <w:t xml:space="preserve">    "</w:t>
+      </w:r>
+      <w:proofErr w:type="spellStart"/>
+      <w:r>
+        <w:rPr>
+          <w:rFonts w:ascii="Courier New" w:eastAsia="Times New Roman" w:hAnsi="Courier New" w:cs="Courier New"/>
+          <w:color w:val="FFFFFF"/>
+          <w:sz w:val="20"/>
+          <w:szCs w:val="20"/>
+        </w:rPr>
+        <w:t>estatus</w:t>
+      </w:r>
+      <w:proofErr w:type="spellEnd"/>
+      <w:r>
+        <w:rPr>
+          <w:rFonts w:ascii="Courier New" w:eastAsia="Times New Roman" w:hAnsi="Courier New" w:cs="Courier New"/>
+          <w:color w:val="FFFFFF"/>
+          <w:sz w:val="20"/>
+          <w:szCs w:val="20"/>
+        </w:rPr>
+        <w:t xml:space="preserve">": </w:t>
+      </w:r>
+      <w:r>
+        <w:rPr>
+          <w:rFonts w:ascii="Courier New" w:eastAsia="Times New Roman" w:hAnsi="Courier New" w:cs="Courier New"/>
+          <w:color w:val="A2FCA2"/>
+          <w:sz w:val="20"/>
+          <w:szCs w:val="20"/>
+        </w:rPr>
+        <w:t>"ACTIVO"</w:t>
+      </w:r>
+      <w:r>
+        <w:rPr>
+          <w:rFonts w:ascii="Courier New" w:eastAsia="Times New Roman" w:hAnsi="Courier New" w:cs="Courier New"/>
+          <w:color w:val="FFFFFF"/>
+          <w:sz w:val="20"/>
+          <w:szCs w:val="20"/>
+        </w:rPr>
+        <w:t>,</w:t>
+      </w:r>
+    </w:p>
+    <w:p>
+      <w:pPr>
+        <w:pStyle w:val="ListParagraph"/>
+        <w:numPr>
+          <w:ilvl w:val="0"/>
+          <w:numId w:val="3"/>
+        </w:numPr>
+        <w:shd w:val="clear" w:color="auto" w:fill="333333"/>
+        <w:tabs>
+          <w:tab w:val="left" w:pos="916"/>
+          <w:tab w:val="left" w:pos="1832"/>
+          <w:tab w:val="left" w:pos="2748"/>
+          <w:tab w:val="left" w:pos="3664"/>
+          <w:tab w:val="left" w:pos="4580"/>
+          <w:tab w:val="left" w:pos="5496"/>
+          <w:tab w:val="left" w:pos="6412"/>
+          <w:tab w:val="left" w:pos="7328"/>
+          <w:tab w:val="left" w:pos="8244"/>
+          <w:tab w:val="left" w:pos="9160"/>
+          <w:tab w:val="left" w:pos="10076"/>
+          <w:tab w:val="left" w:pos="10992"/>
+          <w:tab w:val="left" w:pos="11908"/>
+          <w:tab w:val="left" w:pos="12824"/>
+          <w:tab w:val="left" w:pos="13740"/>
+          <w:tab w:val="left" w:pos="14656"/>
+        </w:tabs>
+        <w:spacing w:after="0" w:line="240" w:lineRule="auto"/>
+        <w:jc w:val="left"/>
+        <w:rPr>
+          <w:rFonts w:ascii="Courier New" w:eastAsia="Times New Roman" w:hAnsi="Courier New" w:cs="Courier New"/>
+          <w:color w:val="FFFFFF"/>
+          <w:sz w:val="20"/>
+          <w:szCs w:val="20"/>
+          <w:lang w:val="es-US"/>
+        </w:rPr>
+      </w:pPr>
+      <w:r>
+        <w:rPr>
+          <w:rFonts w:ascii="Courier New" w:eastAsia="Times New Roman" w:hAnsi="Courier New" w:cs="Courier New"/>
+          <w:color w:val="FFFFFF"/>
+          <w:sz w:val="20"/>
+          <w:szCs w:val="20"/>
+          <w:lang w:val="es-US"/>
+        </w:rPr>
+        <w:t xml:space="preserve">    "nombre": </w:t>
+      </w:r>
+      <w:r>
+        <w:rPr>
+          <w:rFonts w:ascii="Courier New" w:eastAsia="Times New Roman" w:hAnsi="Courier New" w:cs="Courier New"/>
+          <w:color w:val="A2FCA2"/>
+          <w:sz w:val="20"/>
+          <w:szCs w:val="20"/>
+          <w:lang w:val="es-US"/>
+        </w:rPr>
+        <w:t>"Arroz con huevo frito"</w:t>
+      </w:r>
+    </w:p>
+    <w:p>
+      <w:pPr>
+        <w:pStyle w:val="ListParagraph"/>
+        <w:numPr>
+          <w:ilvl w:val="0"/>
+          <w:numId w:val="3"/>
+        </w:numPr>
+        <w:shd w:val="clear" w:color="auto" w:fill="333333"/>
+        <w:tabs>
+          <w:tab w:val="left" w:pos="916"/>
+          <w:tab w:val="left" w:pos="1832"/>
+          <w:tab w:val="left" w:pos="2748"/>
+          <w:tab w:val="left" w:pos="3664"/>
+          <w:tab w:val="left" w:pos="4580"/>
+          <w:tab w:val="left" w:pos="5496"/>
+          <w:tab w:val="left" w:pos="6412"/>
+          <w:tab w:val="left" w:pos="7328"/>
+          <w:tab w:val="left" w:pos="8244"/>
+          <w:tab w:val="left" w:pos="9160"/>
+          <w:tab w:val="left" w:pos="10076"/>
+          <w:tab w:val="left" w:pos="10992"/>
+          <w:tab w:val="left" w:pos="11908"/>
+          <w:tab w:val="left" w:pos="12824"/>
+          <w:tab w:val="left" w:pos="13740"/>
+          <w:tab w:val="left" w:pos="14656"/>
+        </w:tabs>
+        <w:spacing w:after="0" w:line="240" w:lineRule="auto"/>
+        <w:jc w:val="left"/>
+        <w:rPr>
+          <w:rFonts w:ascii="Courier New" w:eastAsia="Times New Roman" w:hAnsi="Courier New" w:cs="Courier New"/>
+          <w:color w:val="FFFFFF"/>
+          <w:sz w:val="20"/>
+          <w:szCs w:val="20"/>
+        </w:rPr>
+      </w:pPr>
+      <w:r>
+        <w:rPr>
+          <w:rFonts w:ascii="Courier New" w:eastAsia="Times New Roman" w:hAnsi="Courier New" w:cs="Courier New"/>
+          <w:color w:val="FFFFFF"/>
+          <w:sz w:val="20"/>
+          <w:szCs w:val="20"/>
+          <w:lang w:val="es-US"/>
+        </w:rPr>
+        <w:t xml:space="preserve">  </w:t>
+      </w:r>
+      <w:r>
+        <w:rPr>
+          <w:rFonts w:ascii="Courier New" w:eastAsia="Times New Roman" w:hAnsi="Courier New" w:cs="Courier New"/>
+          <w:color w:val="FFFFFF"/>
+          <w:sz w:val="20"/>
+          <w:szCs w:val="20"/>
+        </w:rPr>
+        <w:t>}</w:t>
+      </w:r>
+    </w:p>
+    <w:p>
+      <w:pPr>
+        <w:pStyle w:val="ListParagraph"/>
+        <w:numPr>
+          <w:ilvl w:val="0"/>
+          <w:numId w:val="3"/>
+        </w:numPr>
+        <w:shd w:val="clear" w:color="auto" w:fill="333333"/>
+        <w:tabs>
+          <w:tab w:val="left" w:pos="916"/>
+          <w:tab w:val="left" w:pos="1832"/>
+          <w:tab w:val="left" w:pos="2748"/>
+          <w:tab w:val="left" w:pos="3664"/>
+          <w:tab w:val="left" w:pos="4580"/>
+          <w:tab w:val="left" w:pos="5496"/>
+          <w:tab w:val="left" w:pos="6412"/>
+          <w:tab w:val="left" w:pos="7328"/>
+          <w:tab w:val="left" w:pos="8244"/>
+          <w:tab w:val="left" w:pos="9160"/>
+          <w:tab w:val="left" w:pos="10076"/>
+          <w:tab w:val="left" w:pos="10992"/>
+          <w:tab w:val="left" w:pos="11908"/>
+          <w:tab w:val="left" w:pos="12824"/>
+          <w:tab w:val="left" w:pos="13740"/>
+          <w:tab w:val="left" w:pos="14656"/>
+        </w:tabs>
+        <w:spacing w:after="0" w:line="240" w:lineRule="auto"/>
+        <w:jc w:val="left"/>
+        <w:rPr>
+          <w:rFonts w:ascii="Courier New" w:eastAsia="Times New Roman" w:hAnsi="Courier New" w:cs="Courier New"/>
+          <w:color w:val="FFFFFF"/>
+          <w:sz w:val="20"/>
+          <w:szCs w:val="20"/>
+        </w:rPr>
+      </w:pPr>
+      <w:r>
+        <w:rPr>
+          <w:rFonts w:ascii="Courier New" w:eastAsia="Times New Roman" w:hAnsi="Courier New" w:cs="Courier New"/>
+          <w:color w:val="FFFFFF"/>
+          <w:sz w:val="20"/>
+          <w:szCs w:val="20"/>
+        </w:rPr>
+        <w:t>]</w:t>
+      </w:r>
+    </w:p>
+    <w:p>
+      <w:pPr>
+        <w:spacing w:line="259" w:lineRule="auto"/>
+        <w:jc w:val="left"/>
+        <w:rPr>
+          <w:lang w:val="es-US"/>
+        </w:rPr>
+      </w:pPr>
+      <w:r>
+        <w:rPr>
+          <w:lang w:val="es-US"/>
+        </w:rPr>
+        <w:br w:type="page"/>
+      </w:r>
+    </w:p>
+    <w:p>
+      <w:pPr>
+        <w:rPr>
+          <w:lang w:val="es-US"/>
+        </w:rPr>
+      </w:pPr>
+    </w:p>
+    <w:p>
+      <w:pPr>
+        <w:pStyle w:val="ListParagraph"/>
+        <w:numPr>
+          <w:ilvl w:val="0"/>
+          <w:numId w:val="6"/>
+        </w:numPr>
+        <w:rPr>
+          <w:b/>
+          <w:bCs/>
+          <w:color w:val="00B050"/>
+        </w:rPr>
+      </w:pPr>
+      <w:r>
+        <w:rPr>
+          <w:b/>
+          <w:bCs/>
+          <w:color w:val="00B050"/>
+        </w:rPr>
+        <w:t xml:space="preserve">Get </w:t>
+      </w:r>
+      <w:proofErr w:type="spellStart"/>
+      <w:r>
+        <w:rPr>
+          <w:b/>
+          <w:bCs/>
+          <w:color w:val="00B050"/>
+        </w:rPr>
+        <w:t>productos</w:t>
+      </w:r>
+      <w:proofErr w:type="spellEnd"/>
+      <w:r>
+        <w:rPr>
+          <w:b/>
+          <w:bCs/>
+          <w:color w:val="00B050"/>
+        </w:rPr>
+        <w:t xml:space="preserve"> by </w:t>
+      </w:r>
+      <w:proofErr w:type="spellStart"/>
+      <w:r>
+        <w:rPr>
+          <w:b/>
+          <w:bCs/>
+          <w:color w:val="00B050"/>
+        </w:rPr>
+        <w:t>id</w:t>
+      </w:r>
+      <w:r>
+        <w:rPr>
+          <w:b/>
+          <w:bCs/>
+          <w:color w:val="00B050"/>
+        </w:rPr>
+        <w:t>_</w:t>
+      </w:r>
+      <w:r>
+        <w:rPr>
+          <w:b/>
+          <w:bCs/>
+          <w:color w:val="00B050"/>
+        </w:rPr>
+        <w:t>receta</w:t>
+      </w:r>
+      <w:proofErr w:type="spellEnd"/>
+    </w:p>
+    <w:p>
+      <w:pPr>
+        <w:pStyle w:val="ListParagraph"/>
+        <w:numPr>
+          <w:ilvl w:val="0"/>
+          <w:numId w:val="3"/>
+        </w:numPr>
+        <w:jc w:val="left"/>
+        <w:rPr>
+          <w:rStyle w:val="Emphasis"/>
+          <w:b/>
+          <w:bCs/>
+        </w:rPr>
+      </w:pPr>
+      <w:proofErr w:type="spellStart"/>
+      <w:r>
+        <w:rPr>
+          <w:rStyle w:val="Emphasis"/>
+          <w:b/>
+          <w:bCs/>
+        </w:rPr>
+        <w:t>RequestType</w:t>
+      </w:r>
+      <w:proofErr w:type="spellEnd"/>
+      <w:r>
+        <w:rPr>
+          <w:rStyle w:val="Emphasis"/>
+          <w:b/>
+          <w:bCs/>
+        </w:rPr>
+        <w:t xml:space="preserve">: </w:t>
+      </w:r>
+      <w:r>
+        <w:rPr>
+          <w:rStyle w:val="Emphasis"/>
+        </w:rPr>
+        <w:t>GET</w:t>
+      </w:r>
+    </w:p>
+    <w:p>
+      <w:pPr>
+        <w:pStyle w:val="ListParagraph"/>
+        <w:numPr>
+          <w:ilvl w:val="0"/>
+          <w:numId w:val="3"/>
+        </w:numPr>
+        <w:jc w:val="left"/>
+        <w:rPr>
+          <w:b/>
+          <w:bCs/>
+          <w:iCs/>
+        </w:rPr>
+      </w:pPr>
+      <w:r>
+        <w:rPr>
+          <w:rStyle w:val="Emphasis"/>
+          <w:b/>
+          <w:bCs/>
+        </w:rPr>
+        <w:t xml:space="preserve">Request URL: </w:t>
+      </w:r>
+      <w:hyperlink r:id="rId26" w:history="1">
+        <w:r>
+          <w:rPr>
+            <w:rStyle w:val="Hyperlink"/>
+            <w:rFonts w:cs="Open Sans"/>
+          </w:rPr>
+          <w:t>https://nutritec.azurewebsites.net/</w:t>
+        </w:r>
+      </w:hyperlink>
+      <w:r>
+        <w:rPr>
+          <w:rStyle w:val="Hyperlink"/>
+          <w:rFonts w:cs="Open Sans"/>
+        </w:rPr>
+        <w:t>Recetas</w:t>
+      </w:r>
+      <w:r>
+        <w:rPr>
+          <w:rStyle w:val="Hyperlink"/>
+          <w:rFonts w:cs="Open Sans"/>
+        </w:rPr>
+        <w:t>/1/productos</w:t>
+      </w:r>
+    </w:p>
+    <w:p>
+      <w:pPr>
+        <w:pStyle w:val="ListParagraph"/>
+        <w:numPr>
+          <w:ilvl w:val="0"/>
+          <w:numId w:val="3"/>
+        </w:numPr>
+        <w:spacing w:after="0"/>
+        <w:jc w:val="left"/>
+        <w:rPr>
+          <w:rStyle w:val="Emphasis"/>
+          <w:b/>
+          <w:bCs/>
+          <w:lang w:val="es-US"/>
+        </w:rPr>
+      </w:pPr>
+      <w:r>
+        <w:rPr>
+          <w:rStyle w:val="Emphasis"/>
+          <w:b/>
+          <w:bCs/>
+          <w:lang w:val="es-US"/>
+        </w:rPr>
+        <w:t xml:space="preserve">Response </w:t>
+      </w:r>
+      <w:proofErr w:type="spellStart"/>
+      <w:r>
+        <w:rPr>
+          <w:rStyle w:val="Emphasis"/>
+          <w:b/>
+          <w:bCs/>
+          <w:lang w:val="es-US"/>
+        </w:rPr>
+        <w:t>body</w:t>
+      </w:r>
+      <w:proofErr w:type="spellEnd"/>
+      <w:r>
+        <w:rPr>
+          <w:rStyle w:val="Emphasis"/>
+          <w:b/>
+          <w:bCs/>
+          <w:lang w:val="es-US"/>
+        </w:rPr>
+        <w:t xml:space="preserve">: </w:t>
+      </w:r>
+    </w:p>
+    <w:p>
+      <w:pPr>
+        <w:pStyle w:val="ListParagraph"/>
+        <w:numPr>
+          <w:ilvl w:val="0"/>
+          <w:numId w:val="3"/>
+        </w:numPr>
+        <w:shd w:val="clear" w:color="auto" w:fill="333333"/>
+        <w:tabs>
+          <w:tab w:val="left" w:pos="916"/>
+          <w:tab w:val="left" w:pos="1832"/>
+          <w:tab w:val="left" w:pos="2748"/>
+          <w:tab w:val="left" w:pos="3664"/>
+          <w:tab w:val="left" w:pos="4580"/>
+          <w:tab w:val="left" w:pos="5496"/>
+          <w:tab w:val="left" w:pos="6412"/>
+          <w:tab w:val="left" w:pos="7328"/>
+          <w:tab w:val="left" w:pos="8244"/>
+          <w:tab w:val="left" w:pos="9160"/>
+          <w:tab w:val="left" w:pos="10076"/>
+          <w:tab w:val="left" w:pos="10992"/>
+          <w:tab w:val="left" w:pos="11908"/>
+          <w:tab w:val="left" w:pos="12824"/>
+          <w:tab w:val="left" w:pos="13740"/>
+          <w:tab w:val="left" w:pos="14656"/>
+        </w:tabs>
+        <w:spacing w:after="0" w:line="240" w:lineRule="auto"/>
+        <w:jc w:val="left"/>
+        <w:rPr>
+          <w:rFonts w:ascii="Courier New" w:eastAsia="Times New Roman" w:hAnsi="Courier New" w:cs="Courier New"/>
+          <w:color w:val="FFFFFF"/>
+          <w:sz w:val="20"/>
+          <w:szCs w:val="20"/>
+        </w:rPr>
+      </w:pPr>
+      <w:r>
+        <w:rPr>
+          <w:rFonts w:ascii="Courier New" w:eastAsia="Times New Roman" w:hAnsi="Courier New" w:cs="Courier New"/>
+          <w:color w:val="FFFFFF"/>
+          <w:sz w:val="20"/>
+          <w:szCs w:val="20"/>
+        </w:rPr>
+        <w:t>[</w:t>
+      </w:r>
+    </w:p>
+    <w:p>
+      <w:pPr>
+        <w:pStyle w:val="ListParagraph"/>
+        <w:numPr>
+          <w:ilvl w:val="0"/>
+          <w:numId w:val="3"/>
+        </w:numPr>
+        <w:shd w:val="clear" w:color="auto" w:fill="333333"/>
+        <w:tabs>
+          <w:tab w:val="left" w:pos="916"/>
+          <w:tab w:val="left" w:pos="1832"/>
+          <w:tab w:val="left" w:pos="2748"/>
+          <w:tab w:val="left" w:pos="3664"/>
+          <w:tab w:val="left" w:pos="4580"/>
+          <w:tab w:val="left" w:pos="5496"/>
+          <w:tab w:val="left" w:pos="6412"/>
+          <w:tab w:val="left" w:pos="7328"/>
+          <w:tab w:val="left" w:pos="8244"/>
+          <w:tab w:val="left" w:pos="9160"/>
+          <w:tab w:val="left" w:pos="10076"/>
+          <w:tab w:val="left" w:pos="10992"/>
+          <w:tab w:val="left" w:pos="11908"/>
+          <w:tab w:val="left" w:pos="12824"/>
+          <w:tab w:val="left" w:pos="13740"/>
+          <w:tab w:val="left" w:pos="14656"/>
+        </w:tabs>
+        <w:spacing w:after="0" w:line="240" w:lineRule="auto"/>
+        <w:jc w:val="left"/>
+        <w:rPr>
+          <w:rFonts w:ascii="Courier New" w:eastAsia="Times New Roman" w:hAnsi="Courier New" w:cs="Courier New"/>
+          <w:color w:val="FFFFFF"/>
+          <w:sz w:val="20"/>
+          <w:szCs w:val="20"/>
+        </w:rPr>
+      </w:pPr>
+      <w:r>
+        <w:rPr>
+          <w:rFonts w:ascii="Courier New" w:eastAsia="Times New Roman" w:hAnsi="Courier New" w:cs="Courier New"/>
+          <w:color w:val="FFFFFF"/>
+          <w:sz w:val="20"/>
+          <w:szCs w:val="20"/>
+        </w:rPr>
+        <w:t xml:space="preserve">  {</w:t>
+      </w:r>
+    </w:p>
+    <w:p>
+      <w:pPr>
+        <w:pStyle w:val="ListParagraph"/>
+        <w:numPr>
+          <w:ilvl w:val="0"/>
+          <w:numId w:val="3"/>
+        </w:numPr>
+        <w:shd w:val="clear" w:color="auto" w:fill="333333"/>
+        <w:tabs>
+          <w:tab w:val="left" w:pos="916"/>
+          <w:tab w:val="left" w:pos="1832"/>
+          <w:tab w:val="left" w:pos="2748"/>
+          <w:tab w:val="left" w:pos="3664"/>
+          <w:tab w:val="left" w:pos="4580"/>
+          <w:tab w:val="left" w:pos="5496"/>
+          <w:tab w:val="left" w:pos="6412"/>
+          <w:tab w:val="left" w:pos="7328"/>
+          <w:tab w:val="left" w:pos="8244"/>
+          <w:tab w:val="left" w:pos="9160"/>
+          <w:tab w:val="left" w:pos="10076"/>
+          <w:tab w:val="left" w:pos="10992"/>
+          <w:tab w:val="left" w:pos="11908"/>
+          <w:tab w:val="left" w:pos="12824"/>
+          <w:tab w:val="left" w:pos="13740"/>
+          <w:tab w:val="left" w:pos="14656"/>
+        </w:tabs>
+        <w:spacing w:after="0" w:line="240" w:lineRule="auto"/>
+        <w:jc w:val="left"/>
+        <w:rPr>
+          <w:rFonts w:ascii="Courier New" w:eastAsia="Times New Roman" w:hAnsi="Courier New" w:cs="Courier New"/>
+          <w:color w:val="FFFFFF"/>
+          <w:sz w:val="20"/>
+          <w:szCs w:val="20"/>
+        </w:rPr>
+      </w:pPr>
+      <w:r>
+        <w:rPr>
+          <w:rFonts w:ascii="Courier New" w:eastAsia="Times New Roman" w:hAnsi="Courier New" w:cs="Courier New"/>
+          <w:color w:val="FFFFFF"/>
+          <w:sz w:val="20"/>
+          <w:szCs w:val="20"/>
+        </w:rPr>
+        <w:t xml:space="preserve">    "id": </w:t>
+      </w:r>
+      <w:r>
+        <w:rPr>
+          <w:rFonts w:ascii="Courier New" w:eastAsia="Times New Roman" w:hAnsi="Courier New" w:cs="Courier New"/>
+          <w:color w:val="D36363"/>
+          <w:sz w:val="20"/>
+          <w:szCs w:val="20"/>
+        </w:rPr>
+        <w:t>3</w:t>
+      </w:r>
+      <w:r>
+        <w:rPr>
+          <w:rFonts w:ascii="Courier New" w:eastAsia="Times New Roman" w:hAnsi="Courier New" w:cs="Courier New"/>
+          <w:color w:val="FFFFFF"/>
+          <w:sz w:val="20"/>
+          <w:szCs w:val="20"/>
+        </w:rPr>
+        <w:t>,</w:t>
+      </w:r>
+    </w:p>
+    <w:p>
+      <w:pPr>
+        <w:pStyle w:val="ListParagraph"/>
+        <w:numPr>
+          <w:ilvl w:val="0"/>
+          <w:numId w:val="3"/>
+        </w:numPr>
+        <w:shd w:val="clear" w:color="auto" w:fill="333333"/>
+        <w:tabs>
+          <w:tab w:val="left" w:pos="916"/>
+          <w:tab w:val="left" w:pos="1832"/>
+          <w:tab w:val="left" w:pos="2748"/>
+          <w:tab w:val="left" w:pos="3664"/>
+          <w:tab w:val="left" w:pos="4580"/>
+          <w:tab w:val="left" w:pos="5496"/>
+          <w:tab w:val="left" w:pos="6412"/>
+          <w:tab w:val="left" w:pos="7328"/>
+          <w:tab w:val="left" w:pos="8244"/>
+          <w:tab w:val="left" w:pos="9160"/>
+          <w:tab w:val="left" w:pos="10076"/>
+          <w:tab w:val="left" w:pos="10992"/>
+          <w:tab w:val="left" w:pos="11908"/>
+          <w:tab w:val="left" w:pos="12824"/>
+          <w:tab w:val="left" w:pos="13740"/>
+          <w:tab w:val="left" w:pos="14656"/>
+        </w:tabs>
+        <w:spacing w:after="0" w:line="240" w:lineRule="auto"/>
+        <w:jc w:val="left"/>
+        <w:rPr>
+          <w:rFonts w:ascii="Courier New" w:eastAsia="Times New Roman" w:hAnsi="Courier New" w:cs="Courier New"/>
+          <w:color w:val="FFFFFF"/>
+          <w:sz w:val="20"/>
+          <w:szCs w:val="20"/>
+        </w:rPr>
+      </w:pPr>
+      <w:r>
+        <w:rPr>
+          <w:rFonts w:ascii="Courier New" w:eastAsia="Times New Roman" w:hAnsi="Courier New" w:cs="Courier New"/>
+          <w:color w:val="FFFFFF"/>
+          <w:sz w:val="20"/>
+          <w:szCs w:val="20"/>
+        </w:rPr>
+        <w:t xml:space="preserve">    "barcode": </w:t>
+      </w:r>
+      <w:r>
+        <w:rPr>
+          <w:rFonts w:ascii="Courier New" w:eastAsia="Times New Roman" w:hAnsi="Courier New" w:cs="Courier New"/>
+          <w:color w:val="A2FCA2"/>
+          <w:sz w:val="20"/>
+          <w:szCs w:val="20"/>
+        </w:rPr>
+        <w:t>"7127988553"</w:t>
+      </w:r>
+      <w:r>
+        <w:rPr>
+          <w:rFonts w:ascii="Courier New" w:eastAsia="Times New Roman" w:hAnsi="Courier New" w:cs="Courier New"/>
+          <w:color w:val="FFFFFF"/>
+          <w:sz w:val="20"/>
+          <w:szCs w:val="20"/>
+        </w:rPr>
+        <w:t>,</w:t>
+      </w:r>
+    </w:p>
+    <w:p>
+      <w:pPr>
+        <w:pStyle w:val="ListParagraph"/>
+        <w:numPr>
+          <w:ilvl w:val="0"/>
+          <w:numId w:val="3"/>
+        </w:numPr>
+        <w:shd w:val="clear" w:color="auto" w:fill="333333"/>
+        <w:tabs>
+          <w:tab w:val="left" w:pos="916"/>
+          <w:tab w:val="left" w:pos="1832"/>
+          <w:tab w:val="left" w:pos="2748"/>
+          <w:tab w:val="left" w:pos="3664"/>
+          <w:tab w:val="left" w:pos="4580"/>
+          <w:tab w:val="left" w:pos="5496"/>
+          <w:tab w:val="left" w:pos="6412"/>
+          <w:tab w:val="left" w:pos="7328"/>
+          <w:tab w:val="left" w:pos="8244"/>
+          <w:tab w:val="left" w:pos="9160"/>
+          <w:tab w:val="left" w:pos="10076"/>
+          <w:tab w:val="left" w:pos="10992"/>
+          <w:tab w:val="left" w:pos="11908"/>
+          <w:tab w:val="left" w:pos="12824"/>
+          <w:tab w:val="left" w:pos="13740"/>
+          <w:tab w:val="left" w:pos="14656"/>
+        </w:tabs>
+        <w:spacing w:after="0" w:line="240" w:lineRule="auto"/>
+        <w:jc w:val="left"/>
+        <w:rPr>
+          <w:rFonts w:ascii="Courier New" w:eastAsia="Times New Roman" w:hAnsi="Courier New" w:cs="Courier New"/>
+          <w:color w:val="FFFFFF"/>
+          <w:sz w:val="20"/>
+          <w:szCs w:val="20"/>
+        </w:rPr>
+      </w:pPr>
+      <w:r>
+        <w:rPr>
+          <w:rFonts w:ascii="Courier New" w:eastAsia="Times New Roman" w:hAnsi="Courier New" w:cs="Courier New"/>
+          <w:color w:val="FFFFFF"/>
+          <w:sz w:val="20"/>
+          <w:szCs w:val="20"/>
+        </w:rPr>
+        <w:t xml:space="preserve">    "</w:t>
+      </w:r>
+      <w:proofErr w:type="spellStart"/>
+      <w:r>
+        <w:rPr>
+          <w:rFonts w:ascii="Courier New" w:eastAsia="Times New Roman" w:hAnsi="Courier New" w:cs="Courier New"/>
+          <w:color w:val="FFFFFF"/>
+          <w:sz w:val="20"/>
+          <w:szCs w:val="20"/>
+        </w:rPr>
+        <w:t>descripcion</w:t>
+      </w:r>
+      <w:proofErr w:type="spellEnd"/>
+      <w:r>
+        <w:rPr>
+          <w:rFonts w:ascii="Courier New" w:eastAsia="Times New Roman" w:hAnsi="Courier New" w:cs="Courier New"/>
+          <w:color w:val="FFFFFF"/>
+          <w:sz w:val="20"/>
+          <w:szCs w:val="20"/>
+        </w:rPr>
+        <w:t xml:space="preserve">": </w:t>
+      </w:r>
+      <w:r>
+        <w:rPr>
+          <w:rFonts w:ascii="Courier New" w:eastAsia="Times New Roman" w:hAnsi="Courier New" w:cs="Courier New"/>
+          <w:color w:val="A2FCA2"/>
+          <w:sz w:val="20"/>
+          <w:szCs w:val="20"/>
+        </w:rPr>
+        <w:t>"Arroz"</w:t>
+      </w:r>
+      <w:r>
+        <w:rPr>
+          <w:rFonts w:ascii="Courier New" w:eastAsia="Times New Roman" w:hAnsi="Courier New" w:cs="Courier New"/>
+          <w:color w:val="FFFFFF"/>
+          <w:sz w:val="20"/>
+          <w:szCs w:val="20"/>
+        </w:rPr>
+        <w:t>,</w:t>
+      </w:r>
+    </w:p>
+    <w:p>
+      <w:pPr>
+        <w:pStyle w:val="ListParagraph"/>
+        <w:numPr>
+          <w:ilvl w:val="0"/>
+          <w:numId w:val="3"/>
+        </w:numPr>
+        <w:shd w:val="clear" w:color="auto" w:fill="333333"/>
+        <w:tabs>
+          <w:tab w:val="left" w:pos="916"/>
+          <w:tab w:val="left" w:pos="1832"/>
+          <w:tab w:val="left" w:pos="2748"/>
+          <w:tab w:val="left" w:pos="3664"/>
+          <w:tab w:val="left" w:pos="4580"/>
+          <w:tab w:val="left" w:pos="5496"/>
+          <w:tab w:val="left" w:pos="6412"/>
+          <w:tab w:val="left" w:pos="7328"/>
+          <w:tab w:val="left" w:pos="8244"/>
+          <w:tab w:val="left" w:pos="9160"/>
+          <w:tab w:val="left" w:pos="10076"/>
+          <w:tab w:val="left" w:pos="10992"/>
+          <w:tab w:val="left" w:pos="11908"/>
+          <w:tab w:val="left" w:pos="12824"/>
+          <w:tab w:val="left" w:pos="13740"/>
+          <w:tab w:val="left" w:pos="14656"/>
+        </w:tabs>
+        <w:spacing w:after="0" w:line="240" w:lineRule="auto"/>
+        <w:jc w:val="left"/>
+        <w:rPr>
+          <w:rFonts w:ascii="Courier New" w:eastAsia="Times New Roman" w:hAnsi="Courier New" w:cs="Courier New"/>
+          <w:color w:val="FFFFFF"/>
+          <w:sz w:val="20"/>
+          <w:szCs w:val="20"/>
+        </w:rPr>
+      </w:pPr>
+      <w:r>
+        <w:rPr>
+          <w:rFonts w:ascii="Courier New" w:eastAsia="Times New Roman" w:hAnsi="Courier New" w:cs="Courier New"/>
+          <w:color w:val="FFFFFF"/>
+          <w:sz w:val="20"/>
+          <w:szCs w:val="20"/>
+        </w:rPr>
+        <w:t xml:space="preserve">    "</w:t>
+      </w:r>
+      <w:proofErr w:type="spellStart"/>
+      <w:proofErr w:type="gramStart"/>
+      <w:r>
+        <w:rPr>
+          <w:rFonts w:ascii="Courier New" w:eastAsia="Times New Roman" w:hAnsi="Courier New" w:cs="Courier New"/>
+          <w:color w:val="FFFFFF"/>
+          <w:sz w:val="20"/>
+          <w:szCs w:val="20"/>
+        </w:rPr>
+        <w:t>porcion</w:t>
+      </w:r>
+      <w:proofErr w:type="gramEnd"/>
+      <w:r>
+        <w:rPr>
+          <w:rFonts w:ascii="Courier New" w:eastAsia="Times New Roman" w:hAnsi="Courier New" w:cs="Courier New"/>
+          <w:color w:val="FFFFFF"/>
+          <w:sz w:val="20"/>
+          <w:szCs w:val="20"/>
+        </w:rPr>
+        <w:t>_agregada</w:t>
+      </w:r>
+      <w:proofErr w:type="spellEnd"/>
+      <w:r>
+        <w:rPr>
+          <w:rFonts w:ascii="Courier New" w:eastAsia="Times New Roman" w:hAnsi="Courier New" w:cs="Courier New"/>
+          <w:color w:val="FFFFFF"/>
+          <w:sz w:val="20"/>
+          <w:szCs w:val="20"/>
+        </w:rPr>
+        <w:t xml:space="preserve">": </w:t>
+      </w:r>
+      <w:r>
+        <w:rPr>
+          <w:rFonts w:ascii="Courier New" w:eastAsia="Times New Roman" w:hAnsi="Courier New" w:cs="Courier New"/>
+          <w:color w:val="D36363"/>
+          <w:sz w:val="20"/>
+          <w:szCs w:val="20"/>
+        </w:rPr>
+        <w:t>1.5</w:t>
+      </w:r>
+      <w:r>
+        <w:rPr>
+          <w:rFonts w:ascii="Courier New" w:eastAsia="Times New Roman" w:hAnsi="Courier New" w:cs="Courier New"/>
+          <w:color w:val="FFFFFF"/>
+          <w:sz w:val="20"/>
+          <w:szCs w:val="20"/>
+        </w:rPr>
+        <w:t>,</w:t>
+      </w:r>
+    </w:p>
+    <w:p>
+      <w:pPr>
+        <w:pStyle w:val="ListParagraph"/>
+        <w:numPr>
+          <w:ilvl w:val="0"/>
+          <w:numId w:val="3"/>
+        </w:numPr>
+        <w:shd w:val="clear" w:color="auto" w:fill="333333"/>
+        <w:tabs>
+          <w:tab w:val="left" w:pos="916"/>
+          <w:tab w:val="left" w:pos="1832"/>
+          <w:tab w:val="left" w:pos="2748"/>
+          <w:tab w:val="left" w:pos="3664"/>
+          <w:tab w:val="left" w:pos="4580"/>
+          <w:tab w:val="left" w:pos="5496"/>
+          <w:tab w:val="left" w:pos="6412"/>
+          <w:tab w:val="left" w:pos="7328"/>
+          <w:tab w:val="left" w:pos="8244"/>
+          <w:tab w:val="left" w:pos="9160"/>
+          <w:tab w:val="left" w:pos="10076"/>
+          <w:tab w:val="left" w:pos="10992"/>
+          <w:tab w:val="left" w:pos="11908"/>
+          <w:tab w:val="left" w:pos="12824"/>
+          <w:tab w:val="left" w:pos="13740"/>
+          <w:tab w:val="left" w:pos="14656"/>
+        </w:tabs>
+        <w:spacing w:after="0" w:line="240" w:lineRule="auto"/>
+        <w:jc w:val="left"/>
+        <w:rPr>
+          <w:rFonts w:ascii="Courier New" w:eastAsia="Times New Roman" w:hAnsi="Courier New" w:cs="Courier New"/>
+          <w:color w:val="FFFFFF"/>
+          <w:sz w:val="20"/>
+          <w:szCs w:val="20"/>
+        </w:rPr>
+      </w:pPr>
+      <w:r>
+        <w:rPr>
+          <w:rFonts w:ascii="Courier New" w:eastAsia="Times New Roman" w:hAnsi="Courier New" w:cs="Courier New"/>
+          <w:color w:val="FFFFFF"/>
+          <w:sz w:val="20"/>
+          <w:szCs w:val="20"/>
+        </w:rPr>
+        <w:t xml:space="preserve">    "</w:t>
+      </w:r>
+      <w:proofErr w:type="spellStart"/>
+      <w:proofErr w:type="gramStart"/>
+      <w:r>
+        <w:rPr>
+          <w:rFonts w:ascii="Courier New" w:eastAsia="Times New Roman" w:hAnsi="Courier New" w:cs="Courier New"/>
+          <w:color w:val="FFFFFF"/>
+          <w:sz w:val="20"/>
+          <w:szCs w:val="20"/>
+        </w:rPr>
+        <w:t>medida</w:t>
+      </w:r>
+      <w:proofErr w:type="gramEnd"/>
+      <w:r>
+        <w:rPr>
+          <w:rFonts w:ascii="Courier New" w:eastAsia="Times New Roman" w:hAnsi="Courier New" w:cs="Courier New"/>
+          <w:color w:val="FFFFFF"/>
+          <w:sz w:val="20"/>
+          <w:szCs w:val="20"/>
+        </w:rPr>
+        <w:t>_porcion</w:t>
+      </w:r>
+      <w:proofErr w:type="spellEnd"/>
+      <w:r>
+        <w:rPr>
+          <w:rFonts w:ascii="Courier New" w:eastAsia="Times New Roman" w:hAnsi="Courier New" w:cs="Courier New"/>
+          <w:color w:val="FFFFFF"/>
+          <w:sz w:val="20"/>
+          <w:szCs w:val="20"/>
+        </w:rPr>
+        <w:t xml:space="preserve">": </w:t>
+      </w:r>
+      <w:r>
+        <w:rPr>
+          <w:rFonts w:ascii="Courier New" w:eastAsia="Times New Roman" w:hAnsi="Courier New" w:cs="Courier New"/>
+          <w:color w:val="D36363"/>
+          <w:sz w:val="20"/>
+          <w:szCs w:val="20"/>
+        </w:rPr>
+        <w:t>1</w:t>
+      </w:r>
+      <w:r>
+        <w:rPr>
+          <w:rFonts w:ascii="Courier New" w:eastAsia="Times New Roman" w:hAnsi="Courier New" w:cs="Courier New"/>
+          <w:color w:val="FFFFFF"/>
+          <w:sz w:val="20"/>
+          <w:szCs w:val="20"/>
+        </w:rPr>
+        <w:t>,</w:t>
+      </w:r>
+    </w:p>
+    <w:p>
+      <w:pPr>
+        <w:pStyle w:val="ListParagraph"/>
+        <w:numPr>
+          <w:ilvl w:val="0"/>
+          <w:numId w:val="3"/>
+        </w:numPr>
+        <w:shd w:val="clear" w:color="auto" w:fill="333333"/>
+        <w:tabs>
+          <w:tab w:val="left" w:pos="916"/>
+          <w:tab w:val="left" w:pos="1832"/>
+          <w:tab w:val="left" w:pos="2748"/>
+          <w:tab w:val="left" w:pos="3664"/>
+          <w:tab w:val="left" w:pos="4580"/>
+          <w:tab w:val="left" w:pos="5496"/>
+          <w:tab w:val="left" w:pos="6412"/>
+          <w:tab w:val="left" w:pos="7328"/>
+          <w:tab w:val="left" w:pos="8244"/>
+          <w:tab w:val="left" w:pos="9160"/>
+          <w:tab w:val="left" w:pos="10076"/>
+          <w:tab w:val="left" w:pos="10992"/>
+          <w:tab w:val="left" w:pos="11908"/>
+          <w:tab w:val="left" w:pos="12824"/>
+          <w:tab w:val="left" w:pos="13740"/>
+          <w:tab w:val="left" w:pos="14656"/>
+        </w:tabs>
+        <w:spacing w:after="0" w:line="240" w:lineRule="auto"/>
+        <w:jc w:val="left"/>
+        <w:rPr>
+          <w:rFonts w:ascii="Courier New" w:eastAsia="Times New Roman" w:hAnsi="Courier New" w:cs="Courier New"/>
+          <w:color w:val="FFFFFF"/>
+          <w:sz w:val="20"/>
+          <w:szCs w:val="20"/>
+        </w:rPr>
+      </w:pPr>
+      <w:r>
+        <w:rPr>
+          <w:rFonts w:ascii="Courier New" w:eastAsia="Times New Roman" w:hAnsi="Courier New" w:cs="Courier New"/>
+          <w:color w:val="FFFFFF"/>
+          <w:sz w:val="20"/>
+          <w:szCs w:val="20"/>
+        </w:rPr>
+        <w:t xml:space="preserve">    "sodio": </w:t>
+      </w:r>
+      <w:r>
+        <w:rPr>
+          <w:rFonts w:ascii="Courier New" w:eastAsia="Times New Roman" w:hAnsi="Courier New" w:cs="Courier New"/>
+          <w:color w:val="D36363"/>
+          <w:sz w:val="20"/>
+          <w:szCs w:val="20"/>
+        </w:rPr>
+        <w:t>35</w:t>
+      </w:r>
+      <w:r>
+        <w:rPr>
+          <w:rFonts w:ascii="Courier New" w:eastAsia="Times New Roman" w:hAnsi="Courier New" w:cs="Courier New"/>
+          <w:color w:val="FFFFFF"/>
+          <w:sz w:val="20"/>
+          <w:szCs w:val="20"/>
+        </w:rPr>
+        <w:t>,</w:t>
+      </w:r>
+    </w:p>
+    <w:p>
+      <w:pPr>
+        <w:pStyle w:val="ListParagraph"/>
+        <w:numPr>
+          <w:ilvl w:val="0"/>
+          <w:numId w:val="3"/>
+        </w:numPr>
+        <w:shd w:val="clear" w:color="auto" w:fill="333333"/>
+        <w:tabs>
+          <w:tab w:val="left" w:pos="916"/>
+          <w:tab w:val="left" w:pos="1832"/>
+          <w:tab w:val="left" w:pos="2748"/>
+          <w:tab w:val="left" w:pos="3664"/>
+          <w:tab w:val="left" w:pos="4580"/>
+          <w:tab w:val="left" w:pos="5496"/>
+          <w:tab w:val="left" w:pos="6412"/>
+          <w:tab w:val="left" w:pos="7328"/>
+          <w:tab w:val="left" w:pos="8244"/>
+          <w:tab w:val="left" w:pos="9160"/>
+          <w:tab w:val="left" w:pos="10076"/>
+          <w:tab w:val="left" w:pos="10992"/>
+          <w:tab w:val="left" w:pos="11908"/>
+          <w:tab w:val="left" w:pos="12824"/>
+          <w:tab w:val="left" w:pos="13740"/>
+          <w:tab w:val="left" w:pos="14656"/>
+        </w:tabs>
+        <w:spacing w:after="0" w:line="240" w:lineRule="auto"/>
+        <w:jc w:val="left"/>
+        <w:rPr>
+          <w:rFonts w:ascii="Courier New" w:eastAsia="Times New Roman" w:hAnsi="Courier New" w:cs="Courier New"/>
+          <w:color w:val="FFFFFF"/>
+          <w:sz w:val="20"/>
+          <w:szCs w:val="20"/>
+        </w:rPr>
+      </w:pPr>
+      <w:r>
+        <w:rPr>
+          <w:rFonts w:ascii="Courier New" w:eastAsia="Times New Roman" w:hAnsi="Courier New" w:cs="Courier New"/>
+          <w:color w:val="FFFFFF"/>
+          <w:sz w:val="20"/>
+          <w:szCs w:val="20"/>
+        </w:rPr>
+        <w:t xml:space="preserve">    "</w:t>
+      </w:r>
+      <w:proofErr w:type="spellStart"/>
+      <w:r>
+        <w:rPr>
+          <w:rFonts w:ascii="Courier New" w:eastAsia="Times New Roman" w:hAnsi="Courier New" w:cs="Courier New"/>
+          <w:color w:val="FFFFFF"/>
+          <w:sz w:val="20"/>
+          <w:szCs w:val="20"/>
+        </w:rPr>
+        <w:t>grasa</w:t>
+      </w:r>
+      <w:proofErr w:type="spellEnd"/>
+      <w:r>
+        <w:rPr>
+          <w:rFonts w:ascii="Courier New" w:eastAsia="Times New Roman" w:hAnsi="Courier New" w:cs="Courier New"/>
+          <w:color w:val="FFFFFF"/>
+          <w:sz w:val="20"/>
+          <w:szCs w:val="20"/>
+        </w:rPr>
+        <w:t xml:space="preserve">": </w:t>
+      </w:r>
+      <w:r>
+        <w:rPr>
+          <w:rFonts w:ascii="Courier New" w:eastAsia="Times New Roman" w:hAnsi="Courier New" w:cs="Courier New"/>
+          <w:color w:val="D36363"/>
+          <w:sz w:val="20"/>
+          <w:szCs w:val="20"/>
+        </w:rPr>
+        <w:t>22</w:t>
+      </w:r>
+      <w:r>
+        <w:rPr>
+          <w:rFonts w:ascii="Courier New" w:eastAsia="Times New Roman" w:hAnsi="Courier New" w:cs="Courier New"/>
+          <w:color w:val="FFFFFF"/>
+          <w:sz w:val="20"/>
+          <w:szCs w:val="20"/>
+        </w:rPr>
+        <w:t>,</w:t>
+      </w:r>
+    </w:p>
+    <w:p>
+      <w:pPr>
+        <w:pStyle w:val="ListParagraph"/>
+        <w:numPr>
+          <w:ilvl w:val="0"/>
+          <w:numId w:val="3"/>
+        </w:numPr>
+        <w:shd w:val="clear" w:color="auto" w:fill="333333"/>
+        <w:tabs>
+          <w:tab w:val="left" w:pos="916"/>
+          <w:tab w:val="left" w:pos="1832"/>
+          <w:tab w:val="left" w:pos="2748"/>
+          <w:tab w:val="left" w:pos="3664"/>
+          <w:tab w:val="left" w:pos="4580"/>
+          <w:tab w:val="left" w:pos="5496"/>
+          <w:tab w:val="left" w:pos="6412"/>
+          <w:tab w:val="left" w:pos="7328"/>
+          <w:tab w:val="left" w:pos="8244"/>
+          <w:tab w:val="left" w:pos="9160"/>
+          <w:tab w:val="left" w:pos="10076"/>
+          <w:tab w:val="left" w:pos="10992"/>
+          <w:tab w:val="left" w:pos="11908"/>
+          <w:tab w:val="left" w:pos="12824"/>
+          <w:tab w:val="left" w:pos="13740"/>
+          <w:tab w:val="left" w:pos="14656"/>
+        </w:tabs>
+        <w:spacing w:after="0" w:line="240" w:lineRule="auto"/>
+        <w:jc w:val="left"/>
+        <w:rPr>
+          <w:rFonts w:ascii="Courier New" w:eastAsia="Times New Roman" w:hAnsi="Courier New" w:cs="Courier New"/>
+          <w:color w:val="FFFFFF"/>
+          <w:sz w:val="20"/>
+          <w:szCs w:val="20"/>
+        </w:rPr>
+      </w:pPr>
+      <w:r>
+        <w:rPr>
+          <w:rFonts w:ascii="Courier New" w:eastAsia="Times New Roman" w:hAnsi="Courier New" w:cs="Courier New"/>
+          <w:color w:val="FFFFFF"/>
+          <w:sz w:val="20"/>
+          <w:szCs w:val="20"/>
+        </w:rPr>
+        <w:t xml:space="preserve">    "</w:t>
+      </w:r>
+      <w:proofErr w:type="spellStart"/>
+      <w:r>
+        <w:rPr>
+          <w:rFonts w:ascii="Courier New" w:eastAsia="Times New Roman" w:hAnsi="Courier New" w:cs="Courier New"/>
+          <w:color w:val="FFFFFF"/>
+          <w:sz w:val="20"/>
+          <w:szCs w:val="20"/>
+        </w:rPr>
+        <w:t>energia</w:t>
+      </w:r>
+      <w:proofErr w:type="spellEnd"/>
+      <w:r>
+        <w:rPr>
+          <w:rFonts w:ascii="Courier New" w:eastAsia="Times New Roman" w:hAnsi="Courier New" w:cs="Courier New"/>
+          <w:color w:val="FFFFFF"/>
+          <w:sz w:val="20"/>
+          <w:szCs w:val="20"/>
+        </w:rPr>
+        <w:t xml:space="preserve">": </w:t>
+      </w:r>
+      <w:r>
+        <w:rPr>
+          <w:rFonts w:ascii="Courier New" w:eastAsia="Times New Roman" w:hAnsi="Courier New" w:cs="Courier New"/>
+          <w:color w:val="D36363"/>
+          <w:sz w:val="20"/>
+          <w:szCs w:val="20"/>
+        </w:rPr>
+        <w:t>2</w:t>
+      </w:r>
+      <w:r>
+        <w:rPr>
+          <w:rFonts w:ascii="Courier New" w:eastAsia="Times New Roman" w:hAnsi="Courier New" w:cs="Courier New"/>
+          <w:color w:val="FFFFFF"/>
+          <w:sz w:val="20"/>
+          <w:szCs w:val="20"/>
+        </w:rPr>
+        <w:t>,</w:t>
+      </w:r>
+    </w:p>
+    <w:p>
+      <w:pPr>
+        <w:pStyle w:val="ListParagraph"/>
+        <w:numPr>
+          <w:ilvl w:val="0"/>
+          <w:numId w:val="3"/>
+        </w:numPr>
+        <w:shd w:val="clear" w:color="auto" w:fill="333333"/>
+        <w:tabs>
+          <w:tab w:val="left" w:pos="916"/>
+          <w:tab w:val="left" w:pos="1832"/>
+          <w:tab w:val="left" w:pos="2748"/>
+          <w:tab w:val="left" w:pos="3664"/>
+          <w:tab w:val="left" w:pos="4580"/>
+          <w:tab w:val="left" w:pos="5496"/>
+          <w:tab w:val="left" w:pos="6412"/>
+          <w:tab w:val="left" w:pos="7328"/>
+          <w:tab w:val="left" w:pos="8244"/>
+          <w:tab w:val="left" w:pos="9160"/>
+          <w:tab w:val="left" w:pos="10076"/>
+          <w:tab w:val="left" w:pos="10992"/>
+          <w:tab w:val="left" w:pos="11908"/>
+          <w:tab w:val="left" w:pos="12824"/>
+          <w:tab w:val="left" w:pos="13740"/>
+          <w:tab w:val="left" w:pos="14656"/>
+        </w:tabs>
+        <w:spacing w:after="0" w:line="240" w:lineRule="auto"/>
+        <w:jc w:val="left"/>
+        <w:rPr>
+          <w:rFonts w:ascii="Courier New" w:eastAsia="Times New Roman" w:hAnsi="Courier New" w:cs="Courier New"/>
+          <w:color w:val="FFFFFF"/>
+          <w:sz w:val="20"/>
+          <w:szCs w:val="20"/>
+        </w:rPr>
+      </w:pPr>
+      <w:r>
+        <w:rPr>
+          <w:rFonts w:ascii="Courier New" w:eastAsia="Times New Roman" w:hAnsi="Courier New" w:cs="Courier New"/>
+          <w:color w:val="FFFFFF"/>
+          <w:sz w:val="20"/>
+          <w:szCs w:val="20"/>
+        </w:rPr>
+        <w:t xml:space="preserve">    "</w:t>
+      </w:r>
+      <w:proofErr w:type="spellStart"/>
+      <w:r>
+        <w:rPr>
+          <w:rFonts w:ascii="Courier New" w:eastAsia="Times New Roman" w:hAnsi="Courier New" w:cs="Courier New"/>
+          <w:color w:val="FFFFFF"/>
+          <w:sz w:val="20"/>
+          <w:szCs w:val="20"/>
+        </w:rPr>
+        <w:t>hierro</w:t>
+      </w:r>
+      <w:proofErr w:type="spellEnd"/>
+      <w:r>
+        <w:rPr>
+          <w:rFonts w:ascii="Courier New" w:eastAsia="Times New Roman" w:hAnsi="Courier New" w:cs="Courier New"/>
+          <w:color w:val="FFFFFF"/>
+          <w:sz w:val="20"/>
+          <w:szCs w:val="20"/>
+        </w:rPr>
+        <w:t xml:space="preserve">": </w:t>
+      </w:r>
+      <w:r>
+        <w:rPr>
+          <w:rFonts w:ascii="Courier New" w:eastAsia="Times New Roman" w:hAnsi="Courier New" w:cs="Courier New"/>
+          <w:color w:val="D36363"/>
+          <w:sz w:val="20"/>
+          <w:szCs w:val="20"/>
+        </w:rPr>
+        <w:t>29</w:t>
+      </w:r>
+      <w:r>
+        <w:rPr>
+          <w:rFonts w:ascii="Courier New" w:eastAsia="Times New Roman" w:hAnsi="Courier New" w:cs="Courier New"/>
+          <w:color w:val="FFFFFF"/>
+          <w:sz w:val="20"/>
+          <w:szCs w:val="20"/>
+        </w:rPr>
+        <w:t>,</w:t>
+      </w:r>
+    </w:p>
+    <w:p>
+      <w:pPr>
+        <w:pStyle w:val="ListParagraph"/>
+        <w:numPr>
+          <w:ilvl w:val="0"/>
+          <w:numId w:val="3"/>
+        </w:numPr>
+        <w:shd w:val="clear" w:color="auto" w:fill="333333"/>
+        <w:tabs>
+          <w:tab w:val="left" w:pos="916"/>
+          <w:tab w:val="left" w:pos="1832"/>
+          <w:tab w:val="left" w:pos="2748"/>
+          <w:tab w:val="left" w:pos="3664"/>
+          <w:tab w:val="left" w:pos="4580"/>
+          <w:tab w:val="left" w:pos="5496"/>
+          <w:tab w:val="left" w:pos="6412"/>
+          <w:tab w:val="left" w:pos="7328"/>
+          <w:tab w:val="left" w:pos="8244"/>
+          <w:tab w:val="left" w:pos="9160"/>
+          <w:tab w:val="left" w:pos="10076"/>
+          <w:tab w:val="left" w:pos="10992"/>
+          <w:tab w:val="left" w:pos="11908"/>
+          <w:tab w:val="left" w:pos="12824"/>
+          <w:tab w:val="left" w:pos="13740"/>
+          <w:tab w:val="left" w:pos="14656"/>
+        </w:tabs>
+        <w:spacing w:after="0" w:line="240" w:lineRule="auto"/>
+        <w:jc w:val="left"/>
+        <w:rPr>
+          <w:rFonts w:ascii="Courier New" w:eastAsia="Times New Roman" w:hAnsi="Courier New" w:cs="Courier New"/>
+          <w:color w:val="FFFFFF"/>
+          <w:sz w:val="20"/>
+          <w:szCs w:val="20"/>
+        </w:rPr>
+      </w:pPr>
+      <w:r>
+        <w:rPr>
+          <w:rFonts w:ascii="Courier New" w:eastAsia="Times New Roman" w:hAnsi="Courier New" w:cs="Courier New"/>
+          <w:color w:val="FFFFFF"/>
+          <w:sz w:val="20"/>
+          <w:szCs w:val="20"/>
+        </w:rPr>
+        <w:t xml:space="preserve">    "calcio": </w:t>
+      </w:r>
+      <w:r>
+        <w:rPr>
+          <w:rFonts w:ascii="Courier New" w:eastAsia="Times New Roman" w:hAnsi="Courier New" w:cs="Courier New"/>
+          <w:color w:val="D36363"/>
+          <w:sz w:val="20"/>
+          <w:szCs w:val="20"/>
+        </w:rPr>
+        <w:t>140</w:t>
+      </w:r>
+      <w:r>
+        <w:rPr>
+          <w:rFonts w:ascii="Courier New" w:eastAsia="Times New Roman" w:hAnsi="Courier New" w:cs="Courier New"/>
+          <w:color w:val="FFFFFF"/>
+          <w:sz w:val="20"/>
+          <w:szCs w:val="20"/>
+        </w:rPr>
+        <w:t>,</w:t>
+      </w:r>
+    </w:p>
+    <w:p>
+      <w:pPr>
+        <w:pStyle w:val="ListParagraph"/>
+        <w:numPr>
+          <w:ilvl w:val="0"/>
+          <w:numId w:val="3"/>
+        </w:numPr>
+        <w:shd w:val="clear" w:color="auto" w:fill="333333"/>
+        <w:tabs>
+          <w:tab w:val="left" w:pos="916"/>
+          <w:tab w:val="left" w:pos="1832"/>
+          <w:tab w:val="left" w:pos="2748"/>
+          <w:tab w:val="left" w:pos="3664"/>
+          <w:tab w:val="left" w:pos="4580"/>
+          <w:tab w:val="left" w:pos="5496"/>
+          <w:tab w:val="left" w:pos="6412"/>
+          <w:tab w:val="left" w:pos="7328"/>
+          <w:tab w:val="left" w:pos="8244"/>
+          <w:tab w:val="left" w:pos="9160"/>
+          <w:tab w:val="left" w:pos="10076"/>
+          <w:tab w:val="left" w:pos="10992"/>
+          <w:tab w:val="left" w:pos="11908"/>
+          <w:tab w:val="left" w:pos="12824"/>
+          <w:tab w:val="left" w:pos="13740"/>
+          <w:tab w:val="left" w:pos="14656"/>
+        </w:tabs>
+        <w:spacing w:after="0" w:line="240" w:lineRule="auto"/>
+        <w:jc w:val="left"/>
+        <w:rPr>
+          <w:rFonts w:ascii="Courier New" w:eastAsia="Times New Roman" w:hAnsi="Courier New" w:cs="Courier New"/>
+          <w:color w:val="FFFFFF"/>
+          <w:sz w:val="20"/>
+          <w:szCs w:val="20"/>
+        </w:rPr>
+      </w:pPr>
+      <w:r>
+        <w:rPr>
+          <w:rFonts w:ascii="Courier New" w:eastAsia="Times New Roman" w:hAnsi="Courier New" w:cs="Courier New"/>
+          <w:color w:val="FFFFFF"/>
+          <w:sz w:val="20"/>
+          <w:szCs w:val="20"/>
+        </w:rPr>
+        <w:t xml:space="preserve">    "</w:t>
+      </w:r>
+      <w:proofErr w:type="spellStart"/>
+      <w:r>
+        <w:rPr>
+          <w:rFonts w:ascii="Courier New" w:eastAsia="Times New Roman" w:hAnsi="Courier New" w:cs="Courier New"/>
+          <w:color w:val="FFFFFF"/>
+          <w:sz w:val="20"/>
+          <w:szCs w:val="20"/>
+        </w:rPr>
+        <w:t>proteina</w:t>
+      </w:r>
+      <w:proofErr w:type="spellEnd"/>
+      <w:r>
+        <w:rPr>
+          <w:rFonts w:ascii="Courier New" w:eastAsia="Times New Roman" w:hAnsi="Courier New" w:cs="Courier New"/>
+          <w:color w:val="FFFFFF"/>
+          <w:sz w:val="20"/>
+          <w:szCs w:val="20"/>
+        </w:rPr>
+        <w:t xml:space="preserve">": </w:t>
+      </w:r>
+      <w:r>
+        <w:rPr>
+          <w:rFonts w:ascii="Courier New" w:eastAsia="Times New Roman" w:hAnsi="Courier New" w:cs="Courier New"/>
+          <w:color w:val="D36363"/>
+          <w:sz w:val="20"/>
+          <w:szCs w:val="20"/>
+        </w:rPr>
+        <w:t>11.1</w:t>
+      </w:r>
+      <w:r>
+        <w:rPr>
+          <w:rFonts w:ascii="Courier New" w:eastAsia="Times New Roman" w:hAnsi="Courier New" w:cs="Courier New"/>
+          <w:color w:val="FFFFFF"/>
+          <w:sz w:val="20"/>
+          <w:szCs w:val="20"/>
+        </w:rPr>
+        <w:t>,</w:t>
+      </w:r>
+    </w:p>
+    <w:p>
+      <w:pPr>
+        <w:pStyle w:val="ListParagraph"/>
+        <w:numPr>
+          <w:ilvl w:val="0"/>
+          <w:numId w:val="3"/>
+        </w:numPr>
+        <w:shd w:val="clear" w:color="auto" w:fill="333333"/>
+        <w:tabs>
+          <w:tab w:val="left" w:pos="916"/>
+          <w:tab w:val="left" w:pos="1832"/>
+          <w:tab w:val="left" w:pos="2748"/>
+          <w:tab w:val="left" w:pos="3664"/>
+          <w:tab w:val="left" w:pos="4580"/>
+          <w:tab w:val="left" w:pos="5496"/>
+          <w:tab w:val="left" w:pos="6412"/>
+          <w:tab w:val="left" w:pos="7328"/>
+          <w:tab w:val="left" w:pos="8244"/>
+          <w:tab w:val="left" w:pos="9160"/>
+          <w:tab w:val="left" w:pos="10076"/>
+          <w:tab w:val="left" w:pos="10992"/>
+          <w:tab w:val="left" w:pos="11908"/>
+          <w:tab w:val="left" w:pos="12824"/>
+          <w:tab w:val="left" w:pos="13740"/>
+          <w:tab w:val="left" w:pos="14656"/>
+        </w:tabs>
+        <w:spacing w:after="0" w:line="240" w:lineRule="auto"/>
+        <w:jc w:val="left"/>
+        <w:rPr>
+          <w:rFonts w:ascii="Courier New" w:eastAsia="Times New Roman" w:hAnsi="Courier New" w:cs="Courier New"/>
+          <w:color w:val="FFFFFF"/>
+          <w:sz w:val="20"/>
+          <w:szCs w:val="20"/>
+        </w:rPr>
+      </w:pPr>
+      <w:r>
+        <w:rPr>
+          <w:rFonts w:ascii="Courier New" w:eastAsia="Times New Roman" w:hAnsi="Courier New" w:cs="Courier New"/>
+          <w:color w:val="FFFFFF"/>
+          <w:sz w:val="20"/>
+          <w:szCs w:val="20"/>
+        </w:rPr>
+        <w:t xml:space="preserve">    "</w:t>
+      </w:r>
+      <w:proofErr w:type="spellStart"/>
+      <w:r>
+        <w:rPr>
+          <w:rFonts w:ascii="Courier New" w:eastAsia="Times New Roman" w:hAnsi="Courier New" w:cs="Courier New"/>
+          <w:color w:val="FFFFFF"/>
+          <w:sz w:val="20"/>
+          <w:szCs w:val="20"/>
+        </w:rPr>
+        <w:t>vitamina</w:t>
+      </w:r>
+      <w:proofErr w:type="spellEnd"/>
+      <w:r>
+        <w:rPr>
+          <w:rFonts w:ascii="Courier New" w:eastAsia="Times New Roman" w:hAnsi="Courier New" w:cs="Courier New"/>
+          <w:color w:val="FFFFFF"/>
+          <w:sz w:val="20"/>
+          <w:szCs w:val="20"/>
+        </w:rPr>
+        <w:t xml:space="preserve">": </w:t>
+      </w:r>
+      <w:r>
+        <w:rPr>
+          <w:rFonts w:ascii="Courier New" w:eastAsia="Times New Roman" w:hAnsi="Courier New" w:cs="Courier New"/>
+          <w:color w:val="D36363"/>
+          <w:sz w:val="20"/>
+          <w:szCs w:val="20"/>
+        </w:rPr>
+        <w:t>12.2</w:t>
+      </w:r>
+      <w:r>
+        <w:rPr>
+          <w:rFonts w:ascii="Courier New" w:eastAsia="Times New Roman" w:hAnsi="Courier New" w:cs="Courier New"/>
+          <w:color w:val="FFFFFF"/>
+          <w:sz w:val="20"/>
+          <w:szCs w:val="20"/>
+        </w:rPr>
+        <w:t>,</w:t>
+      </w:r>
+    </w:p>
+    <w:p>
+      <w:pPr>
+        <w:pStyle w:val="ListParagraph"/>
+        <w:numPr>
+          <w:ilvl w:val="0"/>
+          <w:numId w:val="3"/>
+        </w:numPr>
+        <w:shd w:val="clear" w:color="auto" w:fill="333333"/>
+        <w:tabs>
+          <w:tab w:val="left" w:pos="916"/>
+          <w:tab w:val="left" w:pos="1832"/>
+          <w:tab w:val="left" w:pos="2748"/>
+          <w:tab w:val="left" w:pos="3664"/>
+          <w:tab w:val="left" w:pos="4580"/>
+          <w:tab w:val="left" w:pos="5496"/>
+          <w:tab w:val="left" w:pos="6412"/>
+          <w:tab w:val="left" w:pos="7328"/>
+          <w:tab w:val="left" w:pos="8244"/>
+          <w:tab w:val="left" w:pos="9160"/>
+          <w:tab w:val="left" w:pos="10076"/>
+          <w:tab w:val="left" w:pos="10992"/>
+          <w:tab w:val="left" w:pos="11908"/>
+          <w:tab w:val="left" w:pos="12824"/>
+          <w:tab w:val="left" w:pos="13740"/>
+          <w:tab w:val="left" w:pos="14656"/>
+        </w:tabs>
+        <w:spacing w:after="0" w:line="240" w:lineRule="auto"/>
+        <w:jc w:val="left"/>
+        <w:rPr>
+          <w:rFonts w:ascii="Courier New" w:eastAsia="Times New Roman" w:hAnsi="Courier New" w:cs="Courier New"/>
+          <w:color w:val="FFFFFF"/>
+          <w:sz w:val="20"/>
+          <w:szCs w:val="20"/>
+        </w:rPr>
+      </w:pPr>
+      <w:r>
+        <w:rPr>
+          <w:rFonts w:ascii="Courier New" w:eastAsia="Times New Roman" w:hAnsi="Courier New" w:cs="Courier New"/>
+          <w:color w:val="FFFFFF"/>
+          <w:sz w:val="20"/>
+          <w:szCs w:val="20"/>
+        </w:rPr>
+        <w:t xml:space="preserve">    "</w:t>
+      </w:r>
+      <w:proofErr w:type="spellStart"/>
+      <w:r>
+        <w:rPr>
+          <w:rFonts w:ascii="Courier New" w:eastAsia="Times New Roman" w:hAnsi="Courier New" w:cs="Courier New"/>
+          <w:color w:val="FFFFFF"/>
+          <w:sz w:val="20"/>
+          <w:szCs w:val="20"/>
+        </w:rPr>
+        <w:t>carbohidratos</w:t>
+      </w:r>
+      <w:proofErr w:type="spellEnd"/>
+      <w:r>
+        <w:rPr>
+          <w:rFonts w:ascii="Courier New" w:eastAsia="Times New Roman" w:hAnsi="Courier New" w:cs="Courier New"/>
+          <w:color w:val="FFFFFF"/>
+          <w:sz w:val="20"/>
+          <w:szCs w:val="20"/>
+        </w:rPr>
+        <w:t xml:space="preserve">": </w:t>
+      </w:r>
+      <w:r>
+        <w:rPr>
+          <w:rFonts w:ascii="Courier New" w:eastAsia="Times New Roman" w:hAnsi="Courier New" w:cs="Courier New"/>
+          <w:color w:val="D36363"/>
+          <w:sz w:val="20"/>
+          <w:szCs w:val="20"/>
+        </w:rPr>
+        <w:t>2.9</w:t>
+      </w:r>
+    </w:p>
+    <w:p>
+      <w:pPr>
+        <w:pStyle w:val="ListParagraph"/>
+        <w:numPr>
+          <w:ilvl w:val="0"/>
+          <w:numId w:val="3"/>
+        </w:numPr>
+        <w:shd w:val="clear" w:color="auto" w:fill="333333"/>
+        <w:tabs>
+          <w:tab w:val="left" w:pos="916"/>
+          <w:tab w:val="left" w:pos="1832"/>
+          <w:tab w:val="left" w:pos="2748"/>
+          <w:tab w:val="left" w:pos="3664"/>
+          <w:tab w:val="left" w:pos="4580"/>
+          <w:tab w:val="left" w:pos="5496"/>
+          <w:tab w:val="left" w:pos="6412"/>
+          <w:tab w:val="left" w:pos="7328"/>
+          <w:tab w:val="left" w:pos="8244"/>
+          <w:tab w:val="left" w:pos="9160"/>
+          <w:tab w:val="left" w:pos="10076"/>
+          <w:tab w:val="left" w:pos="10992"/>
+          <w:tab w:val="left" w:pos="11908"/>
+          <w:tab w:val="left" w:pos="12824"/>
+          <w:tab w:val="left" w:pos="13740"/>
+          <w:tab w:val="left" w:pos="14656"/>
+        </w:tabs>
+        <w:spacing w:after="0" w:line="240" w:lineRule="auto"/>
+        <w:jc w:val="left"/>
+        <w:rPr>
+          <w:rFonts w:ascii="Courier New" w:eastAsia="Times New Roman" w:hAnsi="Courier New" w:cs="Courier New"/>
+          <w:color w:val="FFFFFF"/>
+          <w:sz w:val="20"/>
+          <w:szCs w:val="20"/>
+        </w:rPr>
+      </w:pPr>
+      <w:r>
+        <w:rPr>
+          <w:rFonts w:ascii="Courier New" w:eastAsia="Times New Roman" w:hAnsi="Courier New" w:cs="Courier New"/>
+          <w:color w:val="FFFFFF"/>
+          <w:sz w:val="20"/>
+          <w:szCs w:val="20"/>
+        </w:rPr>
+        <w:t xml:space="preserve">  },</w:t>
+      </w:r>
+    </w:p>
+    <w:p>
+      <w:pPr>
+        <w:pStyle w:val="ListParagraph"/>
+        <w:numPr>
+          <w:ilvl w:val="0"/>
+          <w:numId w:val="3"/>
+        </w:numPr>
+        <w:shd w:val="clear" w:color="auto" w:fill="333333"/>
+        <w:tabs>
+          <w:tab w:val="left" w:pos="916"/>
+          <w:tab w:val="left" w:pos="1832"/>
+          <w:tab w:val="left" w:pos="2748"/>
+          <w:tab w:val="left" w:pos="3664"/>
+          <w:tab w:val="left" w:pos="4580"/>
+          <w:tab w:val="left" w:pos="5496"/>
+          <w:tab w:val="left" w:pos="6412"/>
+          <w:tab w:val="left" w:pos="7328"/>
+          <w:tab w:val="left" w:pos="8244"/>
+          <w:tab w:val="left" w:pos="9160"/>
+          <w:tab w:val="left" w:pos="10076"/>
+          <w:tab w:val="left" w:pos="10992"/>
+          <w:tab w:val="left" w:pos="11908"/>
+          <w:tab w:val="left" w:pos="12824"/>
+          <w:tab w:val="left" w:pos="13740"/>
+          <w:tab w:val="left" w:pos="14656"/>
+        </w:tabs>
+        <w:spacing w:after="0" w:line="240" w:lineRule="auto"/>
+        <w:jc w:val="left"/>
+        <w:rPr>
+          <w:rFonts w:ascii="Courier New" w:eastAsia="Times New Roman" w:hAnsi="Courier New" w:cs="Courier New"/>
+          <w:color w:val="FFFFFF"/>
+          <w:sz w:val="20"/>
+          <w:szCs w:val="20"/>
+        </w:rPr>
+      </w:pPr>
+      <w:r>
+        <w:rPr>
+          <w:rFonts w:ascii="Courier New" w:eastAsia="Times New Roman" w:hAnsi="Courier New" w:cs="Courier New"/>
+          <w:color w:val="FFFFFF"/>
+          <w:sz w:val="20"/>
+          <w:szCs w:val="20"/>
+        </w:rPr>
+        <w:t xml:space="preserve">  {</w:t>
+      </w:r>
+    </w:p>
+    <w:p>
+      <w:pPr>
+        <w:pStyle w:val="ListParagraph"/>
+        <w:numPr>
+          <w:ilvl w:val="0"/>
+          <w:numId w:val="3"/>
+        </w:numPr>
+        <w:shd w:val="clear" w:color="auto" w:fill="333333"/>
+        <w:tabs>
+          <w:tab w:val="left" w:pos="916"/>
+          <w:tab w:val="left" w:pos="1832"/>
+          <w:tab w:val="left" w:pos="2748"/>
+          <w:tab w:val="left" w:pos="3664"/>
+          <w:tab w:val="left" w:pos="4580"/>
+          <w:tab w:val="left" w:pos="5496"/>
+          <w:tab w:val="left" w:pos="6412"/>
+          <w:tab w:val="left" w:pos="7328"/>
+          <w:tab w:val="left" w:pos="8244"/>
+          <w:tab w:val="left" w:pos="9160"/>
+          <w:tab w:val="left" w:pos="10076"/>
+          <w:tab w:val="left" w:pos="10992"/>
+          <w:tab w:val="left" w:pos="11908"/>
+          <w:tab w:val="left" w:pos="12824"/>
+          <w:tab w:val="left" w:pos="13740"/>
+          <w:tab w:val="left" w:pos="14656"/>
+        </w:tabs>
+        <w:spacing w:after="0" w:line="240" w:lineRule="auto"/>
+        <w:jc w:val="left"/>
+        <w:rPr>
+          <w:rFonts w:ascii="Courier New" w:eastAsia="Times New Roman" w:hAnsi="Courier New" w:cs="Courier New"/>
+          <w:color w:val="FFFFFF"/>
+          <w:sz w:val="20"/>
+          <w:szCs w:val="20"/>
+        </w:rPr>
+      </w:pPr>
+      <w:r>
+        <w:rPr>
+          <w:rFonts w:ascii="Courier New" w:eastAsia="Times New Roman" w:hAnsi="Courier New" w:cs="Courier New"/>
+          <w:color w:val="FFFFFF"/>
+          <w:sz w:val="20"/>
+          <w:szCs w:val="20"/>
+        </w:rPr>
+        <w:t xml:space="preserve">    "id": </w:t>
+      </w:r>
+      <w:r>
+        <w:rPr>
+          <w:rFonts w:ascii="Courier New" w:eastAsia="Times New Roman" w:hAnsi="Courier New" w:cs="Courier New"/>
+          <w:color w:val="D36363"/>
+          <w:sz w:val="20"/>
+          <w:szCs w:val="20"/>
+        </w:rPr>
+        <w:t>5</w:t>
+      </w:r>
+      <w:r>
+        <w:rPr>
+          <w:rFonts w:ascii="Courier New" w:eastAsia="Times New Roman" w:hAnsi="Courier New" w:cs="Courier New"/>
+          <w:color w:val="FFFFFF"/>
+          <w:sz w:val="20"/>
+          <w:szCs w:val="20"/>
+        </w:rPr>
+        <w:t>,</w:t>
+      </w:r>
+    </w:p>
+    <w:p>
+      <w:pPr>
+        <w:pStyle w:val="ListParagraph"/>
+        <w:numPr>
+          <w:ilvl w:val="0"/>
+          <w:numId w:val="3"/>
+        </w:numPr>
+        <w:shd w:val="clear" w:color="auto" w:fill="333333"/>
+        <w:tabs>
+          <w:tab w:val="left" w:pos="916"/>
+          <w:tab w:val="left" w:pos="1832"/>
+          <w:tab w:val="left" w:pos="2748"/>
+          <w:tab w:val="left" w:pos="3664"/>
+          <w:tab w:val="left" w:pos="4580"/>
+          <w:tab w:val="left" w:pos="5496"/>
+          <w:tab w:val="left" w:pos="6412"/>
+          <w:tab w:val="left" w:pos="7328"/>
+          <w:tab w:val="left" w:pos="8244"/>
+          <w:tab w:val="left" w:pos="9160"/>
+          <w:tab w:val="left" w:pos="10076"/>
+          <w:tab w:val="left" w:pos="10992"/>
+          <w:tab w:val="left" w:pos="11908"/>
+          <w:tab w:val="left" w:pos="12824"/>
+          <w:tab w:val="left" w:pos="13740"/>
+          <w:tab w:val="left" w:pos="14656"/>
+        </w:tabs>
+        <w:spacing w:after="0" w:line="240" w:lineRule="auto"/>
+        <w:jc w:val="left"/>
+        <w:rPr>
+          <w:rFonts w:ascii="Courier New" w:eastAsia="Times New Roman" w:hAnsi="Courier New" w:cs="Courier New"/>
+          <w:color w:val="FFFFFF"/>
+          <w:sz w:val="20"/>
+          <w:szCs w:val="20"/>
+        </w:rPr>
+      </w:pPr>
+      <w:r>
+        <w:rPr>
+          <w:rFonts w:ascii="Courier New" w:eastAsia="Times New Roman" w:hAnsi="Courier New" w:cs="Courier New"/>
+          <w:color w:val="FFFFFF"/>
+          <w:sz w:val="20"/>
+          <w:szCs w:val="20"/>
+        </w:rPr>
+        <w:t xml:space="preserve">    "barcode": </w:t>
+      </w:r>
+      <w:r>
+        <w:rPr>
+          <w:rFonts w:ascii="Courier New" w:eastAsia="Times New Roman" w:hAnsi="Courier New" w:cs="Courier New"/>
+          <w:color w:val="A2FCA2"/>
+          <w:sz w:val="20"/>
+          <w:szCs w:val="20"/>
+        </w:rPr>
+        <w:t>"8589648065"</w:t>
+      </w:r>
+      <w:r>
+        <w:rPr>
+          <w:rFonts w:ascii="Courier New" w:eastAsia="Times New Roman" w:hAnsi="Courier New" w:cs="Courier New"/>
+          <w:color w:val="FFFFFF"/>
+          <w:sz w:val="20"/>
+          <w:szCs w:val="20"/>
+        </w:rPr>
+        <w:t>,</w:t>
+      </w:r>
+    </w:p>
+    <w:p>
+      <w:pPr>
+        <w:pStyle w:val="ListParagraph"/>
+        <w:numPr>
+          <w:ilvl w:val="0"/>
+          <w:numId w:val="3"/>
+        </w:numPr>
+        <w:shd w:val="clear" w:color="auto" w:fill="333333"/>
+        <w:tabs>
+          <w:tab w:val="left" w:pos="916"/>
+          <w:tab w:val="left" w:pos="1832"/>
+          <w:tab w:val="left" w:pos="2748"/>
+          <w:tab w:val="left" w:pos="3664"/>
+          <w:tab w:val="left" w:pos="4580"/>
+          <w:tab w:val="left" w:pos="5496"/>
+          <w:tab w:val="left" w:pos="6412"/>
+          <w:tab w:val="left" w:pos="7328"/>
+          <w:tab w:val="left" w:pos="8244"/>
+          <w:tab w:val="left" w:pos="9160"/>
+          <w:tab w:val="left" w:pos="10076"/>
+          <w:tab w:val="left" w:pos="10992"/>
+          <w:tab w:val="left" w:pos="11908"/>
+          <w:tab w:val="left" w:pos="12824"/>
+          <w:tab w:val="left" w:pos="13740"/>
+          <w:tab w:val="left" w:pos="14656"/>
+        </w:tabs>
+        <w:spacing w:after="0" w:line="240" w:lineRule="auto"/>
+        <w:jc w:val="left"/>
+        <w:rPr>
+          <w:rFonts w:ascii="Courier New" w:eastAsia="Times New Roman" w:hAnsi="Courier New" w:cs="Courier New"/>
+          <w:color w:val="FFFFFF"/>
+          <w:sz w:val="20"/>
+          <w:szCs w:val="20"/>
+        </w:rPr>
+      </w:pPr>
+      <w:r>
+        <w:rPr>
+          <w:rFonts w:ascii="Courier New" w:eastAsia="Times New Roman" w:hAnsi="Courier New" w:cs="Courier New"/>
+          <w:color w:val="FFFFFF"/>
+          <w:sz w:val="20"/>
+          <w:szCs w:val="20"/>
+        </w:rPr>
+        <w:t xml:space="preserve">    "</w:t>
+      </w:r>
+      <w:proofErr w:type="spellStart"/>
+      <w:r>
+        <w:rPr>
+          <w:rFonts w:ascii="Courier New" w:eastAsia="Times New Roman" w:hAnsi="Courier New" w:cs="Courier New"/>
+          <w:color w:val="FFFFFF"/>
+          <w:sz w:val="20"/>
+          <w:szCs w:val="20"/>
+        </w:rPr>
+        <w:t>descripcion</w:t>
+      </w:r>
+      <w:proofErr w:type="spellEnd"/>
+      <w:r>
+        <w:rPr>
+          <w:rFonts w:ascii="Courier New" w:eastAsia="Times New Roman" w:hAnsi="Courier New" w:cs="Courier New"/>
+          <w:color w:val="FFFFFF"/>
+          <w:sz w:val="20"/>
+          <w:szCs w:val="20"/>
+        </w:rPr>
+        <w:t xml:space="preserve">": </w:t>
+      </w:r>
+      <w:r>
+        <w:rPr>
+          <w:rFonts w:ascii="Courier New" w:eastAsia="Times New Roman" w:hAnsi="Courier New" w:cs="Courier New"/>
+          <w:color w:val="A2FCA2"/>
+          <w:sz w:val="20"/>
+          <w:szCs w:val="20"/>
+        </w:rPr>
+        <w:t>"Huevo"</w:t>
+      </w:r>
+      <w:r>
+        <w:rPr>
+          <w:rFonts w:ascii="Courier New" w:eastAsia="Times New Roman" w:hAnsi="Courier New" w:cs="Courier New"/>
+          <w:color w:val="FFFFFF"/>
+          <w:sz w:val="20"/>
+          <w:szCs w:val="20"/>
+        </w:rPr>
+        <w:t>,</w:t>
+      </w:r>
+    </w:p>
+    <w:p>
+      <w:pPr>
+        <w:pStyle w:val="ListParagraph"/>
+        <w:numPr>
+          <w:ilvl w:val="0"/>
+          <w:numId w:val="3"/>
+        </w:numPr>
+        <w:shd w:val="clear" w:color="auto" w:fill="333333"/>
+        <w:tabs>
+          <w:tab w:val="left" w:pos="916"/>
+          <w:tab w:val="left" w:pos="1832"/>
+          <w:tab w:val="left" w:pos="2748"/>
+          <w:tab w:val="left" w:pos="3664"/>
+          <w:tab w:val="left" w:pos="4580"/>
+          <w:tab w:val="left" w:pos="5496"/>
+          <w:tab w:val="left" w:pos="6412"/>
+          <w:tab w:val="left" w:pos="7328"/>
+          <w:tab w:val="left" w:pos="8244"/>
+          <w:tab w:val="left" w:pos="9160"/>
+          <w:tab w:val="left" w:pos="10076"/>
+          <w:tab w:val="left" w:pos="10992"/>
+          <w:tab w:val="left" w:pos="11908"/>
+          <w:tab w:val="left" w:pos="12824"/>
+          <w:tab w:val="left" w:pos="13740"/>
+          <w:tab w:val="left" w:pos="14656"/>
+        </w:tabs>
+        <w:spacing w:after="0" w:line="240" w:lineRule="auto"/>
+        <w:jc w:val="left"/>
+        <w:rPr>
+          <w:rFonts w:ascii="Courier New" w:eastAsia="Times New Roman" w:hAnsi="Courier New" w:cs="Courier New"/>
+          <w:color w:val="FFFFFF"/>
+          <w:sz w:val="20"/>
+          <w:szCs w:val="20"/>
+        </w:rPr>
+      </w:pPr>
+      <w:r>
+        <w:rPr>
+          <w:rFonts w:ascii="Courier New" w:eastAsia="Times New Roman" w:hAnsi="Courier New" w:cs="Courier New"/>
+          <w:color w:val="FFFFFF"/>
+          <w:sz w:val="20"/>
+          <w:szCs w:val="20"/>
+        </w:rPr>
+        <w:t xml:space="preserve">    "</w:t>
+      </w:r>
+      <w:proofErr w:type="spellStart"/>
+      <w:proofErr w:type="gramStart"/>
+      <w:r>
+        <w:rPr>
+          <w:rFonts w:ascii="Courier New" w:eastAsia="Times New Roman" w:hAnsi="Courier New" w:cs="Courier New"/>
+          <w:color w:val="FFFFFF"/>
+          <w:sz w:val="20"/>
+          <w:szCs w:val="20"/>
+        </w:rPr>
+        <w:t>porcion</w:t>
+      </w:r>
+      <w:proofErr w:type="gramEnd"/>
+      <w:r>
+        <w:rPr>
+          <w:rFonts w:ascii="Courier New" w:eastAsia="Times New Roman" w:hAnsi="Courier New" w:cs="Courier New"/>
+          <w:color w:val="FFFFFF"/>
+          <w:sz w:val="20"/>
+          <w:szCs w:val="20"/>
+        </w:rPr>
+        <w:t>_agregada</w:t>
+      </w:r>
+      <w:proofErr w:type="spellEnd"/>
+      <w:r>
+        <w:rPr>
+          <w:rFonts w:ascii="Courier New" w:eastAsia="Times New Roman" w:hAnsi="Courier New" w:cs="Courier New"/>
+          <w:color w:val="FFFFFF"/>
+          <w:sz w:val="20"/>
+          <w:szCs w:val="20"/>
+        </w:rPr>
+        <w:t xml:space="preserve">": </w:t>
+      </w:r>
+      <w:r>
+        <w:rPr>
+          <w:rFonts w:ascii="Courier New" w:eastAsia="Times New Roman" w:hAnsi="Courier New" w:cs="Courier New"/>
+          <w:color w:val="D36363"/>
+          <w:sz w:val="20"/>
+          <w:szCs w:val="20"/>
+        </w:rPr>
+        <w:t>1.5</w:t>
+      </w:r>
+      <w:r>
+        <w:rPr>
+          <w:rFonts w:ascii="Courier New" w:eastAsia="Times New Roman" w:hAnsi="Courier New" w:cs="Courier New"/>
+          <w:color w:val="FFFFFF"/>
+          <w:sz w:val="20"/>
+          <w:szCs w:val="20"/>
+        </w:rPr>
+        <w:t>,</w:t>
+      </w:r>
+    </w:p>
+    <w:p>
+      <w:pPr>
+        <w:pStyle w:val="ListParagraph"/>
+        <w:numPr>
+          <w:ilvl w:val="0"/>
+          <w:numId w:val="3"/>
+        </w:numPr>
+        <w:shd w:val="clear" w:color="auto" w:fill="333333"/>
+        <w:tabs>
+          <w:tab w:val="left" w:pos="916"/>
+          <w:tab w:val="left" w:pos="1832"/>
+          <w:tab w:val="left" w:pos="2748"/>
+          <w:tab w:val="left" w:pos="3664"/>
+          <w:tab w:val="left" w:pos="4580"/>
+          <w:tab w:val="left" w:pos="5496"/>
+          <w:tab w:val="left" w:pos="6412"/>
+          <w:tab w:val="left" w:pos="7328"/>
+          <w:tab w:val="left" w:pos="8244"/>
+          <w:tab w:val="left" w:pos="9160"/>
+          <w:tab w:val="left" w:pos="10076"/>
+          <w:tab w:val="left" w:pos="10992"/>
+          <w:tab w:val="left" w:pos="11908"/>
+          <w:tab w:val="left" w:pos="12824"/>
+          <w:tab w:val="left" w:pos="13740"/>
+          <w:tab w:val="left" w:pos="14656"/>
+        </w:tabs>
+        <w:spacing w:after="0" w:line="240" w:lineRule="auto"/>
+        <w:jc w:val="left"/>
+        <w:rPr>
+          <w:rFonts w:ascii="Courier New" w:eastAsia="Times New Roman" w:hAnsi="Courier New" w:cs="Courier New"/>
+          <w:color w:val="FFFFFF"/>
+          <w:sz w:val="20"/>
+          <w:szCs w:val="20"/>
+        </w:rPr>
+      </w:pPr>
+      <w:r>
+        <w:rPr>
+          <w:rFonts w:ascii="Courier New" w:eastAsia="Times New Roman" w:hAnsi="Courier New" w:cs="Courier New"/>
+          <w:color w:val="FFFFFF"/>
+          <w:sz w:val="20"/>
+          <w:szCs w:val="20"/>
+        </w:rPr>
+        <w:t xml:space="preserve">    "</w:t>
+      </w:r>
+      <w:proofErr w:type="spellStart"/>
+      <w:proofErr w:type="gramStart"/>
+      <w:r>
+        <w:rPr>
+          <w:rFonts w:ascii="Courier New" w:eastAsia="Times New Roman" w:hAnsi="Courier New" w:cs="Courier New"/>
+          <w:color w:val="FFFFFF"/>
+          <w:sz w:val="20"/>
+          <w:szCs w:val="20"/>
+        </w:rPr>
+        <w:t>medida</w:t>
+      </w:r>
+      <w:proofErr w:type="gramEnd"/>
+      <w:r>
+        <w:rPr>
+          <w:rFonts w:ascii="Courier New" w:eastAsia="Times New Roman" w:hAnsi="Courier New" w:cs="Courier New"/>
+          <w:color w:val="FFFFFF"/>
+          <w:sz w:val="20"/>
+          <w:szCs w:val="20"/>
+        </w:rPr>
+        <w:t>_porcion</w:t>
+      </w:r>
+      <w:proofErr w:type="spellEnd"/>
+      <w:r>
+        <w:rPr>
+          <w:rFonts w:ascii="Courier New" w:eastAsia="Times New Roman" w:hAnsi="Courier New" w:cs="Courier New"/>
+          <w:color w:val="FFFFFF"/>
+          <w:sz w:val="20"/>
+          <w:szCs w:val="20"/>
+        </w:rPr>
+        <w:t xml:space="preserve">": </w:t>
+      </w:r>
+      <w:r>
+        <w:rPr>
+          <w:rFonts w:ascii="Courier New" w:eastAsia="Times New Roman" w:hAnsi="Courier New" w:cs="Courier New"/>
+          <w:color w:val="D36363"/>
+          <w:sz w:val="20"/>
+          <w:szCs w:val="20"/>
+        </w:rPr>
+        <w:t>1</w:t>
+      </w:r>
+      <w:r>
+        <w:rPr>
+          <w:rFonts w:ascii="Courier New" w:eastAsia="Times New Roman" w:hAnsi="Courier New" w:cs="Courier New"/>
+          <w:color w:val="FFFFFF"/>
+          <w:sz w:val="20"/>
+          <w:szCs w:val="20"/>
+        </w:rPr>
+        <w:t>,</w:t>
+      </w:r>
+    </w:p>
+    <w:p>
+      <w:pPr>
+        <w:pStyle w:val="ListParagraph"/>
+        <w:numPr>
+          <w:ilvl w:val="0"/>
+          <w:numId w:val="3"/>
+        </w:numPr>
+        <w:shd w:val="clear" w:color="auto" w:fill="333333"/>
+        <w:tabs>
+          <w:tab w:val="left" w:pos="916"/>
+          <w:tab w:val="left" w:pos="1832"/>
+          <w:tab w:val="left" w:pos="2748"/>
+          <w:tab w:val="left" w:pos="3664"/>
+          <w:tab w:val="left" w:pos="4580"/>
+          <w:tab w:val="left" w:pos="5496"/>
+          <w:tab w:val="left" w:pos="6412"/>
+          <w:tab w:val="left" w:pos="7328"/>
+          <w:tab w:val="left" w:pos="8244"/>
+          <w:tab w:val="left" w:pos="9160"/>
+          <w:tab w:val="left" w:pos="10076"/>
+          <w:tab w:val="left" w:pos="10992"/>
+          <w:tab w:val="left" w:pos="11908"/>
+          <w:tab w:val="left" w:pos="12824"/>
+          <w:tab w:val="left" w:pos="13740"/>
+          <w:tab w:val="left" w:pos="14656"/>
+        </w:tabs>
+        <w:spacing w:after="0" w:line="240" w:lineRule="auto"/>
+        <w:jc w:val="left"/>
+        <w:rPr>
+          <w:rFonts w:ascii="Courier New" w:eastAsia="Times New Roman" w:hAnsi="Courier New" w:cs="Courier New"/>
+          <w:color w:val="FFFFFF"/>
+          <w:sz w:val="20"/>
+          <w:szCs w:val="20"/>
+        </w:rPr>
+      </w:pPr>
+      <w:r>
+        <w:rPr>
+          <w:rFonts w:ascii="Courier New" w:eastAsia="Times New Roman" w:hAnsi="Courier New" w:cs="Courier New"/>
+          <w:color w:val="FFFFFF"/>
+          <w:sz w:val="20"/>
+          <w:szCs w:val="20"/>
+        </w:rPr>
+        <w:t xml:space="preserve">    "sodio": </w:t>
+      </w:r>
+      <w:r>
+        <w:rPr>
+          <w:rFonts w:ascii="Courier New" w:eastAsia="Times New Roman" w:hAnsi="Courier New" w:cs="Courier New"/>
+          <w:color w:val="D36363"/>
+          <w:sz w:val="20"/>
+          <w:szCs w:val="20"/>
+        </w:rPr>
+        <w:t>3</w:t>
+      </w:r>
+      <w:r>
+        <w:rPr>
+          <w:rFonts w:ascii="Courier New" w:eastAsia="Times New Roman" w:hAnsi="Courier New" w:cs="Courier New"/>
+          <w:color w:val="FFFFFF"/>
+          <w:sz w:val="20"/>
+          <w:szCs w:val="20"/>
+        </w:rPr>
+        <w:t>,</w:t>
+      </w:r>
+    </w:p>
+    <w:p>
+      <w:pPr>
+        <w:pStyle w:val="ListParagraph"/>
+        <w:numPr>
+          <w:ilvl w:val="0"/>
+          <w:numId w:val="3"/>
+        </w:numPr>
+        <w:shd w:val="clear" w:color="auto" w:fill="333333"/>
+        <w:tabs>
+          <w:tab w:val="left" w:pos="916"/>
+          <w:tab w:val="left" w:pos="1832"/>
+          <w:tab w:val="left" w:pos="2748"/>
+          <w:tab w:val="left" w:pos="3664"/>
+          <w:tab w:val="left" w:pos="4580"/>
+          <w:tab w:val="left" w:pos="5496"/>
+          <w:tab w:val="left" w:pos="6412"/>
+          <w:tab w:val="left" w:pos="7328"/>
+          <w:tab w:val="left" w:pos="8244"/>
+          <w:tab w:val="left" w:pos="9160"/>
+          <w:tab w:val="left" w:pos="10076"/>
+          <w:tab w:val="left" w:pos="10992"/>
+          <w:tab w:val="left" w:pos="11908"/>
+          <w:tab w:val="left" w:pos="12824"/>
+          <w:tab w:val="left" w:pos="13740"/>
+          <w:tab w:val="left" w:pos="14656"/>
+        </w:tabs>
+        <w:spacing w:after="0" w:line="240" w:lineRule="auto"/>
+        <w:jc w:val="left"/>
+        <w:rPr>
+          <w:rFonts w:ascii="Courier New" w:eastAsia="Times New Roman" w:hAnsi="Courier New" w:cs="Courier New"/>
+          <w:color w:val="FFFFFF"/>
+          <w:sz w:val="20"/>
+          <w:szCs w:val="20"/>
+        </w:rPr>
+      </w:pPr>
+      <w:r>
+        <w:rPr>
+          <w:rFonts w:ascii="Courier New" w:eastAsia="Times New Roman" w:hAnsi="Courier New" w:cs="Courier New"/>
+          <w:color w:val="FFFFFF"/>
+          <w:sz w:val="20"/>
+          <w:szCs w:val="20"/>
+        </w:rPr>
+        <w:t xml:space="preserve">    "</w:t>
+      </w:r>
+      <w:proofErr w:type="spellStart"/>
+      <w:r>
+        <w:rPr>
+          <w:rFonts w:ascii="Courier New" w:eastAsia="Times New Roman" w:hAnsi="Courier New" w:cs="Courier New"/>
+          <w:color w:val="FFFFFF"/>
+          <w:sz w:val="20"/>
+          <w:szCs w:val="20"/>
+        </w:rPr>
+        <w:t>grasa</w:t>
+      </w:r>
+      <w:proofErr w:type="spellEnd"/>
+      <w:r>
+        <w:rPr>
+          <w:rFonts w:ascii="Courier New" w:eastAsia="Times New Roman" w:hAnsi="Courier New" w:cs="Courier New"/>
+          <w:color w:val="FFFFFF"/>
+          <w:sz w:val="20"/>
+          <w:szCs w:val="20"/>
+        </w:rPr>
+        <w:t xml:space="preserve">": </w:t>
+      </w:r>
+      <w:r>
+        <w:rPr>
+          <w:rFonts w:ascii="Courier New" w:eastAsia="Times New Roman" w:hAnsi="Courier New" w:cs="Courier New"/>
+          <w:color w:val="D36363"/>
+          <w:sz w:val="20"/>
+          <w:szCs w:val="20"/>
+        </w:rPr>
+        <w:t>55</w:t>
+      </w:r>
+      <w:r>
+        <w:rPr>
+          <w:rFonts w:ascii="Courier New" w:eastAsia="Times New Roman" w:hAnsi="Courier New" w:cs="Courier New"/>
+          <w:color w:val="FFFFFF"/>
+          <w:sz w:val="20"/>
+          <w:szCs w:val="20"/>
+        </w:rPr>
+        <w:t>,</w:t>
+      </w:r>
+    </w:p>
+    <w:p>
+      <w:pPr>
+        <w:pStyle w:val="ListParagraph"/>
+        <w:numPr>
+          <w:ilvl w:val="0"/>
+          <w:numId w:val="3"/>
+        </w:numPr>
+        <w:shd w:val="clear" w:color="auto" w:fill="333333"/>
+        <w:tabs>
+          <w:tab w:val="left" w:pos="916"/>
+          <w:tab w:val="left" w:pos="1832"/>
+          <w:tab w:val="left" w:pos="2748"/>
+          <w:tab w:val="left" w:pos="3664"/>
+          <w:tab w:val="left" w:pos="4580"/>
+          <w:tab w:val="left" w:pos="5496"/>
+          <w:tab w:val="left" w:pos="6412"/>
+          <w:tab w:val="left" w:pos="7328"/>
+          <w:tab w:val="left" w:pos="8244"/>
+          <w:tab w:val="left" w:pos="9160"/>
+          <w:tab w:val="left" w:pos="10076"/>
+          <w:tab w:val="left" w:pos="10992"/>
+          <w:tab w:val="left" w:pos="11908"/>
+          <w:tab w:val="left" w:pos="12824"/>
+          <w:tab w:val="left" w:pos="13740"/>
+          <w:tab w:val="left" w:pos="14656"/>
+        </w:tabs>
+        <w:spacing w:after="0" w:line="240" w:lineRule="auto"/>
+        <w:jc w:val="left"/>
+        <w:rPr>
+          <w:rFonts w:ascii="Courier New" w:eastAsia="Times New Roman" w:hAnsi="Courier New" w:cs="Courier New"/>
+          <w:color w:val="FFFFFF"/>
+          <w:sz w:val="20"/>
+          <w:szCs w:val="20"/>
+        </w:rPr>
+      </w:pPr>
+      <w:r>
+        <w:rPr>
+          <w:rFonts w:ascii="Courier New" w:eastAsia="Times New Roman" w:hAnsi="Courier New" w:cs="Courier New"/>
+          <w:color w:val="FFFFFF"/>
+          <w:sz w:val="20"/>
+          <w:szCs w:val="20"/>
+        </w:rPr>
+        <w:t xml:space="preserve">    "</w:t>
+      </w:r>
+      <w:proofErr w:type="spellStart"/>
+      <w:r>
+        <w:rPr>
+          <w:rFonts w:ascii="Courier New" w:eastAsia="Times New Roman" w:hAnsi="Courier New" w:cs="Courier New"/>
+          <w:color w:val="FFFFFF"/>
+          <w:sz w:val="20"/>
+          <w:szCs w:val="20"/>
+        </w:rPr>
+        <w:t>energia</w:t>
+      </w:r>
+      <w:proofErr w:type="spellEnd"/>
+      <w:r>
+        <w:rPr>
+          <w:rFonts w:ascii="Courier New" w:eastAsia="Times New Roman" w:hAnsi="Courier New" w:cs="Courier New"/>
+          <w:color w:val="FFFFFF"/>
+          <w:sz w:val="20"/>
+          <w:szCs w:val="20"/>
+        </w:rPr>
+        <w:t xml:space="preserve">": </w:t>
+      </w:r>
+      <w:r>
+        <w:rPr>
+          <w:rFonts w:ascii="Courier New" w:eastAsia="Times New Roman" w:hAnsi="Courier New" w:cs="Courier New"/>
+          <w:color w:val="D36363"/>
+          <w:sz w:val="20"/>
+          <w:szCs w:val="20"/>
+        </w:rPr>
+        <w:t>22</w:t>
+      </w:r>
+      <w:r>
+        <w:rPr>
+          <w:rFonts w:ascii="Courier New" w:eastAsia="Times New Roman" w:hAnsi="Courier New" w:cs="Courier New"/>
+          <w:color w:val="FFFFFF"/>
+          <w:sz w:val="20"/>
+          <w:szCs w:val="20"/>
+        </w:rPr>
+        <w:t>,</w:t>
+      </w:r>
+    </w:p>
+    <w:p>
+      <w:pPr>
+        <w:pStyle w:val="ListParagraph"/>
+        <w:numPr>
+          <w:ilvl w:val="0"/>
+          <w:numId w:val="3"/>
+        </w:numPr>
+        <w:shd w:val="clear" w:color="auto" w:fill="333333"/>
+        <w:tabs>
+          <w:tab w:val="left" w:pos="916"/>
+          <w:tab w:val="left" w:pos="1832"/>
+          <w:tab w:val="left" w:pos="2748"/>
+          <w:tab w:val="left" w:pos="3664"/>
+          <w:tab w:val="left" w:pos="4580"/>
+          <w:tab w:val="left" w:pos="5496"/>
+          <w:tab w:val="left" w:pos="6412"/>
+          <w:tab w:val="left" w:pos="7328"/>
+          <w:tab w:val="left" w:pos="8244"/>
+          <w:tab w:val="left" w:pos="9160"/>
+          <w:tab w:val="left" w:pos="10076"/>
+          <w:tab w:val="left" w:pos="10992"/>
+          <w:tab w:val="left" w:pos="11908"/>
+          <w:tab w:val="left" w:pos="12824"/>
+          <w:tab w:val="left" w:pos="13740"/>
+          <w:tab w:val="left" w:pos="14656"/>
+        </w:tabs>
+        <w:spacing w:after="0" w:line="240" w:lineRule="auto"/>
+        <w:jc w:val="left"/>
+        <w:rPr>
+          <w:rFonts w:ascii="Courier New" w:eastAsia="Times New Roman" w:hAnsi="Courier New" w:cs="Courier New"/>
+          <w:color w:val="FFFFFF"/>
+          <w:sz w:val="20"/>
+          <w:szCs w:val="20"/>
+        </w:rPr>
+      </w:pPr>
+      <w:r>
+        <w:rPr>
+          <w:rFonts w:ascii="Courier New" w:eastAsia="Times New Roman" w:hAnsi="Courier New" w:cs="Courier New"/>
+          <w:color w:val="FFFFFF"/>
+          <w:sz w:val="20"/>
+          <w:szCs w:val="20"/>
+        </w:rPr>
+        <w:t xml:space="preserve">    "</w:t>
+      </w:r>
+      <w:proofErr w:type="spellStart"/>
+      <w:r>
+        <w:rPr>
+          <w:rFonts w:ascii="Courier New" w:eastAsia="Times New Roman" w:hAnsi="Courier New" w:cs="Courier New"/>
+          <w:color w:val="FFFFFF"/>
+          <w:sz w:val="20"/>
+          <w:szCs w:val="20"/>
+        </w:rPr>
+        <w:t>hierro</w:t>
+      </w:r>
+      <w:proofErr w:type="spellEnd"/>
+      <w:r>
+        <w:rPr>
+          <w:rFonts w:ascii="Courier New" w:eastAsia="Times New Roman" w:hAnsi="Courier New" w:cs="Courier New"/>
+          <w:color w:val="FFFFFF"/>
+          <w:sz w:val="20"/>
+          <w:szCs w:val="20"/>
+        </w:rPr>
+        <w:t xml:space="preserve">": </w:t>
+      </w:r>
+      <w:r>
+        <w:rPr>
+          <w:rFonts w:ascii="Courier New" w:eastAsia="Times New Roman" w:hAnsi="Courier New" w:cs="Courier New"/>
+          <w:color w:val="D36363"/>
+          <w:sz w:val="20"/>
+          <w:szCs w:val="20"/>
+        </w:rPr>
+        <w:t>67</w:t>
+      </w:r>
+      <w:r>
+        <w:rPr>
+          <w:rFonts w:ascii="Courier New" w:eastAsia="Times New Roman" w:hAnsi="Courier New" w:cs="Courier New"/>
+          <w:color w:val="FFFFFF"/>
+          <w:sz w:val="20"/>
+          <w:szCs w:val="20"/>
+        </w:rPr>
+        <w:t>,</w:t>
+      </w:r>
+    </w:p>
+    <w:p>
+      <w:pPr>
+        <w:pStyle w:val="ListParagraph"/>
+        <w:numPr>
+          <w:ilvl w:val="0"/>
+          <w:numId w:val="3"/>
+        </w:numPr>
+        <w:shd w:val="clear" w:color="auto" w:fill="333333"/>
+        <w:tabs>
+          <w:tab w:val="left" w:pos="916"/>
+          <w:tab w:val="left" w:pos="1832"/>
+          <w:tab w:val="left" w:pos="2748"/>
+          <w:tab w:val="left" w:pos="3664"/>
+          <w:tab w:val="left" w:pos="4580"/>
+          <w:tab w:val="left" w:pos="5496"/>
+          <w:tab w:val="left" w:pos="6412"/>
+          <w:tab w:val="left" w:pos="7328"/>
+          <w:tab w:val="left" w:pos="8244"/>
+          <w:tab w:val="left" w:pos="9160"/>
+          <w:tab w:val="left" w:pos="10076"/>
+          <w:tab w:val="left" w:pos="10992"/>
+          <w:tab w:val="left" w:pos="11908"/>
+          <w:tab w:val="left" w:pos="12824"/>
+          <w:tab w:val="left" w:pos="13740"/>
+          <w:tab w:val="left" w:pos="14656"/>
+        </w:tabs>
+        <w:spacing w:after="0" w:line="240" w:lineRule="auto"/>
+        <w:jc w:val="left"/>
+        <w:rPr>
+          <w:rFonts w:ascii="Courier New" w:eastAsia="Times New Roman" w:hAnsi="Courier New" w:cs="Courier New"/>
+          <w:color w:val="FFFFFF"/>
+          <w:sz w:val="20"/>
+          <w:szCs w:val="20"/>
+        </w:rPr>
+      </w:pPr>
+      <w:r>
+        <w:rPr>
+          <w:rFonts w:ascii="Courier New" w:eastAsia="Times New Roman" w:hAnsi="Courier New" w:cs="Courier New"/>
+          <w:color w:val="FFFFFF"/>
+          <w:sz w:val="20"/>
+          <w:szCs w:val="20"/>
+        </w:rPr>
+        <w:t xml:space="preserve">    "calcio": </w:t>
+      </w:r>
+      <w:r>
+        <w:rPr>
+          <w:rFonts w:ascii="Courier New" w:eastAsia="Times New Roman" w:hAnsi="Courier New" w:cs="Courier New"/>
+          <w:color w:val="D36363"/>
+          <w:sz w:val="20"/>
+          <w:szCs w:val="20"/>
+        </w:rPr>
+        <w:t>34</w:t>
+      </w:r>
+      <w:r>
+        <w:rPr>
+          <w:rFonts w:ascii="Courier New" w:eastAsia="Times New Roman" w:hAnsi="Courier New" w:cs="Courier New"/>
+          <w:color w:val="FFFFFF"/>
+          <w:sz w:val="20"/>
+          <w:szCs w:val="20"/>
+        </w:rPr>
+        <w:t>,</w:t>
+      </w:r>
+    </w:p>
+    <w:p>
+      <w:pPr>
+        <w:pStyle w:val="ListParagraph"/>
+        <w:numPr>
+          <w:ilvl w:val="0"/>
+          <w:numId w:val="3"/>
+        </w:numPr>
+        <w:shd w:val="clear" w:color="auto" w:fill="333333"/>
+        <w:tabs>
+          <w:tab w:val="left" w:pos="916"/>
+          <w:tab w:val="left" w:pos="1832"/>
+          <w:tab w:val="left" w:pos="2748"/>
+          <w:tab w:val="left" w:pos="3664"/>
+          <w:tab w:val="left" w:pos="4580"/>
+          <w:tab w:val="left" w:pos="5496"/>
+          <w:tab w:val="left" w:pos="6412"/>
+          <w:tab w:val="left" w:pos="7328"/>
+          <w:tab w:val="left" w:pos="8244"/>
+          <w:tab w:val="left" w:pos="9160"/>
+          <w:tab w:val="left" w:pos="10076"/>
+          <w:tab w:val="left" w:pos="10992"/>
+          <w:tab w:val="left" w:pos="11908"/>
+          <w:tab w:val="left" w:pos="12824"/>
+          <w:tab w:val="left" w:pos="13740"/>
+          <w:tab w:val="left" w:pos="14656"/>
+        </w:tabs>
+        <w:spacing w:after="0" w:line="240" w:lineRule="auto"/>
+        <w:jc w:val="left"/>
+        <w:rPr>
+          <w:rFonts w:ascii="Courier New" w:eastAsia="Times New Roman" w:hAnsi="Courier New" w:cs="Courier New"/>
+          <w:color w:val="FFFFFF"/>
+          <w:sz w:val="20"/>
+          <w:szCs w:val="20"/>
+        </w:rPr>
+      </w:pPr>
+      <w:r>
+        <w:rPr>
+          <w:rFonts w:ascii="Courier New" w:eastAsia="Times New Roman" w:hAnsi="Courier New" w:cs="Courier New"/>
+          <w:color w:val="FFFFFF"/>
+          <w:sz w:val="20"/>
+          <w:szCs w:val="20"/>
+        </w:rPr>
+        <w:t xml:space="preserve">    "</w:t>
+      </w:r>
+      <w:proofErr w:type="spellStart"/>
+      <w:r>
+        <w:rPr>
+          <w:rFonts w:ascii="Courier New" w:eastAsia="Times New Roman" w:hAnsi="Courier New" w:cs="Courier New"/>
+          <w:color w:val="FFFFFF"/>
+          <w:sz w:val="20"/>
+          <w:szCs w:val="20"/>
+        </w:rPr>
+        <w:t>proteina</w:t>
+      </w:r>
+      <w:proofErr w:type="spellEnd"/>
+      <w:r>
+        <w:rPr>
+          <w:rFonts w:ascii="Courier New" w:eastAsia="Times New Roman" w:hAnsi="Courier New" w:cs="Courier New"/>
+          <w:color w:val="FFFFFF"/>
+          <w:sz w:val="20"/>
+          <w:szCs w:val="20"/>
+        </w:rPr>
+        <w:t xml:space="preserve">": </w:t>
+      </w:r>
+      <w:r>
+        <w:rPr>
+          <w:rFonts w:ascii="Courier New" w:eastAsia="Times New Roman" w:hAnsi="Courier New" w:cs="Courier New"/>
+          <w:color w:val="D36363"/>
+          <w:sz w:val="20"/>
+          <w:szCs w:val="20"/>
+        </w:rPr>
+        <w:t>21.1</w:t>
+      </w:r>
+      <w:r>
+        <w:rPr>
+          <w:rFonts w:ascii="Courier New" w:eastAsia="Times New Roman" w:hAnsi="Courier New" w:cs="Courier New"/>
+          <w:color w:val="FFFFFF"/>
+          <w:sz w:val="20"/>
+          <w:szCs w:val="20"/>
+        </w:rPr>
+        <w:t>,</w:t>
+      </w:r>
+    </w:p>
+    <w:p>
+      <w:pPr>
+        <w:pStyle w:val="ListParagraph"/>
+        <w:numPr>
+          <w:ilvl w:val="0"/>
+          <w:numId w:val="3"/>
+        </w:numPr>
+        <w:shd w:val="clear" w:color="auto" w:fill="333333"/>
+        <w:tabs>
+          <w:tab w:val="left" w:pos="916"/>
+          <w:tab w:val="left" w:pos="1832"/>
+          <w:tab w:val="left" w:pos="2748"/>
+          <w:tab w:val="left" w:pos="3664"/>
+          <w:tab w:val="left" w:pos="4580"/>
+          <w:tab w:val="left" w:pos="5496"/>
+          <w:tab w:val="left" w:pos="6412"/>
+          <w:tab w:val="left" w:pos="7328"/>
+          <w:tab w:val="left" w:pos="8244"/>
+          <w:tab w:val="left" w:pos="9160"/>
+          <w:tab w:val="left" w:pos="10076"/>
+          <w:tab w:val="left" w:pos="10992"/>
+          <w:tab w:val="left" w:pos="11908"/>
+          <w:tab w:val="left" w:pos="12824"/>
+          <w:tab w:val="left" w:pos="13740"/>
+          <w:tab w:val="left" w:pos="14656"/>
+        </w:tabs>
+        <w:spacing w:after="0" w:line="240" w:lineRule="auto"/>
+        <w:jc w:val="left"/>
+        <w:rPr>
+          <w:rFonts w:ascii="Courier New" w:eastAsia="Times New Roman" w:hAnsi="Courier New" w:cs="Courier New"/>
+          <w:color w:val="FFFFFF"/>
+          <w:sz w:val="20"/>
+          <w:szCs w:val="20"/>
+        </w:rPr>
+      </w:pPr>
+      <w:r>
+        <w:rPr>
+          <w:rFonts w:ascii="Courier New" w:eastAsia="Times New Roman" w:hAnsi="Courier New" w:cs="Courier New"/>
+          <w:color w:val="FFFFFF"/>
+          <w:sz w:val="20"/>
+          <w:szCs w:val="20"/>
+        </w:rPr>
+        <w:t xml:space="preserve">    "</w:t>
+      </w:r>
+      <w:proofErr w:type="spellStart"/>
+      <w:r>
+        <w:rPr>
+          <w:rFonts w:ascii="Courier New" w:eastAsia="Times New Roman" w:hAnsi="Courier New" w:cs="Courier New"/>
+          <w:color w:val="FFFFFF"/>
+          <w:sz w:val="20"/>
+          <w:szCs w:val="20"/>
+        </w:rPr>
+        <w:t>vitamina</w:t>
+      </w:r>
+      <w:proofErr w:type="spellEnd"/>
+      <w:r>
+        <w:rPr>
+          <w:rFonts w:ascii="Courier New" w:eastAsia="Times New Roman" w:hAnsi="Courier New" w:cs="Courier New"/>
+          <w:color w:val="FFFFFF"/>
+          <w:sz w:val="20"/>
+          <w:szCs w:val="20"/>
+        </w:rPr>
+        <w:t xml:space="preserve">": </w:t>
+      </w:r>
+      <w:r>
+        <w:rPr>
+          <w:rFonts w:ascii="Courier New" w:eastAsia="Times New Roman" w:hAnsi="Courier New" w:cs="Courier New"/>
+          <w:color w:val="D36363"/>
+          <w:sz w:val="20"/>
+          <w:szCs w:val="20"/>
+        </w:rPr>
+        <w:t>5.5</w:t>
+      </w:r>
+      <w:r>
+        <w:rPr>
+          <w:rFonts w:ascii="Courier New" w:eastAsia="Times New Roman" w:hAnsi="Courier New" w:cs="Courier New"/>
+          <w:color w:val="FFFFFF"/>
+          <w:sz w:val="20"/>
+          <w:szCs w:val="20"/>
+        </w:rPr>
+        <w:t>,</w:t>
+      </w:r>
+    </w:p>
+    <w:p>
+      <w:pPr>
+        <w:pStyle w:val="ListParagraph"/>
+        <w:numPr>
+          <w:ilvl w:val="0"/>
+          <w:numId w:val="3"/>
+        </w:numPr>
+        <w:shd w:val="clear" w:color="auto" w:fill="333333"/>
+        <w:tabs>
+          <w:tab w:val="left" w:pos="916"/>
+          <w:tab w:val="left" w:pos="1832"/>
+          <w:tab w:val="left" w:pos="2748"/>
+          <w:tab w:val="left" w:pos="3664"/>
+          <w:tab w:val="left" w:pos="4580"/>
+          <w:tab w:val="left" w:pos="5496"/>
+          <w:tab w:val="left" w:pos="6412"/>
+          <w:tab w:val="left" w:pos="7328"/>
+          <w:tab w:val="left" w:pos="8244"/>
+          <w:tab w:val="left" w:pos="9160"/>
+          <w:tab w:val="left" w:pos="10076"/>
+          <w:tab w:val="left" w:pos="10992"/>
+          <w:tab w:val="left" w:pos="11908"/>
+          <w:tab w:val="left" w:pos="12824"/>
+          <w:tab w:val="left" w:pos="13740"/>
+          <w:tab w:val="left" w:pos="14656"/>
+        </w:tabs>
+        <w:spacing w:after="0" w:line="240" w:lineRule="auto"/>
+        <w:jc w:val="left"/>
+        <w:rPr>
+          <w:rFonts w:ascii="Courier New" w:eastAsia="Times New Roman" w:hAnsi="Courier New" w:cs="Courier New"/>
+          <w:color w:val="FFFFFF"/>
+          <w:sz w:val="20"/>
+          <w:szCs w:val="20"/>
+        </w:rPr>
+      </w:pPr>
+      <w:r>
+        <w:rPr>
+          <w:rFonts w:ascii="Courier New" w:eastAsia="Times New Roman" w:hAnsi="Courier New" w:cs="Courier New"/>
+          <w:color w:val="FFFFFF"/>
+          <w:sz w:val="20"/>
+          <w:szCs w:val="20"/>
+        </w:rPr>
+        <w:t xml:space="preserve">    "</w:t>
+      </w:r>
+      <w:proofErr w:type="spellStart"/>
+      <w:r>
+        <w:rPr>
+          <w:rFonts w:ascii="Courier New" w:eastAsia="Times New Roman" w:hAnsi="Courier New" w:cs="Courier New"/>
+          <w:color w:val="FFFFFF"/>
+          <w:sz w:val="20"/>
+          <w:szCs w:val="20"/>
+        </w:rPr>
+        <w:t>carbohidratos</w:t>
+      </w:r>
+      <w:proofErr w:type="spellEnd"/>
+      <w:r>
+        <w:rPr>
+          <w:rFonts w:ascii="Courier New" w:eastAsia="Times New Roman" w:hAnsi="Courier New" w:cs="Courier New"/>
+          <w:color w:val="FFFFFF"/>
+          <w:sz w:val="20"/>
+          <w:szCs w:val="20"/>
+        </w:rPr>
+        <w:t xml:space="preserve">": </w:t>
+      </w:r>
+      <w:r>
+        <w:rPr>
+          <w:rFonts w:ascii="Courier New" w:eastAsia="Times New Roman" w:hAnsi="Courier New" w:cs="Courier New"/>
+          <w:color w:val="D36363"/>
+          <w:sz w:val="20"/>
+          <w:szCs w:val="20"/>
+        </w:rPr>
+        <w:t>4.9</w:t>
+      </w:r>
+    </w:p>
+    <w:p>
+      <w:pPr>
+        <w:pStyle w:val="ListParagraph"/>
+        <w:numPr>
+          <w:ilvl w:val="0"/>
+          <w:numId w:val="3"/>
+        </w:numPr>
+        <w:shd w:val="clear" w:color="auto" w:fill="333333"/>
+        <w:tabs>
+          <w:tab w:val="left" w:pos="916"/>
+          <w:tab w:val="left" w:pos="1832"/>
+          <w:tab w:val="left" w:pos="2748"/>
+          <w:tab w:val="left" w:pos="3664"/>
+          <w:tab w:val="left" w:pos="4580"/>
+          <w:tab w:val="left" w:pos="5496"/>
+          <w:tab w:val="left" w:pos="6412"/>
+          <w:tab w:val="left" w:pos="7328"/>
+          <w:tab w:val="left" w:pos="8244"/>
+          <w:tab w:val="left" w:pos="9160"/>
+          <w:tab w:val="left" w:pos="10076"/>
+          <w:tab w:val="left" w:pos="10992"/>
+          <w:tab w:val="left" w:pos="11908"/>
+          <w:tab w:val="left" w:pos="12824"/>
+          <w:tab w:val="left" w:pos="13740"/>
+          <w:tab w:val="left" w:pos="14656"/>
+        </w:tabs>
+        <w:spacing w:after="0" w:line="240" w:lineRule="auto"/>
+        <w:jc w:val="left"/>
+        <w:rPr>
+          <w:rFonts w:ascii="Courier New" w:eastAsia="Times New Roman" w:hAnsi="Courier New" w:cs="Courier New"/>
+          <w:color w:val="FFFFFF"/>
+          <w:sz w:val="20"/>
+          <w:szCs w:val="20"/>
+        </w:rPr>
+      </w:pPr>
+      <w:r>
+        <w:rPr>
+          <w:rFonts w:ascii="Courier New" w:eastAsia="Times New Roman" w:hAnsi="Courier New" w:cs="Courier New"/>
+          <w:color w:val="FFFFFF"/>
+          <w:sz w:val="20"/>
+          <w:szCs w:val="20"/>
+        </w:rPr>
+        <w:t xml:space="preserve">  }</w:t>
+      </w:r>
+    </w:p>
+    <w:p>
+      <w:pPr>
+        <w:pStyle w:val="ListParagraph"/>
+        <w:numPr>
+          <w:ilvl w:val="0"/>
+          <w:numId w:val="3"/>
+        </w:numPr>
+        <w:shd w:val="clear" w:color="auto" w:fill="333333"/>
+        <w:tabs>
+          <w:tab w:val="left" w:pos="916"/>
+          <w:tab w:val="left" w:pos="1832"/>
+          <w:tab w:val="left" w:pos="2748"/>
+          <w:tab w:val="left" w:pos="3664"/>
+          <w:tab w:val="left" w:pos="4580"/>
+          <w:tab w:val="left" w:pos="5496"/>
+          <w:tab w:val="left" w:pos="6412"/>
+          <w:tab w:val="left" w:pos="7328"/>
+          <w:tab w:val="left" w:pos="8244"/>
+          <w:tab w:val="left" w:pos="9160"/>
+          <w:tab w:val="left" w:pos="10076"/>
+          <w:tab w:val="left" w:pos="10992"/>
+          <w:tab w:val="left" w:pos="11908"/>
+          <w:tab w:val="left" w:pos="12824"/>
+          <w:tab w:val="left" w:pos="13740"/>
+          <w:tab w:val="left" w:pos="14656"/>
+        </w:tabs>
+        <w:spacing w:after="0" w:line="240" w:lineRule="auto"/>
+        <w:jc w:val="left"/>
+        <w:rPr>
+          <w:rFonts w:ascii="Courier New" w:eastAsia="Times New Roman" w:hAnsi="Courier New" w:cs="Courier New"/>
+          <w:color w:val="FFFFFF"/>
+          <w:sz w:val="20"/>
+          <w:szCs w:val="20"/>
+        </w:rPr>
+      </w:pPr>
+      <w:r>
+        <w:rPr>
+          <w:rFonts w:ascii="Courier New" w:eastAsia="Times New Roman" w:hAnsi="Courier New" w:cs="Courier New"/>
+          <w:color w:val="FFFFFF"/>
+          <w:sz w:val="20"/>
+          <w:szCs w:val="20"/>
+        </w:rPr>
+        <w:t>]</w:t>
+      </w:r>
+    </w:p>
+    <w:p>
+      <w:pPr>
+        <w:spacing w:after="0"/>
+        <w:jc w:val="left"/>
+        <w:rPr>
+          <w:b/>
+          <w:bCs/>
+          <w:iCs/>
+          <w:lang w:val="es-US"/>
+        </w:rPr>
+      </w:pPr>
+    </w:p>
+    <w:p>
+      <w:pPr>
+        <w:rPr>
+          <w:lang w:val="es-US"/>
+        </w:rPr>
+      </w:pPr>
+    </w:p>
+    <w:p>
+      <w:pPr>
+        <w:rPr>
+          <w:lang w:val="es-US"/>
+        </w:rPr>
+      </w:pPr>
+    </w:p>
+    <w:p>
+      <w:pPr>
+        <w:pStyle w:val="Heading2"/>
+        <w:rPr>
+          <w:lang w:val="es-US"/>
+        </w:rPr>
+      </w:pPr>
+      <w:r>
+        <w:rPr>
+          <w:lang w:val="es-US"/>
+        </w:rPr>
+        <w:t>REPORTE DE AVANCE:</w:t>
+      </w:r>
+    </w:p>
+    <w:p>
+      <w:pPr>
+        <w:pStyle w:val="Heading3"/>
+        <w:rPr>
+          <w:lang w:val="es-US"/>
+        </w:rPr>
+      </w:pPr>
+      <w:r>
+        <w:rPr>
+          <w:lang w:val="es-US"/>
+        </w:rPr>
+        <w:t>EN TRABAJO</w:t>
+      </w:r>
+    </w:p>
+    <w:p>
+      <w:pPr>
+        <w:spacing w:line="259" w:lineRule="auto"/>
+        <w:jc w:val="left"/>
+        <w:rPr>
+          <w:rFonts w:cs="Open Sans"/>
+          <w:lang w:val="es-US"/>
+        </w:rPr>
+      </w:pPr>
+      <w:r>
+        <w:rPr>
+          <w:rFonts w:cs="Open Sans"/>
+          <w:lang w:val="es-US"/>
+        </w:rPr>
+        <w:br w:type="page"/>
+      </w:r>
+    </w:p>
+    <w:p>
+      <w:pPr>
+        <w:rPr>
+          <w:rFonts w:cs="Open Sans"/>
+          <w:b/>
+          <w:bCs/>
+          <w:lang w:val="es-US"/>
+        </w:rPr>
+      </w:pPr>
+      <w:r>
+        <w:rPr>
+          <w:rFonts w:cs="Open Sans"/>
+          <w:b/>
+          <w:bCs/>
+          <w:lang w:val="es-US"/>
+        </w:rPr>
+        <w:lastRenderedPageBreak/>
+        <w:t>#####################################################################</w:t>
+      </w:r>
+    </w:p>
+    <w:p>
+      <w:pPr>
+        <w:pStyle w:val="Title"/>
+      </w:pPr>
+      <w:r>
+        <w:t xml:space="preserve">UTILES </w:t>
+      </w:r>
+      <w:proofErr w:type="spellStart"/>
+      <w:r>
+        <w:t>UTILES</w:t>
+      </w:r>
+      <w:proofErr w:type="spellEnd"/>
+      <w:r>
+        <w:t xml:space="preserve"> </w:t>
+      </w:r>
+      <w:proofErr w:type="spellStart"/>
+      <w:r>
+        <w:t>UTILES</w:t>
+      </w:r>
+      <w:proofErr w:type="spellEnd"/>
+      <w:r>
+        <w:t xml:space="preserve"> </w:t>
+      </w:r>
+      <w:proofErr w:type="spellStart"/>
+      <w:r>
+        <w:t>UTILES</w:t>
+      </w:r>
+      <w:proofErr w:type="spellEnd"/>
+      <w:r>
+        <w:t xml:space="preserve"> </w:t>
+      </w:r>
+      <w:proofErr w:type="spellStart"/>
+      <w:r>
+        <w:t>UTILES</w:t>
+      </w:r>
+      <w:proofErr w:type="spellEnd"/>
+      <w:r>
+        <w:t xml:space="preserve"> </w:t>
+      </w:r>
+    </w:p>
+    <w:p>
+      <w:pPr>
+        <w:pStyle w:val="Heading2"/>
+      </w:pPr>
+      <w:r>
+        <w:t>GET NUTRICIONISTA BY ID:</w:t>
+      </w:r>
+    </w:p>
+    <w:p>
+      <w:pPr>
+        <w:pStyle w:val="ListParagraph"/>
+        <w:numPr>
+          <w:ilvl w:val="0"/>
+          <w:numId w:val="3"/>
+        </w:numPr>
+        <w:rPr>
+          <w:rFonts w:cs="Open Sans"/>
+        </w:rPr>
+      </w:pPr>
+      <w:proofErr w:type="spellStart"/>
+      <w:r>
+        <w:rPr>
+          <w:rFonts w:cs="Open Sans"/>
+          <w:b/>
+          <w:bCs/>
+        </w:rPr>
+        <w:t>RequestType</w:t>
+      </w:r>
+      <w:proofErr w:type="spellEnd"/>
+      <w:r>
+        <w:rPr>
+          <w:rFonts w:cs="Open Sans"/>
+          <w:b/>
+          <w:bCs/>
+        </w:rPr>
+        <w:t>:</w:t>
+      </w:r>
+      <w:r>
+        <w:rPr>
+          <w:rFonts w:cs="Open Sans"/>
+        </w:rPr>
+        <w:t xml:space="preserve"> GET</w:t>
+      </w:r>
+    </w:p>
+    <w:p>
+      <w:pPr>
+        <w:pStyle w:val="ListParagraph"/>
+        <w:numPr>
+          <w:ilvl w:val="0"/>
+          <w:numId w:val="3"/>
+        </w:numPr>
         <w:rPr>
           <w:rFonts w:cs="Open Sans"/>
         </w:rPr>
@@ -12296,7 +15580,7 @@
         </w:rPr>
         <w:t xml:space="preserve"> </w:t>
       </w:r>
-      <w:hyperlink r:id="rId25" w:history="1">
+      <w:hyperlink r:id="rId27" w:history="1">
         <w:r>
           <w:rPr>
             <w:rStyle w:val="Hyperlink"/>
@@ -12714,7 +15998,7 @@
         </w:rPr>
         <w:t xml:space="preserve"> </w:t>
       </w:r>
-      <w:hyperlink r:id="rId26" w:history="1">
+      <w:hyperlink r:id="rId28" w:history="1">
         <w:r>
           <w:rPr>
             <w:rStyle w:val="Hyperlink"/>
@@ -12848,7 +16132,7 @@
         </w:rPr>
         <w:t xml:space="preserve">Request URL: </w:t>
       </w:r>
-      <w:hyperlink r:id="rId27" w:history="1">
+      <w:hyperlink r:id="rId29" w:history="1">
         <w:r>
           <w:rPr>
             <w:rStyle w:val="Hyperlink"/>

</xml_diff>

<commit_message>
Added. Se termina el registro de consumo diario y el reporte de avance, se actualiza tambien la guia del api
</commit_message>
<xml_diff>
--- a/GUIA API.docx
+++ b/GUIA API.docx
@@ -93,7 +93,7 @@
         </w:rPr>
         <w:t xml:space="preserve"> </w:t>
       </w:r>
-      <w:hyperlink r:id="rId7" w:history="1">
+      <w:hyperlink r:id="rId8" w:history="1">
         <w:r>
           <w:rPr>
             <w:rStyle w:val="Hyperlink"/>
@@ -256,15 +256,7 @@
       </w:r>
       <w:proofErr w:type="spellEnd"/>
       <w:r>
-        <w:t>": "</w:t>
-      </w:r>
-      <w:proofErr w:type="spellStart"/>
-      <w:r>
-        <w:t>Adrian</w:t>
-      </w:r>
-      <w:proofErr w:type="spellEnd"/>
-      <w:r>
-        <w:t>",</w:t>
+        <w:t>": "Adrian",</w:t>
       </w:r>
     </w:p>
     <w:p>
@@ -296,15 +288,7 @@
       </w:r>
       <w:proofErr w:type="spellEnd"/>
       <w:r>
-        <w:t>": "</w:t>
-      </w:r>
-      <w:proofErr w:type="spellStart"/>
-      <w:r>
-        <w:t>Ramirez</w:t>
-      </w:r>
-      <w:proofErr w:type="spellEnd"/>
-      <w:r>
-        <w:t>",</w:t>
+        <w:t>": "Ramirez",</w:t>
       </w:r>
     </w:p>
     <w:p>
@@ -428,7 +412,7 @@
         </w:rPr>
         <w:t xml:space="preserve"> </w:t>
       </w:r>
-      <w:hyperlink r:id="rId8" w:history="1">
+      <w:hyperlink r:id="rId9" w:history="1">
         <w:r>
           <w:rPr>
             <w:rStyle w:val="Hyperlink"/>
@@ -714,7 +698,7 @@
           <w:iCs/>
         </w:rPr>
       </w:pPr>
-      <w:hyperlink r:id="rId9" w:history="1">
+      <w:hyperlink r:id="rId10" w:history="1">
         <w:r>
           <w:rPr>
             <w:rStyle w:val="Hyperlink"/>
@@ -1066,7 +1050,21 @@
         <w:rPr>
           <w:lang w:val="es-US"/>
         </w:rPr>
-        <w:t xml:space="preserve"> string se refiere </w:t>
+        <w:t xml:space="preserve"> </w:t>
+      </w:r>
+      <w:proofErr w:type="spellStart"/>
+      <w:r>
+        <w:rPr>
+          <w:lang w:val="es-US"/>
+        </w:rPr>
+        <w:t>string</w:t>
+      </w:r>
+      <w:proofErr w:type="spellEnd"/>
+      <w:r>
+        <w:rPr>
+          <w:lang w:val="es-US"/>
+        </w:rPr>
+        <w:t xml:space="preserve"> se refiere </w:t>
       </w:r>
       <w:proofErr w:type="gramStart"/>
       <w:r>
@@ -1187,7 +1185,7 @@
         </w:rPr>
         <w:t xml:space="preserve"> </w:t>
       </w:r>
-      <w:hyperlink r:id="rId10" w:history="1">
+      <w:hyperlink r:id="rId11" w:history="1">
         <w:r>
           <w:rPr>
             <w:rStyle w:val="Hyperlink"/>
@@ -1348,7 +1346,15 @@
       </w:r>
       <w:proofErr w:type="spellEnd"/>
       <w:r>
-        <w:t>": "string",</w:t>
+        <w:t>": "</w:t>
+      </w:r>
+      <w:proofErr w:type="spellStart"/>
+      <w:r>
+        <w:t>string</w:t>
+      </w:r>
+      <w:proofErr w:type="spellEnd"/>
+      <w:r>
+        <w:t>",</w:t>
       </w:r>
     </w:p>
     <w:p>
@@ -1364,7 +1370,15 @@
       </w:r>
       <w:proofErr w:type="spellEnd"/>
       <w:r>
-        <w:t>": "string",</w:t>
+        <w:t>": "</w:t>
+      </w:r>
+      <w:proofErr w:type="spellStart"/>
+      <w:r>
+        <w:t>string</w:t>
+      </w:r>
+      <w:proofErr w:type="spellEnd"/>
+      <w:r>
+        <w:t>",</w:t>
       </w:r>
     </w:p>
     <w:p>
@@ -1380,7 +1394,15 @@
       </w:r>
       <w:proofErr w:type="spellEnd"/>
       <w:r>
-        <w:t>": "string",</w:t>
+        <w:t>": "</w:t>
+      </w:r>
+      <w:proofErr w:type="spellStart"/>
+      <w:r>
+        <w:t>string</w:t>
+      </w:r>
+      <w:proofErr w:type="spellEnd"/>
+      <w:r>
+        <w:t>",</w:t>
       </w:r>
     </w:p>
     <w:p>
@@ -1396,7 +1418,15 @@
       </w:r>
       <w:proofErr w:type="spellEnd"/>
       <w:r>
-        <w:t>": "string",</w:t>
+        <w:t>": "</w:t>
+      </w:r>
+      <w:proofErr w:type="spellStart"/>
+      <w:r>
+        <w:t>string</w:t>
+      </w:r>
+      <w:proofErr w:type="spellEnd"/>
+      <w:r>
+        <w:t>",</w:t>
       </w:r>
     </w:p>
     <w:p>
@@ -1444,7 +1474,15 @@
       </w:r>
       <w:proofErr w:type="spellEnd"/>
       <w:r>
-        <w:t>": "string",</w:t>
+        <w:t>": "</w:t>
+      </w:r>
+      <w:proofErr w:type="spellStart"/>
+      <w:r>
+        <w:t>string</w:t>
+      </w:r>
+      <w:proofErr w:type="spellEnd"/>
+      <w:r>
+        <w:t>",</w:t>
       </w:r>
     </w:p>
     <w:p>
@@ -1476,7 +1514,15 @@
       </w:r>
       <w:proofErr w:type="spellEnd"/>
       <w:r>
-        <w:t>": "string"</w:t>
+        <w:t>": "</w:t>
+      </w:r>
+      <w:proofErr w:type="spellStart"/>
+      <w:r>
+        <w:t>string</w:t>
+      </w:r>
+      <w:proofErr w:type="spellEnd"/>
+      <w:r>
+        <w:t>"</w:t>
       </w:r>
     </w:p>
     <w:p>
@@ -1631,7 +1677,7 @@
         </w:rPr>
         <w:t xml:space="preserve"> </w:t>
       </w:r>
-      <w:hyperlink r:id="rId11" w:history="1">
+      <w:hyperlink r:id="rId12" w:history="1">
         <w:r>
           <w:rPr>
             <w:rStyle w:val="Hyperlink"/>
@@ -2001,7 +2047,7 @@
         </w:rPr>
         <w:t xml:space="preserve"> </w:t>
       </w:r>
-      <w:hyperlink r:id="rId12" w:history="1">
+      <w:hyperlink r:id="rId13" w:history="1">
         <w:r>
           <w:rPr>
             <w:rStyle w:val="Hyperlink"/>
@@ -2165,7 +2211,7 @@
         </w:rPr>
         <w:t xml:space="preserve"> </w:t>
       </w:r>
-      <w:hyperlink r:id="rId13" w:history="1">
+      <w:hyperlink r:id="rId14" w:history="1">
         <w:r>
           <w:rPr>
             <w:rStyle w:val="Hyperlink"/>
@@ -2395,7 +2441,7 @@
         </w:rPr>
         <w:t xml:space="preserve">: </w:t>
       </w:r>
-      <w:hyperlink r:id="rId14" w:history="1">
+      <w:hyperlink r:id="rId15" w:history="1">
         <w:r>
           <w:rPr>
             <w:rStyle w:val="Hyperlink"/>
@@ -3190,7 +3236,7 @@
         </w:rPr>
         <w:t xml:space="preserve"> </w:t>
       </w:r>
-      <w:hyperlink r:id="rId15" w:history="1">
+      <w:hyperlink r:id="rId16" w:history="1">
         <w:r>
           <w:rPr>
             <w:rStyle w:val="Hyperlink"/>
@@ -3381,7 +3427,7 @@
         </w:rPr>
         <w:t xml:space="preserve"> </w:t>
       </w:r>
-      <w:hyperlink r:id="rId16" w:history="1">
+      <w:hyperlink r:id="rId17" w:history="1">
         <w:r>
           <w:rPr>
             <w:rStyle w:val="Hyperlink"/>
@@ -3583,7 +3629,7 @@
         </w:rPr>
         <w:t xml:space="preserve"> </w:t>
       </w:r>
-      <w:hyperlink r:id="rId17" w:history="1">
+      <w:hyperlink r:id="rId18" w:history="1">
         <w:r>
           <w:rPr>
             <w:rStyle w:val="Hyperlink"/>
@@ -9506,7 +9552,7 @@
         </w:rPr>
         <w:t xml:space="preserve"> </w:t>
       </w:r>
-      <w:hyperlink r:id="rId18" w:history="1">
+      <w:hyperlink r:id="rId19" w:history="1">
         <w:r>
           <w:rPr>
             <w:rStyle w:val="Hyperlink"/>
@@ -9771,7 +9817,7 @@
         </w:rPr>
         <w:t xml:space="preserve"> </w:t>
       </w:r>
-      <w:hyperlink r:id="rId19" w:history="1">
+      <w:hyperlink r:id="rId20" w:history="1">
         <w:r>
           <w:rPr>
             <w:rStyle w:val="Hyperlink"/>
@@ -10079,7 +10125,7 @@
         </w:rPr>
         <w:t xml:space="preserve"> </w:t>
       </w:r>
-      <w:hyperlink r:id="rId20" w:history="1">
+      <w:hyperlink r:id="rId21" w:history="1">
         <w:r>
           <w:rPr>
             <w:rStyle w:val="Hyperlink"/>
@@ -10503,7 +10549,7 @@
         </w:rPr>
         <w:t xml:space="preserve"> </w:t>
       </w:r>
-      <w:hyperlink r:id="rId21" w:history="1">
+      <w:hyperlink r:id="rId22" w:history="1">
         <w:r>
           <w:rPr>
             <w:rStyle w:val="Hyperlink"/>
@@ -10878,7 +10924,7 @@
         </w:rPr>
         <w:t xml:space="preserve"> </w:t>
       </w:r>
-      <w:hyperlink r:id="rId22" w:history="1">
+      <w:hyperlink r:id="rId23" w:history="1">
         <w:r>
           <w:rPr>
             <w:rStyle w:val="Hyperlink"/>
@@ -10985,7 +11031,15 @@
       </w:r>
       <w:proofErr w:type="spellEnd"/>
       <w:r>
-        <w:t>": "string",</w:t>
+        <w:t>": "</w:t>
+      </w:r>
+      <w:proofErr w:type="spellStart"/>
+      <w:r>
+        <w:t>string</w:t>
+      </w:r>
+      <w:proofErr w:type="spellEnd"/>
+      <w:r>
+        <w:t>",</w:t>
       </w:r>
     </w:p>
     <w:p>
@@ -11001,7 +11055,15 @@
       </w:r>
       <w:proofErr w:type="spellEnd"/>
       <w:r>
-        <w:t>": "string",</w:t>
+        <w:t>": "</w:t>
+      </w:r>
+      <w:proofErr w:type="spellStart"/>
+      <w:r>
+        <w:t>string</w:t>
+      </w:r>
+      <w:proofErr w:type="spellEnd"/>
+      <w:r>
+        <w:t>",</w:t>
       </w:r>
     </w:p>
     <w:p>
@@ -11017,7 +11079,15 @@
       </w:r>
       <w:proofErr w:type="spellEnd"/>
       <w:r>
-        <w:t>": "string",</w:t>
+        <w:t>": "</w:t>
+      </w:r>
+      <w:proofErr w:type="spellStart"/>
+      <w:r>
+        <w:t>string</w:t>
+      </w:r>
+      <w:proofErr w:type="spellEnd"/>
+      <w:r>
+        <w:t>",</w:t>
       </w:r>
     </w:p>
     <w:p>
@@ -11033,7 +11103,15 @@
       </w:r>
       <w:proofErr w:type="spellEnd"/>
       <w:r>
-        <w:t>": "string",</w:t>
+        <w:t>": "</w:t>
+      </w:r>
+      <w:proofErr w:type="spellStart"/>
+      <w:r>
+        <w:t>string</w:t>
+      </w:r>
+      <w:proofErr w:type="spellEnd"/>
+      <w:r>
+        <w:t>",</w:t>
       </w:r>
     </w:p>
     <w:p>
@@ -11097,7 +11175,15 @@
       </w:r>
       <w:proofErr w:type="spellEnd"/>
       <w:r>
-        <w:t>": "string"</w:t>
+        <w:t>": "</w:t>
+      </w:r>
+      <w:proofErr w:type="spellStart"/>
+      <w:r>
+        <w:t>string</w:t>
+      </w:r>
+      <w:proofErr w:type="spellEnd"/>
+      <w:r>
+        <w:t>"</w:t>
       </w:r>
     </w:p>
     <w:p>
@@ -11249,7 +11335,7 @@
         </w:rPr>
         <w:t xml:space="preserve"> </w:t>
       </w:r>
-      <w:hyperlink r:id="rId23" w:history="1">
+      <w:hyperlink r:id="rId24" w:history="1">
         <w:r>
           <w:rPr>
             <w:rStyle w:val="Hyperlink"/>
@@ -11493,22 +11579,6 @@
     </w:p>
     <w:p>
       <w:pPr>
-        <w:rPr>
-          <w:rFonts w:cs="Open Sans"/>
-          <w:lang w:val="es-US"/>
-        </w:rPr>
-      </w:pPr>
-    </w:p>
-    <w:p>
-      <w:pPr>
-        <w:rPr>
-          <w:rFonts w:cs="Open Sans"/>
-          <w:lang w:val="es-US"/>
-        </w:rPr>
-      </w:pPr>
-    </w:p>
-    <w:p>
-      <w:pPr>
         <w:pStyle w:val="Heading2"/>
         <w:rPr>
           <w:lang w:val="es-US"/>
@@ -11519,87 +11589,6 @@
           <w:lang w:val="es-US"/>
         </w:rPr>
         <w:t>REGISTRO DIARIO DE CONSUMO:</w:t>
-      </w:r>
-    </w:p>
-    <w:p>
-      <w:pPr>
-        <w:pStyle w:val="Heading3"/>
-        <w:rPr>
-          <w:lang w:val="es-US"/>
-        </w:rPr>
-      </w:pPr>
-      <w:r>
-        <w:rPr>
-          <w:lang w:val="es-US"/>
-        </w:rPr>
-        <w:t>EN TRABAJO</w:t>
-      </w:r>
-      <w:r>
-        <w:rPr>
-          <w:lang w:val="es-US"/>
-        </w:rPr>
-        <w:tab/>
-      </w:r>
-      <w:r>
-        <w:rPr>
-          <w:lang w:val="es-US"/>
-        </w:rPr>
-        <w:tab/>
-      </w:r>
-      <w:r>
-        <w:rPr>
-          <w:lang w:val="es-US"/>
-        </w:rPr>
-        <w:tab/>
-      </w:r>
-      <w:r>
-        <w:rPr>
-          <w:lang w:val="es-US"/>
-        </w:rPr>
-        <w:tab/>
-      </w:r>
-      <w:r>
-        <w:rPr>
-          <w:lang w:val="es-US"/>
-        </w:rPr>
-        <w:tab/>
-      </w:r>
-    </w:p>
-    <w:p>
-      <w:pPr>
-        <w:rPr>
-          <w:lang w:val="es-US"/>
-        </w:rPr>
-      </w:pPr>
-    </w:p>
-    <w:p>
-      <w:pPr>
-        <w:spacing w:line="259" w:lineRule="auto"/>
-        <w:jc w:val="left"/>
-        <w:rPr>
-          <w:lang w:val="es-US"/>
-        </w:rPr>
-      </w:pPr>
-      <w:r>
-        <w:rPr>
-          <w:lang w:val="es-US"/>
-        </w:rPr>
-        <w:br w:type="page"/>
-      </w:r>
-    </w:p>
-    <w:p>
-      <w:pPr>
-        <w:pStyle w:val="Heading2"/>
-        <w:rPr>
-          <w:lang w:val="es-US"/>
-        </w:rPr>
-      </w:pPr>
-      <w:r>
-        <w:rPr>
-          <w:lang w:val="es-US"/>
-        </w:rPr>
-        <w:lastRenderedPageBreak/>
-        <w:t>AGREGAR PRODUCTOS CLIENTE:</w:t>
       </w:r>
     </w:p>
     <w:p>
@@ -11667,7 +11656,337 @@
         </w:rPr>
         <w:t xml:space="preserve"> </w:t>
       </w:r>
-      <w:hyperlink r:id="rId24" w:history="1">
+      <w:hyperlink r:id="rId25" w:history="1">
+        <w:r>
+          <w:rPr>
+            <w:rStyle w:val="Hyperlink"/>
+            <w:rFonts w:cs="Open Sans"/>
+          </w:rPr>
+          <w:t>https://nutritec.azurewebsites.net/Cliente/registroconsumodiario</w:t>
+        </w:r>
+      </w:hyperlink>
+    </w:p>
+    <w:p>
+      <w:pPr>
+        <w:pStyle w:val="ListParagraph"/>
+        <w:numPr>
+          <w:ilvl w:val="0"/>
+          <w:numId w:val="3"/>
+        </w:numPr>
+        <w:rPr>
+          <w:rFonts w:cs="Open Sans"/>
+          <w:lang w:val="es-US"/>
+        </w:rPr>
+      </w:pPr>
+      <w:proofErr w:type="spellStart"/>
+      <w:r>
+        <w:rPr>
+          <w:rFonts w:cs="Open Sans"/>
+          <w:b/>
+          <w:bCs/>
+          <w:lang w:val="es-US"/>
+        </w:rPr>
+        <w:t>Request</w:t>
+      </w:r>
+      <w:proofErr w:type="spellEnd"/>
+      <w:r>
+        <w:rPr>
+          <w:rFonts w:cs="Open Sans"/>
+          <w:b/>
+          <w:bCs/>
+          <w:lang w:val="es-US"/>
+        </w:rPr>
+        <w:t xml:space="preserve"> </w:t>
+      </w:r>
+      <w:proofErr w:type="spellStart"/>
+      <w:r>
+        <w:rPr>
+          <w:rFonts w:cs="Open Sans"/>
+          <w:b/>
+          <w:bCs/>
+          <w:lang w:val="es-US"/>
+        </w:rPr>
+        <w:t>body</w:t>
+      </w:r>
+      <w:proofErr w:type="spellEnd"/>
+      <w:r>
+        <w:rPr>
+          <w:rFonts w:cs="Open Sans"/>
+          <w:b/>
+          <w:bCs/>
+          <w:lang w:val="es-US"/>
+        </w:rPr>
+        <w:t xml:space="preserve">: </w:t>
+      </w:r>
+    </w:p>
+    <w:p>
+      <w:pPr>
+        <w:pStyle w:val="JSON"/>
+      </w:pPr>
+      <w:r>
+        <w:t>{</w:t>
+      </w:r>
+    </w:p>
+    <w:p>
+      <w:pPr>
+        <w:pStyle w:val="JSON"/>
+      </w:pPr>
+      <w:r>
+        <w:t xml:space="preserve">  "</w:t>
+      </w:r>
+      <w:proofErr w:type="spellStart"/>
+      <w:r>
+        <w:t>id_cliente</w:t>
+      </w:r>
+      <w:proofErr w:type="spellEnd"/>
+      <w:r>
+        <w:t>": 1,</w:t>
+      </w:r>
+    </w:p>
+    <w:p>
+      <w:pPr>
+        <w:pStyle w:val="JSON"/>
+      </w:pPr>
+      <w:r>
+        <w:t xml:space="preserve">  "</w:t>
+      </w:r>
+      <w:proofErr w:type="spellStart"/>
+      <w:r>
+        <w:t>id_producto</w:t>
+      </w:r>
+      <w:proofErr w:type="spellEnd"/>
+      <w:r>
+        <w:t>": 1,</w:t>
+      </w:r>
+    </w:p>
+    <w:p>
+      <w:pPr>
+        <w:pStyle w:val="JSON"/>
+      </w:pPr>
+      <w:r>
+        <w:t xml:space="preserve">  "</w:t>
+      </w:r>
+      <w:proofErr w:type="spellStart"/>
+      <w:r>
+        <w:t>tiempo_comida</w:t>
+      </w:r>
+      <w:proofErr w:type="spellEnd"/>
+      <w:r>
+        <w:t>": "Desayuno",</w:t>
+      </w:r>
+    </w:p>
+    <w:p>
+      <w:pPr>
+        <w:pStyle w:val="JSON"/>
+      </w:pPr>
+      <w:r>
+        <w:t xml:space="preserve">  "fecha": "2021-11-08T03:15:17.494Z"</w:t>
+      </w:r>
+    </w:p>
+    <w:p>
+      <w:pPr>
+        <w:pStyle w:val="JSON"/>
+      </w:pPr>
+      <w:r>
+        <w:t>}</w:t>
+      </w:r>
+    </w:p>
+    <w:p>
+      <w:pPr>
+        <w:pStyle w:val="ListParagraph"/>
+        <w:numPr>
+          <w:ilvl w:val="0"/>
+          <w:numId w:val="3"/>
+        </w:numPr>
+        <w:rPr>
+          <w:rFonts w:cs="Open Sans"/>
+          <w:lang w:val="es-US"/>
+        </w:rPr>
+      </w:pPr>
+      <w:proofErr w:type="spellStart"/>
+      <w:r>
+        <w:rPr>
+          <w:rFonts w:cs="Open Sans"/>
+          <w:b/>
+          <w:bCs/>
+          <w:lang w:val="es-US"/>
+        </w:rPr>
+        <w:t>Request</w:t>
+      </w:r>
+      <w:proofErr w:type="spellEnd"/>
+      <w:r>
+        <w:rPr>
+          <w:rFonts w:cs="Open Sans"/>
+          <w:b/>
+          <w:bCs/>
+          <w:lang w:val="es-US"/>
+        </w:rPr>
+        <w:t xml:space="preserve"> </w:t>
+      </w:r>
+      <w:proofErr w:type="spellStart"/>
+      <w:r>
+        <w:rPr>
+          <w:rFonts w:cs="Open Sans"/>
+          <w:b/>
+          <w:bCs/>
+          <w:lang w:val="es-US"/>
+        </w:rPr>
+        <w:t>body</w:t>
+      </w:r>
+      <w:proofErr w:type="spellEnd"/>
+      <w:r>
+        <w:rPr>
+          <w:rFonts w:cs="Open Sans"/>
+          <w:b/>
+          <w:bCs/>
+          <w:lang w:val="es-US"/>
+        </w:rPr>
+        <w:t xml:space="preserve">: </w:t>
+      </w:r>
+      <w:r>
+        <w:rPr>
+          <w:rFonts w:cs="Open Sans"/>
+          <w:lang w:val="es-US"/>
+        </w:rPr>
+        <w:t>“</w:t>
+      </w:r>
+      <w:r>
+        <w:rPr>
+          <w:rFonts w:cs="Open Sans"/>
+          <w:lang w:val="es-US"/>
+        </w:rPr>
+        <w:t>Se ha registrado correctamente</w:t>
+      </w:r>
+      <w:r>
+        <w:rPr>
+          <w:rFonts w:cs="Open Sans"/>
+          <w:lang w:val="es-US"/>
+        </w:rPr>
+        <w:t>”</w:t>
+      </w:r>
+    </w:p>
+    <w:p>
+      <w:pPr>
+        <w:pStyle w:val="Heading3"/>
+        <w:rPr>
+          <w:lang w:val="es-US"/>
+        </w:rPr>
+      </w:pPr>
+      <w:r>
+        <w:rPr>
+          <w:lang w:val="es-US"/>
+        </w:rPr>
+        <w:tab/>
+      </w:r>
+      <w:r>
+        <w:rPr>
+          <w:lang w:val="es-US"/>
+        </w:rPr>
+        <w:tab/>
+      </w:r>
+      <w:r>
+        <w:rPr>
+          <w:lang w:val="es-US"/>
+        </w:rPr>
+        <w:tab/>
+      </w:r>
+      <w:r>
+        <w:rPr>
+          <w:lang w:val="es-US"/>
+        </w:rPr>
+        <w:tab/>
+      </w:r>
+    </w:p>
+    <w:p>
+      <w:pPr>
+        <w:spacing w:line="259" w:lineRule="auto"/>
+        <w:jc w:val="left"/>
+        <w:rPr>
+          <w:lang w:val="es-US"/>
+        </w:rPr>
+      </w:pPr>
+    </w:p>
+    <w:p>
+      <w:pPr>
+        <w:pStyle w:val="Heading2"/>
+        <w:rPr>
+          <w:lang w:val="es-US"/>
+        </w:rPr>
+      </w:pPr>
+      <w:r>
+        <w:rPr>
+          <w:lang w:val="es-US"/>
+        </w:rPr>
+        <w:lastRenderedPageBreak/>
+        <w:t>AGREGAR PRODUCTOS CLIENTE:</w:t>
+      </w:r>
+    </w:p>
+    <w:p>
+      <w:pPr>
+        <w:pStyle w:val="ListParagraph"/>
+        <w:numPr>
+          <w:ilvl w:val="0"/>
+          <w:numId w:val="3"/>
+        </w:numPr>
+        <w:rPr>
+          <w:rFonts w:cs="Open Sans"/>
+          <w:lang w:val="es-US"/>
+        </w:rPr>
+      </w:pPr>
+      <w:proofErr w:type="spellStart"/>
+      <w:r>
+        <w:rPr>
+          <w:rFonts w:cs="Open Sans"/>
+          <w:b/>
+          <w:bCs/>
+          <w:lang w:val="es-US"/>
+        </w:rPr>
+        <w:t>RequestType</w:t>
+      </w:r>
+      <w:proofErr w:type="spellEnd"/>
+      <w:r>
+        <w:rPr>
+          <w:rFonts w:cs="Open Sans"/>
+          <w:b/>
+          <w:bCs/>
+          <w:lang w:val="es-US"/>
+        </w:rPr>
+        <w:t>:</w:t>
+      </w:r>
+      <w:r>
+        <w:rPr>
+          <w:rFonts w:cs="Open Sans"/>
+          <w:lang w:val="es-US"/>
+        </w:rPr>
+        <w:t xml:space="preserve"> POST</w:t>
+      </w:r>
+    </w:p>
+    <w:p>
+      <w:pPr>
+        <w:pStyle w:val="ListParagraph"/>
+        <w:numPr>
+          <w:ilvl w:val="0"/>
+          <w:numId w:val="3"/>
+        </w:numPr>
+        <w:rPr>
+          <w:rFonts w:cs="Open Sans"/>
+        </w:rPr>
+      </w:pPr>
+      <w:r>
+        <w:rPr>
+          <w:rFonts w:cs="Open Sans"/>
+          <w:b/>
+          <w:bCs/>
+        </w:rPr>
+        <w:t>Request URL:</w:t>
+      </w:r>
+      <w:r>
+        <w:rPr>
+          <w:rFonts w:cs="Open Sans"/>
+        </w:rPr>
+        <w:t xml:space="preserve"> </w:t>
+      </w:r>
+      <w:hyperlink r:id="rId26" w:history="1">
         <w:r>
           <w:rPr>
             <w:rStyle w:val="Hyperlink"/>
@@ -12100,7 +12419,7 @@
         </w:rPr>
         <w:t xml:space="preserve">Request URL: </w:t>
       </w:r>
-      <w:hyperlink r:id="rId25" w:history="1">
+      <w:hyperlink r:id="rId27" w:history="1">
         <w:r>
           <w:rPr>
             <w:rStyle w:val="Hyperlink"/>
@@ -12943,15 +13262,7 @@
           <w:bCs/>
           <w:color w:val="00B050"/>
         </w:rPr>
-        <w:t>_</w:t>
-      </w:r>
-      <w:r>
-        <w:rPr>
-          <w:b/>
-          <w:bCs/>
-          <w:color w:val="00B050"/>
-        </w:rPr>
-        <w:t>receta</w:t>
+        <w:t>_receta</w:t>
       </w:r>
       <w:proofErr w:type="spellEnd"/>
     </w:p>
@@ -13016,7 +13327,7 @@
         </w:rPr>
         <w:t xml:space="preserve">Request URL: </w:t>
       </w:r>
-      <w:hyperlink r:id="rId26" w:history="1">
+      <w:hyperlink r:id="rId28" w:history="1">
         <w:r>
           <w:rPr>
             <w:rStyle w:val="Hyperlink"/>
@@ -15382,70 +15693,20 @@
     </w:p>
     <w:p>
       <w:pPr>
-        <w:spacing w:after="0"/>
-        <w:jc w:val="left"/>
-        <w:rPr>
-          <w:b/>
-          <w:bCs/>
-          <w:iCs/>
-          <w:lang w:val="es-US"/>
-        </w:rPr>
-      </w:pPr>
-    </w:p>
-    <w:p>
-      <w:pPr>
-        <w:rPr>
-          <w:lang w:val="es-US"/>
-        </w:rPr>
-      </w:pPr>
-    </w:p>
-    <w:p>
-      <w:pPr>
-        <w:rPr>
-          <w:lang w:val="es-US"/>
-        </w:rPr>
-      </w:pPr>
-    </w:p>
-    <w:p>
-      <w:pPr>
-        <w:pStyle w:val="Heading2"/>
-        <w:rPr>
-          <w:lang w:val="es-US"/>
-        </w:rPr>
-      </w:pPr>
-      <w:r>
-        <w:rPr>
-          <w:lang w:val="es-US"/>
-        </w:rPr>
-        <w:t>REPORTE DE AVANCE:</w:t>
-      </w:r>
-    </w:p>
-    <w:p>
-      <w:pPr>
-        <w:pStyle w:val="Heading3"/>
-        <w:rPr>
-          <w:lang w:val="es-US"/>
-        </w:rPr>
-      </w:pPr>
-      <w:r>
-        <w:rPr>
-          <w:lang w:val="es-US"/>
-        </w:rPr>
-        <w:t>EN TRABAJO</w:t>
-      </w:r>
-    </w:p>
-    <w:p>
-      <w:pPr>
         <w:spacing w:line="259" w:lineRule="auto"/>
         <w:jc w:val="left"/>
         <w:rPr>
-          <w:rFonts w:cs="Open Sans"/>
-          <w:lang w:val="es-US"/>
-        </w:rPr>
-      </w:pPr>
-      <w:r>
-        <w:rPr>
-          <w:rFonts w:cs="Open Sans"/>
+          <w:b/>
+          <w:bCs/>
+          <w:iCs/>
+          <w:lang w:val="es-US"/>
+        </w:rPr>
+      </w:pPr>
+      <w:r>
+        <w:rPr>
+          <w:b/>
+          <w:bCs/>
+          <w:iCs/>
           <w:lang w:val="es-US"/>
         </w:rPr>
         <w:br w:type="page"/>
@@ -15453,71 +15714,36 @@
     </w:p>
     <w:p>
       <w:pPr>
-        <w:rPr>
-          <w:rFonts w:cs="Open Sans"/>
-          <w:b/>
-          <w:bCs/>
-          <w:lang w:val="es-US"/>
-        </w:rPr>
-      </w:pPr>
-      <w:r>
-        <w:rPr>
-          <w:rFonts w:cs="Open Sans"/>
-          <w:b/>
-          <w:bCs/>
-          <w:lang w:val="es-US"/>
+        <w:pStyle w:val="ListParagraph"/>
+        <w:numPr>
+          <w:ilvl w:val="0"/>
+          <w:numId w:val="6"/>
+        </w:numPr>
+        <w:rPr>
+          <w:b/>
+          <w:bCs/>
+          <w:color w:val="00B050"/>
+        </w:rPr>
+      </w:pPr>
+      <w:r>
+        <w:rPr>
+          <w:b/>
+          <w:bCs/>
+          <w:color w:val="00B050"/>
         </w:rPr>
         <w:lastRenderedPageBreak/>
-        <w:t>#####################################################################</w:t>
-      </w:r>
-    </w:p>
-    <w:p>
-      <w:pPr>
-        <w:pStyle w:val="Title"/>
-      </w:pPr>
-      <w:r>
-        <w:t xml:space="preserve">UTILES </w:t>
-      </w:r>
-      <w:proofErr w:type="spellStart"/>
-      <w:r>
-        <w:t>UTILES</w:t>
-      </w:r>
-      <w:proofErr w:type="spellEnd"/>
-      <w:r>
-        <w:t xml:space="preserve"> </w:t>
-      </w:r>
-      <w:proofErr w:type="spellStart"/>
-      <w:r>
-        <w:t>UTILES</w:t>
-      </w:r>
-      <w:proofErr w:type="spellEnd"/>
-      <w:r>
-        <w:t xml:space="preserve"> </w:t>
-      </w:r>
-      <w:proofErr w:type="spellStart"/>
-      <w:r>
-        <w:t>UTILES</w:t>
-      </w:r>
-      <w:proofErr w:type="spellEnd"/>
-      <w:r>
-        <w:t xml:space="preserve"> </w:t>
-      </w:r>
-      <w:proofErr w:type="spellStart"/>
-      <w:r>
-        <w:t>UTILES</w:t>
-      </w:r>
-      <w:proofErr w:type="spellEnd"/>
-      <w:r>
-        <w:t xml:space="preserve"> </w:t>
-      </w:r>
-    </w:p>
-    <w:p>
-      <w:pPr>
-        <w:pStyle w:val="Heading2"/>
-      </w:pPr>
-      <w:r>
-        <w:t>GET NUTRICIONISTA BY ID:</w:t>
-      </w:r>
+        <w:t xml:space="preserve">Insert </w:t>
+      </w:r>
+      <w:proofErr w:type="spellStart"/>
+      <w:r>
+        <w:rPr>
+          <w:b/>
+          <w:bCs/>
+          <w:color w:val="00B050"/>
+        </w:rPr>
+        <w:t>receta</w:t>
+      </w:r>
+      <w:proofErr w:type="spellEnd"/>
     </w:p>
     <w:p>
       <w:pPr>
@@ -15526,14 +15752,17 @@
           <w:ilvl w:val="0"/>
           <w:numId w:val="3"/>
         </w:numPr>
-        <w:rPr>
-          <w:rFonts w:cs="Open Sans"/>
-        </w:rPr>
-      </w:pPr>
-      <w:proofErr w:type="spellStart"/>
-      <w:r>
-        <w:rPr>
-          <w:rFonts w:cs="Open Sans"/>
+        <w:jc w:val="left"/>
+        <w:rPr>
+          <w:rStyle w:val="Emphasis"/>
+          <w:b/>
+          <w:bCs/>
+        </w:rPr>
+      </w:pPr>
+      <w:proofErr w:type="spellStart"/>
+      <w:r>
+        <w:rPr>
+          <w:rStyle w:val="Emphasis"/>
           <w:b/>
           <w:bCs/>
         </w:rPr>
@@ -15542,17 +15771,17 @@
       <w:proofErr w:type="spellEnd"/>
       <w:r>
         <w:rPr>
-          <w:rFonts w:cs="Open Sans"/>
-          <w:b/>
-          <w:bCs/>
-        </w:rPr>
-        <w:t>:</w:t>
-      </w:r>
-      <w:r>
-        <w:rPr>
-          <w:rFonts w:cs="Open Sans"/>
-        </w:rPr>
-        <w:t xml:space="preserve"> GET</w:t>
+          <w:rStyle w:val="Emphasis"/>
+          <w:b/>
+          <w:bCs/>
+        </w:rPr>
+        <w:t xml:space="preserve">: </w:t>
+      </w:r>
+      <w:r>
+        <w:rPr>
+          <w:rStyle w:val="Emphasis"/>
+        </w:rPr>
+        <w:t>GET</w:t>
       </w:r>
     </w:p>
     <w:p>
@@ -15562,6 +15791,1674 @@
           <w:ilvl w:val="0"/>
           <w:numId w:val="3"/>
         </w:numPr>
+        <w:jc w:val="left"/>
+        <w:rPr>
+          <w:b/>
+          <w:bCs/>
+          <w:iCs/>
+        </w:rPr>
+      </w:pPr>
+      <w:r>
+        <w:rPr>
+          <w:rStyle w:val="Emphasis"/>
+          <w:b/>
+          <w:bCs/>
+        </w:rPr>
+        <w:t xml:space="preserve">Request URL: </w:t>
+      </w:r>
+      <w:hyperlink r:id="rId29" w:history="1">
+        <w:r>
+          <w:rPr>
+            <w:rStyle w:val="Hyperlink"/>
+          </w:rPr>
+          <w:t>https://nutritec.azurewebsites.net/Recetas?id_cliente=2&amp;nombre=El%20tryhardeo</w:t>
+        </w:r>
+      </w:hyperlink>
+    </w:p>
+    <w:p>
+      <w:pPr>
+        <w:pStyle w:val="ListParagraph"/>
+        <w:numPr>
+          <w:ilvl w:val="0"/>
+          <w:numId w:val="3"/>
+        </w:numPr>
+        <w:spacing w:after="0"/>
+        <w:jc w:val="left"/>
+        <w:rPr>
+          <w:rStyle w:val="Emphasis"/>
+          <w:lang w:val="es-US"/>
+        </w:rPr>
+      </w:pPr>
+      <w:r>
+        <w:rPr>
+          <w:rStyle w:val="Emphasis"/>
+          <w:b/>
+          <w:bCs/>
+          <w:lang w:val="es-US"/>
+        </w:rPr>
+        <w:t xml:space="preserve">Response </w:t>
+      </w:r>
+      <w:proofErr w:type="spellStart"/>
+      <w:r>
+        <w:rPr>
+          <w:rStyle w:val="Emphasis"/>
+          <w:b/>
+          <w:bCs/>
+          <w:lang w:val="es-US"/>
+        </w:rPr>
+        <w:t>body</w:t>
+      </w:r>
+      <w:proofErr w:type="spellEnd"/>
+      <w:r>
+        <w:rPr>
+          <w:rStyle w:val="Emphasis"/>
+          <w:b/>
+          <w:bCs/>
+          <w:lang w:val="es-US"/>
+        </w:rPr>
+        <w:t xml:space="preserve">: </w:t>
+      </w:r>
+      <w:r>
+        <w:rPr>
+          <w:rStyle w:val="Emphasis"/>
+          <w:lang w:val="es-US"/>
+        </w:rPr>
+        <w:t>"</w:t>
+      </w:r>
+      <w:r>
+        <w:rPr>
+          <w:rStyle w:val="Emphasis"/>
+          <w:lang w:val="es-US"/>
+        </w:rPr>
+        <w:t>Se ha agregado correctamente.”</w:t>
+      </w:r>
+    </w:p>
+    <w:p>
+      <w:pPr>
+        <w:rPr>
+          <w:lang w:val="es-US"/>
+        </w:rPr>
+      </w:pPr>
+    </w:p>
+    <w:p>
+      <w:pPr>
+        <w:pStyle w:val="ListParagraph"/>
+        <w:numPr>
+          <w:ilvl w:val="0"/>
+          <w:numId w:val="6"/>
+        </w:numPr>
+        <w:rPr>
+          <w:b/>
+          <w:bCs/>
+          <w:color w:val="00B050"/>
+        </w:rPr>
+      </w:pPr>
+      <w:r>
+        <w:rPr>
+          <w:b/>
+          <w:bCs/>
+          <w:color w:val="00B050"/>
+        </w:rPr>
+        <w:t xml:space="preserve">Update </w:t>
+      </w:r>
+      <w:proofErr w:type="spellStart"/>
+      <w:r>
+        <w:rPr>
+          <w:b/>
+          <w:bCs/>
+          <w:color w:val="00B050"/>
+        </w:rPr>
+        <w:t>receta</w:t>
+      </w:r>
+      <w:proofErr w:type="spellEnd"/>
+    </w:p>
+    <w:p>
+      <w:pPr>
+        <w:pStyle w:val="ListParagraph"/>
+        <w:numPr>
+          <w:ilvl w:val="0"/>
+          <w:numId w:val="3"/>
+        </w:numPr>
+        <w:jc w:val="left"/>
+        <w:rPr>
+          <w:rStyle w:val="Emphasis"/>
+          <w:b/>
+          <w:bCs/>
+        </w:rPr>
+      </w:pPr>
+      <w:proofErr w:type="spellStart"/>
+      <w:r>
+        <w:rPr>
+          <w:rStyle w:val="Emphasis"/>
+          <w:b/>
+          <w:bCs/>
+        </w:rPr>
+        <w:t>RequestType</w:t>
+      </w:r>
+      <w:proofErr w:type="spellEnd"/>
+      <w:r>
+        <w:rPr>
+          <w:rStyle w:val="Emphasis"/>
+          <w:b/>
+          <w:bCs/>
+        </w:rPr>
+        <w:t xml:space="preserve">: </w:t>
+      </w:r>
+      <w:r>
+        <w:rPr>
+          <w:rStyle w:val="Emphasis"/>
+        </w:rPr>
+        <w:t>GET</w:t>
+      </w:r>
+    </w:p>
+    <w:p>
+      <w:pPr>
+        <w:pStyle w:val="ListParagraph"/>
+        <w:numPr>
+          <w:ilvl w:val="0"/>
+          <w:numId w:val="3"/>
+        </w:numPr>
+        <w:jc w:val="left"/>
+        <w:rPr>
+          <w:b/>
+          <w:bCs/>
+          <w:iCs/>
+        </w:rPr>
+      </w:pPr>
+      <w:r>
+        <w:rPr>
+          <w:rStyle w:val="Emphasis"/>
+          <w:b/>
+          <w:bCs/>
+        </w:rPr>
+        <w:t xml:space="preserve">Request URL: </w:t>
+      </w:r>
+      <w:hyperlink r:id="rId30" w:history="1">
+        <w:r>
+          <w:rPr>
+            <w:rStyle w:val="Hyperlink"/>
+          </w:rPr>
+          <w:t>https://nutritec.azurewebsites.net/Recetas</w:t>
+        </w:r>
+      </w:hyperlink>
+      <w:r>
+        <w:rPr>
+          <w:rStyle w:val="Hyperlink"/>
+        </w:rPr>
+        <w:t>/5?nombre=Pollo%20al%20ajillo</w:t>
+      </w:r>
+    </w:p>
+    <w:p>
+      <w:pPr>
+        <w:pStyle w:val="ListParagraph"/>
+        <w:numPr>
+          <w:ilvl w:val="0"/>
+          <w:numId w:val="3"/>
+        </w:numPr>
+        <w:spacing w:after="0"/>
+        <w:jc w:val="left"/>
+        <w:rPr>
+          <w:rStyle w:val="Emphasis"/>
+          <w:lang w:val="es-US"/>
+        </w:rPr>
+      </w:pPr>
+      <w:r>
+        <w:rPr>
+          <w:rStyle w:val="Emphasis"/>
+          <w:b/>
+          <w:bCs/>
+          <w:lang w:val="es-US"/>
+        </w:rPr>
+        <w:t xml:space="preserve">Response </w:t>
+      </w:r>
+      <w:proofErr w:type="spellStart"/>
+      <w:r>
+        <w:rPr>
+          <w:rStyle w:val="Emphasis"/>
+          <w:b/>
+          <w:bCs/>
+          <w:lang w:val="es-US"/>
+        </w:rPr>
+        <w:t>body</w:t>
+      </w:r>
+      <w:proofErr w:type="spellEnd"/>
+      <w:r>
+        <w:rPr>
+          <w:rStyle w:val="Emphasis"/>
+          <w:b/>
+          <w:bCs/>
+          <w:lang w:val="es-US"/>
+        </w:rPr>
+        <w:t xml:space="preserve">: </w:t>
+      </w:r>
+      <w:r>
+        <w:rPr>
+          <w:rStyle w:val="Emphasis"/>
+          <w:lang w:val="es-US"/>
+        </w:rPr>
+        <w:t>"</w:t>
+      </w:r>
+      <w:r>
+        <w:rPr>
+          <w:rStyle w:val="Emphasis"/>
+          <w:lang w:val="es-US"/>
+        </w:rPr>
+        <w:t>La receta se ha actualizado correctamente.</w:t>
+      </w:r>
+      <w:r>
+        <w:rPr>
+          <w:rStyle w:val="Emphasis"/>
+          <w:lang w:val="es-US"/>
+        </w:rPr>
+        <w:t>”</w:t>
+      </w:r>
+    </w:p>
+    <w:p>
+      <w:pPr>
+        <w:rPr>
+          <w:lang w:val="es-US"/>
+        </w:rPr>
+      </w:pPr>
+    </w:p>
+    <w:p>
+      <w:pPr>
+        <w:pStyle w:val="Heading2"/>
+        <w:rPr>
+          <w:lang w:val="es-US"/>
+        </w:rPr>
+      </w:pPr>
+      <w:r>
+        <w:rPr>
+          <w:lang w:val="es-US"/>
+        </w:rPr>
+        <w:t>REPORTE DE AVANCE:</w:t>
+      </w:r>
+    </w:p>
+    <w:p>
+      <w:pPr>
+        <w:pStyle w:val="ListParagraph"/>
+        <w:numPr>
+          <w:ilvl w:val="0"/>
+          <w:numId w:val="3"/>
+        </w:numPr>
+        <w:jc w:val="left"/>
+        <w:rPr>
+          <w:rStyle w:val="Emphasis"/>
+          <w:b/>
+          <w:bCs/>
+        </w:rPr>
+      </w:pPr>
+      <w:proofErr w:type="spellStart"/>
+      <w:r>
+        <w:rPr>
+          <w:rStyle w:val="Emphasis"/>
+          <w:b/>
+          <w:bCs/>
+        </w:rPr>
+        <w:t>RequestType</w:t>
+      </w:r>
+      <w:proofErr w:type="spellEnd"/>
+      <w:r>
+        <w:rPr>
+          <w:rStyle w:val="Emphasis"/>
+          <w:b/>
+          <w:bCs/>
+        </w:rPr>
+        <w:t xml:space="preserve">: </w:t>
+      </w:r>
+      <w:r>
+        <w:rPr>
+          <w:rStyle w:val="Emphasis"/>
+        </w:rPr>
+        <w:t>GET</w:t>
+      </w:r>
+    </w:p>
+    <w:p>
+      <w:pPr>
+        <w:pStyle w:val="ListParagraph"/>
+        <w:numPr>
+          <w:ilvl w:val="0"/>
+          <w:numId w:val="3"/>
+        </w:numPr>
+        <w:jc w:val="left"/>
+        <w:rPr>
+          <w:rStyle w:val="Emphasis"/>
+          <w:b/>
+          <w:bCs/>
+          <w:lang w:val="es-ES"/>
+        </w:rPr>
+      </w:pPr>
+      <w:proofErr w:type="spellStart"/>
+      <w:r>
+        <w:rPr>
+          <w:rStyle w:val="Emphasis"/>
+          <w:b/>
+          <w:bCs/>
+          <w:lang w:val="es-ES"/>
+        </w:rPr>
+        <w:t>Request</w:t>
+      </w:r>
+      <w:proofErr w:type="spellEnd"/>
+      <w:r>
+        <w:rPr>
+          <w:rStyle w:val="Emphasis"/>
+          <w:b/>
+          <w:bCs/>
+          <w:lang w:val="es-ES"/>
+        </w:rPr>
+        <w:t xml:space="preserve"> URL: </w:t>
+      </w:r>
+    </w:p>
+    <w:p>
+      <w:pPr>
+        <w:pStyle w:val="ListParagraph"/>
+        <w:numPr>
+          <w:ilvl w:val="0"/>
+          <w:numId w:val="3"/>
+        </w:numPr>
+        <w:jc w:val="left"/>
+        <w:rPr>
+          <w:b/>
+          <w:bCs/>
+          <w:iCs/>
+          <w:lang w:val="es-ES"/>
+        </w:rPr>
+      </w:pPr>
+      <w:hyperlink r:id="rId31" w:history="1">
+        <w:r>
+          <w:rPr>
+            <w:rStyle w:val="Hyperlink"/>
+            <w:lang w:val="es-ES"/>
+          </w:rPr>
+          <w:t>https://nutritec.azurewebsites.ne</w:t>
+        </w:r>
+        <w:r>
+          <w:rPr>
+            <w:rStyle w:val="Hyperlink"/>
+            <w:lang w:val="es-ES"/>
+          </w:rPr>
+          <w:t>t/</w:t>
+        </w:r>
+        <w:r>
+          <w:rPr>
+            <w:rStyle w:val="Hyperlink"/>
+            <w:lang w:val="es-ES"/>
+          </w:rPr>
+          <w:t>Cliente/reporteAvance?id=1&amp;fechaInicio=2021-11-10&amp;fechaFin=2021-11-09</w:t>
+        </w:r>
+      </w:hyperlink>
+    </w:p>
+    <w:p>
+      <w:pPr>
+        <w:pStyle w:val="ListParagraph"/>
+        <w:numPr>
+          <w:ilvl w:val="0"/>
+          <w:numId w:val="3"/>
+        </w:numPr>
+        <w:spacing w:after="0"/>
+        <w:jc w:val="left"/>
+        <w:rPr>
+          <w:rStyle w:val="Emphasis"/>
+          <w:lang w:val="es-US"/>
+        </w:rPr>
+      </w:pPr>
+      <w:r>
+        <w:rPr>
+          <w:rStyle w:val="Emphasis"/>
+          <w:b/>
+          <w:bCs/>
+          <w:lang w:val="es-US"/>
+        </w:rPr>
+        <w:t xml:space="preserve">Response </w:t>
+      </w:r>
+      <w:proofErr w:type="spellStart"/>
+      <w:r>
+        <w:rPr>
+          <w:rStyle w:val="Emphasis"/>
+          <w:b/>
+          <w:bCs/>
+          <w:lang w:val="es-US"/>
+        </w:rPr>
+        <w:t>body</w:t>
+      </w:r>
+      <w:proofErr w:type="spellEnd"/>
+      <w:r>
+        <w:rPr>
+          <w:rStyle w:val="Emphasis"/>
+          <w:b/>
+          <w:bCs/>
+          <w:lang w:val="es-US"/>
+        </w:rPr>
+        <w:t xml:space="preserve">: </w:t>
+      </w:r>
+      <w:r>
+        <w:rPr>
+          <w:rStyle w:val="Emphasis"/>
+          <w:lang w:val="es-US"/>
+        </w:rPr>
+        <w:t>"</w:t>
+      </w:r>
+      <w:r>
+        <w:rPr>
+          <w:rStyle w:val="Emphasis"/>
+          <w:lang w:val="es-US"/>
+        </w:rPr>
+        <w:t>La receta se ha actualizado correctamente.</w:t>
+      </w:r>
+      <w:r>
+        <w:rPr>
+          <w:rStyle w:val="Emphasis"/>
+          <w:lang w:val="es-US"/>
+        </w:rPr>
+        <w:t>”</w:t>
+      </w:r>
+    </w:p>
+    <w:p>
+      <w:pPr>
+        <w:pStyle w:val="HTMLPreformatted"/>
+        <w:shd w:val="clear" w:color="auto" w:fill="333333"/>
+        <w:rPr>
+          <w:rStyle w:val="HTMLCode"/>
+          <w:rFonts w:eastAsiaTheme="majorEastAsia"/>
+          <w:color w:val="FFFFFF"/>
+          <w:lang w:val="es-ES"/>
+        </w:rPr>
+      </w:pPr>
+      <w:r>
+        <w:rPr>
+          <w:rStyle w:val="HTMLCode"/>
+          <w:rFonts w:eastAsiaTheme="majorEastAsia"/>
+          <w:color w:val="FFFFFF"/>
+          <w:lang w:val="es-ES"/>
+        </w:rPr>
+        <w:t>[</w:t>
+      </w:r>
+    </w:p>
+    <w:p>
+      <w:pPr>
+        <w:pStyle w:val="HTMLPreformatted"/>
+        <w:shd w:val="clear" w:color="auto" w:fill="333333"/>
+        <w:rPr>
+          <w:rStyle w:val="HTMLCode"/>
+          <w:rFonts w:eastAsiaTheme="majorEastAsia"/>
+          <w:color w:val="FFFFFF"/>
+          <w:lang w:val="es-ES"/>
+        </w:rPr>
+      </w:pPr>
+      <w:r>
+        <w:rPr>
+          <w:rStyle w:val="HTMLCode"/>
+          <w:rFonts w:eastAsiaTheme="majorEastAsia"/>
+          <w:color w:val="FFFFFF"/>
+          <w:lang w:val="es-ES"/>
+        </w:rPr>
+        <w:t xml:space="preserve">  {</w:t>
+      </w:r>
+    </w:p>
+    <w:p>
+      <w:pPr>
+        <w:pStyle w:val="HTMLPreformatted"/>
+        <w:shd w:val="clear" w:color="auto" w:fill="333333"/>
+        <w:rPr>
+          <w:rStyle w:val="HTMLCode"/>
+          <w:rFonts w:eastAsiaTheme="majorEastAsia"/>
+          <w:color w:val="FFFFFF"/>
+          <w:lang w:val="es-ES"/>
+        </w:rPr>
+      </w:pPr>
+      <w:r>
+        <w:rPr>
+          <w:rStyle w:val="HTMLCode"/>
+          <w:rFonts w:eastAsiaTheme="majorEastAsia"/>
+          <w:color w:val="FFFFFF"/>
+          <w:lang w:val="es-ES"/>
+        </w:rPr>
+        <w:t xml:space="preserve">    </w:t>
+      </w:r>
+      <w:r>
+        <w:rPr>
+          <w:rStyle w:val="hljs-attr"/>
+          <w:color w:val="FFFFFF"/>
+          <w:lang w:val="es-ES"/>
+        </w:rPr>
+        <w:t>"fecha"</w:t>
+      </w:r>
+      <w:r>
+        <w:rPr>
+          <w:rStyle w:val="HTMLCode"/>
+          <w:rFonts w:eastAsiaTheme="majorEastAsia"/>
+          <w:color w:val="FFFFFF"/>
+          <w:lang w:val="es-ES"/>
+        </w:rPr>
+        <w:t xml:space="preserve">: </w:t>
+      </w:r>
+      <w:r>
+        <w:rPr>
+          <w:rStyle w:val="HTMLCode"/>
+          <w:rFonts w:eastAsiaTheme="majorEastAsia"/>
+          <w:color w:val="A2FCA2"/>
+          <w:lang w:val="es-ES"/>
+        </w:rPr>
+        <w:t>"08/11/2021"</w:t>
+      </w:r>
+      <w:r>
+        <w:rPr>
+          <w:rStyle w:val="HTMLCode"/>
+          <w:rFonts w:eastAsiaTheme="majorEastAsia"/>
+          <w:color w:val="FFFFFF"/>
+          <w:lang w:val="es-ES"/>
+        </w:rPr>
+        <w:t>,</w:t>
+      </w:r>
+    </w:p>
+    <w:p>
+      <w:pPr>
+        <w:pStyle w:val="HTMLPreformatted"/>
+        <w:shd w:val="clear" w:color="auto" w:fill="333333"/>
+        <w:rPr>
+          <w:rStyle w:val="HTMLCode"/>
+          <w:rFonts w:eastAsiaTheme="majorEastAsia"/>
+          <w:color w:val="FFFFFF"/>
+          <w:lang w:val="es-ES"/>
+        </w:rPr>
+      </w:pPr>
+      <w:r>
+        <w:rPr>
+          <w:rStyle w:val="HTMLCode"/>
+          <w:rFonts w:eastAsiaTheme="majorEastAsia"/>
+          <w:color w:val="FFFFFF"/>
+          <w:lang w:val="es-ES"/>
+        </w:rPr>
+        <w:t xml:space="preserve">    </w:t>
+      </w:r>
+      <w:r>
+        <w:rPr>
+          <w:rStyle w:val="hljs-attr"/>
+          <w:color w:val="FFFFFF"/>
+          <w:lang w:val="es-ES"/>
+        </w:rPr>
+        <w:t>"</w:t>
+      </w:r>
+      <w:proofErr w:type="spellStart"/>
+      <w:r>
+        <w:rPr>
+          <w:rStyle w:val="hljs-attr"/>
+          <w:color w:val="FFFFFF"/>
+          <w:lang w:val="es-ES"/>
+        </w:rPr>
+        <w:t>porcentaje_musculo</w:t>
+      </w:r>
+      <w:proofErr w:type="spellEnd"/>
+      <w:r>
+        <w:rPr>
+          <w:rStyle w:val="hljs-attr"/>
+          <w:color w:val="FFFFFF"/>
+          <w:lang w:val="es-ES"/>
+        </w:rPr>
+        <w:t>"</w:t>
+      </w:r>
+      <w:r>
+        <w:rPr>
+          <w:rStyle w:val="HTMLCode"/>
+          <w:rFonts w:eastAsiaTheme="majorEastAsia"/>
+          <w:color w:val="FFFFFF"/>
+          <w:lang w:val="es-ES"/>
+        </w:rPr>
+        <w:t xml:space="preserve">: </w:t>
+      </w:r>
+      <w:r>
+        <w:rPr>
+          <w:rStyle w:val="HTMLCode"/>
+          <w:rFonts w:eastAsiaTheme="majorEastAsia"/>
+          <w:color w:val="D36363"/>
+          <w:lang w:val="es-ES"/>
+        </w:rPr>
+        <w:t>31</w:t>
+      </w:r>
+      <w:r>
+        <w:rPr>
+          <w:rStyle w:val="HTMLCode"/>
+          <w:rFonts w:eastAsiaTheme="majorEastAsia"/>
+          <w:color w:val="FFFFFF"/>
+          <w:lang w:val="es-ES"/>
+        </w:rPr>
+        <w:t>,</w:t>
+      </w:r>
+    </w:p>
+    <w:p>
+      <w:pPr>
+        <w:pStyle w:val="HTMLPreformatted"/>
+        <w:shd w:val="clear" w:color="auto" w:fill="333333"/>
+        <w:rPr>
+          <w:rStyle w:val="HTMLCode"/>
+          <w:rFonts w:eastAsiaTheme="majorEastAsia"/>
+          <w:color w:val="FFFFFF"/>
+          <w:lang w:val="es-ES"/>
+        </w:rPr>
+      </w:pPr>
+      <w:r>
+        <w:rPr>
+          <w:rStyle w:val="HTMLCode"/>
+          <w:rFonts w:eastAsiaTheme="majorEastAsia"/>
+          <w:color w:val="FFFFFF"/>
+          <w:lang w:val="es-ES"/>
+        </w:rPr>
+        <w:t xml:space="preserve">    </w:t>
+      </w:r>
+      <w:r>
+        <w:rPr>
+          <w:rStyle w:val="hljs-attr"/>
+          <w:color w:val="FFFFFF"/>
+          <w:lang w:val="es-ES"/>
+        </w:rPr>
+        <w:t>"</w:t>
+      </w:r>
+      <w:proofErr w:type="spellStart"/>
+      <w:r>
+        <w:rPr>
+          <w:rStyle w:val="hljs-attr"/>
+          <w:color w:val="FFFFFF"/>
+          <w:lang w:val="es-ES"/>
+        </w:rPr>
+        <w:t>porcentaje_grasa</w:t>
+      </w:r>
+      <w:proofErr w:type="spellEnd"/>
+      <w:r>
+        <w:rPr>
+          <w:rStyle w:val="hljs-attr"/>
+          <w:color w:val="FFFFFF"/>
+          <w:lang w:val="es-ES"/>
+        </w:rPr>
+        <w:t>"</w:t>
+      </w:r>
+      <w:r>
+        <w:rPr>
+          <w:rStyle w:val="HTMLCode"/>
+          <w:rFonts w:eastAsiaTheme="majorEastAsia"/>
+          <w:color w:val="FFFFFF"/>
+          <w:lang w:val="es-ES"/>
+        </w:rPr>
+        <w:t xml:space="preserve">: </w:t>
+      </w:r>
+      <w:r>
+        <w:rPr>
+          <w:rStyle w:val="HTMLCode"/>
+          <w:rFonts w:eastAsiaTheme="majorEastAsia"/>
+          <w:color w:val="D36363"/>
+          <w:lang w:val="es-ES"/>
+        </w:rPr>
+        <w:t>22</w:t>
+      </w:r>
+      <w:r>
+        <w:rPr>
+          <w:rStyle w:val="HTMLCode"/>
+          <w:rFonts w:eastAsiaTheme="majorEastAsia"/>
+          <w:color w:val="FFFFFF"/>
+          <w:lang w:val="es-ES"/>
+        </w:rPr>
+        <w:t>,</w:t>
+      </w:r>
+    </w:p>
+    <w:p>
+      <w:pPr>
+        <w:pStyle w:val="HTMLPreformatted"/>
+        <w:shd w:val="clear" w:color="auto" w:fill="333333"/>
+        <w:rPr>
+          <w:rStyle w:val="HTMLCode"/>
+          <w:rFonts w:eastAsiaTheme="majorEastAsia"/>
+          <w:color w:val="FFFFFF"/>
+          <w:lang w:val="es-ES"/>
+        </w:rPr>
+      </w:pPr>
+      <w:r>
+        <w:rPr>
+          <w:rStyle w:val="HTMLCode"/>
+          <w:rFonts w:eastAsiaTheme="majorEastAsia"/>
+          <w:color w:val="FFFFFF"/>
+          <w:lang w:val="es-ES"/>
+        </w:rPr>
+        <w:t xml:space="preserve">    </w:t>
+      </w:r>
+      <w:r>
+        <w:rPr>
+          <w:rStyle w:val="hljs-attr"/>
+          <w:color w:val="FFFFFF"/>
+          <w:lang w:val="es-ES"/>
+        </w:rPr>
+        <w:t>"cadera"</w:t>
+      </w:r>
+      <w:r>
+        <w:rPr>
+          <w:rStyle w:val="HTMLCode"/>
+          <w:rFonts w:eastAsiaTheme="majorEastAsia"/>
+          <w:color w:val="FFFFFF"/>
+          <w:lang w:val="es-ES"/>
+        </w:rPr>
+        <w:t xml:space="preserve">: </w:t>
+      </w:r>
+      <w:r>
+        <w:rPr>
+          <w:rStyle w:val="HTMLCode"/>
+          <w:rFonts w:eastAsiaTheme="majorEastAsia"/>
+          <w:color w:val="D36363"/>
+          <w:lang w:val="es-ES"/>
+        </w:rPr>
+        <w:t>11</w:t>
+      </w:r>
+      <w:r>
+        <w:rPr>
+          <w:rStyle w:val="HTMLCode"/>
+          <w:rFonts w:eastAsiaTheme="majorEastAsia"/>
+          <w:color w:val="FFFFFF"/>
+          <w:lang w:val="es-ES"/>
+        </w:rPr>
+        <w:t>,</w:t>
+      </w:r>
+    </w:p>
+    <w:p>
+      <w:pPr>
+        <w:pStyle w:val="HTMLPreformatted"/>
+        <w:shd w:val="clear" w:color="auto" w:fill="333333"/>
+        <w:rPr>
+          <w:rStyle w:val="HTMLCode"/>
+          <w:rFonts w:eastAsiaTheme="majorEastAsia"/>
+          <w:color w:val="FFFFFF"/>
+          <w:lang w:val="es-ES"/>
+        </w:rPr>
+      </w:pPr>
+      <w:r>
+        <w:rPr>
+          <w:rStyle w:val="HTMLCode"/>
+          <w:rFonts w:eastAsiaTheme="majorEastAsia"/>
+          <w:color w:val="FFFFFF"/>
+          <w:lang w:val="es-ES"/>
+        </w:rPr>
+        <w:t xml:space="preserve">    </w:t>
+      </w:r>
+      <w:r>
+        <w:rPr>
+          <w:rStyle w:val="hljs-attr"/>
+          <w:color w:val="FFFFFF"/>
+          <w:lang w:val="es-ES"/>
+        </w:rPr>
+        <w:t>"peso"</w:t>
+      </w:r>
+      <w:r>
+        <w:rPr>
+          <w:rStyle w:val="HTMLCode"/>
+          <w:rFonts w:eastAsiaTheme="majorEastAsia"/>
+          <w:color w:val="FFFFFF"/>
+          <w:lang w:val="es-ES"/>
+        </w:rPr>
+        <w:t xml:space="preserve">: </w:t>
+      </w:r>
+      <w:r>
+        <w:rPr>
+          <w:rStyle w:val="HTMLCode"/>
+          <w:rFonts w:eastAsiaTheme="majorEastAsia"/>
+          <w:color w:val="D36363"/>
+          <w:lang w:val="es-ES"/>
+        </w:rPr>
+        <w:t>51</w:t>
+      </w:r>
+      <w:r>
+        <w:rPr>
+          <w:rStyle w:val="HTMLCode"/>
+          <w:rFonts w:eastAsiaTheme="majorEastAsia"/>
+          <w:color w:val="FFFFFF"/>
+          <w:lang w:val="es-ES"/>
+        </w:rPr>
+        <w:t>,</w:t>
+      </w:r>
+    </w:p>
+    <w:p>
+      <w:pPr>
+        <w:pStyle w:val="HTMLPreformatted"/>
+        <w:shd w:val="clear" w:color="auto" w:fill="333333"/>
+        <w:rPr>
+          <w:rStyle w:val="HTMLCode"/>
+          <w:rFonts w:eastAsiaTheme="majorEastAsia"/>
+          <w:color w:val="FFFFFF"/>
+          <w:lang w:val="es-ES"/>
+        </w:rPr>
+      </w:pPr>
+      <w:r>
+        <w:rPr>
+          <w:rStyle w:val="HTMLCode"/>
+          <w:rFonts w:eastAsiaTheme="majorEastAsia"/>
+          <w:color w:val="FFFFFF"/>
+          <w:lang w:val="es-ES"/>
+        </w:rPr>
+        <w:t xml:space="preserve">    </w:t>
+      </w:r>
+      <w:r>
+        <w:rPr>
+          <w:rStyle w:val="hljs-attr"/>
+          <w:color w:val="FFFFFF"/>
+          <w:lang w:val="es-ES"/>
+        </w:rPr>
+        <w:t>"altura"</w:t>
+      </w:r>
+      <w:r>
+        <w:rPr>
+          <w:rStyle w:val="HTMLCode"/>
+          <w:rFonts w:eastAsiaTheme="majorEastAsia"/>
+          <w:color w:val="FFFFFF"/>
+          <w:lang w:val="es-ES"/>
+        </w:rPr>
+        <w:t xml:space="preserve">: </w:t>
+      </w:r>
+      <w:r>
+        <w:rPr>
+          <w:rStyle w:val="HTMLCode"/>
+          <w:rFonts w:eastAsiaTheme="majorEastAsia"/>
+          <w:color w:val="D36363"/>
+          <w:lang w:val="es-ES"/>
+        </w:rPr>
+        <w:t>170</w:t>
+      </w:r>
+      <w:r>
+        <w:rPr>
+          <w:rStyle w:val="HTMLCode"/>
+          <w:rFonts w:eastAsiaTheme="majorEastAsia"/>
+          <w:color w:val="FFFFFF"/>
+          <w:lang w:val="es-ES"/>
+        </w:rPr>
+        <w:t>,</w:t>
+      </w:r>
+    </w:p>
+    <w:p>
+      <w:pPr>
+        <w:pStyle w:val="HTMLPreformatted"/>
+        <w:shd w:val="clear" w:color="auto" w:fill="333333"/>
+        <w:rPr>
+          <w:rStyle w:val="HTMLCode"/>
+          <w:rFonts w:eastAsiaTheme="majorEastAsia"/>
+          <w:color w:val="FFFFFF"/>
+          <w:lang w:val="es-ES"/>
+        </w:rPr>
+      </w:pPr>
+      <w:r>
+        <w:rPr>
+          <w:rStyle w:val="HTMLCode"/>
+          <w:rFonts w:eastAsiaTheme="majorEastAsia"/>
+          <w:color w:val="FFFFFF"/>
+          <w:lang w:val="es-ES"/>
+        </w:rPr>
+        <w:t xml:space="preserve">    </w:t>
+      </w:r>
+      <w:r>
+        <w:rPr>
+          <w:rStyle w:val="hljs-attr"/>
+          <w:color w:val="FFFFFF"/>
+          <w:lang w:val="es-ES"/>
+        </w:rPr>
+        <w:t>"cintura"</w:t>
+      </w:r>
+      <w:r>
+        <w:rPr>
+          <w:rStyle w:val="HTMLCode"/>
+          <w:rFonts w:eastAsiaTheme="majorEastAsia"/>
+          <w:color w:val="FFFFFF"/>
+          <w:lang w:val="es-ES"/>
+        </w:rPr>
+        <w:t xml:space="preserve">: </w:t>
+      </w:r>
+      <w:r>
+        <w:rPr>
+          <w:rStyle w:val="HTMLCode"/>
+          <w:rFonts w:eastAsiaTheme="majorEastAsia"/>
+          <w:color w:val="D36363"/>
+          <w:lang w:val="es-ES"/>
+        </w:rPr>
+        <w:t>62</w:t>
+      </w:r>
+      <w:r>
+        <w:rPr>
+          <w:rStyle w:val="HTMLCode"/>
+          <w:rFonts w:eastAsiaTheme="majorEastAsia"/>
+          <w:color w:val="FFFFFF"/>
+          <w:lang w:val="es-ES"/>
+        </w:rPr>
+        <w:t>,</w:t>
+      </w:r>
+    </w:p>
+    <w:p>
+      <w:pPr>
+        <w:pStyle w:val="HTMLPreformatted"/>
+        <w:shd w:val="clear" w:color="auto" w:fill="333333"/>
+        <w:rPr>
+          <w:rStyle w:val="HTMLCode"/>
+          <w:rFonts w:eastAsiaTheme="majorEastAsia"/>
+          <w:color w:val="FFFFFF"/>
+          <w:lang w:val="es-ES"/>
+        </w:rPr>
+      </w:pPr>
+      <w:r>
+        <w:rPr>
+          <w:rStyle w:val="HTMLCode"/>
+          <w:rFonts w:eastAsiaTheme="majorEastAsia"/>
+          <w:color w:val="FFFFFF"/>
+          <w:lang w:val="es-ES"/>
+        </w:rPr>
+        <w:t xml:space="preserve">    </w:t>
+      </w:r>
+      <w:r>
+        <w:rPr>
+          <w:rStyle w:val="hljs-attr"/>
+          <w:color w:val="FFFFFF"/>
+          <w:lang w:val="es-ES"/>
+        </w:rPr>
+        <w:t>"cuello"</w:t>
+      </w:r>
+      <w:r>
+        <w:rPr>
+          <w:rStyle w:val="HTMLCode"/>
+          <w:rFonts w:eastAsiaTheme="majorEastAsia"/>
+          <w:color w:val="FFFFFF"/>
+          <w:lang w:val="es-ES"/>
+        </w:rPr>
+        <w:t xml:space="preserve">: </w:t>
+      </w:r>
+      <w:r>
+        <w:rPr>
+          <w:rStyle w:val="HTMLCode"/>
+          <w:rFonts w:eastAsiaTheme="majorEastAsia"/>
+          <w:color w:val="D36363"/>
+          <w:lang w:val="es-ES"/>
+        </w:rPr>
+        <w:t>20</w:t>
+      </w:r>
+    </w:p>
+    <w:p>
+      <w:pPr>
+        <w:pStyle w:val="HTMLPreformatted"/>
+        <w:shd w:val="clear" w:color="auto" w:fill="333333"/>
+        <w:rPr>
+          <w:rStyle w:val="HTMLCode"/>
+          <w:rFonts w:eastAsiaTheme="majorEastAsia"/>
+          <w:color w:val="FFFFFF"/>
+          <w:lang w:val="es-ES"/>
+        </w:rPr>
+      </w:pPr>
+      <w:r>
+        <w:rPr>
+          <w:rStyle w:val="HTMLCode"/>
+          <w:rFonts w:eastAsiaTheme="majorEastAsia"/>
+          <w:color w:val="FFFFFF"/>
+          <w:lang w:val="es-ES"/>
+        </w:rPr>
+        <w:t xml:space="preserve">  },</w:t>
+      </w:r>
+    </w:p>
+    <w:p>
+      <w:pPr>
+        <w:pStyle w:val="HTMLPreformatted"/>
+        <w:shd w:val="clear" w:color="auto" w:fill="333333"/>
+        <w:rPr>
+          <w:rStyle w:val="HTMLCode"/>
+          <w:rFonts w:eastAsiaTheme="majorEastAsia"/>
+          <w:color w:val="FFFFFF"/>
+          <w:lang w:val="es-ES"/>
+        </w:rPr>
+      </w:pPr>
+      <w:r>
+        <w:rPr>
+          <w:rStyle w:val="HTMLCode"/>
+          <w:rFonts w:eastAsiaTheme="majorEastAsia"/>
+          <w:color w:val="FFFFFF"/>
+          <w:lang w:val="es-ES"/>
+        </w:rPr>
+        <w:t xml:space="preserve">  {</w:t>
+      </w:r>
+    </w:p>
+    <w:p>
+      <w:pPr>
+        <w:pStyle w:val="HTMLPreformatted"/>
+        <w:shd w:val="clear" w:color="auto" w:fill="333333"/>
+        <w:rPr>
+          <w:rStyle w:val="HTMLCode"/>
+          <w:rFonts w:eastAsiaTheme="majorEastAsia"/>
+          <w:color w:val="FFFFFF"/>
+          <w:lang w:val="es-ES"/>
+        </w:rPr>
+      </w:pPr>
+      <w:r>
+        <w:rPr>
+          <w:rStyle w:val="HTMLCode"/>
+          <w:rFonts w:eastAsiaTheme="majorEastAsia"/>
+          <w:color w:val="FFFFFF"/>
+          <w:lang w:val="es-ES"/>
+        </w:rPr>
+        <w:t xml:space="preserve">    </w:t>
+      </w:r>
+      <w:r>
+        <w:rPr>
+          <w:rStyle w:val="hljs-attr"/>
+          <w:color w:val="FFFFFF"/>
+          <w:lang w:val="es-ES"/>
+        </w:rPr>
+        <w:t>"fecha"</w:t>
+      </w:r>
+      <w:r>
+        <w:rPr>
+          <w:rStyle w:val="HTMLCode"/>
+          <w:rFonts w:eastAsiaTheme="majorEastAsia"/>
+          <w:color w:val="FFFFFF"/>
+          <w:lang w:val="es-ES"/>
+        </w:rPr>
+        <w:t xml:space="preserve">: </w:t>
+      </w:r>
+      <w:r>
+        <w:rPr>
+          <w:rStyle w:val="HTMLCode"/>
+          <w:rFonts w:eastAsiaTheme="majorEastAsia"/>
+          <w:color w:val="A2FCA2"/>
+          <w:lang w:val="es-ES"/>
+        </w:rPr>
+        <w:t>"09/11/2021"</w:t>
+      </w:r>
+      <w:r>
+        <w:rPr>
+          <w:rStyle w:val="HTMLCode"/>
+          <w:rFonts w:eastAsiaTheme="majorEastAsia"/>
+          <w:color w:val="FFFFFF"/>
+          <w:lang w:val="es-ES"/>
+        </w:rPr>
+        <w:t>,</w:t>
+      </w:r>
+    </w:p>
+    <w:p>
+      <w:pPr>
+        <w:pStyle w:val="HTMLPreformatted"/>
+        <w:shd w:val="clear" w:color="auto" w:fill="333333"/>
+        <w:rPr>
+          <w:rStyle w:val="HTMLCode"/>
+          <w:rFonts w:eastAsiaTheme="majorEastAsia"/>
+          <w:color w:val="FFFFFF"/>
+          <w:lang w:val="es-ES"/>
+        </w:rPr>
+      </w:pPr>
+      <w:r>
+        <w:rPr>
+          <w:rStyle w:val="HTMLCode"/>
+          <w:rFonts w:eastAsiaTheme="majorEastAsia"/>
+          <w:color w:val="FFFFFF"/>
+          <w:lang w:val="es-ES"/>
+        </w:rPr>
+        <w:t xml:space="preserve">    </w:t>
+      </w:r>
+      <w:r>
+        <w:rPr>
+          <w:rStyle w:val="hljs-attr"/>
+          <w:color w:val="FFFFFF"/>
+          <w:lang w:val="es-ES"/>
+        </w:rPr>
+        <w:t>"</w:t>
+      </w:r>
+      <w:proofErr w:type="spellStart"/>
+      <w:r>
+        <w:rPr>
+          <w:rStyle w:val="hljs-attr"/>
+          <w:color w:val="FFFFFF"/>
+          <w:lang w:val="es-ES"/>
+        </w:rPr>
+        <w:t>porcentaje_musculo</w:t>
+      </w:r>
+      <w:proofErr w:type="spellEnd"/>
+      <w:r>
+        <w:rPr>
+          <w:rStyle w:val="hljs-attr"/>
+          <w:color w:val="FFFFFF"/>
+          <w:lang w:val="es-ES"/>
+        </w:rPr>
+        <w:t>"</w:t>
+      </w:r>
+      <w:r>
+        <w:rPr>
+          <w:rStyle w:val="HTMLCode"/>
+          <w:rFonts w:eastAsiaTheme="majorEastAsia"/>
+          <w:color w:val="FFFFFF"/>
+          <w:lang w:val="es-ES"/>
+        </w:rPr>
+        <w:t xml:space="preserve">: </w:t>
+      </w:r>
+      <w:r>
+        <w:rPr>
+          <w:rStyle w:val="HTMLCode"/>
+          <w:rFonts w:eastAsiaTheme="majorEastAsia"/>
+          <w:color w:val="D36363"/>
+          <w:lang w:val="es-ES"/>
+        </w:rPr>
+        <w:t>33</w:t>
+      </w:r>
+      <w:r>
+        <w:rPr>
+          <w:rStyle w:val="HTMLCode"/>
+          <w:rFonts w:eastAsiaTheme="majorEastAsia"/>
+          <w:color w:val="FFFFFF"/>
+          <w:lang w:val="es-ES"/>
+        </w:rPr>
+        <w:t>,</w:t>
+      </w:r>
+    </w:p>
+    <w:p>
+      <w:pPr>
+        <w:pStyle w:val="HTMLPreformatted"/>
+        <w:shd w:val="clear" w:color="auto" w:fill="333333"/>
+        <w:rPr>
+          <w:rStyle w:val="HTMLCode"/>
+          <w:rFonts w:eastAsiaTheme="majorEastAsia"/>
+          <w:color w:val="FFFFFF"/>
+          <w:lang w:val="es-ES"/>
+        </w:rPr>
+      </w:pPr>
+      <w:r>
+        <w:rPr>
+          <w:rStyle w:val="HTMLCode"/>
+          <w:rFonts w:eastAsiaTheme="majorEastAsia"/>
+          <w:color w:val="FFFFFF"/>
+          <w:lang w:val="es-ES"/>
+        </w:rPr>
+        <w:t xml:space="preserve">    </w:t>
+      </w:r>
+      <w:r>
+        <w:rPr>
+          <w:rStyle w:val="hljs-attr"/>
+          <w:color w:val="FFFFFF"/>
+          <w:lang w:val="es-ES"/>
+        </w:rPr>
+        <w:t>"</w:t>
+      </w:r>
+      <w:proofErr w:type="spellStart"/>
+      <w:r>
+        <w:rPr>
+          <w:rStyle w:val="hljs-attr"/>
+          <w:color w:val="FFFFFF"/>
+          <w:lang w:val="es-ES"/>
+        </w:rPr>
+        <w:t>porcentaje_grasa</w:t>
+      </w:r>
+      <w:proofErr w:type="spellEnd"/>
+      <w:r>
+        <w:rPr>
+          <w:rStyle w:val="hljs-attr"/>
+          <w:color w:val="FFFFFF"/>
+          <w:lang w:val="es-ES"/>
+        </w:rPr>
+        <w:t>"</w:t>
+      </w:r>
+      <w:r>
+        <w:rPr>
+          <w:rStyle w:val="HTMLCode"/>
+          <w:rFonts w:eastAsiaTheme="majorEastAsia"/>
+          <w:color w:val="FFFFFF"/>
+          <w:lang w:val="es-ES"/>
+        </w:rPr>
+        <w:t xml:space="preserve">: </w:t>
+      </w:r>
+      <w:r>
+        <w:rPr>
+          <w:rStyle w:val="HTMLCode"/>
+          <w:rFonts w:eastAsiaTheme="majorEastAsia"/>
+          <w:color w:val="D36363"/>
+          <w:lang w:val="es-ES"/>
+        </w:rPr>
+        <w:t>23</w:t>
+      </w:r>
+      <w:r>
+        <w:rPr>
+          <w:rStyle w:val="HTMLCode"/>
+          <w:rFonts w:eastAsiaTheme="majorEastAsia"/>
+          <w:color w:val="FFFFFF"/>
+          <w:lang w:val="es-ES"/>
+        </w:rPr>
+        <w:t>,</w:t>
+      </w:r>
+    </w:p>
+    <w:p>
+      <w:pPr>
+        <w:pStyle w:val="HTMLPreformatted"/>
+        <w:shd w:val="clear" w:color="auto" w:fill="333333"/>
+        <w:rPr>
+          <w:rStyle w:val="HTMLCode"/>
+          <w:rFonts w:eastAsiaTheme="majorEastAsia"/>
+          <w:color w:val="FFFFFF"/>
+          <w:lang w:val="es-ES"/>
+        </w:rPr>
+      </w:pPr>
+      <w:r>
+        <w:rPr>
+          <w:rStyle w:val="HTMLCode"/>
+          <w:rFonts w:eastAsiaTheme="majorEastAsia"/>
+          <w:color w:val="FFFFFF"/>
+          <w:lang w:val="es-ES"/>
+        </w:rPr>
+        <w:t xml:space="preserve">    </w:t>
+      </w:r>
+      <w:r>
+        <w:rPr>
+          <w:rStyle w:val="hljs-attr"/>
+          <w:color w:val="FFFFFF"/>
+          <w:lang w:val="es-ES"/>
+        </w:rPr>
+        <w:t>"cadera"</w:t>
+      </w:r>
+      <w:r>
+        <w:rPr>
+          <w:rStyle w:val="HTMLCode"/>
+          <w:rFonts w:eastAsiaTheme="majorEastAsia"/>
+          <w:color w:val="FFFFFF"/>
+          <w:lang w:val="es-ES"/>
+        </w:rPr>
+        <w:t xml:space="preserve">: </w:t>
+      </w:r>
+      <w:r>
+        <w:rPr>
+          <w:rStyle w:val="HTMLCode"/>
+          <w:rFonts w:eastAsiaTheme="majorEastAsia"/>
+          <w:color w:val="D36363"/>
+          <w:lang w:val="es-ES"/>
+        </w:rPr>
+        <w:t>12</w:t>
+      </w:r>
+      <w:r>
+        <w:rPr>
+          <w:rStyle w:val="HTMLCode"/>
+          <w:rFonts w:eastAsiaTheme="majorEastAsia"/>
+          <w:color w:val="FFFFFF"/>
+          <w:lang w:val="es-ES"/>
+        </w:rPr>
+        <w:t>,</w:t>
+      </w:r>
+    </w:p>
+    <w:p>
+      <w:pPr>
+        <w:pStyle w:val="HTMLPreformatted"/>
+        <w:shd w:val="clear" w:color="auto" w:fill="333333"/>
+        <w:rPr>
+          <w:rStyle w:val="HTMLCode"/>
+          <w:rFonts w:eastAsiaTheme="majorEastAsia"/>
+          <w:color w:val="FFFFFF"/>
+          <w:lang w:val="es-ES"/>
+        </w:rPr>
+      </w:pPr>
+      <w:r>
+        <w:rPr>
+          <w:rStyle w:val="HTMLCode"/>
+          <w:rFonts w:eastAsiaTheme="majorEastAsia"/>
+          <w:color w:val="FFFFFF"/>
+          <w:lang w:val="es-ES"/>
+        </w:rPr>
+        <w:t xml:space="preserve">    </w:t>
+      </w:r>
+      <w:r>
+        <w:rPr>
+          <w:rStyle w:val="hljs-attr"/>
+          <w:color w:val="FFFFFF"/>
+          <w:lang w:val="es-ES"/>
+        </w:rPr>
+        <w:t>"peso"</w:t>
+      </w:r>
+      <w:r>
+        <w:rPr>
+          <w:rStyle w:val="HTMLCode"/>
+          <w:rFonts w:eastAsiaTheme="majorEastAsia"/>
+          <w:color w:val="FFFFFF"/>
+          <w:lang w:val="es-ES"/>
+        </w:rPr>
+        <w:t xml:space="preserve">: </w:t>
+      </w:r>
+      <w:r>
+        <w:rPr>
+          <w:rStyle w:val="HTMLCode"/>
+          <w:rFonts w:eastAsiaTheme="majorEastAsia"/>
+          <w:color w:val="D36363"/>
+          <w:lang w:val="es-ES"/>
+        </w:rPr>
+        <w:t>52</w:t>
+      </w:r>
+      <w:r>
+        <w:rPr>
+          <w:rStyle w:val="HTMLCode"/>
+          <w:rFonts w:eastAsiaTheme="majorEastAsia"/>
+          <w:color w:val="FFFFFF"/>
+          <w:lang w:val="es-ES"/>
+        </w:rPr>
+        <w:t>,</w:t>
+      </w:r>
+    </w:p>
+    <w:p>
+      <w:pPr>
+        <w:pStyle w:val="HTMLPreformatted"/>
+        <w:shd w:val="clear" w:color="auto" w:fill="333333"/>
+        <w:rPr>
+          <w:rStyle w:val="HTMLCode"/>
+          <w:rFonts w:eastAsiaTheme="majorEastAsia"/>
+          <w:color w:val="FFFFFF"/>
+          <w:lang w:val="es-ES"/>
+        </w:rPr>
+      </w:pPr>
+      <w:r>
+        <w:rPr>
+          <w:rStyle w:val="HTMLCode"/>
+          <w:rFonts w:eastAsiaTheme="majorEastAsia"/>
+          <w:color w:val="FFFFFF"/>
+          <w:lang w:val="es-ES"/>
+        </w:rPr>
+        <w:t xml:space="preserve">    </w:t>
+      </w:r>
+      <w:r>
+        <w:rPr>
+          <w:rStyle w:val="hljs-attr"/>
+          <w:color w:val="FFFFFF"/>
+          <w:lang w:val="es-ES"/>
+        </w:rPr>
+        <w:t>"altura"</w:t>
+      </w:r>
+      <w:r>
+        <w:rPr>
+          <w:rStyle w:val="HTMLCode"/>
+          <w:rFonts w:eastAsiaTheme="majorEastAsia"/>
+          <w:color w:val="FFFFFF"/>
+          <w:lang w:val="es-ES"/>
+        </w:rPr>
+        <w:t xml:space="preserve">: </w:t>
+      </w:r>
+      <w:r>
+        <w:rPr>
+          <w:rStyle w:val="HTMLCode"/>
+          <w:rFonts w:eastAsiaTheme="majorEastAsia"/>
+          <w:color w:val="D36363"/>
+          <w:lang w:val="es-ES"/>
+        </w:rPr>
+        <w:t>171</w:t>
+      </w:r>
+      <w:r>
+        <w:rPr>
+          <w:rStyle w:val="HTMLCode"/>
+          <w:rFonts w:eastAsiaTheme="majorEastAsia"/>
+          <w:color w:val="FFFFFF"/>
+          <w:lang w:val="es-ES"/>
+        </w:rPr>
+        <w:t>,</w:t>
+      </w:r>
+    </w:p>
+    <w:p>
+      <w:pPr>
+        <w:pStyle w:val="HTMLPreformatted"/>
+        <w:shd w:val="clear" w:color="auto" w:fill="333333"/>
+        <w:rPr>
+          <w:rStyle w:val="HTMLCode"/>
+          <w:rFonts w:eastAsiaTheme="majorEastAsia"/>
+          <w:color w:val="FFFFFF"/>
+          <w:lang w:val="es-ES"/>
+        </w:rPr>
+      </w:pPr>
+      <w:r>
+        <w:rPr>
+          <w:rStyle w:val="HTMLCode"/>
+          <w:rFonts w:eastAsiaTheme="majorEastAsia"/>
+          <w:color w:val="FFFFFF"/>
+          <w:lang w:val="es-ES"/>
+        </w:rPr>
+        <w:t xml:space="preserve">    </w:t>
+      </w:r>
+      <w:r>
+        <w:rPr>
+          <w:rStyle w:val="hljs-attr"/>
+          <w:color w:val="FFFFFF"/>
+          <w:lang w:val="es-ES"/>
+        </w:rPr>
+        <w:t>"cintura"</w:t>
+      </w:r>
+      <w:r>
+        <w:rPr>
+          <w:rStyle w:val="HTMLCode"/>
+          <w:rFonts w:eastAsiaTheme="majorEastAsia"/>
+          <w:color w:val="FFFFFF"/>
+          <w:lang w:val="es-ES"/>
+        </w:rPr>
+        <w:t xml:space="preserve">: </w:t>
+      </w:r>
+      <w:r>
+        <w:rPr>
+          <w:rStyle w:val="HTMLCode"/>
+          <w:rFonts w:eastAsiaTheme="majorEastAsia"/>
+          <w:color w:val="D36363"/>
+          <w:lang w:val="es-ES"/>
+        </w:rPr>
+        <w:t>63</w:t>
+      </w:r>
+      <w:r>
+        <w:rPr>
+          <w:rStyle w:val="HTMLCode"/>
+          <w:rFonts w:eastAsiaTheme="majorEastAsia"/>
+          <w:color w:val="FFFFFF"/>
+          <w:lang w:val="es-ES"/>
+        </w:rPr>
+        <w:t>,</w:t>
+      </w:r>
+    </w:p>
+    <w:p>
+      <w:pPr>
+        <w:pStyle w:val="HTMLPreformatted"/>
+        <w:shd w:val="clear" w:color="auto" w:fill="333333"/>
+        <w:rPr>
+          <w:rStyle w:val="HTMLCode"/>
+          <w:rFonts w:eastAsiaTheme="majorEastAsia"/>
+          <w:color w:val="FFFFFF"/>
+          <w:lang w:val="es-ES"/>
+        </w:rPr>
+      </w:pPr>
+      <w:r>
+        <w:rPr>
+          <w:rStyle w:val="HTMLCode"/>
+          <w:rFonts w:eastAsiaTheme="majorEastAsia"/>
+          <w:color w:val="FFFFFF"/>
+          <w:lang w:val="es-ES"/>
+        </w:rPr>
+        <w:t xml:space="preserve">    </w:t>
+      </w:r>
+      <w:r>
+        <w:rPr>
+          <w:rStyle w:val="hljs-attr"/>
+          <w:color w:val="FFFFFF"/>
+          <w:lang w:val="es-ES"/>
+        </w:rPr>
+        <w:t>"cuello"</w:t>
+      </w:r>
+      <w:r>
+        <w:rPr>
+          <w:rStyle w:val="HTMLCode"/>
+          <w:rFonts w:eastAsiaTheme="majorEastAsia"/>
+          <w:color w:val="FFFFFF"/>
+          <w:lang w:val="es-ES"/>
+        </w:rPr>
+        <w:t xml:space="preserve">: </w:t>
+      </w:r>
+      <w:r>
+        <w:rPr>
+          <w:rStyle w:val="HTMLCode"/>
+          <w:rFonts w:eastAsiaTheme="majorEastAsia"/>
+          <w:color w:val="D36363"/>
+          <w:lang w:val="es-ES"/>
+        </w:rPr>
+        <w:t>21</w:t>
+      </w:r>
+    </w:p>
+    <w:p>
+      <w:pPr>
+        <w:pStyle w:val="HTMLPreformatted"/>
+        <w:shd w:val="clear" w:color="auto" w:fill="333333"/>
+        <w:rPr>
+          <w:rStyle w:val="HTMLCode"/>
+          <w:rFonts w:eastAsiaTheme="majorEastAsia"/>
+          <w:color w:val="FFFFFF"/>
+        </w:rPr>
+      </w:pPr>
+      <w:r>
+        <w:rPr>
+          <w:rStyle w:val="HTMLCode"/>
+          <w:rFonts w:eastAsiaTheme="majorEastAsia"/>
+          <w:color w:val="FFFFFF"/>
+          <w:lang w:val="es-ES"/>
+        </w:rPr>
+        <w:t xml:space="preserve">  </w:t>
+      </w:r>
+      <w:r>
+        <w:rPr>
+          <w:rStyle w:val="HTMLCode"/>
+          <w:rFonts w:eastAsiaTheme="majorEastAsia"/>
+          <w:color w:val="FFFFFF"/>
+        </w:rPr>
+        <w:t>}</w:t>
+      </w:r>
+    </w:p>
+    <w:p>
+      <w:pPr>
+        <w:pStyle w:val="HTMLPreformatted"/>
+        <w:shd w:val="clear" w:color="auto" w:fill="333333"/>
+        <w:rPr>
+          <w:color w:val="FFFFFF"/>
+        </w:rPr>
+      </w:pPr>
+      <w:r>
+        <w:rPr>
+          <w:rStyle w:val="HTMLCode"/>
+          <w:rFonts w:eastAsiaTheme="majorEastAsia"/>
+          <w:color w:val="FFFFFF"/>
+        </w:rPr>
+        <w:t>]</w:t>
+      </w:r>
+    </w:p>
+    <w:p>
+      <w:pPr>
+        <w:spacing w:line="259" w:lineRule="auto"/>
+        <w:jc w:val="left"/>
+        <w:rPr>
+          <w:rFonts w:cs="Open Sans"/>
+          <w:lang w:val="es-US"/>
+        </w:rPr>
+      </w:pPr>
+    </w:p>
+    <w:p>
+      <w:pPr>
+        <w:rPr>
+          <w:rFonts w:cs="Open Sans"/>
+          <w:b/>
+          <w:bCs/>
+          <w:lang w:val="es-US"/>
+        </w:rPr>
+      </w:pPr>
+      <w:r>
+        <w:rPr>
+          <w:rFonts w:cs="Open Sans"/>
+          <w:b/>
+          <w:bCs/>
+          <w:lang w:val="es-US"/>
+        </w:rPr>
+        <w:lastRenderedPageBreak/>
+        <w:t>#####################################################################</w:t>
+      </w:r>
+    </w:p>
+    <w:p>
+      <w:pPr>
+        <w:pStyle w:val="Title"/>
+      </w:pPr>
+      <w:r>
+        <w:t xml:space="preserve">UTILES </w:t>
+      </w:r>
+      <w:proofErr w:type="spellStart"/>
+      <w:r>
+        <w:t>UTILES</w:t>
+      </w:r>
+      <w:proofErr w:type="spellEnd"/>
+      <w:r>
+        <w:t xml:space="preserve"> </w:t>
+      </w:r>
+      <w:proofErr w:type="spellStart"/>
+      <w:r>
+        <w:t>UTILES</w:t>
+      </w:r>
+      <w:proofErr w:type="spellEnd"/>
+      <w:r>
+        <w:t xml:space="preserve"> </w:t>
+      </w:r>
+      <w:proofErr w:type="spellStart"/>
+      <w:r>
+        <w:t>UTILES</w:t>
+      </w:r>
+      <w:proofErr w:type="spellEnd"/>
+      <w:r>
+        <w:t xml:space="preserve"> </w:t>
+      </w:r>
+      <w:proofErr w:type="spellStart"/>
+      <w:r>
+        <w:t>UTILES</w:t>
+      </w:r>
+      <w:proofErr w:type="spellEnd"/>
+      <w:r>
+        <w:t xml:space="preserve"> </w:t>
+      </w:r>
+    </w:p>
+    <w:p>
+      <w:pPr>
+        <w:pStyle w:val="Heading2"/>
+        <w:rPr>
+          <w:lang w:val="es-US"/>
+        </w:rPr>
+      </w:pPr>
+      <w:r>
+        <w:rPr>
+          <w:lang w:val="es-US"/>
+        </w:rPr>
+        <w:t>GET NUTRICIONISTA BY ID:</w:t>
+      </w:r>
+    </w:p>
+    <w:p>
+      <w:pPr>
+        <w:pStyle w:val="ListParagraph"/>
+        <w:numPr>
+          <w:ilvl w:val="0"/>
+          <w:numId w:val="3"/>
+        </w:numPr>
+        <w:rPr>
+          <w:rFonts w:cs="Open Sans"/>
+        </w:rPr>
+      </w:pPr>
+      <w:proofErr w:type="spellStart"/>
+      <w:r>
+        <w:rPr>
+          <w:rFonts w:cs="Open Sans"/>
+          <w:b/>
+          <w:bCs/>
+        </w:rPr>
+        <w:t>RequestType</w:t>
+      </w:r>
+      <w:proofErr w:type="spellEnd"/>
+      <w:r>
+        <w:rPr>
+          <w:rFonts w:cs="Open Sans"/>
+          <w:b/>
+          <w:bCs/>
+        </w:rPr>
+        <w:t>:</w:t>
+      </w:r>
+      <w:r>
+        <w:rPr>
+          <w:rFonts w:cs="Open Sans"/>
+        </w:rPr>
+        <w:t xml:space="preserve"> GET</w:t>
+      </w:r>
+    </w:p>
+    <w:p>
+      <w:pPr>
+        <w:pStyle w:val="ListParagraph"/>
+        <w:numPr>
+          <w:ilvl w:val="0"/>
+          <w:numId w:val="3"/>
+        </w:numPr>
         <w:rPr>
           <w:rFonts w:cs="Open Sans"/>
         </w:rPr>
@@ -15580,7 +17477,7 @@
         </w:rPr>
         <w:t xml:space="preserve"> </w:t>
       </w:r>
-      <w:hyperlink r:id="rId27" w:history="1">
+      <w:hyperlink r:id="rId32" w:history="1">
         <w:r>
           <w:rPr>
             <w:rStyle w:val="Hyperlink"/>
@@ -15998,7 +17895,7 @@
         </w:rPr>
         <w:t xml:space="preserve"> </w:t>
       </w:r>
-      <w:hyperlink r:id="rId28" w:history="1">
+      <w:hyperlink r:id="rId33" w:history="1">
         <w:r>
           <w:rPr>
             <w:rStyle w:val="Hyperlink"/>
@@ -16132,7 +18029,7 @@
         </w:rPr>
         <w:t xml:space="preserve">Request URL: </w:t>
       </w:r>
-      <w:hyperlink r:id="rId29" w:history="1">
+      <w:hyperlink r:id="rId34" w:history="1">
         <w:r>
           <w:rPr>
             <w:rStyle w:val="Hyperlink"/>
@@ -18283,4 +20180,16 @@
     </a:ext>
   </a:extLst>
 </a:theme>
+</file>
+
+<file path=customXml/item1.xml><?xml version="1.0" encoding="utf-8"?>
+<b:Sources xmlns:b="http://schemas.openxmlformats.org/officeDocument/2006/bibliography" xmlns="http://schemas.openxmlformats.org/officeDocument/2006/bibliography" SelectedStyle="\APASixthEditionOfficeOnline.xsl" StyleName="APA" Version="6"/>
+</file>
+
+<file path=customXml/itemProps1.xml><?xml version="1.0" encoding="utf-8"?>
+<ds:datastoreItem xmlns:ds="http://schemas.openxmlformats.org/officeDocument/2006/customXml" ds:itemID="{2A63A798-53C3-4FB5-97AA-0E2C60F8461B}">
+  <ds:schemaRefs>
+    <ds:schemaRef ds:uri="http://schemas.openxmlformats.org/officeDocument/2006/bibliography"/>
+  </ds:schemaRefs>
+</ds:datastoreItem>
 </file>
</xml_diff>

<commit_message>
[ADD] Insert, Update Receta. Add, Remove Producto de receta.
</commit_message>
<xml_diff>
--- a/GUIA API.docx
+++ b/GUIA API.docx
@@ -12943,15 +12943,7 @@
           <w:bCs/>
           <w:color w:val="00B050"/>
         </w:rPr>
-        <w:t>_</w:t>
-      </w:r>
-      <w:r>
-        <w:rPr>
-          <w:b/>
-          <w:bCs/>
-          <w:color w:val="00B050"/>
-        </w:rPr>
-        <w:t>receta</w:t>
+        <w:t>_receta</w:t>
       </w:r>
       <w:proofErr w:type="spellEnd"/>
     </w:p>
@@ -15382,70 +15374,20 @@
     </w:p>
     <w:p>
       <w:pPr>
-        <w:spacing w:after="0"/>
-        <w:jc w:val="left"/>
-        <w:rPr>
-          <w:b/>
-          <w:bCs/>
-          <w:iCs/>
-          <w:lang w:val="es-US"/>
-        </w:rPr>
-      </w:pPr>
-    </w:p>
-    <w:p>
-      <w:pPr>
-        <w:rPr>
-          <w:lang w:val="es-US"/>
-        </w:rPr>
-      </w:pPr>
-    </w:p>
-    <w:p>
-      <w:pPr>
-        <w:rPr>
-          <w:lang w:val="es-US"/>
-        </w:rPr>
-      </w:pPr>
-    </w:p>
-    <w:p>
-      <w:pPr>
-        <w:pStyle w:val="Heading2"/>
-        <w:rPr>
-          <w:lang w:val="es-US"/>
-        </w:rPr>
-      </w:pPr>
-      <w:r>
-        <w:rPr>
-          <w:lang w:val="es-US"/>
-        </w:rPr>
-        <w:t>REPORTE DE AVANCE:</w:t>
-      </w:r>
-    </w:p>
-    <w:p>
-      <w:pPr>
-        <w:pStyle w:val="Heading3"/>
-        <w:rPr>
-          <w:lang w:val="es-US"/>
-        </w:rPr>
-      </w:pPr>
-      <w:r>
-        <w:rPr>
-          <w:lang w:val="es-US"/>
-        </w:rPr>
-        <w:t>EN TRABAJO</w:t>
-      </w:r>
-    </w:p>
-    <w:p>
-      <w:pPr>
         <w:spacing w:line="259" w:lineRule="auto"/>
         <w:jc w:val="left"/>
         <w:rPr>
-          <w:rFonts w:cs="Open Sans"/>
-          <w:lang w:val="es-US"/>
-        </w:rPr>
-      </w:pPr>
-      <w:r>
-        <w:rPr>
-          <w:rFonts w:cs="Open Sans"/>
+          <w:b/>
+          <w:bCs/>
+          <w:iCs/>
+          <w:lang w:val="es-US"/>
+        </w:rPr>
+      </w:pPr>
+      <w:r>
+        <w:rPr>
+          <w:b/>
+          <w:bCs/>
+          <w:iCs/>
           <w:lang w:val="es-US"/>
         </w:rPr>
         <w:br w:type="page"/>
@@ -15453,71 +15395,36 @@
     </w:p>
     <w:p>
       <w:pPr>
-        <w:rPr>
-          <w:rFonts w:cs="Open Sans"/>
-          <w:b/>
-          <w:bCs/>
-          <w:lang w:val="es-US"/>
-        </w:rPr>
-      </w:pPr>
-      <w:r>
-        <w:rPr>
-          <w:rFonts w:cs="Open Sans"/>
-          <w:b/>
-          <w:bCs/>
-          <w:lang w:val="es-US"/>
+        <w:pStyle w:val="ListParagraph"/>
+        <w:numPr>
+          <w:ilvl w:val="0"/>
+          <w:numId w:val="6"/>
+        </w:numPr>
+        <w:rPr>
+          <w:b/>
+          <w:bCs/>
+          <w:color w:val="00B050"/>
+        </w:rPr>
+      </w:pPr>
+      <w:r>
+        <w:rPr>
+          <w:b/>
+          <w:bCs/>
+          <w:color w:val="00B050"/>
         </w:rPr>
         <w:lastRenderedPageBreak/>
-        <w:t>#####################################################################</w:t>
-      </w:r>
-    </w:p>
-    <w:p>
-      <w:pPr>
-        <w:pStyle w:val="Title"/>
-      </w:pPr>
-      <w:r>
-        <w:t xml:space="preserve">UTILES </w:t>
-      </w:r>
-      <w:proofErr w:type="spellStart"/>
-      <w:r>
-        <w:t>UTILES</w:t>
-      </w:r>
-      <w:proofErr w:type="spellEnd"/>
-      <w:r>
-        <w:t xml:space="preserve"> </w:t>
-      </w:r>
-      <w:proofErr w:type="spellStart"/>
-      <w:r>
-        <w:t>UTILES</w:t>
-      </w:r>
-      <w:proofErr w:type="spellEnd"/>
-      <w:r>
-        <w:t xml:space="preserve"> </w:t>
-      </w:r>
-      <w:proofErr w:type="spellStart"/>
-      <w:r>
-        <w:t>UTILES</w:t>
-      </w:r>
-      <w:proofErr w:type="spellEnd"/>
-      <w:r>
-        <w:t xml:space="preserve"> </w:t>
-      </w:r>
-      <w:proofErr w:type="spellStart"/>
-      <w:r>
-        <w:t>UTILES</w:t>
-      </w:r>
-      <w:proofErr w:type="spellEnd"/>
-      <w:r>
-        <w:t xml:space="preserve"> </w:t>
-      </w:r>
-    </w:p>
-    <w:p>
-      <w:pPr>
-        <w:pStyle w:val="Heading2"/>
-      </w:pPr>
-      <w:r>
-        <w:t>GET NUTRICIONISTA BY ID:</w:t>
-      </w:r>
+        <w:t xml:space="preserve">Insert </w:t>
+      </w:r>
+      <w:proofErr w:type="spellStart"/>
+      <w:r>
+        <w:rPr>
+          <w:b/>
+          <w:bCs/>
+          <w:color w:val="00B050"/>
+        </w:rPr>
+        <w:t>receta</w:t>
+      </w:r>
+      <w:proofErr w:type="spellEnd"/>
     </w:p>
     <w:p>
       <w:pPr>
@@ -15526,14 +15433,17 @@
           <w:ilvl w:val="0"/>
           <w:numId w:val="3"/>
         </w:numPr>
-        <w:rPr>
-          <w:rFonts w:cs="Open Sans"/>
-        </w:rPr>
-      </w:pPr>
-      <w:proofErr w:type="spellStart"/>
-      <w:r>
-        <w:rPr>
-          <w:rFonts w:cs="Open Sans"/>
+        <w:jc w:val="left"/>
+        <w:rPr>
+          <w:rStyle w:val="Emphasis"/>
+          <w:b/>
+          <w:bCs/>
+        </w:rPr>
+      </w:pPr>
+      <w:proofErr w:type="spellStart"/>
+      <w:r>
+        <w:rPr>
+          <w:rStyle w:val="Emphasis"/>
           <w:b/>
           <w:bCs/>
         </w:rPr>
@@ -15542,17 +15452,17 @@
       <w:proofErr w:type="spellEnd"/>
       <w:r>
         <w:rPr>
-          <w:rFonts w:cs="Open Sans"/>
-          <w:b/>
-          <w:bCs/>
-        </w:rPr>
-        <w:t>:</w:t>
-      </w:r>
-      <w:r>
-        <w:rPr>
-          <w:rFonts w:cs="Open Sans"/>
-        </w:rPr>
-        <w:t xml:space="preserve"> GET</w:t>
+          <w:rStyle w:val="Emphasis"/>
+          <w:b/>
+          <w:bCs/>
+        </w:rPr>
+        <w:t xml:space="preserve">: </w:t>
+      </w:r>
+      <w:r>
+        <w:rPr>
+          <w:rStyle w:val="Emphasis"/>
+        </w:rPr>
+        <w:t>GET</w:t>
       </w:r>
     </w:p>
     <w:p>
@@ -15562,6 +15472,452 @@
           <w:ilvl w:val="0"/>
           <w:numId w:val="3"/>
         </w:numPr>
+        <w:jc w:val="left"/>
+        <w:rPr>
+          <w:b/>
+          <w:bCs/>
+          <w:iCs/>
+        </w:rPr>
+      </w:pPr>
+      <w:r>
+        <w:rPr>
+          <w:rStyle w:val="Emphasis"/>
+          <w:b/>
+          <w:bCs/>
+        </w:rPr>
+        <w:t xml:space="preserve">Request URL: </w:t>
+      </w:r>
+      <w:hyperlink r:id="rId27" w:history="1">
+        <w:r>
+          <w:rPr>
+            <w:rStyle w:val="Hyperlink"/>
+          </w:rPr>
+          <w:t>https://nutritec.azurewebsites.net/Recetas?id_cliente=2&amp;nombre=El%20tryhardeo</w:t>
+        </w:r>
+      </w:hyperlink>
+    </w:p>
+    <w:p>
+      <w:pPr>
+        <w:pStyle w:val="ListParagraph"/>
+        <w:numPr>
+          <w:ilvl w:val="0"/>
+          <w:numId w:val="3"/>
+        </w:numPr>
+        <w:spacing w:after="0"/>
+        <w:jc w:val="left"/>
+        <w:rPr>
+          <w:rStyle w:val="Emphasis"/>
+          <w:lang w:val="es-US"/>
+        </w:rPr>
+      </w:pPr>
+      <w:r>
+        <w:rPr>
+          <w:rStyle w:val="Emphasis"/>
+          <w:b/>
+          <w:bCs/>
+          <w:lang w:val="es-US"/>
+        </w:rPr>
+        <w:t xml:space="preserve">Response </w:t>
+      </w:r>
+      <w:proofErr w:type="spellStart"/>
+      <w:r>
+        <w:rPr>
+          <w:rStyle w:val="Emphasis"/>
+          <w:b/>
+          <w:bCs/>
+          <w:lang w:val="es-US"/>
+        </w:rPr>
+        <w:t>body</w:t>
+      </w:r>
+      <w:proofErr w:type="spellEnd"/>
+      <w:r>
+        <w:rPr>
+          <w:rStyle w:val="Emphasis"/>
+          <w:b/>
+          <w:bCs/>
+          <w:lang w:val="es-US"/>
+        </w:rPr>
+        <w:t xml:space="preserve">: </w:t>
+      </w:r>
+      <w:r>
+        <w:rPr>
+          <w:rStyle w:val="Emphasis"/>
+          <w:lang w:val="es-US"/>
+        </w:rPr>
+        <w:t>"</w:t>
+      </w:r>
+      <w:r>
+        <w:rPr>
+          <w:rStyle w:val="Emphasis"/>
+          <w:lang w:val="es-US"/>
+        </w:rPr>
+        <w:t>Se ha agregado correctamente.</w:t>
+      </w:r>
+      <w:r>
+        <w:rPr>
+          <w:rStyle w:val="Emphasis"/>
+          <w:lang w:val="es-US"/>
+        </w:rPr>
+        <w:t>”</w:t>
+      </w:r>
+    </w:p>
+    <w:p>
+      <w:pPr>
+        <w:rPr>
+          <w:lang w:val="es-US"/>
+        </w:rPr>
+      </w:pPr>
+    </w:p>
+    <w:p>
+      <w:pPr>
+        <w:pStyle w:val="ListParagraph"/>
+        <w:numPr>
+          <w:ilvl w:val="0"/>
+          <w:numId w:val="6"/>
+        </w:numPr>
+        <w:rPr>
+          <w:b/>
+          <w:bCs/>
+          <w:color w:val="00B050"/>
+        </w:rPr>
+      </w:pPr>
+      <w:r>
+        <w:rPr>
+          <w:b/>
+          <w:bCs/>
+          <w:color w:val="00B050"/>
+        </w:rPr>
+        <w:t>Update</w:t>
+      </w:r>
+      <w:r>
+        <w:rPr>
+          <w:b/>
+          <w:bCs/>
+          <w:color w:val="00B050"/>
+        </w:rPr>
+        <w:t xml:space="preserve"> </w:t>
+      </w:r>
+      <w:proofErr w:type="spellStart"/>
+      <w:r>
+        <w:rPr>
+          <w:b/>
+          <w:bCs/>
+          <w:color w:val="00B050"/>
+        </w:rPr>
+        <w:t>receta</w:t>
+      </w:r>
+      <w:proofErr w:type="spellEnd"/>
+    </w:p>
+    <w:p>
+      <w:pPr>
+        <w:pStyle w:val="ListParagraph"/>
+        <w:numPr>
+          <w:ilvl w:val="0"/>
+          <w:numId w:val="3"/>
+        </w:numPr>
+        <w:jc w:val="left"/>
+        <w:rPr>
+          <w:rStyle w:val="Emphasis"/>
+          <w:b/>
+          <w:bCs/>
+        </w:rPr>
+      </w:pPr>
+      <w:proofErr w:type="spellStart"/>
+      <w:r>
+        <w:rPr>
+          <w:rStyle w:val="Emphasis"/>
+          <w:b/>
+          <w:bCs/>
+        </w:rPr>
+        <w:t>RequestType</w:t>
+      </w:r>
+      <w:proofErr w:type="spellEnd"/>
+      <w:r>
+        <w:rPr>
+          <w:rStyle w:val="Emphasis"/>
+          <w:b/>
+          <w:bCs/>
+        </w:rPr>
+        <w:t xml:space="preserve">: </w:t>
+      </w:r>
+      <w:r>
+        <w:rPr>
+          <w:rStyle w:val="Emphasis"/>
+        </w:rPr>
+        <w:t>GET</w:t>
+      </w:r>
+    </w:p>
+    <w:p>
+      <w:pPr>
+        <w:pStyle w:val="ListParagraph"/>
+        <w:numPr>
+          <w:ilvl w:val="0"/>
+          <w:numId w:val="3"/>
+        </w:numPr>
+        <w:jc w:val="left"/>
+        <w:rPr>
+          <w:b/>
+          <w:bCs/>
+          <w:iCs/>
+        </w:rPr>
+      </w:pPr>
+      <w:r>
+        <w:rPr>
+          <w:rStyle w:val="Emphasis"/>
+          <w:b/>
+          <w:bCs/>
+        </w:rPr>
+        <w:t xml:space="preserve">Request URL: </w:t>
+      </w:r>
+      <w:hyperlink r:id="rId28" w:history="1">
+        <w:r>
+          <w:rPr>
+            <w:rStyle w:val="Hyperlink"/>
+          </w:rPr>
+          <w:t>https://nutritec.azurewebsites.net/Recetas</w:t>
+        </w:r>
+      </w:hyperlink>
+      <w:r>
+        <w:rPr>
+          <w:rStyle w:val="Hyperlink"/>
+        </w:rPr>
+        <w:t>/5?nombre=Pollo%20al%20ajillo</w:t>
+      </w:r>
+    </w:p>
+    <w:p>
+      <w:pPr>
+        <w:pStyle w:val="ListParagraph"/>
+        <w:numPr>
+          <w:ilvl w:val="0"/>
+          <w:numId w:val="3"/>
+        </w:numPr>
+        <w:spacing w:after="0"/>
+        <w:jc w:val="left"/>
+        <w:rPr>
+          <w:rStyle w:val="Emphasis"/>
+          <w:lang w:val="es-US"/>
+        </w:rPr>
+      </w:pPr>
+      <w:r>
+        <w:rPr>
+          <w:rStyle w:val="Emphasis"/>
+          <w:b/>
+          <w:bCs/>
+          <w:lang w:val="es-US"/>
+        </w:rPr>
+        <w:t xml:space="preserve">Response </w:t>
+      </w:r>
+      <w:proofErr w:type="spellStart"/>
+      <w:r>
+        <w:rPr>
+          <w:rStyle w:val="Emphasis"/>
+          <w:b/>
+          <w:bCs/>
+          <w:lang w:val="es-US"/>
+        </w:rPr>
+        <w:t>body</w:t>
+      </w:r>
+      <w:proofErr w:type="spellEnd"/>
+      <w:r>
+        <w:rPr>
+          <w:rStyle w:val="Emphasis"/>
+          <w:b/>
+          <w:bCs/>
+          <w:lang w:val="es-US"/>
+        </w:rPr>
+        <w:t xml:space="preserve">: </w:t>
+      </w:r>
+      <w:r>
+        <w:rPr>
+          <w:rStyle w:val="Emphasis"/>
+          <w:lang w:val="es-US"/>
+        </w:rPr>
+        <w:t>"</w:t>
+      </w:r>
+      <w:r>
+        <w:rPr>
+          <w:rStyle w:val="Emphasis"/>
+          <w:lang w:val="es-US"/>
+        </w:rPr>
+        <w:t>La receta se ha actualizado correctamente.</w:t>
+      </w:r>
+      <w:r>
+        <w:rPr>
+          <w:rStyle w:val="Emphasis"/>
+          <w:lang w:val="es-US"/>
+        </w:rPr>
+        <w:t>”</w:t>
+      </w:r>
+    </w:p>
+    <w:p>
+      <w:pPr>
+        <w:rPr>
+          <w:lang w:val="es-US"/>
+        </w:rPr>
+      </w:pPr>
+    </w:p>
+    <w:p>
+      <w:pPr>
+        <w:pStyle w:val="Heading2"/>
+        <w:rPr>
+          <w:lang w:val="es-US"/>
+        </w:rPr>
+      </w:pPr>
+      <w:r>
+        <w:rPr>
+          <w:lang w:val="es-US"/>
+        </w:rPr>
+        <w:t>REPORTE DE AVANCE:</w:t>
+      </w:r>
+    </w:p>
+    <w:p>
+      <w:pPr>
+        <w:pStyle w:val="Heading3"/>
+        <w:rPr>
+          <w:lang w:val="es-US"/>
+        </w:rPr>
+      </w:pPr>
+      <w:r>
+        <w:rPr>
+          <w:lang w:val="es-US"/>
+        </w:rPr>
+        <w:t>EN TRABAJO</w:t>
+      </w:r>
+    </w:p>
+    <w:p>
+      <w:pPr>
+        <w:spacing w:line="259" w:lineRule="auto"/>
+        <w:jc w:val="left"/>
+        <w:rPr>
+          <w:rFonts w:cs="Open Sans"/>
+          <w:lang w:val="es-US"/>
+        </w:rPr>
+      </w:pPr>
+      <w:r>
+        <w:rPr>
+          <w:rFonts w:cs="Open Sans"/>
+          <w:lang w:val="es-US"/>
+        </w:rPr>
+        <w:br w:type="page"/>
+      </w:r>
+    </w:p>
+    <w:p>
+      <w:pPr>
+        <w:rPr>
+          <w:rFonts w:cs="Open Sans"/>
+          <w:b/>
+          <w:bCs/>
+          <w:lang w:val="es-US"/>
+        </w:rPr>
+      </w:pPr>
+      <w:r>
+        <w:rPr>
+          <w:rFonts w:cs="Open Sans"/>
+          <w:b/>
+          <w:bCs/>
+          <w:lang w:val="es-US"/>
+        </w:rPr>
+        <w:lastRenderedPageBreak/>
+        <w:t>#####################################################################</w:t>
+      </w:r>
+    </w:p>
+    <w:p>
+      <w:pPr>
+        <w:pStyle w:val="Title"/>
+      </w:pPr>
+      <w:r>
+        <w:t xml:space="preserve">UTILES </w:t>
+      </w:r>
+      <w:proofErr w:type="spellStart"/>
+      <w:r>
+        <w:t>UTILES</w:t>
+      </w:r>
+      <w:proofErr w:type="spellEnd"/>
+      <w:r>
+        <w:t xml:space="preserve"> </w:t>
+      </w:r>
+      <w:proofErr w:type="spellStart"/>
+      <w:r>
+        <w:t>UTILES</w:t>
+      </w:r>
+      <w:proofErr w:type="spellEnd"/>
+      <w:r>
+        <w:t xml:space="preserve"> </w:t>
+      </w:r>
+      <w:proofErr w:type="spellStart"/>
+      <w:r>
+        <w:t>UTILES</w:t>
+      </w:r>
+      <w:proofErr w:type="spellEnd"/>
+      <w:r>
+        <w:t xml:space="preserve"> </w:t>
+      </w:r>
+      <w:proofErr w:type="spellStart"/>
+      <w:r>
+        <w:t>UTILES</w:t>
+      </w:r>
+      <w:proofErr w:type="spellEnd"/>
+      <w:r>
+        <w:t xml:space="preserve"> </w:t>
+      </w:r>
+    </w:p>
+    <w:p>
+      <w:pPr>
+        <w:pStyle w:val="Heading2"/>
+        <w:rPr>
+          <w:lang w:val="es-US"/>
+        </w:rPr>
+      </w:pPr>
+      <w:r>
+        <w:rPr>
+          <w:lang w:val="es-US"/>
+        </w:rPr>
+        <w:t>GET NUTRICIONISTA BY ID:</w:t>
+      </w:r>
+    </w:p>
+    <w:p>
+      <w:pPr>
+        <w:pStyle w:val="ListParagraph"/>
+        <w:numPr>
+          <w:ilvl w:val="0"/>
+          <w:numId w:val="3"/>
+        </w:numPr>
+        <w:rPr>
+          <w:rFonts w:cs="Open Sans"/>
+        </w:rPr>
+      </w:pPr>
+      <w:proofErr w:type="spellStart"/>
+      <w:r>
+        <w:rPr>
+          <w:rFonts w:cs="Open Sans"/>
+          <w:b/>
+          <w:bCs/>
+        </w:rPr>
+        <w:t>RequestType</w:t>
+      </w:r>
+      <w:proofErr w:type="spellEnd"/>
+      <w:r>
+        <w:rPr>
+          <w:rFonts w:cs="Open Sans"/>
+          <w:b/>
+          <w:bCs/>
+        </w:rPr>
+        <w:t>:</w:t>
+      </w:r>
+      <w:r>
+        <w:rPr>
+          <w:rFonts w:cs="Open Sans"/>
+        </w:rPr>
+        <w:t xml:space="preserve"> GET</w:t>
+      </w:r>
+    </w:p>
+    <w:p>
+      <w:pPr>
+        <w:pStyle w:val="ListParagraph"/>
+        <w:numPr>
+          <w:ilvl w:val="0"/>
+          <w:numId w:val="3"/>
+        </w:numPr>
         <w:rPr>
           <w:rFonts w:cs="Open Sans"/>
         </w:rPr>
@@ -15580,7 +15936,7 @@
         </w:rPr>
         <w:t xml:space="preserve"> </w:t>
       </w:r>
-      <w:hyperlink r:id="rId27" w:history="1">
+      <w:hyperlink r:id="rId29" w:history="1">
         <w:r>
           <w:rPr>
             <w:rStyle w:val="Hyperlink"/>
@@ -15998,7 +16354,7 @@
         </w:rPr>
         <w:t xml:space="preserve"> </w:t>
       </w:r>
-      <w:hyperlink r:id="rId28" w:history="1">
+      <w:hyperlink r:id="rId30" w:history="1">
         <w:r>
           <w:rPr>
             <w:rStyle w:val="Hyperlink"/>
@@ -16132,7 +16488,7 @@
         </w:rPr>
         <w:t xml:space="preserve">Request URL: </w:t>
       </w:r>
-      <w:hyperlink r:id="rId29" w:history="1">
+      <w:hyperlink r:id="rId31" w:history="1">
         <w:r>
           <w:rPr>
             <w:rStyle w:val="Hyperlink"/>

</xml_diff>

<commit_message>
Added. Se actualizan los scripts
</commit_message>
<xml_diff>
--- a/GUIA API.docx
+++ b/GUIA API.docx
@@ -10051,350 +10051,6 @@
     </w:p>
     <w:p>
       <w:pPr>
-        <w:rPr>
-          <w:rFonts w:cs="Open Sans"/>
-          <w:lang w:val="es-US"/>
-        </w:rPr>
-      </w:pPr>
-      <w:r>
-        <w:rPr>
-          <w:rFonts w:cs="Open Sans"/>
-          <w:lang w:val="es-US"/>
-        </w:rPr>
-        <w:t>PARA OBTENER EL REGISTRO DE UN DIA EN ESPECIFICO</w:t>
-      </w:r>
-    </w:p>
-    <w:p>
-      <w:pPr>
-        <w:pStyle w:val="ListParagraph"/>
-        <w:numPr>
-          <w:ilvl w:val="0"/>
-          <w:numId w:val="3"/>
-        </w:numPr>
-        <w:rPr>
-          <w:rFonts w:cs="Open Sans"/>
-        </w:rPr>
-      </w:pPr>
-      <w:proofErr w:type="spellStart"/>
-      <w:r>
-        <w:rPr>
-          <w:rFonts w:cs="Open Sans"/>
-          <w:b/>
-          <w:bCs/>
-        </w:rPr>
-        <w:t>RequestType</w:t>
-      </w:r>
-      <w:proofErr w:type="spellEnd"/>
-      <w:r>
-        <w:rPr>
-          <w:rFonts w:cs="Open Sans"/>
-          <w:b/>
-          <w:bCs/>
-        </w:rPr>
-        <w:t>:</w:t>
-      </w:r>
-      <w:r>
-        <w:rPr>
-          <w:rFonts w:cs="Open Sans"/>
-        </w:rPr>
-        <w:t xml:space="preserve"> GET</w:t>
-      </w:r>
-    </w:p>
-    <w:p>
-      <w:pPr>
-        <w:pStyle w:val="ListParagraph"/>
-        <w:numPr>
-          <w:ilvl w:val="0"/>
-          <w:numId w:val="3"/>
-        </w:numPr>
-        <w:rPr>
-          <w:rFonts w:cs="Open Sans"/>
-        </w:rPr>
-      </w:pPr>
-      <w:r>
-        <w:rPr>
-          <w:rFonts w:cs="Open Sans"/>
-          <w:b/>
-          <w:bCs/>
-        </w:rPr>
-        <w:t>Request URL:</w:t>
-      </w:r>
-      <w:r>
-        <w:rPr>
-          <w:rFonts w:cs="Open Sans"/>
-        </w:rPr>
-        <w:t xml:space="preserve"> </w:t>
-      </w:r>
-      <w:hyperlink r:id="rId21" w:history="1">
-        <w:r>
-          <w:rPr>
-            <w:rStyle w:val="Hyperlink"/>
-            <w:rFonts w:cs="Open Sans"/>
-          </w:rPr>
-          <w:t>https://nutritec.azurewebsites.net/Cliente/medidas?id=1</w:t>
-        </w:r>
-      </w:hyperlink>
-    </w:p>
-    <w:p>
-      <w:pPr>
-        <w:pStyle w:val="ListParagraph"/>
-        <w:numPr>
-          <w:ilvl w:val="0"/>
-          <w:numId w:val="3"/>
-        </w:numPr>
-        <w:rPr>
-          <w:rFonts w:cs="Open Sans"/>
-          <w:lang w:val="es-US"/>
-        </w:rPr>
-      </w:pPr>
-      <w:r>
-        <w:rPr>
-          <w:rFonts w:cs="Open Sans"/>
-          <w:b/>
-          <w:bCs/>
-          <w:lang w:val="es-US"/>
-        </w:rPr>
-        <w:t xml:space="preserve">Response </w:t>
-      </w:r>
-      <w:proofErr w:type="spellStart"/>
-      <w:r>
-        <w:rPr>
-          <w:rFonts w:cs="Open Sans"/>
-          <w:b/>
-          <w:bCs/>
-          <w:lang w:val="es-US"/>
-        </w:rPr>
-        <w:t>body</w:t>
-      </w:r>
-      <w:proofErr w:type="spellEnd"/>
-      <w:r>
-        <w:rPr>
-          <w:rFonts w:cs="Open Sans"/>
-          <w:b/>
-          <w:bCs/>
-          <w:lang w:val="es-US"/>
-        </w:rPr>
-        <w:t>:</w:t>
-      </w:r>
-      <w:r>
-        <w:rPr>
-          <w:rFonts w:cs="Open Sans"/>
-          <w:lang w:val="es-US"/>
-        </w:rPr>
-        <w:t xml:space="preserve"> LISTA DE MEDIDAS </w:t>
-      </w:r>
-    </w:p>
-    <w:p>
-      <w:pPr>
-        <w:pStyle w:val="JSON"/>
-      </w:pPr>
-      <w:r>
-        <w:t>[</w:t>
-      </w:r>
-    </w:p>
-    <w:p>
-      <w:pPr>
-        <w:pStyle w:val="JSON"/>
-      </w:pPr>
-      <w:r>
-        <w:t xml:space="preserve">  {</w:t>
-      </w:r>
-    </w:p>
-    <w:p>
-      <w:pPr>
-        <w:pStyle w:val="JSON"/>
-      </w:pPr>
-      <w:r>
-        <w:t xml:space="preserve">    "fecha": "06/11/2021",</w:t>
-      </w:r>
-    </w:p>
-    <w:p>
-      <w:pPr>
-        <w:pStyle w:val="JSON"/>
-      </w:pPr>
-      <w:r>
-        <w:t xml:space="preserve">    "</w:t>
-      </w:r>
-      <w:proofErr w:type="spellStart"/>
-      <w:r>
-        <w:t>porcentaje_musculo</w:t>
-      </w:r>
-      <w:proofErr w:type="spellEnd"/>
-      <w:r>
-        <w:t>": 30,</w:t>
-      </w:r>
-    </w:p>
-    <w:p>
-      <w:pPr>
-        <w:pStyle w:val="JSON"/>
-      </w:pPr>
-      <w:r>
-        <w:t xml:space="preserve">    "</w:t>
-      </w:r>
-      <w:proofErr w:type="spellStart"/>
-      <w:r>
-        <w:t>porcentaje_grasa</w:t>
-      </w:r>
-      <w:proofErr w:type="spellEnd"/>
-      <w:r>
-        <w:t>": 20,</w:t>
-      </w:r>
-    </w:p>
-    <w:p>
-      <w:pPr>
-        <w:pStyle w:val="JSON"/>
-      </w:pPr>
-      <w:r>
-        <w:t xml:space="preserve">    "cadera": 10,</w:t>
-      </w:r>
-    </w:p>
-    <w:p>
-      <w:pPr>
-        <w:pStyle w:val="JSON"/>
-      </w:pPr>
-      <w:r>
-        <w:t xml:space="preserve">    "peso": 50,</w:t>
-      </w:r>
-    </w:p>
-    <w:p>
-      <w:pPr>
-        <w:pStyle w:val="JSON"/>
-      </w:pPr>
-      <w:r>
-        <w:t xml:space="preserve">    "altura": 170,</w:t>
-      </w:r>
-    </w:p>
-    <w:p>
-      <w:pPr>
-        <w:pStyle w:val="JSON"/>
-      </w:pPr>
-      <w:r>
-        <w:t xml:space="preserve">    "cintura": 60,</w:t>
-      </w:r>
-    </w:p>
-    <w:p>
-      <w:pPr>
-        <w:pStyle w:val="JSON"/>
-      </w:pPr>
-      <w:r>
-        <w:t xml:space="preserve">    "cuello": 20</w:t>
-      </w:r>
-    </w:p>
-    <w:p>
-      <w:pPr>
-        <w:pStyle w:val="JSON"/>
-      </w:pPr>
-      <w:r>
-        <w:t xml:space="preserve">  },</w:t>
-      </w:r>
-    </w:p>
-    <w:p>
-      <w:pPr>
-        <w:pStyle w:val="JSON"/>
-      </w:pPr>
-      <w:r>
-        <w:t xml:space="preserve">  {</w:t>
-      </w:r>
-    </w:p>
-    <w:p>
-      <w:pPr>
-        <w:pStyle w:val="JSON"/>
-      </w:pPr>
-      <w:r>
-        <w:t xml:space="preserve">    "fecha": "07/11/2021",</w:t>
-      </w:r>
-    </w:p>
-    <w:p>
-      <w:pPr>
-        <w:pStyle w:val="JSON"/>
-      </w:pPr>
-      <w:r>
-        <w:t xml:space="preserve">    "</w:t>
-      </w:r>
-      <w:proofErr w:type="spellStart"/>
-      <w:r>
-        <w:t>porcentaje_musculo</w:t>
-      </w:r>
-      <w:proofErr w:type="spellEnd"/>
-      <w:r>
-        <w:t>": 31,</w:t>
-      </w:r>
-    </w:p>
-    <w:p>
-      <w:pPr>
-        <w:pStyle w:val="JSON"/>
-      </w:pPr>
-      <w:r>
-        <w:t xml:space="preserve">    "</w:t>
-      </w:r>
-      <w:proofErr w:type="spellStart"/>
-      <w:r>
-        <w:t>porcentaje_grasa</w:t>
-      </w:r>
-      <w:proofErr w:type="spellEnd"/>
-      <w:r>
-        <w:t>": 23,</w:t>
-      </w:r>
-    </w:p>
-    <w:p>
-      <w:pPr>
-        <w:pStyle w:val="JSON"/>
-      </w:pPr>
-      <w:r>
-        <w:t xml:space="preserve">    "cadera": 11,</w:t>
-      </w:r>
-    </w:p>
-    <w:p>
-      <w:pPr>
-        <w:pStyle w:val="JSON"/>
-      </w:pPr>
-      <w:r>
-        <w:t xml:space="preserve">    "peso": 53,</w:t>
-      </w:r>
-    </w:p>
-    <w:p>
-      <w:pPr>
-        <w:pStyle w:val="JSON"/>
-      </w:pPr>
-      <w:r>
-        <w:t xml:space="preserve">    "altura": 170,</w:t>
-      </w:r>
-    </w:p>
-    <w:p>
-      <w:pPr>
-        <w:pStyle w:val="JSON"/>
-      </w:pPr>
-      <w:r>
-        <w:t xml:space="preserve">    "cintura": 61,</w:t>
-      </w:r>
-    </w:p>
-    <w:p>
-      <w:pPr>
-        <w:pStyle w:val="JSON"/>
-      </w:pPr>
-      <w:r>
-        <w:t xml:space="preserve">    "cuello": 20</w:t>
-      </w:r>
-    </w:p>
-    <w:p>
-      <w:pPr>
-        <w:pStyle w:val="JSON"/>
-      </w:pPr>
-      <w:r>
-        <w:lastRenderedPageBreak/>
-        <w:t xml:space="preserve">  }</w:t>
-      </w:r>
-    </w:p>
-    <w:p>
-      <w:pPr>
-        <w:pStyle w:val="JSON"/>
-      </w:pPr>
-      <w:r>
-        <w:t>]</w:t>
-      </w:r>
-    </w:p>
-    <w:p>
-      <w:pPr>
         <w:pStyle w:val="Heading3"/>
         <w:rPr>
           <w:lang w:val="es-US"/>
@@ -10404,39 +10060,65 @@
         <w:rPr>
           <w:lang w:val="es-US"/>
         </w:rPr>
-        <w:t xml:space="preserve">EN TRABAJO EL RESTO DE </w:t>
-      </w:r>
-      <w:proofErr w:type="gramStart"/>
-      <w:r>
-        <w:rPr>
-          <w:lang w:val="es-US"/>
-        </w:rPr>
-        <w:t>PARTES</w:t>
-      </w:r>
-      <w:proofErr w:type="gramEnd"/>
-      <w:r>
-        <w:rPr>
-          <w:lang w:val="es-US"/>
-        </w:rPr>
-        <w:t xml:space="preserve"> DEL SEGUIMIENTO (FALTA LO DEL FORO)</w:t>
-      </w:r>
-    </w:p>
-    <w:p>
-      <w:pPr>
-        <w:spacing w:line="259" w:lineRule="auto"/>
-        <w:jc w:val="left"/>
-        <w:rPr>
-          <w:rFonts w:cs="Open Sans"/>
-          <w:lang w:val="es-US"/>
-        </w:rPr>
-      </w:pPr>
-      <w:r>
-        <w:rPr>
-          <w:rFonts w:cs="Open Sans"/>
-          <w:lang w:val="es-US"/>
-        </w:rPr>
-        <w:br w:type="page"/>
-      </w:r>
+        <w:t>EN TRABAJO</w:t>
+      </w:r>
+    </w:p>
+    <w:p>
+      <w:pPr>
+        <w:pStyle w:val="Title"/>
+        <w:jc w:val="both"/>
+      </w:pPr>
+    </w:p>
+    <w:p>
+      <w:pPr>
+        <w:pStyle w:val="Title"/>
+      </w:pPr>
+    </w:p>
+    <w:p>
+      <w:pPr>
+        <w:pStyle w:val="Title"/>
+      </w:pPr>
+    </w:p>
+    <w:p>
+      <w:pPr>
+        <w:pStyle w:val="Title"/>
+      </w:pPr>
+    </w:p>
+    <w:p>
+      <w:pPr>
+        <w:pStyle w:val="Title"/>
+      </w:pPr>
+    </w:p>
+    <w:p>
+      <w:pPr>
+        <w:pStyle w:val="Title"/>
+      </w:pPr>
+    </w:p>
+    <w:p>
+      <w:pPr>
+        <w:pStyle w:val="Title"/>
+      </w:pPr>
+    </w:p>
+    <w:p>
+      <w:pPr>
+        <w:pStyle w:val="Title"/>
+      </w:pPr>
+    </w:p>
+    <w:p>
+      <w:pPr>
+        <w:pStyle w:val="Title"/>
+      </w:pPr>
+    </w:p>
+    <w:p>
+      <w:pPr>
+        <w:pStyle w:val="Title"/>
+      </w:pPr>
+    </w:p>
+    <w:p>
+      <w:pPr>
+        <w:pStyle w:val="Title"/>
+        <w:jc w:val="both"/>
+      </w:pPr>
     </w:p>
     <w:p>
       <w:pPr>
@@ -10549,7 +10231,7 @@
         </w:rPr>
         <w:t xml:space="preserve"> </w:t>
       </w:r>
-      <w:hyperlink r:id="rId22" w:history="1">
+      <w:hyperlink r:id="rId21" w:history="1">
         <w:r>
           <w:rPr>
             <w:rStyle w:val="Hyperlink"/>
@@ -10924,7 +10606,7 @@
         </w:rPr>
         <w:t xml:space="preserve"> </w:t>
       </w:r>
-      <w:hyperlink r:id="rId23" w:history="1">
+      <w:hyperlink r:id="rId22" w:history="1">
         <w:r>
           <w:rPr>
             <w:rStyle w:val="Hyperlink"/>
@@ -11335,7 +11017,7 @@
         </w:rPr>
         <w:t xml:space="preserve"> </w:t>
       </w:r>
-      <w:hyperlink r:id="rId24" w:history="1">
+      <w:hyperlink r:id="rId23" w:history="1">
         <w:r>
           <w:rPr>
             <w:rStyle w:val="Hyperlink"/>
@@ -11656,7 +11338,7 @@
         </w:rPr>
         <w:t xml:space="preserve"> </w:t>
       </w:r>
-      <w:hyperlink r:id="rId25" w:history="1">
+      <w:hyperlink r:id="rId24" w:history="1">
         <w:r>
           <w:rPr>
             <w:rStyle w:val="Hyperlink"/>
@@ -11986,7 +11668,7 @@
         </w:rPr>
         <w:t xml:space="preserve"> </w:t>
       </w:r>
-      <w:hyperlink r:id="rId26" w:history="1">
+      <w:hyperlink r:id="rId25" w:history="1">
         <w:r>
           <w:rPr>
             <w:rStyle w:val="Hyperlink"/>
@@ -12419,7 +12101,7 @@
         </w:rPr>
         <w:t xml:space="preserve">Request URL: </w:t>
       </w:r>
-      <w:hyperlink r:id="rId27" w:history="1">
+      <w:hyperlink r:id="rId26" w:history="1">
         <w:r>
           <w:rPr>
             <w:rStyle w:val="Hyperlink"/>
@@ -13327,7 +13009,7 @@
         </w:rPr>
         <w:t xml:space="preserve">Request URL: </w:t>
       </w:r>
-      <w:hyperlink r:id="rId28" w:history="1">
+      <w:hyperlink r:id="rId27" w:history="1">
         <w:r>
           <w:rPr>
             <w:rStyle w:val="Hyperlink"/>
@@ -15806,7 +15488,7 @@
         </w:rPr>
         <w:t xml:space="preserve">Request URL: </w:t>
       </w:r>
-      <w:hyperlink r:id="rId29" w:history="1">
+      <w:hyperlink r:id="rId28" w:history="1">
         <w:r>
           <w:rPr>
             <w:rStyle w:val="Hyperlink"/>
@@ -15973,7 +15655,7 @@
         </w:rPr>
         <w:t xml:space="preserve">Request URL: </w:t>
       </w:r>
-      <w:hyperlink r:id="rId30" w:history="1">
+      <w:hyperlink r:id="rId29" w:history="1">
         <w:r>
           <w:rPr>
             <w:rStyle w:val="Hyperlink"/>
@@ -16164,7 +15846,7 @@
           <w:lang w:val="es-ES"/>
         </w:rPr>
       </w:pPr>
-      <w:hyperlink r:id="rId31" w:history="1">
+      <w:hyperlink r:id="rId30" w:history="1">
         <w:r>
           <w:rPr>
             <w:rStyle w:val="Hyperlink"/>
@@ -17338,7 +17020,7 @@
         <w:jc w:val="left"/>
         <w:rPr>
           <w:rFonts w:cs="Open Sans"/>
-          <w:lang w:val="es-US"/>
+          <w:lang w:val="es-ES"/>
         </w:rPr>
       </w:pPr>
     </w:p>
@@ -17477,7 +17159,7 @@
         </w:rPr>
         <w:t xml:space="preserve"> </w:t>
       </w:r>
-      <w:hyperlink r:id="rId32" w:history="1">
+      <w:hyperlink r:id="rId31" w:history="1">
         <w:r>
           <w:rPr>
             <w:rStyle w:val="Hyperlink"/>
@@ -17895,7 +17577,7 @@
         </w:rPr>
         <w:t xml:space="preserve"> </w:t>
       </w:r>
-      <w:hyperlink r:id="rId33" w:history="1">
+      <w:hyperlink r:id="rId32" w:history="1">
         <w:r>
           <w:rPr>
             <w:rStyle w:val="Hyperlink"/>
@@ -18029,7 +17711,7 @@
         </w:rPr>
         <w:t xml:space="preserve">Request URL: </w:t>
       </w:r>
-      <w:hyperlink r:id="rId34" w:history="1">
+      <w:hyperlink r:id="rId33" w:history="1">
         <w:r>
           <w:rPr>
             <w:rStyle w:val="Hyperlink"/>

</xml_diff>

<commit_message>
Added. Se agrega un get para productos aprobados
</commit_message>
<xml_diff>
--- a/GUIA API.docx
+++ b/GUIA API.docx
@@ -27995,13 +27995,1081 @@
     <w:p>
       <w:pPr>
         <w:pStyle w:val="JSON"/>
-        <w:rPr>
-          <w:lang w:val="es-ES"/>
-        </w:rPr>
       </w:pPr>
       <w:r>
         <w:t>}</w:t>
       </w:r>
+    </w:p>
+    <w:p>
+      <w:pPr>
+        <w:spacing w:line="259" w:lineRule="auto"/>
+        <w:jc w:val="left"/>
+        <w:rPr>
+          <w:rFonts w:cs="Open Sans"/>
+          <w:sz w:val="20"/>
+          <w:lang w:val="es-US"/>
+        </w:rPr>
+      </w:pPr>
+      <w:r>
+        <w:br w:type="page"/>
+      </w:r>
+    </w:p>
+    <w:p>
+      <w:pPr>
+        <w:pStyle w:val="Heading2"/>
+        <w:rPr>
+          <w:lang w:val="es-US"/>
+        </w:rPr>
+      </w:pPr>
+      <w:r>
+        <w:rPr>
+          <w:lang w:val="es-US"/>
+        </w:rPr>
+        <w:lastRenderedPageBreak/>
+        <w:t xml:space="preserve">GET ALL </w:t>
+      </w:r>
+      <w:r>
+        <w:rPr>
+          <w:lang w:val="es-US"/>
+        </w:rPr>
+        <w:t>PRODUCTOS APROBADOS</w:t>
+      </w:r>
+      <w:r>
+        <w:rPr>
+          <w:lang w:val="es-US"/>
+        </w:rPr>
+        <w:t>:</w:t>
+      </w:r>
+    </w:p>
+    <w:p>
+      <w:pPr>
+        <w:pStyle w:val="ListParagraph"/>
+        <w:numPr>
+          <w:ilvl w:val="0"/>
+          <w:numId w:val="3"/>
+        </w:numPr>
+        <w:rPr>
+          <w:rFonts w:cs="Open Sans"/>
+        </w:rPr>
+      </w:pPr>
+      <w:proofErr w:type="spellStart"/>
+      <w:r>
+        <w:rPr>
+          <w:rFonts w:cs="Open Sans"/>
+          <w:b/>
+          <w:bCs/>
+        </w:rPr>
+        <w:t>RequestType</w:t>
+      </w:r>
+      <w:proofErr w:type="spellEnd"/>
+      <w:r>
+        <w:rPr>
+          <w:rFonts w:cs="Open Sans"/>
+          <w:b/>
+          <w:bCs/>
+        </w:rPr>
+        <w:t>:</w:t>
+      </w:r>
+      <w:r>
+        <w:rPr>
+          <w:rFonts w:cs="Open Sans"/>
+        </w:rPr>
+        <w:t xml:space="preserve"> GET</w:t>
+      </w:r>
+    </w:p>
+    <w:p>
+      <w:pPr>
+        <w:pStyle w:val="ListParagraph"/>
+        <w:numPr>
+          <w:ilvl w:val="0"/>
+          <w:numId w:val="3"/>
+        </w:numPr>
+        <w:rPr>
+          <w:rFonts w:cs="Open Sans"/>
+        </w:rPr>
+      </w:pPr>
+      <w:r>
+        <w:rPr>
+          <w:rFonts w:cs="Open Sans"/>
+          <w:b/>
+          <w:bCs/>
+        </w:rPr>
+        <w:t>Request URL:</w:t>
+      </w:r>
+      <w:r>
+        <w:rPr>
+          <w:rFonts w:cs="Open Sans"/>
+        </w:rPr>
+        <w:t xml:space="preserve"> </w:t>
+      </w:r>
+      <w:hyperlink r:id="rId39" w:history="1">
+        <w:r>
+          <w:rPr>
+            <w:rStyle w:val="Hyperlink"/>
+            <w:rFonts w:cs="Open Sans"/>
+          </w:rPr>
+          <w:t>https://nutritec.azurewebsites.net/Producto/getAllRestricted</w:t>
+        </w:r>
+      </w:hyperlink>
+    </w:p>
+    <w:p>
+      <w:pPr>
+        <w:pStyle w:val="ListParagraph"/>
+        <w:numPr>
+          <w:ilvl w:val="0"/>
+          <w:numId w:val="3"/>
+        </w:numPr>
+        <w:rPr>
+          <w:rFonts w:cs="Open Sans"/>
+          <w:lang w:val="es-US"/>
+        </w:rPr>
+      </w:pPr>
+      <w:r>
+        <w:rPr>
+          <w:rFonts w:cs="Open Sans"/>
+          <w:b/>
+          <w:bCs/>
+          <w:lang w:val="es-US"/>
+        </w:rPr>
+        <w:t xml:space="preserve">Response </w:t>
+      </w:r>
+      <w:proofErr w:type="spellStart"/>
+      <w:r>
+        <w:rPr>
+          <w:rFonts w:cs="Open Sans"/>
+          <w:b/>
+          <w:bCs/>
+          <w:lang w:val="es-US"/>
+        </w:rPr>
+        <w:t>body</w:t>
+      </w:r>
+      <w:proofErr w:type="spellEnd"/>
+      <w:r>
+        <w:rPr>
+          <w:rFonts w:cs="Open Sans"/>
+          <w:b/>
+          <w:bCs/>
+          <w:lang w:val="es-US"/>
+        </w:rPr>
+        <w:t>:</w:t>
+      </w:r>
+      <w:r>
+        <w:rPr>
+          <w:rFonts w:cs="Open Sans"/>
+          <w:lang w:val="es-US"/>
+        </w:rPr>
+        <w:t xml:space="preserve"> </w:t>
+      </w:r>
+    </w:p>
+    <w:p>
+      <w:pPr>
+        <w:pStyle w:val="HTMLPreformatted"/>
+        <w:shd w:val="clear" w:color="auto" w:fill="333333"/>
+        <w:rPr>
+          <w:rStyle w:val="HTMLCode"/>
+          <w:rFonts w:eastAsiaTheme="majorEastAsia"/>
+          <w:color w:val="FFFFFF"/>
+          <w:lang w:val="es-ES"/>
+        </w:rPr>
+      </w:pPr>
+      <w:r>
+        <w:rPr>
+          <w:rStyle w:val="HTMLCode"/>
+          <w:rFonts w:eastAsiaTheme="majorEastAsia"/>
+          <w:color w:val="FFFFFF"/>
+          <w:lang w:val="es-ES"/>
+        </w:rPr>
+        <w:t>[</w:t>
+      </w:r>
+    </w:p>
+    <w:p>
+      <w:pPr>
+        <w:pStyle w:val="HTMLPreformatted"/>
+        <w:shd w:val="clear" w:color="auto" w:fill="333333"/>
+        <w:rPr>
+          <w:rStyle w:val="HTMLCode"/>
+          <w:rFonts w:eastAsiaTheme="majorEastAsia"/>
+          <w:color w:val="FFFFFF"/>
+          <w:lang w:val="es-ES"/>
+        </w:rPr>
+      </w:pPr>
+      <w:r>
+        <w:rPr>
+          <w:rStyle w:val="HTMLCode"/>
+          <w:rFonts w:eastAsiaTheme="majorEastAsia"/>
+          <w:color w:val="FFFFFF"/>
+          <w:lang w:val="es-ES"/>
+        </w:rPr>
+        <w:t xml:space="preserve">  {</w:t>
+      </w:r>
+    </w:p>
+    <w:p>
+      <w:pPr>
+        <w:pStyle w:val="HTMLPreformatted"/>
+        <w:shd w:val="clear" w:color="auto" w:fill="333333"/>
+        <w:rPr>
+          <w:rStyle w:val="HTMLCode"/>
+          <w:rFonts w:eastAsiaTheme="majorEastAsia"/>
+          <w:color w:val="FFFFFF"/>
+          <w:lang w:val="es-ES"/>
+        </w:rPr>
+      </w:pPr>
+      <w:r>
+        <w:rPr>
+          <w:rStyle w:val="HTMLCode"/>
+          <w:rFonts w:eastAsiaTheme="majorEastAsia"/>
+          <w:color w:val="FFFFFF"/>
+          <w:lang w:val="es-ES"/>
+        </w:rPr>
+        <w:t xml:space="preserve">    </w:t>
+      </w:r>
+      <w:r>
+        <w:rPr>
+          <w:rStyle w:val="hljs-attr"/>
+          <w:color w:val="FFFFFF"/>
+          <w:lang w:val="es-ES"/>
+        </w:rPr>
+        <w:t>"id"</w:t>
+      </w:r>
+      <w:r>
+        <w:rPr>
+          <w:rStyle w:val="HTMLCode"/>
+          <w:rFonts w:eastAsiaTheme="majorEastAsia"/>
+          <w:color w:val="FFFFFF"/>
+          <w:lang w:val="es-ES"/>
+        </w:rPr>
+        <w:t xml:space="preserve">: </w:t>
+      </w:r>
+      <w:r>
+        <w:rPr>
+          <w:rStyle w:val="HTMLCode"/>
+          <w:rFonts w:eastAsiaTheme="majorEastAsia"/>
+          <w:color w:val="D36363"/>
+          <w:lang w:val="es-ES"/>
+        </w:rPr>
+        <w:t>1</w:t>
+      </w:r>
+      <w:r>
+        <w:rPr>
+          <w:rStyle w:val="HTMLCode"/>
+          <w:rFonts w:eastAsiaTheme="majorEastAsia"/>
+          <w:color w:val="FFFFFF"/>
+          <w:lang w:val="es-ES"/>
+        </w:rPr>
+        <w:t>,</w:t>
+      </w:r>
+    </w:p>
+    <w:p>
+      <w:pPr>
+        <w:pStyle w:val="HTMLPreformatted"/>
+        <w:shd w:val="clear" w:color="auto" w:fill="333333"/>
+        <w:rPr>
+          <w:rStyle w:val="HTMLCode"/>
+          <w:rFonts w:eastAsiaTheme="majorEastAsia"/>
+          <w:color w:val="FFFFFF"/>
+          <w:lang w:val="es-ES"/>
+        </w:rPr>
+      </w:pPr>
+      <w:r>
+        <w:rPr>
+          <w:rStyle w:val="HTMLCode"/>
+          <w:rFonts w:eastAsiaTheme="majorEastAsia"/>
+          <w:color w:val="FFFFFF"/>
+          <w:lang w:val="es-ES"/>
+        </w:rPr>
+        <w:t xml:space="preserve">    </w:t>
+      </w:r>
+      <w:r>
+        <w:rPr>
+          <w:rStyle w:val="hljs-attr"/>
+          <w:color w:val="FFFFFF"/>
+          <w:lang w:val="es-ES"/>
+        </w:rPr>
+        <w:t>"</w:t>
+      </w:r>
+      <w:proofErr w:type="spellStart"/>
+      <w:r>
+        <w:rPr>
+          <w:rStyle w:val="hljs-attr"/>
+          <w:color w:val="FFFFFF"/>
+          <w:lang w:val="es-ES"/>
+        </w:rPr>
+        <w:t>barcode</w:t>
+      </w:r>
+      <w:proofErr w:type="spellEnd"/>
+      <w:r>
+        <w:rPr>
+          <w:rStyle w:val="hljs-attr"/>
+          <w:color w:val="FFFFFF"/>
+          <w:lang w:val="es-ES"/>
+        </w:rPr>
+        <w:t>"</w:t>
+      </w:r>
+      <w:r>
+        <w:rPr>
+          <w:rStyle w:val="HTMLCode"/>
+          <w:rFonts w:eastAsiaTheme="majorEastAsia"/>
+          <w:color w:val="FFFFFF"/>
+          <w:lang w:val="es-ES"/>
+        </w:rPr>
+        <w:t xml:space="preserve">: </w:t>
+      </w:r>
+      <w:r>
+        <w:rPr>
+          <w:rStyle w:val="HTMLCode"/>
+          <w:rFonts w:eastAsiaTheme="majorEastAsia"/>
+          <w:color w:val="A2FCA2"/>
+          <w:lang w:val="es-ES"/>
+        </w:rPr>
+        <w:t>"2987870376"</w:t>
+      </w:r>
+      <w:r>
+        <w:rPr>
+          <w:rStyle w:val="HTMLCode"/>
+          <w:rFonts w:eastAsiaTheme="majorEastAsia"/>
+          <w:color w:val="FFFFFF"/>
+          <w:lang w:val="es-ES"/>
+        </w:rPr>
+        <w:t>,</w:t>
+      </w:r>
+    </w:p>
+    <w:p>
+      <w:pPr>
+        <w:pStyle w:val="HTMLPreformatted"/>
+        <w:shd w:val="clear" w:color="auto" w:fill="333333"/>
+        <w:rPr>
+          <w:rStyle w:val="HTMLCode"/>
+          <w:rFonts w:eastAsiaTheme="majorEastAsia"/>
+          <w:color w:val="FFFFFF"/>
+          <w:lang w:val="es-ES"/>
+        </w:rPr>
+      </w:pPr>
+      <w:r>
+        <w:rPr>
+          <w:rStyle w:val="HTMLCode"/>
+          <w:rFonts w:eastAsiaTheme="majorEastAsia"/>
+          <w:color w:val="FFFFFF"/>
+          <w:lang w:val="es-ES"/>
+        </w:rPr>
+        <w:t xml:space="preserve">    </w:t>
+      </w:r>
+      <w:r>
+        <w:rPr>
+          <w:rStyle w:val="hljs-attr"/>
+          <w:color w:val="FFFFFF"/>
+          <w:lang w:val="es-ES"/>
+        </w:rPr>
+        <w:t>"</w:t>
+      </w:r>
+      <w:proofErr w:type="spellStart"/>
+      <w:r>
+        <w:rPr>
+          <w:rStyle w:val="hljs-attr"/>
+          <w:color w:val="FFFFFF"/>
+          <w:lang w:val="es-ES"/>
+        </w:rPr>
+        <w:t>descripcion</w:t>
+      </w:r>
+      <w:proofErr w:type="spellEnd"/>
+      <w:r>
+        <w:rPr>
+          <w:rStyle w:val="hljs-attr"/>
+          <w:color w:val="FFFFFF"/>
+          <w:lang w:val="es-ES"/>
+        </w:rPr>
+        <w:t>"</w:t>
+      </w:r>
+      <w:r>
+        <w:rPr>
+          <w:rStyle w:val="HTMLCode"/>
+          <w:rFonts w:eastAsiaTheme="majorEastAsia"/>
+          <w:color w:val="FFFFFF"/>
+          <w:lang w:val="es-ES"/>
+        </w:rPr>
+        <w:t xml:space="preserve">: </w:t>
+      </w:r>
+      <w:r>
+        <w:rPr>
+          <w:rStyle w:val="HTMLCode"/>
+          <w:rFonts w:eastAsiaTheme="majorEastAsia"/>
+          <w:color w:val="A2FCA2"/>
+          <w:lang w:val="es-ES"/>
+        </w:rPr>
+        <w:t>"Manzana"</w:t>
+      </w:r>
+      <w:r>
+        <w:rPr>
+          <w:rStyle w:val="HTMLCode"/>
+          <w:rFonts w:eastAsiaTheme="majorEastAsia"/>
+          <w:color w:val="FFFFFF"/>
+          <w:lang w:val="es-ES"/>
+        </w:rPr>
+        <w:t>,</w:t>
+      </w:r>
+    </w:p>
+    <w:p>
+      <w:pPr>
+        <w:pStyle w:val="HTMLPreformatted"/>
+        <w:shd w:val="clear" w:color="auto" w:fill="333333"/>
+        <w:rPr>
+          <w:rStyle w:val="HTMLCode"/>
+          <w:rFonts w:eastAsiaTheme="majorEastAsia"/>
+          <w:color w:val="FFFFFF"/>
+          <w:lang w:val="es-ES"/>
+        </w:rPr>
+      </w:pPr>
+      <w:r>
+        <w:rPr>
+          <w:rStyle w:val="HTMLCode"/>
+          <w:rFonts w:eastAsiaTheme="majorEastAsia"/>
+          <w:color w:val="FFFFFF"/>
+          <w:lang w:val="es-ES"/>
+        </w:rPr>
+        <w:t xml:space="preserve">    </w:t>
+      </w:r>
+      <w:r>
+        <w:rPr>
+          <w:rStyle w:val="hljs-attr"/>
+          <w:color w:val="FFFFFF"/>
+          <w:lang w:val="es-ES"/>
+        </w:rPr>
+        <w:t>"estatus"</w:t>
+      </w:r>
+      <w:r>
+        <w:rPr>
+          <w:rStyle w:val="HTMLCode"/>
+          <w:rFonts w:eastAsiaTheme="majorEastAsia"/>
+          <w:color w:val="FFFFFF"/>
+          <w:lang w:val="es-ES"/>
+        </w:rPr>
+        <w:t xml:space="preserve">: </w:t>
+      </w:r>
+      <w:r>
+        <w:rPr>
+          <w:rStyle w:val="HTMLCode"/>
+          <w:rFonts w:eastAsiaTheme="majorEastAsia"/>
+          <w:color w:val="A2FCA2"/>
+          <w:lang w:val="es-ES"/>
+        </w:rPr>
+        <w:t>"APROBADO"</w:t>
+      </w:r>
+      <w:r>
+        <w:rPr>
+          <w:rStyle w:val="HTMLCode"/>
+          <w:rFonts w:eastAsiaTheme="majorEastAsia"/>
+          <w:color w:val="FFFFFF"/>
+          <w:lang w:val="es-ES"/>
+        </w:rPr>
+        <w:t>,</w:t>
+      </w:r>
+    </w:p>
+    <w:p>
+      <w:pPr>
+        <w:pStyle w:val="HTMLPreformatted"/>
+        <w:shd w:val="clear" w:color="auto" w:fill="333333"/>
+        <w:rPr>
+          <w:rStyle w:val="HTMLCode"/>
+          <w:rFonts w:eastAsiaTheme="majorEastAsia"/>
+          <w:color w:val="FFFFFF"/>
+          <w:lang w:val="es-ES"/>
+        </w:rPr>
+      </w:pPr>
+      <w:r>
+        <w:rPr>
+          <w:rStyle w:val="HTMLCode"/>
+          <w:rFonts w:eastAsiaTheme="majorEastAsia"/>
+          <w:color w:val="FFFFFF"/>
+          <w:lang w:val="es-ES"/>
+        </w:rPr>
+        <w:t xml:space="preserve">    </w:t>
+      </w:r>
+      <w:r>
+        <w:rPr>
+          <w:rStyle w:val="hljs-attr"/>
+          <w:color w:val="FFFFFF"/>
+          <w:lang w:val="es-ES"/>
+        </w:rPr>
+        <w:t>"</w:t>
+      </w:r>
+      <w:proofErr w:type="spellStart"/>
+      <w:r>
+        <w:rPr>
+          <w:rStyle w:val="hljs-attr"/>
+          <w:color w:val="FFFFFF"/>
+          <w:lang w:val="es-ES"/>
+        </w:rPr>
+        <w:t>tamano_porcion</w:t>
+      </w:r>
+      <w:proofErr w:type="spellEnd"/>
+      <w:r>
+        <w:rPr>
+          <w:rStyle w:val="hljs-attr"/>
+          <w:color w:val="FFFFFF"/>
+          <w:lang w:val="es-ES"/>
+        </w:rPr>
+        <w:t>"</w:t>
+      </w:r>
+      <w:r>
+        <w:rPr>
+          <w:rStyle w:val="HTMLCode"/>
+          <w:rFonts w:eastAsiaTheme="majorEastAsia"/>
+          <w:color w:val="FFFFFF"/>
+          <w:lang w:val="es-ES"/>
+        </w:rPr>
+        <w:t xml:space="preserve">: </w:t>
+      </w:r>
+      <w:r>
+        <w:rPr>
+          <w:rStyle w:val="HTMLCode"/>
+          <w:rFonts w:eastAsiaTheme="majorEastAsia"/>
+          <w:color w:val="D36363"/>
+          <w:lang w:val="es-ES"/>
+        </w:rPr>
+        <w:t>1</w:t>
+      </w:r>
+      <w:r>
+        <w:rPr>
+          <w:rStyle w:val="HTMLCode"/>
+          <w:rFonts w:eastAsiaTheme="majorEastAsia"/>
+          <w:color w:val="FFFFFF"/>
+          <w:lang w:val="es-ES"/>
+        </w:rPr>
+        <w:t>,</w:t>
+      </w:r>
+    </w:p>
+    <w:p>
+      <w:pPr>
+        <w:pStyle w:val="HTMLPreformatted"/>
+        <w:shd w:val="clear" w:color="auto" w:fill="333333"/>
+        <w:rPr>
+          <w:rStyle w:val="HTMLCode"/>
+          <w:rFonts w:eastAsiaTheme="majorEastAsia"/>
+          <w:color w:val="FFFFFF"/>
+          <w:lang w:val="es-ES"/>
+        </w:rPr>
+      </w:pPr>
+      <w:r>
+        <w:rPr>
+          <w:rStyle w:val="HTMLCode"/>
+          <w:rFonts w:eastAsiaTheme="majorEastAsia"/>
+          <w:color w:val="FFFFFF"/>
+          <w:lang w:val="es-ES"/>
+        </w:rPr>
+        <w:t xml:space="preserve">    </w:t>
+      </w:r>
+      <w:r>
+        <w:rPr>
+          <w:rStyle w:val="hljs-attr"/>
+          <w:color w:val="FFFFFF"/>
+          <w:lang w:val="es-ES"/>
+        </w:rPr>
+        <w:t>"sodio"</w:t>
+      </w:r>
+      <w:r>
+        <w:rPr>
+          <w:rStyle w:val="HTMLCode"/>
+          <w:rFonts w:eastAsiaTheme="majorEastAsia"/>
+          <w:color w:val="FFFFFF"/>
+          <w:lang w:val="es-ES"/>
+        </w:rPr>
+        <w:t xml:space="preserve">: </w:t>
+      </w:r>
+      <w:r>
+        <w:rPr>
+          <w:rStyle w:val="HTMLCode"/>
+          <w:rFonts w:eastAsiaTheme="majorEastAsia"/>
+          <w:color w:val="D36363"/>
+          <w:lang w:val="es-ES"/>
+        </w:rPr>
+        <w:t>3</w:t>
+      </w:r>
+      <w:r>
+        <w:rPr>
+          <w:rStyle w:val="HTMLCode"/>
+          <w:rFonts w:eastAsiaTheme="majorEastAsia"/>
+          <w:color w:val="FFFFFF"/>
+          <w:lang w:val="es-ES"/>
+        </w:rPr>
+        <w:t>,</w:t>
+      </w:r>
+    </w:p>
+    <w:p>
+      <w:pPr>
+        <w:pStyle w:val="HTMLPreformatted"/>
+        <w:shd w:val="clear" w:color="auto" w:fill="333333"/>
+        <w:rPr>
+          <w:rStyle w:val="HTMLCode"/>
+          <w:rFonts w:eastAsiaTheme="majorEastAsia"/>
+          <w:color w:val="FFFFFF"/>
+          <w:lang w:val="es-ES"/>
+        </w:rPr>
+      </w:pPr>
+      <w:r>
+        <w:rPr>
+          <w:rStyle w:val="HTMLCode"/>
+          <w:rFonts w:eastAsiaTheme="majorEastAsia"/>
+          <w:color w:val="FFFFFF"/>
+          <w:lang w:val="es-ES"/>
+        </w:rPr>
+        <w:t xml:space="preserve">    </w:t>
+      </w:r>
+      <w:r>
+        <w:rPr>
+          <w:rStyle w:val="hljs-attr"/>
+          <w:color w:val="FFFFFF"/>
+          <w:lang w:val="es-ES"/>
+        </w:rPr>
+        <w:t>"grasa"</w:t>
+      </w:r>
+      <w:r>
+        <w:rPr>
+          <w:rStyle w:val="HTMLCode"/>
+          <w:rFonts w:eastAsiaTheme="majorEastAsia"/>
+          <w:color w:val="FFFFFF"/>
+          <w:lang w:val="es-ES"/>
+        </w:rPr>
+        <w:t xml:space="preserve">: </w:t>
+      </w:r>
+      <w:r>
+        <w:rPr>
+          <w:rStyle w:val="HTMLCode"/>
+          <w:rFonts w:eastAsiaTheme="majorEastAsia"/>
+          <w:color w:val="D36363"/>
+          <w:lang w:val="es-ES"/>
+        </w:rPr>
+        <w:t>2</w:t>
+      </w:r>
+      <w:r>
+        <w:rPr>
+          <w:rStyle w:val="HTMLCode"/>
+          <w:rFonts w:eastAsiaTheme="majorEastAsia"/>
+          <w:color w:val="FFFFFF"/>
+          <w:lang w:val="es-ES"/>
+        </w:rPr>
+        <w:t>,</w:t>
+      </w:r>
+    </w:p>
+    <w:p>
+      <w:pPr>
+        <w:pStyle w:val="HTMLPreformatted"/>
+        <w:shd w:val="clear" w:color="auto" w:fill="333333"/>
+        <w:rPr>
+          <w:rStyle w:val="HTMLCode"/>
+          <w:rFonts w:eastAsiaTheme="majorEastAsia"/>
+          <w:color w:val="FFFFFF"/>
+          <w:lang w:val="es-ES"/>
+        </w:rPr>
+      </w:pPr>
+      <w:r>
+        <w:rPr>
+          <w:rStyle w:val="HTMLCode"/>
+          <w:rFonts w:eastAsiaTheme="majorEastAsia"/>
+          <w:color w:val="FFFFFF"/>
+          <w:lang w:val="es-ES"/>
+        </w:rPr>
+        <w:t xml:space="preserve">    </w:t>
+      </w:r>
+      <w:r>
+        <w:rPr>
+          <w:rStyle w:val="hljs-attr"/>
+          <w:color w:val="FFFFFF"/>
+          <w:lang w:val="es-ES"/>
+        </w:rPr>
+        <w:t>"</w:t>
+      </w:r>
+      <w:proofErr w:type="spellStart"/>
+      <w:r>
+        <w:rPr>
+          <w:rStyle w:val="hljs-attr"/>
+          <w:color w:val="FFFFFF"/>
+          <w:lang w:val="es-ES"/>
+        </w:rPr>
+        <w:t>energia</w:t>
+      </w:r>
+      <w:proofErr w:type="spellEnd"/>
+      <w:r>
+        <w:rPr>
+          <w:rStyle w:val="hljs-attr"/>
+          <w:color w:val="FFFFFF"/>
+          <w:lang w:val="es-ES"/>
+        </w:rPr>
+        <w:t>"</w:t>
+      </w:r>
+      <w:r>
+        <w:rPr>
+          <w:rStyle w:val="HTMLCode"/>
+          <w:rFonts w:eastAsiaTheme="majorEastAsia"/>
+          <w:color w:val="FFFFFF"/>
+          <w:lang w:val="es-ES"/>
+        </w:rPr>
+        <w:t xml:space="preserve">: </w:t>
+      </w:r>
+      <w:r>
+        <w:rPr>
+          <w:rStyle w:val="HTMLCode"/>
+          <w:rFonts w:eastAsiaTheme="majorEastAsia"/>
+          <w:color w:val="D36363"/>
+          <w:lang w:val="es-ES"/>
+        </w:rPr>
+        <w:t>40</w:t>
+      </w:r>
+      <w:r>
+        <w:rPr>
+          <w:rStyle w:val="HTMLCode"/>
+          <w:rFonts w:eastAsiaTheme="majorEastAsia"/>
+          <w:color w:val="FFFFFF"/>
+          <w:lang w:val="es-ES"/>
+        </w:rPr>
+        <w:t>,</w:t>
+      </w:r>
+    </w:p>
+    <w:p>
+      <w:pPr>
+        <w:pStyle w:val="HTMLPreformatted"/>
+        <w:shd w:val="clear" w:color="auto" w:fill="333333"/>
+        <w:rPr>
+          <w:rStyle w:val="HTMLCode"/>
+          <w:rFonts w:eastAsiaTheme="majorEastAsia"/>
+          <w:color w:val="FFFFFF"/>
+          <w:lang w:val="es-ES"/>
+        </w:rPr>
+      </w:pPr>
+      <w:r>
+        <w:rPr>
+          <w:rStyle w:val="HTMLCode"/>
+          <w:rFonts w:eastAsiaTheme="majorEastAsia"/>
+          <w:color w:val="FFFFFF"/>
+          <w:lang w:val="es-ES"/>
+        </w:rPr>
+        <w:t xml:space="preserve">    </w:t>
+      </w:r>
+      <w:r>
+        <w:rPr>
+          <w:rStyle w:val="hljs-attr"/>
+          <w:color w:val="FFFFFF"/>
+          <w:lang w:val="es-ES"/>
+        </w:rPr>
+        <w:t>"hierro"</w:t>
+      </w:r>
+      <w:r>
+        <w:rPr>
+          <w:rStyle w:val="HTMLCode"/>
+          <w:rFonts w:eastAsiaTheme="majorEastAsia"/>
+          <w:color w:val="FFFFFF"/>
+          <w:lang w:val="es-ES"/>
+        </w:rPr>
+        <w:t xml:space="preserve">: </w:t>
+      </w:r>
+      <w:r>
+        <w:rPr>
+          <w:rStyle w:val="HTMLCode"/>
+          <w:rFonts w:eastAsiaTheme="majorEastAsia"/>
+          <w:color w:val="D36363"/>
+          <w:lang w:val="es-ES"/>
+        </w:rPr>
+        <w:t>20</w:t>
+      </w:r>
+      <w:r>
+        <w:rPr>
+          <w:rStyle w:val="HTMLCode"/>
+          <w:rFonts w:eastAsiaTheme="majorEastAsia"/>
+          <w:color w:val="FFFFFF"/>
+          <w:lang w:val="es-ES"/>
+        </w:rPr>
+        <w:t>,</w:t>
+      </w:r>
+    </w:p>
+    <w:p>
+      <w:pPr>
+        <w:pStyle w:val="HTMLPreformatted"/>
+        <w:shd w:val="clear" w:color="auto" w:fill="333333"/>
+        <w:rPr>
+          <w:rStyle w:val="HTMLCode"/>
+          <w:rFonts w:eastAsiaTheme="majorEastAsia"/>
+          <w:color w:val="FFFFFF"/>
+          <w:lang w:val="es-ES"/>
+        </w:rPr>
+      </w:pPr>
+      <w:r>
+        <w:rPr>
+          <w:rStyle w:val="HTMLCode"/>
+          <w:rFonts w:eastAsiaTheme="majorEastAsia"/>
+          <w:color w:val="FFFFFF"/>
+          <w:lang w:val="es-ES"/>
+        </w:rPr>
+        <w:t xml:space="preserve">    </w:t>
+      </w:r>
+      <w:r>
+        <w:rPr>
+          <w:rStyle w:val="hljs-attr"/>
+          <w:color w:val="FFFFFF"/>
+          <w:lang w:val="es-ES"/>
+        </w:rPr>
+        <w:t>"calcio"</w:t>
+      </w:r>
+      <w:r>
+        <w:rPr>
+          <w:rStyle w:val="HTMLCode"/>
+          <w:rFonts w:eastAsiaTheme="majorEastAsia"/>
+          <w:color w:val="FFFFFF"/>
+          <w:lang w:val="es-ES"/>
+        </w:rPr>
+        <w:t xml:space="preserve">: </w:t>
+      </w:r>
+      <w:r>
+        <w:rPr>
+          <w:rStyle w:val="HTMLCode"/>
+          <w:rFonts w:eastAsiaTheme="majorEastAsia"/>
+          <w:color w:val="D36363"/>
+          <w:lang w:val="es-ES"/>
+        </w:rPr>
+        <w:t>10</w:t>
+      </w:r>
+      <w:r>
+        <w:rPr>
+          <w:rStyle w:val="HTMLCode"/>
+          <w:rFonts w:eastAsiaTheme="majorEastAsia"/>
+          <w:color w:val="FFFFFF"/>
+          <w:lang w:val="es-ES"/>
+        </w:rPr>
+        <w:t>,</w:t>
+      </w:r>
+    </w:p>
+    <w:p>
+      <w:pPr>
+        <w:pStyle w:val="HTMLPreformatted"/>
+        <w:shd w:val="clear" w:color="auto" w:fill="333333"/>
+        <w:rPr>
+          <w:rStyle w:val="HTMLCode"/>
+          <w:rFonts w:eastAsiaTheme="majorEastAsia"/>
+          <w:color w:val="FFFFFF"/>
+          <w:lang w:val="es-ES"/>
+        </w:rPr>
+      </w:pPr>
+      <w:r>
+        <w:rPr>
+          <w:rStyle w:val="HTMLCode"/>
+          <w:rFonts w:eastAsiaTheme="majorEastAsia"/>
+          <w:color w:val="FFFFFF"/>
+          <w:lang w:val="es-ES"/>
+        </w:rPr>
+        <w:t xml:space="preserve">    </w:t>
+      </w:r>
+      <w:r>
+        <w:rPr>
+          <w:rStyle w:val="hljs-attr"/>
+          <w:color w:val="FFFFFF"/>
+          <w:lang w:val="es-ES"/>
+        </w:rPr>
+        <w:t>"</w:t>
+      </w:r>
+      <w:proofErr w:type="spellStart"/>
+      <w:r>
+        <w:rPr>
+          <w:rStyle w:val="hljs-attr"/>
+          <w:color w:val="FFFFFF"/>
+          <w:lang w:val="es-ES"/>
+        </w:rPr>
+        <w:t>proteina</w:t>
+      </w:r>
+      <w:proofErr w:type="spellEnd"/>
+      <w:r>
+        <w:rPr>
+          <w:rStyle w:val="hljs-attr"/>
+          <w:color w:val="FFFFFF"/>
+          <w:lang w:val="es-ES"/>
+        </w:rPr>
+        <w:t>"</w:t>
+      </w:r>
+      <w:r>
+        <w:rPr>
+          <w:rStyle w:val="HTMLCode"/>
+          <w:rFonts w:eastAsiaTheme="majorEastAsia"/>
+          <w:color w:val="FFFFFF"/>
+          <w:lang w:val="es-ES"/>
+        </w:rPr>
+        <w:t xml:space="preserve">: </w:t>
+      </w:r>
+      <w:r>
+        <w:rPr>
+          <w:rStyle w:val="HTMLCode"/>
+          <w:rFonts w:eastAsiaTheme="majorEastAsia"/>
+          <w:color w:val="D36363"/>
+          <w:lang w:val="es-ES"/>
+        </w:rPr>
+        <w:t>10.1</w:t>
+      </w:r>
+      <w:r>
+        <w:rPr>
+          <w:rStyle w:val="HTMLCode"/>
+          <w:rFonts w:eastAsiaTheme="majorEastAsia"/>
+          <w:color w:val="FFFFFF"/>
+          <w:lang w:val="es-ES"/>
+        </w:rPr>
+        <w:t>,</w:t>
+      </w:r>
+    </w:p>
+    <w:p>
+      <w:pPr>
+        <w:pStyle w:val="HTMLPreformatted"/>
+        <w:shd w:val="clear" w:color="auto" w:fill="333333"/>
+        <w:rPr>
+          <w:rStyle w:val="HTMLCode"/>
+          <w:rFonts w:eastAsiaTheme="majorEastAsia"/>
+          <w:color w:val="FFFFFF"/>
+          <w:lang w:val="es-ES"/>
+        </w:rPr>
+      </w:pPr>
+      <w:r>
+        <w:rPr>
+          <w:rStyle w:val="HTMLCode"/>
+          <w:rFonts w:eastAsiaTheme="majorEastAsia"/>
+          <w:color w:val="FFFFFF"/>
+          <w:lang w:val="es-ES"/>
+        </w:rPr>
+        <w:t xml:space="preserve">    </w:t>
+      </w:r>
+      <w:r>
+        <w:rPr>
+          <w:rStyle w:val="hljs-attr"/>
+          <w:color w:val="FFFFFF"/>
+          <w:lang w:val="es-ES"/>
+        </w:rPr>
+        <w:t>"vitamina"</w:t>
+      </w:r>
+      <w:r>
+        <w:rPr>
+          <w:rStyle w:val="HTMLCode"/>
+          <w:rFonts w:eastAsiaTheme="majorEastAsia"/>
+          <w:color w:val="FFFFFF"/>
+          <w:lang w:val="es-ES"/>
+        </w:rPr>
+        <w:t xml:space="preserve">: </w:t>
+      </w:r>
+      <w:r>
+        <w:rPr>
+          <w:rStyle w:val="HTMLCode"/>
+          <w:rFonts w:eastAsiaTheme="majorEastAsia"/>
+          <w:color w:val="D36363"/>
+          <w:lang w:val="es-ES"/>
+        </w:rPr>
+        <w:t>11.2</w:t>
+      </w:r>
+      <w:r>
+        <w:rPr>
+          <w:rStyle w:val="HTMLCode"/>
+          <w:rFonts w:eastAsiaTheme="majorEastAsia"/>
+          <w:color w:val="FFFFFF"/>
+          <w:lang w:val="es-ES"/>
+        </w:rPr>
+        <w:t>,</w:t>
+      </w:r>
+    </w:p>
+    <w:p>
+      <w:pPr>
+        <w:pStyle w:val="HTMLPreformatted"/>
+        <w:shd w:val="clear" w:color="auto" w:fill="333333"/>
+        <w:rPr>
+          <w:rStyle w:val="HTMLCode"/>
+          <w:rFonts w:eastAsiaTheme="majorEastAsia"/>
+          <w:color w:val="FFFFFF"/>
+          <w:lang w:val="es-ES"/>
+        </w:rPr>
+      </w:pPr>
+      <w:r>
+        <w:rPr>
+          <w:rStyle w:val="HTMLCode"/>
+          <w:rFonts w:eastAsiaTheme="majorEastAsia"/>
+          <w:color w:val="FFFFFF"/>
+          <w:lang w:val="es-ES"/>
+        </w:rPr>
+        <w:t xml:space="preserve">    </w:t>
+      </w:r>
+      <w:r>
+        <w:rPr>
+          <w:rStyle w:val="hljs-attr"/>
+          <w:color w:val="FFFFFF"/>
+          <w:lang w:val="es-ES"/>
+        </w:rPr>
+        <w:t>"carbohidratos"</w:t>
+      </w:r>
+      <w:r>
+        <w:rPr>
+          <w:rStyle w:val="HTMLCode"/>
+          <w:rFonts w:eastAsiaTheme="majorEastAsia"/>
+          <w:color w:val="FFFFFF"/>
+          <w:lang w:val="es-ES"/>
+        </w:rPr>
+        <w:t xml:space="preserve">: </w:t>
+      </w:r>
+      <w:r>
+        <w:rPr>
+          <w:rStyle w:val="HTMLCode"/>
+          <w:rFonts w:eastAsiaTheme="majorEastAsia"/>
+          <w:color w:val="D36363"/>
+          <w:lang w:val="es-ES"/>
+        </w:rPr>
+        <w:t>104.9</w:t>
+      </w:r>
+    </w:p>
+    <w:p>
+      <w:pPr>
+        <w:pStyle w:val="HTMLPreformatted"/>
+        <w:shd w:val="clear" w:color="auto" w:fill="333333"/>
+        <w:rPr>
+          <w:rStyle w:val="HTMLCode"/>
+          <w:rFonts w:eastAsiaTheme="majorEastAsia"/>
+          <w:color w:val="FFFFFF"/>
+        </w:rPr>
+      </w:pPr>
+      <w:r>
+        <w:rPr>
+          <w:rStyle w:val="HTMLCode"/>
+          <w:rFonts w:eastAsiaTheme="majorEastAsia"/>
+          <w:color w:val="FFFFFF"/>
+          <w:lang w:val="es-ES"/>
+        </w:rPr>
+        <w:t xml:space="preserve">  </w:t>
+      </w:r>
+      <w:r>
+        <w:rPr>
+          <w:rStyle w:val="HTMLCode"/>
+          <w:rFonts w:eastAsiaTheme="majorEastAsia"/>
+          <w:color w:val="FFFFFF"/>
+        </w:rPr>
+        <w:t>}</w:t>
+      </w:r>
+    </w:p>
+    <w:p>
+      <w:pPr>
+        <w:pStyle w:val="HTMLPreformatted"/>
+        <w:shd w:val="clear" w:color="auto" w:fill="333333"/>
+        <w:rPr>
+          <w:color w:val="FFFFFF"/>
+        </w:rPr>
+      </w:pPr>
+      <w:r>
+        <w:rPr>
+          <w:rStyle w:val="HTMLCode"/>
+          <w:rFonts w:eastAsiaTheme="majorEastAsia"/>
+          <w:color w:val="FFFFFF"/>
+        </w:rPr>
+        <w:t>]</w:t>
+      </w:r>
+    </w:p>
+    <w:p>
+      <w:pPr>
+        <w:ind w:left="360"/>
+        <w:rPr>
+          <w:rFonts w:cs="Open Sans"/>
+          <w:lang w:val="es-US"/>
+        </w:rPr>
+      </w:pPr>
+    </w:p>
+    <w:p>
+      <w:pPr>
+        <w:pStyle w:val="JSON"/>
+      </w:pPr>
     </w:p>
     <w:sectPr>
       <w:pgSz w:w="12240" w:h="15840"/>
@@ -29223,6 +30291,7 @@
   <w:style w:type="character" w:default="1" w:styleId="DefaultParagraphFont">
     <w:name w:val="Default Paragraph Font"/>
     <w:uiPriority w:val="1"/>
+    <w:semiHidden/>
     <w:unhideWhenUsed/>
   </w:style>
   <w:style w:type="table" w:default="1" w:styleId="TableNormal">

</xml_diff>